<commit_message>
:pencil:, :books: :satellite: updates
</commit_message>
<xml_diff>
--- a/flowDiagram.docx
+++ b/flowDiagram.docx
@@ -1,12 +1,913 @@
 
 <file path=word/document.xml><?xml version="1.0" encoding="utf-8"?>
-<w:document xmlns:wpc="http://schemas.microsoft.com/office/word/2010/wordprocessingCanvas" xmlns:mc="http://schemas.openxmlformats.org/markup-compatibility/2006" xmlns:o="urn:schemas-microsoft-com:office:office" xmlns:r="http://schemas.openxmlformats.org/officeDocument/2006/relationships" xmlns:m="http://schemas.openxmlformats.org/officeDocument/2006/math" xmlns:v="urn:schemas-microsoft-com:vml" xmlns:wp14="http://schemas.microsoft.com/office/word/2010/wordprocessingDrawing" xmlns:wp="http://schemas.openxmlformats.org/drawingml/2006/wordprocessingDrawing" xmlns:w10="urn:schemas-microsoft-com:office:word" xmlns:w="http://schemas.openxmlformats.org/wordprocessingml/2006/main" xmlns:w14="http://schemas.microsoft.com/office/word/2010/wordml" xmlns:w15="http://schemas.microsoft.com/office/word/2012/wordml" xmlns:wpg="http://schemas.microsoft.com/office/word/2010/wordprocessingGroup" xmlns:wpi="http://schemas.microsoft.com/office/word/2010/wordprocessingInk" xmlns:wne="http://schemas.microsoft.com/office/word/2006/wordml" xmlns:wps="http://schemas.microsoft.com/office/word/2010/wordprocessingShape" mc:Ignorable="w14 w15 wp14">
+<w:document xmlns:wpc="http://schemas.microsoft.com/office/word/2010/wordprocessingCanvas" xmlns:cx="http://schemas.microsoft.com/office/drawing/2014/chartex" xmlns:cx1="http://schemas.microsoft.com/office/drawing/2015/9/8/chartex" xmlns:cx2="http://schemas.microsoft.com/office/drawing/2015/10/21/chartex" xmlns:cx3="http://schemas.microsoft.com/office/drawing/2016/5/9/chartex" xmlns:cx4="http://schemas.microsoft.com/office/drawing/2016/5/10/chartex" xmlns:cx5="http://schemas.microsoft.com/office/drawing/2016/5/11/chartex" xmlns:cx6="http://schemas.microsoft.com/office/drawing/2016/5/12/chartex" xmlns:cx7="http://schemas.microsoft.com/office/drawing/2016/5/13/chartex" xmlns:cx8="http://schemas.microsoft.com/office/drawing/2016/5/14/chartex" xmlns:mc="http://schemas.openxmlformats.org/markup-compatibility/2006" xmlns:aink="http://schemas.microsoft.com/office/drawing/2016/ink" xmlns:am3d="http://schemas.microsoft.com/office/drawing/2017/model3d" xmlns:o="urn:schemas-microsoft-com:office:office" xmlns:r="http://schemas.openxmlformats.org/officeDocument/2006/relationships" xmlns:m="http://schemas.openxmlformats.org/officeDocument/2006/math" xmlns:v="urn:schemas-microsoft-com:vml" xmlns:wp14="http://schemas.microsoft.com/office/word/2010/wordprocessingDrawing" xmlns:wp="http://schemas.openxmlformats.org/drawingml/2006/wordprocessingDrawing" xmlns:w10="urn:schemas-microsoft-com:office:word" xmlns:w="http://schemas.openxmlformats.org/wordprocessingml/2006/main" xmlns:w14="http://schemas.microsoft.com/office/word/2010/wordml" xmlns:w15="http://schemas.microsoft.com/office/word/2012/wordml" xmlns:w16cex="http://schemas.microsoft.com/office/word/2018/wordml/cex" xmlns:w16cid="http://schemas.microsoft.com/office/word/2016/wordml/cid" xmlns:w16="http://schemas.microsoft.com/office/word/2018/wordml" xmlns:w16sdtdh="http://schemas.microsoft.com/office/word/2020/wordml/sdtdatahash" xmlns:w16se="http://schemas.microsoft.com/office/word/2015/wordml/symex" xmlns:wpg="http://schemas.microsoft.com/office/word/2010/wordprocessingGroup" xmlns:wpi="http://schemas.microsoft.com/office/word/2010/wordprocessingInk" xmlns:wne="http://schemas.microsoft.com/office/word/2006/wordml" xmlns:wps="http://schemas.microsoft.com/office/word/2010/wordprocessingShape" mc:Ignorable="w14 w15 w16se w16cid w16 w16cex w16sdtdh wp14">
   <w:body>
     <w:p>
-      <w:bookmarkStart w:id="0" w:name="_GoBack"/>
-      <w:bookmarkEnd w:id="0"/>
+      <w:r>
+        <w:rPr>
+          <w:noProof/>
+        </w:rPr>
+        <mc:AlternateContent>
+          <mc:Choice Requires="wps">
+            <w:drawing>
+              <wp:anchor distT="0" distB="0" distL="114300" distR="114300" simplePos="0" relativeHeight="251659264" behindDoc="0" locked="0" layoutInCell="1" allowOverlap="1" wp14:anchorId="4D44C41B" wp14:editId="68338E69">
+                <wp:simplePos x="0" y="0"/>
+                <wp:positionH relativeFrom="margin">
+                  <wp:align>left</wp:align>
+                </wp:positionH>
+                <wp:positionV relativeFrom="paragraph">
+                  <wp:posOffset>190500</wp:posOffset>
+                </wp:positionV>
+                <wp:extent cx="1457325" cy="371475"/>
+                <wp:effectExtent l="0" t="0" r="28575" b="28575"/>
+                <wp:wrapNone/>
+                <wp:docPr id="2" name="Rectangle 2"/>
+                <wp:cNvGraphicFramePr/>
+                <a:graphic xmlns:a="http://schemas.openxmlformats.org/drawingml/2006/main">
+                  <a:graphicData uri="http://schemas.microsoft.com/office/word/2010/wordprocessingShape">
+                    <wps:wsp>
+                      <wps:cNvSpPr/>
+                      <wps:spPr>
+                        <a:xfrm>
+                          <a:off x="0" y="0"/>
+                          <a:ext cx="1457325" cy="371475"/>
+                        </a:xfrm>
+                        <a:prstGeom prst="rect">
+                          <a:avLst/>
+                        </a:prstGeom>
+                        <a:noFill/>
+                      </wps:spPr>
+                      <wps:style>
+                        <a:lnRef idx="2">
+                          <a:schemeClr val="accent1">
+                            <a:shade val="50000"/>
+                          </a:schemeClr>
+                        </a:lnRef>
+                        <a:fillRef idx="1">
+                          <a:schemeClr val="accent1"/>
+                        </a:fillRef>
+                        <a:effectRef idx="0">
+                          <a:schemeClr val="accent1"/>
+                        </a:effectRef>
+                        <a:fontRef idx="minor">
+                          <a:schemeClr val="lt1"/>
+                        </a:fontRef>
+                      </wps:style>
+                      <wps:bodyPr rot="0" spcFirstLastPara="0" vertOverflow="overflow" horzOverflow="overflow" vert="horz" wrap="square" lIns="91440" tIns="45720" rIns="91440" bIns="45720" numCol="1" spcCol="0" rtlCol="0" fromWordArt="0" anchor="ctr" anchorCtr="0" forceAA="0" compatLnSpc="1">
+                        <a:prstTxWarp prst="textNoShape">
+                          <a:avLst/>
+                        </a:prstTxWarp>
+                        <a:noAutofit/>
+                      </wps:bodyPr>
+                    </wps:wsp>
+                  </a:graphicData>
+                </a:graphic>
+                <wp14:sizeRelH relativeFrom="margin">
+                  <wp14:pctWidth>0</wp14:pctWidth>
+                </wp14:sizeRelH>
+                <wp14:sizeRelV relativeFrom="margin">
+                  <wp14:pctHeight>0</wp14:pctHeight>
+                </wp14:sizeRelV>
+              </wp:anchor>
+            </w:drawing>
+          </mc:Choice>
+          <mc:Fallback>
+            <w:pict>
+              <v:rect w14:anchorId="3CF4D860" id="Rectangle 2" o:spid="_x0000_s1026" style="position:absolute;margin-left:0;margin-top:15pt;width:114.75pt;height:29.25pt;z-index:251659264;visibility:visible;mso-wrap-style:square;mso-width-percent:0;mso-height-percent:0;mso-wrap-distance-left:9pt;mso-wrap-distance-top:0;mso-wrap-distance-right:9pt;mso-wrap-distance-bottom:0;mso-position-horizontal:left;mso-position-horizontal-relative:margin;mso-position-vertical:absolute;mso-position-vertical-relative:text;mso-width-percent:0;mso-height-percent:0;mso-width-relative:margin;mso-height-relative:margin;v-text-anchor:middle" o:gfxdata="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" filled="f" strokecolor="#1f4d78 [1604]" strokeweight="1pt">
+                <w10:wrap anchorx="margin"/>
+              </v:rect>
+            </w:pict>
+          </mc:Fallback>
+        </mc:AlternateContent>
+      </w:r>
+    </w:p>
+    <w:p>
+      <w:r>
+        <w:rPr>
+          <w:noProof/>
+        </w:rPr>
+        <mc:AlternateContent>
+          <mc:Choice Requires="wps">
+            <w:drawing>
+              <wp:anchor distT="0" distB="0" distL="114300" distR="114300" simplePos="0" relativeHeight="251674624" behindDoc="0" locked="0" layoutInCell="1" allowOverlap="1" wp14:anchorId="42346ABF" wp14:editId="40BC3D7B">
+                <wp:simplePos x="0" y="0"/>
+                <wp:positionH relativeFrom="column">
+                  <wp:posOffset>-342900</wp:posOffset>
+                </wp:positionH>
+                <wp:positionV relativeFrom="paragraph">
+                  <wp:posOffset>161925</wp:posOffset>
+                </wp:positionV>
+                <wp:extent cx="209550" cy="2438400"/>
+                <wp:effectExtent l="38100" t="0" r="19050" b="19050"/>
+                <wp:wrapNone/>
+                <wp:docPr id="14" name="Left Brace 14"/>
+                <wp:cNvGraphicFramePr/>
+                <a:graphic xmlns:a="http://schemas.openxmlformats.org/drawingml/2006/main">
+                  <a:graphicData uri="http://schemas.microsoft.com/office/word/2010/wordprocessingShape">
+                    <wps:wsp>
+                      <wps:cNvSpPr/>
+                      <wps:spPr>
+                        <a:xfrm>
+                          <a:off x="0" y="0"/>
+                          <a:ext cx="209550" cy="2438400"/>
+                        </a:xfrm>
+                        <a:prstGeom prst="leftBrace">
+                          <a:avLst/>
+                        </a:prstGeom>
+                      </wps:spPr>
+                      <wps:style>
+                        <a:lnRef idx="1">
+                          <a:schemeClr val="accent1"/>
+                        </a:lnRef>
+                        <a:fillRef idx="0">
+                          <a:schemeClr val="accent1"/>
+                        </a:fillRef>
+                        <a:effectRef idx="0">
+                          <a:schemeClr val="accent1"/>
+                        </a:effectRef>
+                        <a:fontRef idx="minor">
+                          <a:schemeClr val="tx1"/>
+                        </a:fontRef>
+                      </wps:style>
+                      <wps:bodyPr rot="0" spcFirstLastPara="0" vertOverflow="overflow" horzOverflow="overflow" vert="horz" wrap="square" lIns="91440" tIns="45720" rIns="91440" bIns="45720" numCol="1" spcCol="0" rtlCol="0" fromWordArt="0" anchor="ctr" anchorCtr="0" forceAA="0" compatLnSpc="1">
+                        <a:prstTxWarp prst="textNoShape">
+                          <a:avLst/>
+                        </a:prstTxWarp>
+                        <a:noAutofit/>
+                      </wps:bodyPr>
+                    </wps:wsp>
+                  </a:graphicData>
+                </a:graphic>
+                <wp14:sizeRelH relativeFrom="margin">
+                  <wp14:pctWidth>0</wp14:pctWidth>
+                </wp14:sizeRelH>
+                <wp14:sizeRelV relativeFrom="margin">
+                  <wp14:pctHeight>0</wp14:pctHeight>
+                </wp14:sizeRelV>
+              </wp:anchor>
+            </w:drawing>
+          </mc:Choice>
+          <mc:Fallback>
+            <w:pict>
+              <v:shapetype w14:anchorId="17560573" id="_x0000_t87" coordsize="21600,21600" o:spt="87" adj="1800,10800" path="m21600,qx10800@0l10800@2qy0@11,10800@3l10800@1qy21600,21600e" filled="f">
+                <v:formulas>
+                  <v:f eqn="val #0"/>
+                  <v:f eqn="sum 21600 0 #0"/>
+                  <v:f eqn="sum #1 0 #0"/>
+                  <v:f eqn="sum #1 #0 0"/>
+                  <v:f eqn="prod #0 9598 32768"/>
+                  <v:f eqn="sum 21600 0 @4"/>
+                  <v:f eqn="sum 21600 0 #1"/>
+                  <v:f eqn="min #1 @6"/>
+                  <v:f eqn="prod @7 1 2"/>
+                  <v:f eqn="prod #0 2 1"/>
+                  <v:f eqn="sum 21600 0 @9"/>
+                  <v:f eqn="val #1"/>
+                </v:formulas>
+                <v:path arrowok="t" o:connecttype="custom" o:connectlocs="21600,0;0,10800;21600,21600" textboxrect="13963,@4,21600,@5"/>
+                <v:handles>
+                  <v:h position="center,#0" yrange="0,@8"/>
+                  <v:h position="topLeft,#1" yrange="@9,@10"/>
+                </v:handles>
+              </v:shapetype>
+              <v:shape id="Left Brace 14" o:spid="_x0000_s1026" type="#_x0000_t87" style="position:absolute;margin-left:-27pt;margin-top:12.75pt;width:16.5pt;height:192pt;z-index:251674624;visibility:visible;mso-wrap-style:square;mso-width-percent:0;mso-height-percent:0;mso-wrap-distance-left:9pt;mso-wrap-distance-top:0;mso-wrap-distance-right:9pt;mso-wrap-distance-bottom:0;mso-position-horizontal:absolute;mso-position-horizontal-relative:text;mso-position-vertical:absolute;mso-position-vertical-relative:text;mso-width-percent:0;mso-height-percent:0;mso-width-relative:margin;mso-height-relative:margin;v-text-anchor:middle" o:gfxdata="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" adj="155" strokecolor="#5b9bd5 [3204]" strokeweight=".5pt">
+                <v:stroke joinstyle="miter"/>
+              </v:shape>
+            </w:pict>
+          </mc:Fallback>
+        </mc:AlternateContent>
+      </w:r>
+      <w:r>
+        <w:rPr>
+          <w:noProof/>
+        </w:rPr>
+        <mc:AlternateContent>
+          <mc:Choice Requires="wps">
+            <w:drawing>
+              <wp:anchor distT="0" distB="0" distL="114300" distR="114300" simplePos="0" relativeHeight="251660288" behindDoc="0" locked="0" layoutInCell="1" allowOverlap="1" wp14:anchorId="474732E1" wp14:editId="1A1EB4DE">
+                <wp:simplePos x="0" y="0"/>
+                <wp:positionH relativeFrom="column">
+                  <wp:posOffset>600075</wp:posOffset>
+                </wp:positionH>
+                <wp:positionV relativeFrom="paragraph">
+                  <wp:posOffset>285750</wp:posOffset>
+                </wp:positionV>
+                <wp:extent cx="66675" cy="247650"/>
+                <wp:effectExtent l="19050" t="0" r="47625" b="38100"/>
+                <wp:wrapNone/>
+                <wp:docPr id="3" name="Arrow: Down 3"/>
+                <wp:cNvGraphicFramePr/>
+                <a:graphic xmlns:a="http://schemas.openxmlformats.org/drawingml/2006/main">
+                  <a:graphicData uri="http://schemas.microsoft.com/office/word/2010/wordprocessingShape">
+                    <wps:wsp>
+                      <wps:cNvSpPr/>
+                      <wps:spPr>
+                        <a:xfrm>
+                          <a:off x="0" y="0"/>
+                          <a:ext cx="66675" cy="247650"/>
+                        </a:xfrm>
+                        <a:prstGeom prst="downArrow">
+                          <a:avLst/>
+                        </a:prstGeom>
+                        <a:noFill/>
+                      </wps:spPr>
+                      <wps:style>
+                        <a:lnRef idx="2">
+                          <a:schemeClr val="accent1">
+                            <a:shade val="50000"/>
+                          </a:schemeClr>
+                        </a:lnRef>
+                        <a:fillRef idx="1">
+                          <a:schemeClr val="accent1"/>
+                        </a:fillRef>
+                        <a:effectRef idx="0">
+                          <a:schemeClr val="accent1"/>
+                        </a:effectRef>
+                        <a:fontRef idx="minor">
+                          <a:schemeClr val="lt1"/>
+                        </a:fontRef>
+                      </wps:style>
+                      <wps:bodyPr rot="0" spcFirstLastPara="0" vertOverflow="overflow" horzOverflow="overflow" vert="horz" wrap="square" lIns="91440" tIns="45720" rIns="91440" bIns="45720" numCol="1" spcCol="0" rtlCol="0" fromWordArt="0" anchor="ctr" anchorCtr="0" forceAA="0" compatLnSpc="1">
+                        <a:prstTxWarp prst="textNoShape">
+                          <a:avLst/>
+                        </a:prstTxWarp>
+                        <a:noAutofit/>
+                      </wps:bodyPr>
+                    </wps:wsp>
+                  </a:graphicData>
+                </a:graphic>
+                <wp14:sizeRelH relativeFrom="margin">
+                  <wp14:pctWidth>0</wp14:pctWidth>
+                </wp14:sizeRelH>
+                <wp14:sizeRelV relativeFrom="margin">
+                  <wp14:pctHeight>0</wp14:pctHeight>
+                </wp14:sizeRelV>
+              </wp:anchor>
+            </w:drawing>
+          </mc:Choice>
+          <mc:Fallback>
+            <w:pict>
+              <v:shapetype w14:anchorId="059C36E6" id="_x0000_t67" coordsize="21600,21600" o:spt="67" adj="16200,5400" path="m0@0l@1@0@1,0@2,0@2@0,21600@0,10800,21600xe">
+                <v:stroke joinstyle="miter"/>
+                <v:formulas>
+                  <v:f eqn="val #0"/>
+                  <v:f eqn="val #1"/>
+                  <v:f eqn="sum height 0 #1"/>
+                  <v:f eqn="sum 10800 0 #1"/>
+                  <v:f eqn="sum width 0 #0"/>
+                  <v:f eqn="prod @4 @3 10800"/>
+                  <v:f eqn="sum width 0 @5"/>
+                </v:formulas>
+                <v:path o:connecttype="custom" o:connectlocs="10800,0;0,@0;10800,21600;21600,@0" o:connectangles="270,180,90,0" textboxrect="@1,0,@2,@6"/>
+                <v:handles>
+                  <v:h position="#1,#0" xrange="0,10800" yrange="0,21600"/>
+                </v:handles>
+              </v:shapetype>
+              <v:shape id="Arrow: Down 3" o:spid="_x0000_s1026" type="#_x0000_t67" style="position:absolute;margin-left:47.25pt;margin-top:22.5pt;width:5.25pt;height:19.5pt;z-index:251660288;visibility:visible;mso-wrap-style:square;mso-width-percent:0;mso-height-percent:0;mso-wrap-distance-left:9pt;mso-wrap-distance-top:0;mso-wrap-distance-right:9pt;mso-wrap-distance-bottom:0;mso-position-horizontal:absolute;mso-position-horizontal-relative:text;mso-position-vertical:absolute;mso-position-vertical-relative:text;mso-width-percent:0;mso-height-percent:0;mso-width-relative:margin;mso-height-relative:margin;v-text-anchor:middle" o:gfxdata="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" adj="18692" filled="f" strokecolor="#1f4d78 [1604]" strokeweight="1pt"/>
+            </w:pict>
+          </mc:Fallback>
+        </mc:AlternateContent>
+      </w:r>
+      <w:r>
+        <w:t xml:space="preserve">  Dataset: L8 + M-Aqua</w:t>
+      </w:r>
+    </w:p>
+    <w:p/>
+    <w:p>
+      <w:pPr>
+        <w:tabs>
+          <w:tab w:val="left" w:pos="1155"/>
+        </w:tabs>
+        <w:rPr>
+          <w:color w:val="FFFF00"/>
+        </w:rPr>
+      </w:pPr>
+      <w:r>
+        <w:rPr>
+          <w:noProof/>
+        </w:rPr>
+        <mc:AlternateContent>
+          <mc:Choice Requires="wps">
+            <w:drawing>
+              <wp:anchor distT="45720" distB="45720" distL="114300" distR="114300" simplePos="0" relativeHeight="251678720" behindDoc="0" locked="0" layoutInCell="1" allowOverlap="1" wp14:anchorId="1703E792" wp14:editId="4BF8D0B7">
+                <wp:simplePos x="0" y="0"/>
+                <wp:positionH relativeFrom="margin">
+                  <wp:posOffset>-67310</wp:posOffset>
+                </wp:positionH>
+                <wp:positionV relativeFrom="paragraph">
+                  <wp:posOffset>219710</wp:posOffset>
+                </wp:positionV>
+                <wp:extent cx="1362075" cy="276225"/>
+                <wp:effectExtent l="0" t="0" r="9525" b="9525"/>
+                <wp:wrapSquare wrapText="bothSides"/>
+                <wp:docPr id="16" name="Text Box 2"/>
+                <wp:cNvGraphicFramePr>
+                  <a:graphicFrameLocks xmlns:a="http://schemas.openxmlformats.org/drawingml/2006/main"/>
+                </wp:cNvGraphicFramePr>
+                <a:graphic xmlns:a="http://schemas.openxmlformats.org/drawingml/2006/main">
+                  <a:graphicData uri="http://schemas.microsoft.com/office/word/2010/wordprocessingShape">
+                    <wps:wsp>
+                      <wps:cNvSpPr txBox="1">
+                        <a:spLocks noChangeArrowheads="1"/>
+                      </wps:cNvSpPr>
+                      <wps:spPr bwMode="auto">
+                        <a:xfrm>
+                          <a:off x="0" y="0"/>
+                          <a:ext cx="1362075" cy="276225"/>
+                        </a:xfrm>
+                        <a:prstGeom prst="rect">
+                          <a:avLst/>
+                        </a:prstGeom>
+                        <a:ln>
+                          <a:noFill/>
+                          <a:headEnd/>
+                          <a:tailEnd/>
+                        </a:ln>
+                      </wps:spPr>
+                      <wps:style>
+                        <a:lnRef idx="2">
+                          <a:schemeClr val="accent1"/>
+                        </a:lnRef>
+                        <a:fillRef idx="1">
+                          <a:schemeClr val="lt1"/>
+                        </a:fillRef>
+                        <a:effectRef idx="0">
+                          <a:schemeClr val="accent1"/>
+                        </a:effectRef>
+                        <a:fontRef idx="minor">
+                          <a:schemeClr val="dk1"/>
+                        </a:fontRef>
+                      </wps:style>
+                      <wps:txbx>
+                        <w:txbxContent>
+                          <w:p>
+                            <w:r>
+                              <w:t xml:space="preserve">Raw </w:t>
+                            </w:r>
+                            <w:proofErr w:type="spellStart"/>
+                            <w:r>
+                              <w:t>I</w:t>
+                            </w:r>
+                            <w:r>
+                              <w:t>mg</w:t>
+                            </w:r>
+                            <w:proofErr w:type="spellEnd"/>
+                            <w:r>
+                              <w:t xml:space="preserve"> Collection</w:t>
+                            </w:r>
+                            <w:r>
+                              <w:t>s</w:t>
+                            </w:r>
+                          </w:p>
+                          <w:p>
+                            <w:proofErr w:type="spellStart"/>
+                            <w:r>
+                              <w:t>cccclkmlmlmlmlcmllCcmkclmCollectiooinson</w:t>
+                            </w:r>
+                            <w:proofErr w:type="spellEnd"/>
+                          </w:p>
+                        </w:txbxContent>
+                      </wps:txbx>
+                      <wps:bodyPr rot="0" vert="horz" wrap="square" lIns="91440" tIns="45720" rIns="91440" bIns="45720" anchor="t" anchorCtr="0">
+                        <a:noAutofit/>
+                      </wps:bodyPr>
+                    </wps:wsp>
+                  </a:graphicData>
+                </a:graphic>
+                <wp14:sizeRelH relativeFrom="margin">
+                  <wp14:pctWidth>0</wp14:pctWidth>
+                </wp14:sizeRelH>
+                <wp14:sizeRelV relativeFrom="margin">
+                  <wp14:pctHeight>0</wp14:pctHeight>
+                </wp14:sizeRelV>
+              </wp:anchor>
+            </w:drawing>
+          </mc:Choice>
+          <mc:Fallback>
+            <w:pict>
+              <v:shapetype w14:anchorId="1703E792" id="_x0000_t202" coordsize="21600,21600" o:spt="202" path="m,l,21600r21600,l21600,xe">
+                <v:stroke joinstyle="miter"/>
+                <v:path gradientshapeok="t" o:connecttype="rect"/>
+              </v:shapetype>
+              <v:shape id="Text Box 2" o:spid="_x0000_s1026" type="#_x0000_t202" style="position:absolute;margin-left:-5.3pt;margin-top:17.3pt;width:107.25pt;height:21.75pt;z-index:251678720;visibility:visible;mso-wrap-style:square;mso-width-percent:0;mso-height-percent:0;mso-wrap-distance-left:9pt;mso-wrap-distance-top:3.6pt;mso-wrap-distance-right:9pt;mso-wrap-distance-bottom:3.6pt;mso-position-horizontal:absolute;mso-position-horizontal-relative:margin;mso-position-vertical:absolute;mso-position-vertical-relative:text;mso-width-percent:0;mso-height-percent:0;mso-width-relative:margin;mso-height-relative:margin;v-text-anchor:top" o:gfxdata="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" fillcolor="white [3201]" stroked="f" strokeweight="1pt">
+                <v:textbox>
+                  <w:txbxContent>
+                    <w:p>
+                      <w:r>
+                        <w:t xml:space="preserve">Raw </w:t>
+                      </w:r>
+                      <w:proofErr w:type="spellStart"/>
+                      <w:r>
+                        <w:t>I</w:t>
+                      </w:r>
+                      <w:r>
+                        <w:t>mg</w:t>
+                      </w:r>
+                      <w:proofErr w:type="spellEnd"/>
+                      <w:r>
+                        <w:t xml:space="preserve"> Collection</w:t>
+                      </w:r>
+                      <w:r>
+                        <w:t>s</w:t>
+                      </w:r>
+                    </w:p>
+                    <w:p>
+                      <w:proofErr w:type="spellStart"/>
+                      <w:r>
+                        <w:t>cccclkmlmlmlmlcmllCcmkclmCollectiooinson</w:t>
+                      </w:r>
+                      <w:proofErr w:type="spellEnd"/>
+                    </w:p>
+                  </w:txbxContent>
+                </v:textbox>
+                <w10:wrap type="square" anchorx="margin"/>
+              </v:shape>
+            </w:pict>
+          </mc:Fallback>
+        </mc:AlternateContent>
+      </w:r>
+      <w:r>
+        <w:rPr>
+          <w:noProof/>
+        </w:rPr>
+        <mc:AlternateContent>
+          <mc:Choice Requires="wps">
+            <w:drawing>
+              <wp:anchor distT="0" distB="0" distL="114300" distR="114300" simplePos="0" relativeHeight="251670528" behindDoc="0" locked="0" layoutInCell="1" allowOverlap="1" wp14:anchorId="5B8112D2" wp14:editId="5CF545F2">
+                <wp:simplePos x="0" y="0"/>
+                <wp:positionH relativeFrom="margin">
+                  <wp:posOffset>-95250</wp:posOffset>
+                </wp:positionH>
+                <wp:positionV relativeFrom="paragraph">
+                  <wp:posOffset>66675</wp:posOffset>
+                </wp:positionV>
+                <wp:extent cx="1504950" cy="600075"/>
+                <wp:effectExtent l="0" t="0" r="19050" b="28575"/>
+                <wp:wrapNone/>
+                <wp:docPr id="9" name="Flowchart: Multidocument 9"/>
+                <wp:cNvGraphicFramePr/>
+                <a:graphic xmlns:a="http://schemas.openxmlformats.org/drawingml/2006/main">
+                  <a:graphicData uri="http://schemas.microsoft.com/office/word/2010/wordprocessingShape">
+                    <wps:wsp>
+                      <wps:cNvSpPr/>
+                      <wps:spPr>
+                        <a:xfrm>
+                          <a:off x="0" y="0"/>
+                          <a:ext cx="1504950" cy="600075"/>
+                        </a:xfrm>
+                        <a:prstGeom prst="flowChartMultidocument">
+                          <a:avLst/>
+                        </a:prstGeom>
+                        <a:blipFill>
+                          <a:blip r:embed="rId6"/>
+                          <a:tile tx="0" ty="0" sx="100000" sy="100000" flip="none" algn="tl"/>
+                        </a:blipFill>
+                      </wps:spPr>
+                      <wps:style>
+                        <a:lnRef idx="2">
+                          <a:schemeClr val="accent1">
+                            <a:shade val="50000"/>
+                          </a:schemeClr>
+                        </a:lnRef>
+                        <a:fillRef idx="1">
+                          <a:schemeClr val="accent1"/>
+                        </a:fillRef>
+                        <a:effectRef idx="0">
+                          <a:schemeClr val="accent1"/>
+                        </a:effectRef>
+                        <a:fontRef idx="minor">
+                          <a:schemeClr val="lt1"/>
+                        </a:fontRef>
+                      </wps:style>
+                      <wps:bodyPr rot="0" spcFirstLastPara="0" vertOverflow="overflow" horzOverflow="overflow" vert="horz" wrap="square" lIns="91440" tIns="45720" rIns="91440" bIns="45720" numCol="1" spcCol="0" rtlCol="0" fromWordArt="0" anchor="ctr" anchorCtr="0" forceAA="0" compatLnSpc="1">
+                        <a:prstTxWarp prst="textNoShape">
+                          <a:avLst/>
+                        </a:prstTxWarp>
+                        <a:noAutofit/>
+                      </wps:bodyPr>
+                    </wps:wsp>
+                  </a:graphicData>
+                </a:graphic>
+                <wp14:sizeRelH relativeFrom="margin">
+                  <wp14:pctWidth>0</wp14:pctWidth>
+                </wp14:sizeRelH>
+                <wp14:sizeRelV relativeFrom="margin">
+                  <wp14:pctHeight>0</wp14:pctHeight>
+                </wp14:sizeRelV>
+              </wp:anchor>
+            </w:drawing>
+          </mc:Choice>
+          <mc:Fallback>
+            <w:pict>
+              <v:shapetype w14:anchorId="7375EFE2" id="_x0000_t115" coordsize="21600,21600" o:spt="115" path="m,20465v810,317,1620,452,2397,725c3077,21325,3790,21417,4405,21597v1620,,2202,-180,2657,-272c7580,21280,8002,21010,8455,20917v422,-135,810,-405,1327,-542c10205,20150,10657,19967,11080,19742v517,-182,970,-407,1425,-590c13087,19017,13605,18745,14255,18610v615,-180,1262,-318,1942,-408c16975,18202,17785,18022,18595,18022r,-1670l19192,16252r808,l20000,14467r722,-75l21597,14392,21597,,2972,r,1815l1532,1815r,1860l,3675,,20465xem1532,3675nfl18595,3675r,12677em2972,1815nfl20000,1815r,12652e">
+                <v:stroke joinstyle="miter"/>
+                <v:path o:extrusionok="f" o:connecttype="custom" o:connectlocs="10800,0;0,10800;10800,19890;21600,10800" textboxrect="0,3675,18595,18022"/>
+              </v:shapetype>
+              <v:shape id="Flowchart: Multidocument 9" o:spid="_x0000_s1026" type="#_x0000_t115" style="position:absolute;margin-left:-7.5pt;margin-top:5.25pt;width:118.5pt;height:47.25pt;z-index:251670528;visibility:visible;mso-wrap-style:square;mso-width-percent:0;mso-height-percent:0;mso-wrap-distance-left:9pt;mso-wrap-distance-top:0;mso-wrap-distance-right:9pt;mso-wrap-distance-bottom:0;mso-position-horizontal:absolute;mso-position-horizontal-relative:margin;mso-position-vertical:absolute;mso-position-vertical-relative:text;mso-width-percent:0;mso-height-percent:0;mso-width-relative:margin;mso-height-relative:margin;v-text-anchor:middle" o:gfxdata="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" strokecolor="#1f4d78 [1604]" strokeweight="1pt">
+                <v:fill r:id="rId7" o:title="" recolor="t" rotate="t" type="tile"/>
+                <w10:wrap anchorx="margin"/>
+              </v:shape>
+            </w:pict>
+          </mc:Fallback>
+        </mc:AlternateContent>
+      </w:r>
+      <w:r>
+        <w:rPr>
+          <w:color w:val="FFFF00"/>
+        </w:rPr>
+        <w:t xml:space="preserve"> </w:t>
+      </w:r>
+    </w:p>
+    <w:p/>
+    <w:p/>
+    <w:p>
+      <w:r>
+        <w:rPr>
+          <w:noProof/>
+        </w:rPr>
+        <mc:AlternateContent>
+          <mc:Choice Requires="wps">
+            <w:drawing>
+              <wp:anchor distT="0" distB="0" distL="114300" distR="114300" simplePos="0" relativeHeight="251669504" behindDoc="0" locked="0" layoutInCell="1" allowOverlap="1" wp14:anchorId="576056C9" wp14:editId="0694F920">
+                <wp:simplePos x="0" y="0"/>
+                <wp:positionH relativeFrom="margin">
+                  <wp:posOffset>-38100</wp:posOffset>
+                </wp:positionH>
+                <wp:positionV relativeFrom="paragraph">
+                  <wp:posOffset>200660</wp:posOffset>
+                </wp:positionV>
+                <wp:extent cx="1457325" cy="361950"/>
+                <wp:effectExtent l="0" t="0" r="28575" b="19050"/>
+                <wp:wrapNone/>
+                <wp:docPr id="8" name="Rectangle 8"/>
+                <wp:cNvGraphicFramePr/>
+                <a:graphic xmlns:a="http://schemas.openxmlformats.org/drawingml/2006/main">
+                  <a:graphicData uri="http://schemas.microsoft.com/office/word/2010/wordprocessingShape">
+                    <wps:wsp>
+                      <wps:cNvSpPr/>
+                      <wps:spPr>
+                        <a:xfrm>
+                          <a:off x="0" y="0"/>
+                          <a:ext cx="1457325" cy="361950"/>
+                        </a:xfrm>
+                        <a:prstGeom prst="rect">
+                          <a:avLst/>
+                        </a:prstGeom>
+                        <a:noFill/>
+                      </wps:spPr>
+                      <wps:style>
+                        <a:lnRef idx="2">
+                          <a:schemeClr val="accent1">
+                            <a:shade val="50000"/>
+                          </a:schemeClr>
+                        </a:lnRef>
+                        <a:fillRef idx="1">
+                          <a:schemeClr val="accent1"/>
+                        </a:fillRef>
+                        <a:effectRef idx="0">
+                          <a:schemeClr val="accent1"/>
+                        </a:effectRef>
+                        <a:fontRef idx="minor">
+                          <a:schemeClr val="lt1"/>
+                        </a:fontRef>
+                      </wps:style>
+                      <wps:bodyPr rot="0" spcFirstLastPara="0" vertOverflow="overflow" horzOverflow="overflow" vert="horz" wrap="square" lIns="91440" tIns="45720" rIns="91440" bIns="45720" numCol="1" spcCol="0" rtlCol="0" fromWordArt="0" anchor="ctr" anchorCtr="0" forceAA="0" compatLnSpc="1">
+                        <a:prstTxWarp prst="textNoShape">
+                          <a:avLst/>
+                        </a:prstTxWarp>
+                        <a:noAutofit/>
+                      </wps:bodyPr>
+                    </wps:wsp>
+                  </a:graphicData>
+                </a:graphic>
+              </wp:anchor>
+            </w:drawing>
+          </mc:Choice>
+          <mc:Fallback>
+            <w:pict>
+              <v:rect w14:anchorId="571F944E" id="Rectangle 8" o:spid="_x0000_s1026" style="position:absolute;margin-left:-3pt;margin-top:15.8pt;width:114.75pt;height:28.5pt;z-index:251669504;visibility:visible;mso-wrap-style:square;mso-wrap-distance-left:9pt;mso-wrap-distance-top:0;mso-wrap-distance-right:9pt;mso-wrap-distance-bottom:0;mso-position-horizontal:absolute;mso-position-horizontal-relative:margin;mso-position-vertical:absolute;mso-position-vertical-relative:text;v-text-anchor:middle" o:gfxdata="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" filled="f" strokecolor="#1f4d78 [1604]" strokeweight="1pt">
+                <w10:wrap anchorx="margin"/>
+              </v:rect>
+            </w:pict>
+          </mc:Fallback>
+        </mc:AlternateContent>
+      </w:r>
+    </w:p>
+    <w:p>
+      <w:r>
+        <w:rPr>
+          <w:color w:val="FFFF00"/>
+        </w:rPr>
+        <w:t xml:space="preserve">  </w:t>
+      </w:r>
+      <w:r>
+        <w:t>Study Area Delineation</w:t>
+      </w:r>
+    </w:p>
+    <w:p>
+      <w:pPr>
+        <w:tabs>
+          <w:tab w:val="left" w:pos="4095"/>
+          <w:tab w:val="center" w:pos="4513"/>
+        </w:tabs>
+        <w:ind w:firstLine="2880"/>
+      </w:pPr>
+      <w:r>
+        <w:rPr>
+          <w:noProof/>
+        </w:rPr>
+        <mc:AlternateContent>
+          <mc:Choice Requires="wps">
+            <w:drawing>
+              <wp:anchor distT="0" distB="0" distL="114300" distR="114300" simplePos="0" relativeHeight="251661312" behindDoc="0" locked="0" layoutInCell="1" allowOverlap="1" wp14:anchorId="62A690CA" wp14:editId="4814072C">
+                <wp:simplePos x="0" y="0"/>
+                <wp:positionH relativeFrom="margin">
+                  <wp:posOffset>1943100</wp:posOffset>
+                </wp:positionH>
+                <wp:positionV relativeFrom="paragraph">
+                  <wp:posOffset>9525</wp:posOffset>
+                </wp:positionV>
+                <wp:extent cx="1466850" cy="676275"/>
+                <wp:effectExtent l="0" t="0" r="19050" b="28575"/>
+                <wp:wrapNone/>
+                <wp:docPr id="4" name="Rectangle 4"/>
+                <wp:cNvGraphicFramePr/>
+                <a:graphic xmlns:a="http://schemas.openxmlformats.org/drawingml/2006/main">
+                  <a:graphicData uri="http://schemas.microsoft.com/office/word/2010/wordprocessingShape">
+                    <wps:wsp>
+                      <wps:cNvSpPr/>
+                      <wps:spPr>
+                        <a:xfrm>
+                          <a:off x="0" y="0"/>
+                          <a:ext cx="1466850" cy="676275"/>
+                        </a:xfrm>
+                        <a:prstGeom prst="rect">
+                          <a:avLst/>
+                        </a:prstGeom>
+                        <a:noFill/>
+                      </wps:spPr>
+                      <wps:style>
+                        <a:lnRef idx="2">
+                          <a:schemeClr val="accent1">
+                            <a:shade val="50000"/>
+                          </a:schemeClr>
+                        </a:lnRef>
+                        <a:fillRef idx="1">
+                          <a:schemeClr val="accent1"/>
+                        </a:fillRef>
+                        <a:effectRef idx="0">
+                          <a:schemeClr val="accent1"/>
+                        </a:effectRef>
+                        <a:fontRef idx="minor">
+                          <a:schemeClr val="lt1"/>
+                        </a:fontRef>
+                      </wps:style>
+                      <wps:bodyPr rot="0" spcFirstLastPara="0" vertOverflow="overflow" horzOverflow="overflow" vert="horz" wrap="square" lIns="91440" tIns="45720" rIns="91440" bIns="45720" numCol="1" spcCol="0" rtlCol="0" fromWordArt="0" anchor="ctr" anchorCtr="0" forceAA="0" compatLnSpc="1">
+                        <a:prstTxWarp prst="textNoShape">
+                          <a:avLst/>
+                        </a:prstTxWarp>
+                        <a:noAutofit/>
+                      </wps:bodyPr>
+                    </wps:wsp>
+                  </a:graphicData>
+                </a:graphic>
+                <wp14:sizeRelH relativeFrom="margin">
+                  <wp14:pctWidth>0</wp14:pctWidth>
+                </wp14:sizeRelH>
+                <wp14:sizeRelV relativeFrom="margin">
+                  <wp14:pctHeight>0</wp14:pctHeight>
+                </wp14:sizeRelV>
+              </wp:anchor>
+            </w:drawing>
+          </mc:Choice>
+          <mc:Fallback>
+            <w:pict>
+              <v:rect w14:anchorId="29DFF491" id="Rectangle 4" o:spid="_x0000_s1026" style="position:absolute;margin-left:153pt;margin-top:.75pt;width:115.5pt;height:53.25pt;z-index:251661312;visibility:visible;mso-wrap-style:square;mso-width-percent:0;mso-height-percent:0;mso-wrap-distance-left:9pt;mso-wrap-distance-top:0;mso-wrap-distance-right:9pt;mso-wrap-distance-bottom:0;mso-position-horizontal:absolute;mso-position-horizontal-relative:margin;mso-position-vertical:absolute;mso-position-vertical-relative:text;mso-width-percent:0;mso-height-percent:0;mso-width-relative:margin;mso-height-relative:margin;v-text-anchor:middle" o:gfxdata="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" filled="f" strokecolor="#1f4d78 [1604]" strokeweight="1pt">
+                <w10:wrap anchorx="margin"/>
+              </v:rect>
+            </w:pict>
+          </mc:Fallback>
+        </mc:AlternateContent>
+      </w:r>
+      <w:r>
+        <w:rPr>
+          <w:noProof/>
+        </w:rPr>
+        <mc:AlternateContent>
+          <mc:Choice Requires="wps">
+            <w:drawing>
+              <wp:anchor distT="0" distB="0" distL="114300" distR="114300" simplePos="0" relativeHeight="251663360" behindDoc="0" locked="0" layoutInCell="1" allowOverlap="1" wp14:anchorId="1F7E9386" wp14:editId="7690C22D">
+                <wp:simplePos x="0" y="0"/>
+                <wp:positionH relativeFrom="margin">
+                  <wp:posOffset>-85725</wp:posOffset>
+                </wp:positionH>
+                <wp:positionV relativeFrom="paragraph">
+                  <wp:posOffset>248285</wp:posOffset>
+                </wp:positionV>
+                <wp:extent cx="1457325" cy="361950"/>
+                <wp:effectExtent l="0" t="0" r="28575" b="19050"/>
+                <wp:wrapNone/>
+                <wp:docPr id="5" name="Rectangle 5"/>
+                <wp:cNvGraphicFramePr/>
+                <a:graphic xmlns:a="http://schemas.openxmlformats.org/drawingml/2006/main">
+                  <a:graphicData uri="http://schemas.microsoft.com/office/word/2010/wordprocessingShape">
+                    <wps:wsp>
+                      <wps:cNvSpPr/>
+                      <wps:spPr>
+                        <a:xfrm>
+                          <a:off x="0" y="0"/>
+                          <a:ext cx="1457325" cy="361950"/>
+                        </a:xfrm>
+                        <a:prstGeom prst="rect">
+                          <a:avLst/>
+                        </a:prstGeom>
+                        <a:noFill/>
+                      </wps:spPr>
+                      <wps:style>
+                        <a:lnRef idx="2">
+                          <a:schemeClr val="accent1">
+                            <a:shade val="50000"/>
+                          </a:schemeClr>
+                        </a:lnRef>
+                        <a:fillRef idx="1">
+                          <a:schemeClr val="accent1"/>
+                        </a:fillRef>
+                        <a:effectRef idx="0">
+                          <a:schemeClr val="accent1"/>
+                        </a:effectRef>
+                        <a:fontRef idx="minor">
+                          <a:schemeClr val="lt1"/>
+                        </a:fontRef>
+                      </wps:style>
+                      <wps:bodyPr rot="0" spcFirstLastPara="0" vertOverflow="overflow" horzOverflow="overflow" vert="horz" wrap="square" lIns="91440" tIns="45720" rIns="91440" bIns="45720" numCol="1" spcCol="0" rtlCol="0" fromWordArt="0" anchor="ctr" anchorCtr="0" forceAA="0" compatLnSpc="1">
+                        <a:prstTxWarp prst="textNoShape">
+                          <a:avLst/>
+                        </a:prstTxWarp>
+                        <a:noAutofit/>
+                      </wps:bodyPr>
+                    </wps:wsp>
+                  </a:graphicData>
+                </a:graphic>
+              </wp:anchor>
+            </w:drawing>
+          </mc:Choice>
+          <mc:Fallback>
+            <w:pict>
+              <v:rect w14:anchorId="3BA4A3D5" id="Rectangle 5" o:spid="_x0000_s1026" style="position:absolute;margin-left:-6.75pt;margin-top:19.55pt;width:114.75pt;height:28.5pt;z-index:251663360;visibility:visible;mso-wrap-style:square;mso-wrap-distance-left:9pt;mso-wrap-distance-top:0;mso-wrap-distance-right:9pt;mso-wrap-distance-bottom:0;mso-position-horizontal:absolute;mso-position-horizontal-relative:margin;mso-position-vertical:absolute;mso-position-vertical-relative:text;v-text-anchor:middle" o:gfxdata="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" filled="f" strokecolor="#1f4d78 [1604]" strokeweight="1pt">
+                <w10:wrap anchorx="margin"/>
+              </v:rect>
+            </w:pict>
+          </mc:Fallback>
+        </mc:AlternateContent>
+      </w:r>
+      <w:r>
+        <w:t xml:space="preserve">      Radiometric Correction</w:t>
+      </w:r>
+      <w:r>
+        <w:tab/>
+      </w:r>
+    </w:p>
+    <w:p>
+      <w:pPr>
+        <w:tabs>
+          <w:tab w:val="left" w:pos="720"/>
+          <w:tab w:val="left" w:pos="1440"/>
+          <w:tab w:val="left" w:pos="2160"/>
+          <w:tab w:val="left" w:pos="2880"/>
+          <w:tab w:val="center" w:pos="4513"/>
+        </w:tabs>
+        <w:rPr>
+          <w:vertAlign w:val="subscript"/>
+        </w:rPr>
+      </w:pPr>
+      <w:r>
+        <w:t xml:space="preserve">Raster </w:t>
+      </w:r>
+      <w:r>
+        <w:t>Pre-</w:t>
+      </w:r>
+      <w:r>
+        <w:t>Processing</w:t>
+      </w:r>
+      <w:r>
+        <w:tab/>
+      </w:r>
+      <w:r>
+        <w:tab/>
+        <w:t xml:space="preserve">   </w:t>
+      </w:r>
+      <w:proofErr w:type="gramStart"/>
+      <w:r>
+        <w:t xml:space="preserve">   </w:t>
+      </w:r>
+      <w:r>
+        <w:t>(</w:t>
+      </w:r>
+      <w:proofErr w:type="gramEnd"/>
+      <w:r>
+        <w:t>Surface Reflectance)</w:t>
+      </w:r>
+      <w:r>
+        <w:rPr>
+          <w:vertAlign w:val="subscript"/>
+        </w:rPr>
+        <w:t>BOA</w:t>
+      </w:r>
+    </w:p>
+    <w:p>
+      <w:pPr>
+        <w:tabs>
+          <w:tab w:val="left" w:pos="720"/>
+          <w:tab w:val="left" w:pos="1440"/>
+          <w:tab w:val="left" w:pos="2160"/>
+          <w:tab w:val="left" w:pos="2880"/>
+          <w:tab w:val="center" w:pos="4513"/>
+        </w:tabs>
+      </w:pPr>
+      <w:r>
+        <w:rPr>
+          <w:noProof/>
+        </w:rPr>
+        <mc:AlternateContent>
+          <mc:Choice Requires="wps">
+            <w:drawing>
+              <wp:anchor distT="0" distB="0" distL="114300" distR="114300" simplePos="0" relativeHeight="251676672" behindDoc="0" locked="0" layoutInCell="1" allowOverlap="1" wp14:anchorId="1E05E182" wp14:editId="26162A56">
+                <wp:simplePos x="0" y="0"/>
+                <wp:positionH relativeFrom="column">
+                  <wp:posOffset>-342900</wp:posOffset>
+                </wp:positionH>
+                <wp:positionV relativeFrom="paragraph">
+                  <wp:posOffset>144145</wp:posOffset>
+                </wp:positionV>
+                <wp:extent cx="200025" cy="857250"/>
+                <wp:effectExtent l="38100" t="0" r="28575" b="19050"/>
+                <wp:wrapNone/>
+                <wp:docPr id="15" name="Left Brace 15"/>
+                <wp:cNvGraphicFramePr/>
+                <a:graphic xmlns:a="http://schemas.openxmlformats.org/drawingml/2006/main">
+                  <a:graphicData uri="http://schemas.microsoft.com/office/word/2010/wordprocessingShape">
+                    <wps:wsp>
+                      <wps:cNvSpPr/>
+                      <wps:spPr>
+                        <a:xfrm>
+                          <a:off x="0" y="0"/>
+                          <a:ext cx="200025" cy="857250"/>
+                        </a:xfrm>
+                        <a:prstGeom prst="leftBrace">
+                          <a:avLst/>
+                        </a:prstGeom>
+                      </wps:spPr>
+                      <wps:style>
+                        <a:lnRef idx="1">
+                          <a:schemeClr val="accent1"/>
+                        </a:lnRef>
+                        <a:fillRef idx="0">
+                          <a:schemeClr val="accent1"/>
+                        </a:fillRef>
+                        <a:effectRef idx="0">
+                          <a:schemeClr val="accent1"/>
+                        </a:effectRef>
+                        <a:fontRef idx="minor">
+                          <a:schemeClr val="tx1"/>
+                        </a:fontRef>
+                      </wps:style>
+                      <wps:bodyPr rot="0" spcFirstLastPara="0" vertOverflow="overflow" horzOverflow="overflow" vert="horz" wrap="square" lIns="91440" tIns="45720" rIns="91440" bIns="45720" numCol="1" spcCol="0" rtlCol="0" fromWordArt="0" anchor="ctr" anchorCtr="0" forceAA="0" compatLnSpc="1">
+                        <a:prstTxWarp prst="textNoShape">
+                          <a:avLst/>
+                        </a:prstTxWarp>
+                        <a:noAutofit/>
+                      </wps:bodyPr>
+                    </wps:wsp>
+                  </a:graphicData>
+                </a:graphic>
+                <wp14:sizeRelH relativeFrom="margin">
+                  <wp14:pctWidth>0</wp14:pctWidth>
+                </wp14:sizeRelH>
+                <wp14:sizeRelV relativeFrom="margin">
+                  <wp14:pctHeight>0</wp14:pctHeight>
+                </wp14:sizeRelV>
+              </wp:anchor>
+            </w:drawing>
+          </mc:Choice>
+          <mc:Fallback>
+            <w:pict>
+              <v:shape w14:anchorId="20413CDA" id="Left Brace 15" o:spid="_x0000_s1026" type="#_x0000_t87" style="position:absolute;margin-left:-27pt;margin-top:11.35pt;width:15.75pt;height:67.5pt;z-index:251676672;visibility:visible;mso-wrap-style:square;mso-width-percent:0;mso-height-percent:0;mso-wrap-distance-left:9pt;mso-wrap-distance-top:0;mso-wrap-distance-right:9pt;mso-wrap-distance-bottom:0;mso-position-horizontal:absolute;mso-position-horizontal-relative:text;mso-position-vertical:absolute;mso-position-vertical-relative:text;mso-width-percent:0;mso-height-percent:0;mso-width-relative:margin;mso-height-relative:margin;v-text-anchor:middle" o:gfxdata="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" adj="420" strokecolor="#5b9bd5 [3204]" strokeweight=".5pt">
+                <v:stroke joinstyle="miter"/>
+              </v:shape>
+            </w:pict>
+          </mc:Fallback>
+        </mc:AlternateContent>
+      </w:r>
+    </w:p>
+    <w:p>
+      <w:pPr>
+        <w:tabs>
+          <w:tab w:val="left" w:pos="3915"/>
+        </w:tabs>
+      </w:pPr>
     </w:p>
     <w:sectPr>
+      <w:headerReference w:type="default" r:id="rId8"/>
       <w:pgSz w:w="11906" w:h="16838"/>
       <w:pgMar w:top="1440" w:right="1440" w:bottom="1440" w:left="1440" w:header="708" w:footer="708" w:gutter="0"/>
       <w:cols w:space="708"/>
@@ -16,8 +917,71 @@
 </w:document>
 </file>
 
+<file path=word/endnotes.xml><?xml version="1.0" encoding="utf-8"?>
+<w:endnotes xmlns:wpc="http://schemas.microsoft.com/office/word/2010/wordprocessingCanvas" xmlns:cx="http://schemas.microsoft.com/office/drawing/2014/chartex" xmlns:cx1="http://schemas.microsoft.com/office/drawing/2015/9/8/chartex" xmlns:cx2="http://schemas.microsoft.com/office/drawing/2015/10/21/chartex" xmlns:cx3="http://schemas.microsoft.com/office/drawing/2016/5/9/chartex" xmlns:cx4="http://schemas.microsoft.com/office/drawing/2016/5/10/chartex" xmlns:cx5="http://schemas.microsoft.com/office/drawing/2016/5/11/chartex" xmlns:cx6="http://schemas.microsoft.com/office/drawing/2016/5/12/chartex" xmlns:cx7="http://schemas.microsoft.com/office/drawing/2016/5/13/chartex" xmlns:cx8="http://schemas.microsoft.com/office/drawing/2016/5/14/chartex" xmlns:mc="http://schemas.openxmlformats.org/markup-compatibility/2006" xmlns:aink="http://schemas.microsoft.com/office/drawing/2016/ink" xmlns:am3d="http://schemas.microsoft.com/office/drawing/2017/model3d" xmlns:o="urn:schemas-microsoft-com:office:office" xmlns:r="http://schemas.openxmlformats.org/officeDocument/2006/relationships" xmlns:m="http://schemas.openxmlformats.org/officeDocument/2006/math" xmlns:v="urn:schemas-microsoft-com:vml" xmlns:wp14="http://schemas.microsoft.com/office/word/2010/wordprocessingDrawing" xmlns:wp="http://schemas.openxmlformats.org/drawingml/2006/wordprocessingDrawing" xmlns:w10="urn:schemas-microsoft-com:office:word" xmlns:w="http://schemas.openxmlformats.org/wordprocessingml/2006/main" xmlns:w14="http://schemas.microsoft.com/office/word/2010/wordml" xmlns:w15="http://schemas.microsoft.com/office/word/2012/wordml" xmlns:w16cex="http://schemas.microsoft.com/office/word/2018/wordml/cex" xmlns:w16cid="http://schemas.microsoft.com/office/word/2016/wordml/cid" xmlns:w16="http://schemas.microsoft.com/office/word/2018/wordml" xmlns:w16sdtdh="http://schemas.microsoft.com/office/word/2020/wordml/sdtdatahash" xmlns:w16se="http://schemas.microsoft.com/office/word/2015/wordml/symex" xmlns:wpg="http://schemas.microsoft.com/office/word/2010/wordprocessingGroup" xmlns:wpi="http://schemas.microsoft.com/office/word/2010/wordprocessingInk" xmlns:wne="http://schemas.microsoft.com/office/word/2006/wordml" xmlns:wps="http://schemas.microsoft.com/office/word/2010/wordprocessingShape" mc:Ignorable="w14 w15 w16se w16cid w16 w16cex w16sdtdh wp14">
+  <w:endnote w:type="separator" w:id="-1">
+    <w:p>
+      <w:pPr>
+        <w:spacing w:after="0" w:line="240" w:lineRule="auto"/>
+      </w:pPr>
+      <w:r>
+        <w:separator/>
+      </w:r>
+    </w:p>
+  </w:endnote>
+  <w:endnote w:type="continuationSeparator" w:id="0">
+    <w:p>
+      <w:pPr>
+        <w:spacing w:after="0" w:line="240" w:lineRule="auto"/>
+      </w:pPr>
+      <w:r>
+        <w:continuationSeparator/>
+      </w:r>
+    </w:p>
+  </w:endnote>
+</w:endnotes>
+</file>
+
+<file path=word/footnotes.xml><?xml version="1.0" encoding="utf-8"?>
+<w:footnotes xmlns:wpc="http://schemas.microsoft.com/office/word/2010/wordprocessingCanvas" xmlns:cx="http://schemas.microsoft.com/office/drawing/2014/chartex" xmlns:cx1="http://schemas.microsoft.com/office/drawing/2015/9/8/chartex" xmlns:cx2="http://schemas.microsoft.com/office/drawing/2015/10/21/chartex" xmlns:cx3="http://schemas.microsoft.com/office/drawing/2016/5/9/chartex" xmlns:cx4="http://schemas.microsoft.com/office/drawing/2016/5/10/chartex" xmlns:cx5="http://schemas.microsoft.com/office/drawing/2016/5/11/chartex" xmlns:cx6="http://schemas.microsoft.com/office/drawing/2016/5/12/chartex" xmlns:cx7="http://schemas.microsoft.com/office/drawing/2016/5/13/chartex" xmlns:cx8="http://schemas.microsoft.com/office/drawing/2016/5/14/chartex" xmlns:mc="http://schemas.openxmlformats.org/markup-compatibility/2006" xmlns:aink="http://schemas.microsoft.com/office/drawing/2016/ink" xmlns:am3d="http://schemas.microsoft.com/office/drawing/2017/model3d" xmlns:o="urn:schemas-microsoft-com:office:office" xmlns:r="http://schemas.openxmlformats.org/officeDocument/2006/relationships" xmlns:m="http://schemas.openxmlformats.org/officeDocument/2006/math" xmlns:v="urn:schemas-microsoft-com:vml" xmlns:wp14="http://schemas.microsoft.com/office/word/2010/wordprocessingDrawing" xmlns:wp="http://schemas.openxmlformats.org/drawingml/2006/wordprocessingDrawing" xmlns:w10="urn:schemas-microsoft-com:office:word" xmlns:w="http://schemas.openxmlformats.org/wordprocessingml/2006/main" xmlns:w14="http://schemas.microsoft.com/office/word/2010/wordml" xmlns:w15="http://schemas.microsoft.com/office/word/2012/wordml" xmlns:w16cex="http://schemas.microsoft.com/office/word/2018/wordml/cex" xmlns:w16cid="http://schemas.microsoft.com/office/word/2016/wordml/cid" xmlns:w16="http://schemas.microsoft.com/office/word/2018/wordml" xmlns:w16sdtdh="http://schemas.microsoft.com/office/word/2020/wordml/sdtdatahash" xmlns:w16se="http://schemas.microsoft.com/office/word/2015/wordml/symex" xmlns:wpg="http://schemas.microsoft.com/office/word/2010/wordprocessingGroup" xmlns:wpi="http://schemas.microsoft.com/office/word/2010/wordprocessingInk" xmlns:wne="http://schemas.microsoft.com/office/word/2006/wordml" xmlns:wps="http://schemas.microsoft.com/office/word/2010/wordprocessingShape" mc:Ignorable="w14 w15 w16se w16cid w16 w16cex w16sdtdh wp14">
+  <w:footnote w:type="separator" w:id="-1">
+    <w:p>
+      <w:pPr>
+        <w:spacing w:after="0" w:line="240" w:lineRule="auto"/>
+      </w:pPr>
+      <w:r>
+        <w:separator/>
+      </w:r>
+    </w:p>
+  </w:footnote>
+  <w:footnote w:type="continuationSeparator" w:id="0">
+    <w:p>
+      <w:pPr>
+        <w:spacing w:after="0" w:line="240" w:lineRule="auto"/>
+      </w:pPr>
+      <w:r>
+        <w:continuationSeparator/>
+      </w:r>
+    </w:p>
+  </w:footnote>
+</w:footnotes>
+</file>
+
+<file path=word/header1.xml><?xml version="1.0" encoding="utf-8"?>
+<w:hdr xmlns:wpc="http://schemas.microsoft.com/office/word/2010/wordprocessingCanvas" xmlns:cx="http://schemas.microsoft.com/office/drawing/2014/chartex" xmlns:cx1="http://schemas.microsoft.com/office/drawing/2015/9/8/chartex" xmlns:cx2="http://schemas.microsoft.com/office/drawing/2015/10/21/chartex" xmlns:cx3="http://schemas.microsoft.com/office/drawing/2016/5/9/chartex" xmlns:cx4="http://schemas.microsoft.com/office/drawing/2016/5/10/chartex" xmlns:cx5="http://schemas.microsoft.com/office/drawing/2016/5/11/chartex" xmlns:cx6="http://schemas.microsoft.com/office/drawing/2016/5/12/chartex" xmlns:cx7="http://schemas.microsoft.com/office/drawing/2016/5/13/chartex" xmlns:cx8="http://schemas.microsoft.com/office/drawing/2016/5/14/chartex" xmlns:mc="http://schemas.openxmlformats.org/markup-compatibility/2006" xmlns:aink="http://schemas.microsoft.com/office/drawing/2016/ink" xmlns:am3d="http://schemas.microsoft.com/office/drawing/2017/model3d" xmlns:o="urn:schemas-microsoft-com:office:office" xmlns:r="http://schemas.openxmlformats.org/officeDocument/2006/relationships" xmlns:m="http://schemas.openxmlformats.org/officeDocument/2006/math" xmlns:v="urn:schemas-microsoft-com:vml" xmlns:wp14="http://schemas.microsoft.com/office/word/2010/wordprocessingDrawing" xmlns:wp="http://schemas.openxmlformats.org/drawingml/2006/wordprocessingDrawing" xmlns:w10="urn:schemas-microsoft-com:office:word" xmlns:w="http://schemas.openxmlformats.org/wordprocessingml/2006/main" xmlns:w14="http://schemas.microsoft.com/office/word/2010/wordml" xmlns:w15="http://schemas.microsoft.com/office/word/2012/wordml" xmlns:w16cex="http://schemas.microsoft.com/office/word/2018/wordml/cex" xmlns:w16cid="http://schemas.microsoft.com/office/word/2016/wordml/cid" xmlns:w16="http://schemas.microsoft.com/office/word/2018/wordml" xmlns:w16sdtdh="http://schemas.microsoft.com/office/word/2020/wordml/sdtdatahash" xmlns:w16se="http://schemas.microsoft.com/office/word/2015/wordml/symex" xmlns:wpg="http://schemas.microsoft.com/office/word/2010/wordprocessingGroup" xmlns:wpi="http://schemas.microsoft.com/office/word/2010/wordprocessingInk" xmlns:wne="http://schemas.microsoft.com/office/word/2006/wordml" xmlns:wps="http://schemas.microsoft.com/office/word/2010/wordprocessingShape" mc:Ignorable="w14 w15 w16se w16cid w16 w16cex w16sdtdh wp14">
+  <w:p>
+    <w:pPr>
+      <w:pStyle w:val="Header"/>
+    </w:pPr>
+    <w:r>
+      <w:t>GEE</w:t>
+    </w:r>
+  </w:p>
+</w:hdr>
+</file>
+
 <file path=word/styles.xml><?xml version="1.0" encoding="utf-8"?>
-<w:styles xmlns:mc="http://schemas.openxmlformats.org/markup-compatibility/2006" xmlns:r="http://schemas.openxmlformats.org/officeDocument/2006/relationships" xmlns:w="http://schemas.openxmlformats.org/wordprocessingml/2006/main" xmlns:w14="http://schemas.microsoft.com/office/word/2010/wordml" xmlns:w15="http://schemas.microsoft.com/office/word/2012/wordml" mc:Ignorable="w14 w15">
+<w:styles xmlns:mc="http://schemas.openxmlformats.org/markup-compatibility/2006" xmlns:r="http://schemas.openxmlformats.org/officeDocument/2006/relationships" xmlns:w="http://schemas.openxmlformats.org/wordprocessingml/2006/main" xmlns:w14="http://schemas.microsoft.com/office/word/2010/wordml" xmlns:w15="http://schemas.microsoft.com/office/word/2012/wordml" xmlns:w16cex="http://schemas.microsoft.com/office/word/2018/wordml/cex" xmlns:w16cid="http://schemas.microsoft.com/office/word/2016/wordml/cid" xmlns:w16="http://schemas.microsoft.com/office/word/2018/wordml" xmlns:w16sdtdh="http://schemas.microsoft.com/office/word/2020/wordml/sdtdatahash" xmlns:w16se="http://schemas.microsoft.com/office/word/2015/wordml/symex" mc:Ignorable="w14 w15 w16se w16cid w16 w16cex w16sdtdh">
   <w:docDefaults>
     <w:rPrDefault>
       <w:rPr>
@@ -33,7 +997,7 @@
       </w:pPr>
     </w:pPrDefault>
   </w:docDefaults>
-  <w:latentStyles w:defLockedState="0" w:defUIPriority="99" w:defSemiHidden="0" w:defUnhideWhenUsed="0" w:defQFormat="0" w:count="371">
+  <w:latentStyles w:defLockedState="0" w:defUIPriority="99" w:defSemiHidden="0" w:defUnhideWhenUsed="0" w:defQFormat="0" w:count="376">
     <w:lsdException w:name="Normal" w:uiPriority="0" w:qFormat="1"/>
     <w:lsdException w:name="heading 1" w:uiPriority="9" w:qFormat="1"/>
     <w:lsdException w:name="heading 2" w:semiHidden="1" w:uiPriority="9" w:unhideWhenUsed="1" w:qFormat="1"/>
@@ -139,7 +1103,6 @@
     <w:lsdException w:name="HTML Sample" w:semiHidden="1" w:unhideWhenUsed="1"/>
     <w:lsdException w:name="HTML Typewriter" w:semiHidden="1" w:unhideWhenUsed="1"/>
     <w:lsdException w:name="HTML Variable" w:semiHidden="1" w:unhideWhenUsed="1"/>
-    <w:lsdException w:name="Normal Table" w:semiHidden="1" w:unhideWhenUsed="1"/>
     <w:lsdException w:name="annotation subject" w:semiHidden="1" w:unhideWhenUsed="1"/>
     <w:lsdException w:name="No List" w:semiHidden="1" w:unhideWhenUsed="1"/>
     <w:lsdException w:name="Outline List 1" w:semiHidden="1" w:unhideWhenUsed="1"/>
@@ -182,11 +1145,8 @@
     <w:lsdException w:name="Table Contemporary" w:semiHidden="1" w:unhideWhenUsed="1"/>
     <w:lsdException w:name="Table Elegant" w:semiHidden="1" w:unhideWhenUsed="1"/>
     <w:lsdException w:name="Table Professional" w:semiHidden="1" w:unhideWhenUsed="1"/>
-    <w:lsdException w:name="Table Subtle 1" w:semiHidden="1" w:unhideWhenUsed="1"/>
     <w:lsdException w:name="Table Subtle 2" w:semiHidden="1" w:unhideWhenUsed="1"/>
     <w:lsdException w:name="Table Web 1" w:semiHidden="1" w:unhideWhenUsed="1"/>
-    <w:lsdException w:name="Table Web 2" w:semiHidden="1" w:unhideWhenUsed="1"/>
-    <w:lsdException w:name="Table Web 3" w:semiHidden="1" w:unhideWhenUsed="1"/>
     <w:lsdException w:name="Balloon Text" w:semiHidden="1" w:unhideWhenUsed="1"/>
     <w:lsdException w:name="Table Grid" w:uiPriority="39"/>
     <w:lsdException w:name="Table Theme" w:semiHidden="1" w:unhideWhenUsed="1"/>
@@ -405,6 +1365,11 @@
     <w:lsdException w:name="List Table 5 Dark Accent 6" w:uiPriority="50"/>
     <w:lsdException w:name="List Table 6 Colorful Accent 6" w:uiPriority="51"/>
     <w:lsdException w:name="List Table 7 Colorful Accent 6" w:uiPriority="52"/>
+    <w:lsdException w:name="Mention" w:semiHidden="1" w:unhideWhenUsed="1"/>
+    <w:lsdException w:name="Smart Hyperlink" w:semiHidden="1" w:unhideWhenUsed="1"/>
+    <w:lsdException w:name="Hashtag" w:semiHidden="1" w:unhideWhenUsed="1"/>
+    <w:lsdException w:name="Unresolved Mention" w:semiHidden="1" w:unhideWhenUsed="1"/>
+    <w:lsdException w:name="Smart Link" w:semiHidden="1" w:unhideWhenUsed="1"/>
   </w:latentStyles>
   <w:style w:type="paragraph" w:default="1" w:styleId="Normal">
     <w:name w:val="Normal"/>
@@ -436,6 +1401,61 @@
     <w:uiPriority w:val="99"/>
     <w:semiHidden/>
     <w:unhideWhenUsed/>
+  </w:style>
+  <w:style w:type="paragraph" w:styleId="Header">
+    <w:name w:val="header"/>
+    <w:basedOn w:val="Normal"/>
+    <w:link w:val="HeaderChar"/>
+    <w:uiPriority w:val="99"/>
+    <w:unhideWhenUsed/>
+    <w:rsid w:val="001E2DD2"/>
+    <w:pPr>
+      <w:tabs>
+        <w:tab w:val="center" w:pos="4680"/>
+        <w:tab w:val="right" w:pos="9360"/>
+      </w:tabs>
+      <w:spacing w:after="0" w:line="240" w:lineRule="auto"/>
+    </w:pPr>
+  </w:style>
+  <w:style w:type="character" w:customStyle="1" w:styleId="HeaderChar">
+    <w:name w:val="Header Char"/>
+    <w:basedOn w:val="DefaultParagraphFont"/>
+    <w:link w:val="Header"/>
+    <w:uiPriority w:val="99"/>
+    <w:rsid w:val="001E2DD2"/>
+  </w:style>
+  <w:style w:type="paragraph" w:styleId="Footer">
+    <w:name w:val="footer"/>
+    <w:basedOn w:val="Normal"/>
+    <w:link w:val="FooterChar"/>
+    <w:uiPriority w:val="99"/>
+    <w:unhideWhenUsed/>
+    <w:rsid w:val="001E2DD2"/>
+    <w:pPr>
+      <w:tabs>
+        <w:tab w:val="center" w:pos="4680"/>
+        <w:tab w:val="right" w:pos="9360"/>
+      </w:tabs>
+      <w:spacing w:after="0" w:line="240" w:lineRule="auto"/>
+    </w:pPr>
+  </w:style>
+  <w:style w:type="character" w:customStyle="1" w:styleId="FooterChar">
+    <w:name w:val="Footer Char"/>
+    <w:basedOn w:val="DefaultParagraphFont"/>
+    <w:link w:val="Footer"/>
+    <w:uiPriority w:val="99"/>
+    <w:rsid w:val="001E2DD2"/>
+  </w:style>
+  <w:style w:type="paragraph" w:styleId="ListParagraph">
+    <w:name w:val="List Paragraph"/>
+    <w:basedOn w:val="Normal"/>
+    <w:uiPriority w:val="34"/>
+    <w:qFormat/>
+    <w:rsid w:val="008B5408"/>
+    <w:pPr>
+      <w:ind w:left="720"/>
+      <w:contextualSpacing/>
+    </w:pPr>
   </w:style>
 </w:styles>
 </file>

</xml_diff>

<commit_message>
:pencil:, :books: :camera: flow diag updates
</commit_message>
<xml_diff>
--- a/flowDiagram.docx
+++ b/flowDiagram.docx
@@ -7,21 +7,172 @@
         <w:rPr>
           <w:noProof/>
         </w:rPr>
+        <w:drawing>
+          <wp:anchor distT="0" distB="0" distL="114300" distR="114300" simplePos="0" relativeHeight="251695104" behindDoc="0" locked="0" layoutInCell="1" allowOverlap="1" wp14:anchorId="47A1128A" wp14:editId="471744C9">
+            <wp:simplePos x="0" y="0"/>
+            <wp:positionH relativeFrom="margin">
+              <wp:posOffset>1133475</wp:posOffset>
+            </wp:positionH>
+            <wp:positionV relativeFrom="paragraph">
+              <wp:posOffset>0</wp:posOffset>
+            </wp:positionV>
+            <wp:extent cx="323850" cy="323850"/>
+            <wp:effectExtent l="0" t="0" r="0" b="0"/>
+            <wp:wrapThrough wrapText="bothSides">
+              <wp:wrapPolygon edited="0">
+                <wp:start x="0" y="0"/>
+                <wp:lineTo x="0" y="20329"/>
+                <wp:lineTo x="20329" y="20329"/>
+                <wp:lineTo x="20329" y="0"/>
+                <wp:lineTo x="0" y="0"/>
+              </wp:wrapPolygon>
+            </wp:wrapThrough>
+            <wp:docPr id="202" name="Picture 202"/>
+            <wp:cNvGraphicFramePr>
+              <a:graphicFrameLocks xmlns:a="http://schemas.openxmlformats.org/drawingml/2006/main" noChangeAspect="1"/>
+            </wp:cNvGraphicFramePr>
+            <a:graphic xmlns:a="http://schemas.openxmlformats.org/drawingml/2006/main">
+              <a:graphicData uri="http://schemas.openxmlformats.org/drawingml/2006/picture">
+                <pic:pic xmlns:pic="http://schemas.openxmlformats.org/drawingml/2006/picture">
+                  <pic:nvPicPr>
+                    <pic:cNvPr id="202" name="Picture 202"/>
+                    <pic:cNvPicPr/>
+                  </pic:nvPicPr>
+                  <pic:blipFill>
+                    <a:blip r:embed="rId7" cstate="print">
+                      <a:extLst>
+                        <a:ext uri="{28A0092B-C50C-407E-A947-70E740481C1C}">
+                          <a14:useLocalDpi xmlns:a14="http://schemas.microsoft.com/office/drawing/2010/main" val="0"/>
+                        </a:ext>
+                      </a:extLst>
+                    </a:blip>
+                    <a:stretch>
+                      <a:fillRect/>
+                    </a:stretch>
+                  </pic:blipFill>
+                  <pic:spPr>
+                    <a:xfrm>
+                      <a:off x="0" y="0"/>
+                      <a:ext cx="323850" cy="323850"/>
+                    </a:xfrm>
+                    <a:prstGeom prst="rect">
+                      <a:avLst/>
+                    </a:prstGeom>
+                  </pic:spPr>
+                </pic:pic>
+              </a:graphicData>
+            </a:graphic>
+            <wp14:sizeRelH relativeFrom="page">
+              <wp14:pctWidth>0</wp14:pctWidth>
+            </wp14:sizeRelH>
+            <wp14:sizeRelV relativeFrom="page">
+              <wp14:pctHeight>0</wp14:pctHeight>
+            </wp14:sizeRelV>
+          </wp:anchor>
+        </w:drawing>
+      </w:r>
+      <w:r>
+        <w:rPr>
+          <w:noProof/>
+          <w:color w:val="FFFF00"/>
+        </w:rPr>
+        <w:drawing>
+          <wp:anchor distT="0" distB="0" distL="114300" distR="114300" simplePos="0" relativeHeight="251701248" behindDoc="0" locked="0" layoutInCell="1" allowOverlap="1" wp14:anchorId="056D36CD" wp14:editId="6D7B1CA6">
+            <wp:simplePos x="0" y="0"/>
+            <wp:positionH relativeFrom="margin">
+              <wp:align>left</wp:align>
+            </wp:positionH>
+            <wp:positionV relativeFrom="paragraph">
+              <wp:posOffset>8890</wp:posOffset>
+            </wp:positionV>
+            <wp:extent cx="275590" cy="271145"/>
+            <wp:effectExtent l="0" t="0" r="0" b="0"/>
+            <wp:wrapThrough wrapText="bothSides">
+              <wp:wrapPolygon edited="0">
+                <wp:start x="0" y="0"/>
+                <wp:lineTo x="0" y="19728"/>
+                <wp:lineTo x="19410" y="19728"/>
+                <wp:lineTo x="19410" y="0"/>
+                <wp:lineTo x="0" y="0"/>
+              </wp:wrapPolygon>
+            </wp:wrapThrough>
+            <wp:docPr id="205" name="Picture 205"/>
+            <wp:cNvGraphicFramePr>
+              <a:graphicFrameLocks xmlns:a="http://schemas.openxmlformats.org/drawingml/2006/main" noChangeAspect="1"/>
+            </wp:cNvGraphicFramePr>
+            <a:graphic xmlns:a="http://schemas.openxmlformats.org/drawingml/2006/main">
+              <a:graphicData uri="http://schemas.openxmlformats.org/drawingml/2006/picture">
+                <pic:pic xmlns:pic="http://schemas.openxmlformats.org/drawingml/2006/picture">
+                  <pic:nvPicPr>
+                    <pic:cNvPr id="205" name="Picture 205"/>
+                    <pic:cNvPicPr/>
+                  </pic:nvPicPr>
+                  <pic:blipFill rotWithShape="1">
+                    <a:blip r:embed="rId8" cstate="print">
+                      <a:extLst>
+                        <a:ext uri="{28A0092B-C50C-407E-A947-70E740481C1C}">
+                          <a14:useLocalDpi xmlns:a14="http://schemas.microsoft.com/office/drawing/2010/main" val="0"/>
+                        </a:ext>
+                      </a:extLst>
+                    </a:blip>
+                    <a:srcRect l="20969" t="20220" r="21755" b="27344"/>
+                    <a:stretch/>
+                  </pic:blipFill>
+                  <pic:spPr bwMode="auto">
+                    <a:xfrm>
+                      <a:off x="0" y="0"/>
+                      <a:ext cx="281977" cy="277277"/>
+                    </a:xfrm>
+                    <a:prstGeom prst="rect">
+                      <a:avLst/>
+                    </a:prstGeom>
+                    <a:ln>
+                      <a:noFill/>
+                    </a:ln>
+                    <a:extLst>
+                      <a:ext uri="{53640926-AAD7-44D8-BBD7-CCE9431645EC}">
+                        <a14:shadowObscured xmlns:a14="http://schemas.microsoft.com/office/drawing/2010/main"/>
+                      </a:ext>
+                    </a:extLst>
+                  </pic:spPr>
+                </pic:pic>
+              </a:graphicData>
+            </a:graphic>
+            <wp14:sizeRelH relativeFrom="page">
+              <wp14:pctWidth>0</wp14:pctWidth>
+            </wp14:sizeRelH>
+            <wp14:sizeRelV relativeFrom="page">
+              <wp14:pctHeight>0</wp14:pctHeight>
+            </wp14:sizeRelV>
+          </wp:anchor>
+        </w:drawing>
+      </w:r>
+    </w:p>
+    <w:p>
+      <w:pPr>
+        <w:tabs>
+          <w:tab w:val="left" w:pos="7200"/>
+        </w:tabs>
+      </w:pPr>
+      <w:r>
+        <w:rPr>
+          <w:noProof/>
+        </w:rPr>
         <mc:AlternateContent>
           <mc:Choice Requires="wps">
             <w:drawing>
-              <wp:anchor distT="0" distB="0" distL="114300" distR="114300" simplePos="0" relativeHeight="251659264" behindDoc="0" locked="0" layoutInCell="1" allowOverlap="1" wp14:anchorId="4D44C41B" wp14:editId="68338E69">
+              <wp:anchor distT="0" distB="0" distL="114300" distR="114300" simplePos="0" relativeHeight="251694080" behindDoc="0" locked="0" layoutInCell="1" allowOverlap="1" wp14:anchorId="2AC95C17" wp14:editId="2F96184D">
                 <wp:simplePos x="0" y="0"/>
-                <wp:positionH relativeFrom="margin">
-                  <wp:align>left</wp:align>
+                <wp:positionH relativeFrom="column">
+                  <wp:posOffset>4019550</wp:posOffset>
                 </wp:positionH>
                 <wp:positionV relativeFrom="paragraph">
-                  <wp:posOffset>190500</wp:posOffset>
+                  <wp:posOffset>9525</wp:posOffset>
                 </wp:positionV>
-                <wp:extent cx="1457325" cy="371475"/>
-                <wp:effectExtent l="0" t="0" r="28575" b="28575"/>
+                <wp:extent cx="942975" cy="609600"/>
+                <wp:effectExtent l="0" t="0" r="28575" b="19050"/>
                 <wp:wrapNone/>
-                <wp:docPr id="2" name="Rectangle 2"/>
+                <wp:docPr id="195" name="Oval 195"/>
                 <wp:cNvGraphicFramePr/>
                 <a:graphic xmlns:a="http://schemas.openxmlformats.org/drawingml/2006/main">
                   <a:graphicData uri="http://schemas.microsoft.com/office/word/2010/wordprocessingShape">
@@ -30,9 +181,9 @@
                       <wps:spPr>
                         <a:xfrm>
                           <a:off x="0" y="0"/>
-                          <a:ext cx="1457325" cy="371475"/>
+                          <a:ext cx="942975" cy="609600"/>
                         </a:xfrm>
-                        <a:prstGeom prst="rect">
+                        <a:prstGeom prst="ellipse">
                           <a:avLst/>
                         </a:prstGeom>
                         <a:noFill/>
@@ -73,7 +224,102 @@
           </mc:Choice>
           <mc:Fallback>
             <w:pict>
-              <v:rect w14:anchorId="3CF4D860" id="Rectangle 2" o:spid="_x0000_s1026" style="position:absolute;margin-left:0;margin-top:15pt;width:114.75pt;height:29.25pt;z-index:251659264;visibility:visible;mso-wrap-style:square;mso-width-percent:0;mso-height-percent:0;mso-wrap-distance-left:9pt;mso-wrap-distance-top:0;mso-wrap-distance-right:9pt;mso-wrap-distance-bottom:0;mso-position-horizontal:left;mso-position-horizontal-relative:margin;mso-position-vertical:absolute;mso-position-vertical-relative:text;mso-width-percent:0;mso-height-percent:0;mso-width-relative:margin;mso-height-relative:margin;v-text-anchor:middle" o:gfxdata="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" filled="f" strokecolor="#1f4d78 [1604]" strokeweight="1pt">
+              <v:oval w14:anchorId="02F6BBE4" id="Oval 195" o:spid="_x0000_s1026" style="position:absolute;margin-left:316.5pt;margin-top:.75pt;width:74.25pt;height:48pt;z-index:251694080;visibility:visible;mso-wrap-style:square;mso-width-percent:0;mso-height-percent:0;mso-wrap-distance-left:9pt;mso-wrap-distance-top:0;mso-wrap-distance-right:9pt;mso-wrap-distance-bottom:0;mso-position-horizontal:absolute;mso-position-horizontal-relative:text;mso-position-vertical:absolute;mso-position-vertical-relative:text;mso-width-percent:0;mso-height-percent:0;mso-width-relative:margin;mso-height-relative:margin;v-text-anchor:middle" o:gfxdata="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" filled="f" strokecolor="#1f4d78 [1604]" strokeweight="1pt">
+                <v:stroke joinstyle="miter"/>
+              </v:oval>
+            </w:pict>
+          </mc:Fallback>
+        </mc:AlternateContent>
+      </w:r>
+      <w:r>
+        <w:rPr>
+          <w:noProof/>
+        </w:rPr>
+        <mc:AlternateContent>
+          <mc:Choice Requires="wps">
+            <w:drawing>
+              <wp:anchor distT="0" distB="0" distL="114300" distR="114300" simplePos="0" relativeHeight="251659264" behindDoc="0" locked="0" layoutInCell="1" allowOverlap="1" wp14:anchorId="4D44C41B" wp14:editId="3BB687E0">
+                <wp:simplePos x="0" y="0"/>
+                <wp:positionH relativeFrom="margin">
+                  <wp:posOffset>-152400</wp:posOffset>
+                </wp:positionH>
+                <wp:positionV relativeFrom="paragraph">
+                  <wp:posOffset>104775</wp:posOffset>
+                </wp:positionV>
+                <wp:extent cx="1724025" cy="552450"/>
+                <wp:effectExtent l="0" t="0" r="28575" b="19050"/>
+                <wp:wrapNone/>
+                <wp:docPr id="2" name="Rectangle 2"/>
+                <wp:cNvGraphicFramePr/>
+                <a:graphic xmlns:a="http://schemas.openxmlformats.org/drawingml/2006/main">
+                  <a:graphicData uri="http://schemas.microsoft.com/office/word/2010/wordprocessingShape">
+                    <wps:wsp>
+                      <wps:cNvSpPr/>
+                      <wps:spPr>
+                        <a:xfrm>
+                          <a:off x="0" y="0"/>
+                          <a:ext cx="1724025" cy="552450"/>
+                        </a:xfrm>
+                        <a:prstGeom prst="rect">
+                          <a:avLst/>
+                        </a:prstGeom>
+                        <a:noFill/>
+                      </wps:spPr>
+                      <wps:style>
+                        <a:lnRef idx="2">
+                          <a:schemeClr val="accent1">
+                            <a:shade val="50000"/>
+                          </a:schemeClr>
+                        </a:lnRef>
+                        <a:fillRef idx="1">
+                          <a:schemeClr val="accent1"/>
+                        </a:fillRef>
+                        <a:effectRef idx="0">
+                          <a:schemeClr val="accent1"/>
+                        </a:effectRef>
+                        <a:fontRef idx="minor">
+                          <a:schemeClr val="lt1"/>
+                        </a:fontRef>
+                      </wps:style>
+                      <wps:txbx>
+                        <w:txbxContent>
+                          <w:p>
+                            <w:pPr>
+                              <w:jc w:val="center"/>
+                            </w:pPr>
+                          </w:p>
+                        </w:txbxContent>
+                      </wps:txbx>
+                      <wps:bodyPr rot="0" spcFirstLastPara="0" vertOverflow="overflow" horzOverflow="overflow" vert="horz" wrap="square" lIns="91440" tIns="45720" rIns="91440" bIns="45720" numCol="1" spcCol="0" rtlCol="0" fromWordArt="0" anchor="ctr" anchorCtr="0" forceAA="0" compatLnSpc="1">
+                        <a:prstTxWarp prst="textNoShape">
+                          <a:avLst/>
+                        </a:prstTxWarp>
+                        <a:noAutofit/>
+                      </wps:bodyPr>
+                    </wps:wsp>
+                  </a:graphicData>
+                </a:graphic>
+                <wp14:sizeRelH relativeFrom="margin">
+                  <wp14:pctWidth>0</wp14:pctWidth>
+                </wp14:sizeRelH>
+                <wp14:sizeRelV relativeFrom="margin">
+                  <wp14:pctHeight>0</wp14:pctHeight>
+                </wp14:sizeRelV>
+              </wp:anchor>
+            </w:drawing>
+          </mc:Choice>
+          <mc:Fallback>
+            <w:pict>
+              <v:rect w14:anchorId="4D44C41B" id="Rectangle 2" o:spid="_x0000_s1026" style="position:absolute;margin-left:-12pt;margin-top:8.25pt;width:135.75pt;height:43.5pt;z-index:251659264;visibility:visible;mso-wrap-style:square;mso-width-percent:0;mso-height-percent:0;mso-wrap-distance-left:9pt;mso-wrap-distance-top:0;mso-wrap-distance-right:9pt;mso-wrap-distance-bottom:0;mso-position-horizontal:absolute;mso-position-horizontal-relative:margin;mso-position-vertical:absolute;mso-position-vertical-relative:text;mso-width-percent:0;mso-height-percent:0;mso-width-relative:margin;mso-height-relative:margin;v-text-anchor:middle" o:gfxdata="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" filled="f" strokecolor="#1f4d78 [1604]" strokeweight="1pt">
+                <v:textbox>
+                  <w:txbxContent>
+                    <w:p>
+                      <w:pPr>
+                        <w:jc w:val="center"/>
+                      </w:pPr>
+                    </w:p>
+                  </w:txbxContent>
+                </v:textbox>
                 <w10:wrap anchorx="margin"/>
               </v:rect>
             </w:pict>
@@ -82,6 +328,11 @@
       </w:r>
     </w:p>
     <w:p>
+      <w:pPr>
+        <w:tabs>
+          <w:tab w:val="left" w:pos="6555"/>
+        </w:tabs>
+      </w:pPr>
       <w:r>
         <w:rPr>
           <w:noProof/>
@@ -89,7 +340,7 @@
         <mc:AlternateContent>
           <mc:Choice Requires="wps">
             <w:drawing>
-              <wp:anchor distT="0" distB="0" distL="114300" distR="114300" simplePos="0" relativeHeight="251674624" behindDoc="0" locked="0" layoutInCell="1" allowOverlap="1" wp14:anchorId="42346ABF" wp14:editId="40BC3D7B">
+              <wp:anchor distT="0" distB="0" distL="114300" distR="114300" simplePos="0" relativeHeight="251674624" behindDoc="0" locked="0" layoutInCell="1" allowOverlap="1" wp14:anchorId="42346ABF" wp14:editId="73FC6D58">
                 <wp:simplePos x="0" y="0"/>
                 <wp:positionH relativeFrom="column">
                   <wp:posOffset>-342900</wp:posOffset>
@@ -149,7 +400,7 @@
           </mc:Choice>
           <mc:Fallback>
             <w:pict>
-              <v:shapetype w14:anchorId="17560573" id="_x0000_t87" coordsize="21600,21600" o:spt="87" adj="1800,10800" path="m21600,qx10800@0l10800@2qy0@11,10800@3l10800@1qy21600,21600e" filled="f">
+              <v:shapetype w14:anchorId="16A7C374" id="_x0000_t87" coordsize="21600,21600" o:spt="87" adj="1800,10800" path="m21600,qx10800@0l10800@2qy0@11,10800@3l10800@1qy21600,21600e" filled="f">
                 <v:formulas>
                   <v:f eqn="val #0"/>
                   <v:f eqn="sum 21600 0 #0"/>
@@ -178,19 +429,33 @@
         </mc:AlternateContent>
       </w:r>
       <w:r>
+        <w:t>Dataset: L8 + M-Aqua</w:t>
+      </w:r>
+      <w:r>
+        <w:tab/>
+      </w:r>
+      <w:r>
+        <w:t xml:space="preserve">     </w:t>
+      </w:r>
+      <w:r>
+        <w:t>Start</w:t>
+      </w:r>
+    </w:p>
+    <w:p>
+      <w:r>
         <w:rPr>
           <w:noProof/>
         </w:rPr>
         <mc:AlternateContent>
           <mc:Choice Requires="wps">
             <w:drawing>
-              <wp:anchor distT="0" distB="0" distL="114300" distR="114300" simplePos="0" relativeHeight="251660288" behindDoc="0" locked="0" layoutInCell="1" allowOverlap="1" wp14:anchorId="474732E1" wp14:editId="1A1EB4DE">
+              <wp:anchor distT="0" distB="0" distL="114300" distR="114300" simplePos="0" relativeHeight="251660288" behindDoc="0" locked="0" layoutInCell="1" allowOverlap="1" wp14:anchorId="474732E1" wp14:editId="0A133206">
                 <wp:simplePos x="0" y="0"/>
                 <wp:positionH relativeFrom="column">
                   <wp:posOffset>600075</wp:posOffset>
                 </wp:positionH>
                 <wp:positionV relativeFrom="paragraph">
-                  <wp:posOffset>285750</wp:posOffset>
+                  <wp:posOffset>153035</wp:posOffset>
                 </wp:positionV>
                 <wp:extent cx="66675" cy="247650"/>
                 <wp:effectExtent l="19050" t="0" r="47625" b="38100"/>
@@ -247,7 +512,7 @@
           </mc:Choice>
           <mc:Fallback>
             <w:pict>
-              <v:shapetype w14:anchorId="059C36E6" id="_x0000_t67" coordsize="21600,21600" o:spt="67" adj="16200,5400" path="m0@0l@1@0@1,0@2,0@2@0,21600@0,10800,21600xe">
+              <v:shapetype w14:anchorId="5A4A8266" id="_x0000_t67" coordsize="21600,21600" o:spt="67" adj="16200,5400" path="m0@0l@1@0@1,0@2,0@2@0,21600@0,10800,21600xe">
                 <v:stroke joinstyle="miter"/>
                 <v:formulas>
                   <v:f eqn="val #0"/>
@@ -263,23 +528,19 @@
                   <v:h position="#1,#0" xrange="0,10800" yrange="0,21600"/>
                 </v:handles>
               </v:shapetype>
-              <v:shape id="Arrow: Down 3" o:spid="_x0000_s1026" type="#_x0000_t67" style="position:absolute;margin-left:47.25pt;margin-top:22.5pt;width:5.25pt;height:19.5pt;z-index:251660288;visibility:visible;mso-wrap-style:square;mso-width-percent:0;mso-height-percent:0;mso-wrap-distance-left:9pt;mso-wrap-distance-top:0;mso-wrap-distance-right:9pt;mso-wrap-distance-bottom:0;mso-position-horizontal:absolute;mso-position-horizontal-relative:text;mso-position-vertical:absolute;mso-position-vertical-relative:text;mso-width-percent:0;mso-height-percent:0;mso-width-relative:margin;mso-height-relative:margin;v-text-anchor:middle" o:gfxdata="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" adj="18692" filled="f" strokecolor="#1f4d78 [1604]" strokeweight="1pt"/>
+              <v:shape id="Arrow: Down 3" o:spid="_x0000_s1026" type="#_x0000_t67" style="position:absolute;margin-left:47.25pt;margin-top:12.05pt;width:5.25pt;height:19.5pt;z-index:251660288;visibility:visible;mso-wrap-style:square;mso-width-percent:0;mso-height-percent:0;mso-wrap-distance-left:9pt;mso-wrap-distance-top:0;mso-wrap-distance-right:9pt;mso-wrap-distance-bottom:0;mso-position-horizontal:absolute;mso-position-horizontal-relative:text;mso-position-vertical:absolute;mso-position-vertical-relative:text;mso-width-percent:0;mso-height-percent:0;mso-width-relative:margin;mso-height-relative:margin;v-text-anchor:middle" o:gfxdata="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" adj="18692" filled="f" strokecolor="#1f4d78 [1604]" strokeweight="1pt"/>
             </w:pict>
           </mc:Fallback>
         </mc:AlternateContent>
       </w:r>
-      <w:r>
-        <w:t xml:space="preserve">  Dataset: L8 + M-Aqua</w:t>
-      </w:r>
     </w:p>
-    <w:p/>
     <w:p>
       <w:pPr>
         <w:tabs>
           <w:tab w:val="left" w:pos="1155"/>
         </w:tabs>
         <w:rPr>
-          <w:color w:val="FFFF00"/>
+          <w:noProof/>
         </w:rPr>
       </w:pPr>
       <w:r>
@@ -289,7 +550,326 @@
         <mc:AlternateContent>
           <mc:Choice Requires="wps">
             <w:drawing>
-              <wp:anchor distT="45720" distB="45720" distL="114300" distR="114300" simplePos="0" relativeHeight="251678720" behindDoc="0" locked="0" layoutInCell="1" allowOverlap="1" wp14:anchorId="1703E792" wp14:editId="4BF8D0B7">
+              <wp:anchor distT="45720" distB="45720" distL="114300" distR="114300" simplePos="0" relativeHeight="251711488" behindDoc="0" locked="0" layoutInCell="1" allowOverlap="1" wp14:anchorId="706A59F4" wp14:editId="3D8CD6A3">
+                <wp:simplePos x="0" y="0"/>
+                <wp:positionH relativeFrom="column">
+                  <wp:posOffset>5524500</wp:posOffset>
+                </wp:positionH>
+                <wp:positionV relativeFrom="paragraph">
+                  <wp:posOffset>191135</wp:posOffset>
+                </wp:positionV>
+                <wp:extent cx="762000" cy="257175"/>
+                <wp:effectExtent l="0" t="0" r="19050" b="28575"/>
+                <wp:wrapSquare wrapText="bothSides"/>
+                <wp:docPr id="214" name="Text Box 2"/>
+                <wp:cNvGraphicFramePr>
+                  <a:graphicFrameLocks xmlns:a="http://schemas.openxmlformats.org/drawingml/2006/main"/>
+                </wp:cNvGraphicFramePr>
+                <a:graphic xmlns:a="http://schemas.openxmlformats.org/drawingml/2006/main">
+                  <a:graphicData uri="http://schemas.microsoft.com/office/word/2010/wordprocessingShape">
+                    <wps:wsp>
+                      <wps:cNvSpPr txBox="1">
+                        <a:spLocks noChangeArrowheads="1"/>
+                      </wps:cNvSpPr>
+                      <wps:spPr bwMode="auto">
+                        <a:xfrm>
+                          <a:off x="0" y="0"/>
+                          <a:ext cx="762000" cy="257175"/>
+                        </a:xfrm>
+                        <a:prstGeom prst="rect">
+                          <a:avLst/>
+                        </a:prstGeom>
+                        <a:solidFill>
+                          <a:srgbClr val="FFFFFF"/>
+                        </a:solidFill>
+                        <a:ln w="9525">
+                          <a:solidFill>
+                            <a:srgbClr val="000000"/>
+                          </a:solidFill>
+                          <a:miter lim="800000"/>
+                          <a:headEnd/>
+                          <a:tailEnd/>
+                        </a:ln>
+                      </wps:spPr>
+                      <wps:txbx>
+                        <w:txbxContent>
+                          <w:p>
+                            <w:r>
+                              <w:t>Client PC</w:t>
+                            </w:r>
+                          </w:p>
+                        </w:txbxContent>
+                      </wps:txbx>
+                      <wps:bodyPr rot="0" vert="horz" wrap="square" lIns="91440" tIns="45720" rIns="91440" bIns="45720" anchor="t" anchorCtr="0">
+                        <a:noAutofit/>
+                      </wps:bodyPr>
+                    </wps:wsp>
+                  </a:graphicData>
+                </a:graphic>
+                <wp14:sizeRelH relativeFrom="margin">
+                  <wp14:pctWidth>0</wp14:pctWidth>
+                </wp14:sizeRelH>
+                <wp14:sizeRelV relativeFrom="margin">
+                  <wp14:pctHeight>0</wp14:pctHeight>
+                </wp14:sizeRelV>
+              </wp:anchor>
+            </w:drawing>
+          </mc:Choice>
+          <mc:Fallback>
+            <w:pict>
+              <v:shapetype w14:anchorId="706A59F4" id="_x0000_t202" coordsize="21600,21600" o:spt="202" path="m,l,21600r21600,l21600,xe">
+                <v:stroke joinstyle="miter"/>
+                <v:path gradientshapeok="t" o:connecttype="rect"/>
+              </v:shapetype>
+              <v:shape id="Text Box 2" o:spid="_x0000_s1027" type="#_x0000_t202" style="position:absolute;margin-left:435pt;margin-top:15.05pt;width:60pt;height:20.25pt;z-index:251711488;visibility:visible;mso-wrap-style:square;mso-width-percent:0;mso-height-percent:0;mso-wrap-distance-left:9pt;mso-wrap-distance-top:3.6pt;mso-wrap-distance-right:9pt;mso-wrap-distance-bottom:3.6pt;mso-position-horizontal:absolute;mso-position-horizontal-relative:text;mso-position-vertical:absolute;mso-position-vertical-relative:text;mso-width-percent:0;mso-height-percent:0;mso-width-relative:margin;mso-height-relative:margin;v-text-anchor:top" o:gfxdata="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">
+                <v:textbox>
+                  <w:txbxContent>
+                    <w:p>
+                      <w:r>
+                        <w:t>Client PC</w:t>
+                      </w:r>
+                    </w:p>
+                  </w:txbxContent>
+                </v:textbox>
+                <w10:wrap type="square"/>
+              </v:shape>
+            </w:pict>
+          </mc:Fallback>
+        </mc:AlternateContent>
+      </w:r>
+      <w:r>
+        <w:rPr>
+          <w:noProof/>
+        </w:rPr>
+        <mc:AlternateContent>
+          <mc:Choice Requires="wps">
+            <w:drawing>
+              <wp:anchor distT="0" distB="0" distL="114300" distR="114300" simplePos="0" relativeHeight="251705344" behindDoc="0" locked="0" layoutInCell="1" allowOverlap="1" wp14:anchorId="0AB68247" wp14:editId="52004D12">
+                <wp:simplePos x="0" y="0"/>
+                <wp:positionH relativeFrom="margin">
+                  <wp:posOffset>3438525</wp:posOffset>
+                </wp:positionH>
+                <wp:positionV relativeFrom="paragraph">
+                  <wp:posOffset>76834</wp:posOffset>
+                </wp:positionV>
+                <wp:extent cx="1828800" cy="352425"/>
+                <wp:effectExtent l="0" t="76200" r="0" b="9525"/>
+                <wp:wrapNone/>
+                <wp:docPr id="210" name="Connector: Elbow 210"/>
+                <wp:cNvGraphicFramePr/>
+                <a:graphic xmlns:a="http://schemas.openxmlformats.org/drawingml/2006/main">
+                  <a:graphicData uri="http://schemas.microsoft.com/office/word/2010/wordprocessingShape">
+                    <wps:wsp>
+                      <wps:cNvCnPr/>
+                      <wps:spPr>
+                        <a:xfrm flipV="1">
+                          <a:off x="0" y="0"/>
+                          <a:ext cx="1828800" cy="352425"/>
+                        </a:xfrm>
+                        <a:prstGeom prst="bentConnector3">
+                          <a:avLst>
+                            <a:gd name="adj1" fmla="val 0"/>
+                          </a:avLst>
+                        </a:prstGeom>
+                        <a:ln>
+                          <a:tailEnd type="triangle"/>
+                        </a:ln>
+                      </wps:spPr>
+                      <wps:style>
+                        <a:lnRef idx="1">
+                          <a:schemeClr val="accent1"/>
+                        </a:lnRef>
+                        <a:fillRef idx="0">
+                          <a:schemeClr val="accent1"/>
+                        </a:fillRef>
+                        <a:effectRef idx="0">
+                          <a:schemeClr val="accent1"/>
+                        </a:effectRef>
+                        <a:fontRef idx="minor">
+                          <a:schemeClr val="tx1"/>
+                        </a:fontRef>
+                      </wps:style>
+                      <wps:bodyPr/>
+                    </wps:wsp>
+                  </a:graphicData>
+                </a:graphic>
+                <wp14:sizeRelH relativeFrom="margin">
+                  <wp14:pctWidth>0</wp14:pctWidth>
+                </wp14:sizeRelH>
+                <wp14:sizeRelV relativeFrom="margin">
+                  <wp14:pctHeight>0</wp14:pctHeight>
+                </wp14:sizeRelV>
+              </wp:anchor>
+            </w:drawing>
+          </mc:Choice>
+          <mc:Fallback>
+            <w:pict>
+              <v:shapetype w14:anchorId="354504F5" id="_x0000_t34" coordsize="21600,21600" o:spt="34" o:oned="t" adj="10800" path="m,l@0,0@0,21600,21600,21600e" filled="f">
+                <v:stroke joinstyle="miter"/>
+                <v:formulas>
+                  <v:f eqn="val #0"/>
+                </v:formulas>
+                <v:path arrowok="t" fillok="f" o:connecttype="none"/>
+                <v:handles>
+                  <v:h position="#0,center"/>
+                </v:handles>
+                <o:lock v:ext="edit" shapetype="t"/>
+              </v:shapetype>
+              <v:shape id="Connector: Elbow 210" o:spid="_x0000_s1026" type="#_x0000_t34" style="position:absolute;margin-left:270.75pt;margin-top:6.05pt;width:2in;height:27.75pt;flip:y;z-index:251705344;visibility:visible;mso-wrap-style:square;mso-width-percent:0;mso-height-percent:0;mso-wrap-distance-left:9pt;mso-wrap-distance-top:0;mso-wrap-distance-right:9pt;mso-wrap-distance-bottom:0;mso-position-horizontal:absolute;mso-position-horizontal-relative:margin;mso-position-vertical:absolute;mso-position-vertical-relative:text;mso-width-percent:0;mso-height-percent:0;mso-width-relative:margin;mso-height-relative:margin" o:gfxdata="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" adj="0" strokecolor="#5b9bd5 [3204]" strokeweight=".5pt">
+                <v:stroke endarrow="block"/>
+                <w10:wrap anchorx="margin"/>
+              </v:shape>
+            </w:pict>
+          </mc:Fallback>
+        </mc:AlternateContent>
+      </w:r>
+      <w:r>
+        <w:rPr>
+          <w:noProof/>
+        </w:rPr>
+        <w:drawing>
+          <wp:anchor distT="0" distB="0" distL="114300" distR="114300" simplePos="0" relativeHeight="251703296" behindDoc="0" locked="0" layoutInCell="1" allowOverlap="1" wp14:anchorId="58F8A643" wp14:editId="4706E2A6">
+            <wp:simplePos x="0" y="0"/>
+            <wp:positionH relativeFrom="page">
+              <wp:posOffset>6183630</wp:posOffset>
+            </wp:positionH>
+            <wp:positionV relativeFrom="paragraph">
+              <wp:posOffset>9525</wp:posOffset>
+            </wp:positionV>
+            <wp:extent cx="1264285" cy="761365"/>
+            <wp:effectExtent l="0" t="0" r="0" b="635"/>
+            <wp:wrapThrough wrapText="bothSides">
+              <wp:wrapPolygon edited="0">
+                <wp:start x="0" y="0"/>
+                <wp:lineTo x="0" y="21078"/>
+                <wp:lineTo x="21155" y="21078"/>
+                <wp:lineTo x="21155" y="0"/>
+                <wp:lineTo x="0" y="0"/>
+              </wp:wrapPolygon>
+            </wp:wrapThrough>
+            <wp:docPr id="208" name="Picture 208"/>
+            <wp:cNvGraphicFramePr>
+              <a:graphicFrameLocks xmlns:a="http://schemas.openxmlformats.org/drawingml/2006/main" noChangeAspect="1"/>
+            </wp:cNvGraphicFramePr>
+            <a:graphic xmlns:a="http://schemas.openxmlformats.org/drawingml/2006/main">
+              <a:graphicData uri="http://schemas.openxmlformats.org/drawingml/2006/picture">
+                <pic:pic xmlns:pic="http://schemas.openxmlformats.org/drawingml/2006/picture">
+                  <pic:nvPicPr>
+                    <pic:cNvPr id="208" name="Picture 208"/>
+                    <pic:cNvPicPr/>
+                  </pic:nvPicPr>
+                  <pic:blipFill>
+                    <a:blip r:embed="rId9" cstate="print">
+                      <a:extLst>
+                        <a:ext uri="{28A0092B-C50C-407E-A947-70E740481C1C}">
+                          <a14:useLocalDpi xmlns:a14="http://schemas.microsoft.com/office/drawing/2010/main" val="0"/>
+                        </a:ext>
+                      </a:extLst>
+                    </a:blip>
+                    <a:stretch>
+                      <a:fillRect/>
+                    </a:stretch>
+                  </pic:blipFill>
+                  <pic:spPr>
+                    <a:xfrm>
+                      <a:off x="0" y="0"/>
+                      <a:ext cx="1264285" cy="761365"/>
+                    </a:xfrm>
+                    <a:prstGeom prst="rect">
+                      <a:avLst/>
+                    </a:prstGeom>
+                  </pic:spPr>
+                </pic:pic>
+              </a:graphicData>
+            </a:graphic>
+            <wp14:sizeRelH relativeFrom="page">
+              <wp14:pctWidth>0</wp14:pctWidth>
+            </wp14:sizeRelH>
+            <wp14:sizeRelV relativeFrom="page">
+              <wp14:pctHeight>0</wp14:pctHeight>
+            </wp14:sizeRelV>
+          </wp:anchor>
+        </w:drawing>
+      </w:r>
+    </w:p>
+    <w:p>
+      <w:pPr>
+        <w:tabs>
+          <w:tab w:val="left" w:pos="5610"/>
+          <w:tab w:val="left" w:pos="5835"/>
+        </w:tabs>
+        <w:rPr>
+          <w:color w:val="FFFF00"/>
+        </w:rPr>
+      </w:pPr>
+      <w:r>
+        <w:rPr>
+          <w:noProof/>
+        </w:rPr>
+        <w:drawing>
+          <wp:anchor distT="0" distB="0" distL="114300" distR="114300" simplePos="0" relativeHeight="251704320" behindDoc="0" locked="0" layoutInCell="1" allowOverlap="1" wp14:anchorId="0A85DBCD" wp14:editId="7F20308D">
+            <wp:simplePos x="0" y="0"/>
+            <wp:positionH relativeFrom="margin">
+              <wp:posOffset>3019425</wp:posOffset>
+            </wp:positionH>
+            <wp:positionV relativeFrom="paragraph">
+              <wp:posOffset>210185</wp:posOffset>
+            </wp:positionV>
+            <wp:extent cx="913765" cy="685800"/>
+            <wp:effectExtent l="0" t="0" r="635" b="0"/>
+            <wp:wrapNone/>
+            <wp:docPr id="207" name="Picture 207"/>
+            <wp:cNvGraphicFramePr>
+              <a:graphicFrameLocks xmlns:a="http://schemas.openxmlformats.org/drawingml/2006/main" noChangeAspect="1"/>
+            </wp:cNvGraphicFramePr>
+            <a:graphic xmlns:a="http://schemas.openxmlformats.org/drawingml/2006/main">
+              <a:graphicData uri="http://schemas.openxmlformats.org/drawingml/2006/picture">
+                <pic:pic xmlns:pic="http://schemas.openxmlformats.org/drawingml/2006/picture">
+                  <pic:nvPicPr>
+                    <pic:cNvPr id="207" name="Picture 207"/>
+                    <pic:cNvPicPr/>
+                  </pic:nvPicPr>
+                  <pic:blipFill>
+                    <a:blip r:embed="rId10" cstate="print">
+                      <a:extLst>
+                        <a:ext uri="{28A0092B-C50C-407E-A947-70E740481C1C}">
+                          <a14:useLocalDpi xmlns:a14="http://schemas.microsoft.com/office/drawing/2010/main" val="0"/>
+                        </a:ext>
+                      </a:extLst>
+                    </a:blip>
+                    <a:stretch>
+                      <a:fillRect/>
+                    </a:stretch>
+                  </pic:blipFill>
+                  <pic:spPr>
+                    <a:xfrm>
+                      <a:off x="0" y="0"/>
+                      <a:ext cx="913765" cy="685800"/>
+                    </a:xfrm>
+                    <a:prstGeom prst="rect">
+                      <a:avLst/>
+                    </a:prstGeom>
+                  </pic:spPr>
+                </pic:pic>
+              </a:graphicData>
+            </a:graphic>
+            <wp14:sizeRelH relativeFrom="page">
+              <wp14:pctWidth>0</wp14:pctWidth>
+            </wp14:sizeRelH>
+            <wp14:sizeRelV relativeFrom="page">
+              <wp14:pctHeight>0</wp14:pctHeight>
+            </wp14:sizeRelV>
+          </wp:anchor>
+        </w:drawing>
+      </w:r>
+      <w:r>
+        <w:rPr>
+          <w:noProof/>
+        </w:rPr>
+        <mc:AlternateContent>
+          <mc:Choice Requires="wps">
+            <w:drawing>
+              <wp:anchor distT="45720" distB="45720" distL="114300" distR="114300" simplePos="0" relativeHeight="251678720" behindDoc="0" locked="0" layoutInCell="1" allowOverlap="1" wp14:anchorId="1703E792" wp14:editId="13F1E2CF">
                 <wp:simplePos x="0" y="0"/>
                 <wp:positionH relativeFrom="margin">
                   <wp:posOffset>-67310</wp:posOffset>
@@ -344,14 +924,12 @@
                             <w:r>
                               <w:t xml:space="preserve">Raw </w:t>
                             </w:r>
-                            <w:proofErr w:type="spellStart"/>
                             <w:r>
                               <w:t>I</w:t>
                             </w:r>
                             <w:r>
                               <w:t>mg</w:t>
                             </w:r>
-                            <w:proofErr w:type="spellEnd"/>
                             <w:r>
                               <w:t xml:space="preserve"> Collection</w:t>
                             </w:r>
@@ -360,11 +938,9 @@
                             </w:r>
                           </w:p>
                           <w:p>
-                            <w:proofErr w:type="spellStart"/>
                             <w:r>
                               <w:t>cccclkmlmlmlmlcmllCcmkclmCollectiooinson</w:t>
                             </w:r>
-                            <w:proofErr w:type="spellEnd"/>
                           </w:p>
                         </w:txbxContent>
                       </wps:txbx>
@@ -385,25 +961,19 @@
           </mc:Choice>
           <mc:Fallback>
             <w:pict>
-              <v:shapetype w14:anchorId="1703E792" id="_x0000_t202" coordsize="21600,21600" o:spt="202" path="m,l,21600r21600,l21600,xe">
-                <v:stroke joinstyle="miter"/>
-                <v:path gradientshapeok="t" o:connecttype="rect"/>
-              </v:shapetype>
-              <v:shape id="Text Box 2" o:spid="_x0000_s1026" type="#_x0000_t202" style="position:absolute;margin-left:-5.3pt;margin-top:17.3pt;width:107.25pt;height:21.75pt;z-index:251678720;visibility:visible;mso-wrap-style:square;mso-width-percent:0;mso-height-percent:0;mso-wrap-distance-left:9pt;mso-wrap-distance-top:3.6pt;mso-wrap-distance-right:9pt;mso-wrap-distance-bottom:3.6pt;mso-position-horizontal:absolute;mso-position-horizontal-relative:margin;mso-position-vertical:absolute;mso-position-vertical-relative:text;mso-width-percent:0;mso-height-percent:0;mso-width-relative:margin;mso-height-relative:margin;v-text-anchor:top" o:gfxdata="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" fillcolor="white [3201]" stroked="f" strokeweight="1pt">
+              <v:shape w14:anchorId="1703E792" id="_x0000_s1028" type="#_x0000_t202" style="position:absolute;margin-left:-5.3pt;margin-top:17.3pt;width:107.25pt;height:21.75pt;z-index:251678720;visibility:visible;mso-wrap-style:square;mso-width-percent:0;mso-height-percent:0;mso-wrap-distance-left:9pt;mso-wrap-distance-top:3.6pt;mso-wrap-distance-right:9pt;mso-wrap-distance-bottom:3.6pt;mso-position-horizontal:absolute;mso-position-horizontal-relative:margin;mso-position-vertical:absolute;mso-position-vertical-relative:text;mso-width-percent:0;mso-height-percent:0;mso-width-relative:margin;mso-height-relative:margin;v-text-anchor:top" o:gfxdata="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" fillcolor="white [3201]" stroked="f" strokeweight="1pt">
                 <v:textbox>
                   <w:txbxContent>
                     <w:p>
                       <w:r>
                         <w:t xml:space="preserve">Raw </w:t>
                       </w:r>
-                      <w:proofErr w:type="spellStart"/>
                       <w:r>
                         <w:t>I</w:t>
                       </w:r>
                       <w:r>
                         <w:t>mg</w:t>
                       </w:r>
-                      <w:proofErr w:type="spellEnd"/>
                       <w:r>
                         <w:t xml:space="preserve"> Collection</w:t>
                       </w:r>
@@ -412,11 +982,9 @@
                       </w:r>
                     </w:p>
                     <w:p>
-                      <w:proofErr w:type="spellStart"/>
                       <w:r>
                         <w:t>cccclkmlmlmlmlcmllCcmkclmCollectiooinson</w:t>
                       </w:r>
-                      <w:proofErr w:type="spellEnd"/>
                     </w:p>
                   </w:txbxContent>
                 </v:textbox>
@@ -433,7 +1001,7 @@
         <mc:AlternateContent>
           <mc:Choice Requires="wps">
             <w:drawing>
-              <wp:anchor distT="0" distB="0" distL="114300" distR="114300" simplePos="0" relativeHeight="251670528" behindDoc="0" locked="0" layoutInCell="1" allowOverlap="1" wp14:anchorId="5B8112D2" wp14:editId="5CF545F2">
+              <wp:anchor distT="0" distB="0" distL="114300" distR="114300" simplePos="0" relativeHeight="251670528" behindDoc="0" locked="0" layoutInCell="1" allowOverlap="1" wp14:anchorId="5B8112D2" wp14:editId="761A0453">
                 <wp:simplePos x="0" y="0"/>
                 <wp:positionH relativeFrom="margin">
                   <wp:posOffset>-95250</wp:posOffset>
@@ -459,7 +1027,7 @@
                           <a:avLst/>
                         </a:prstGeom>
                         <a:blipFill>
-                          <a:blip r:embed="rId6"/>
+                          <a:blip r:embed="rId11"/>
                           <a:tile tx="0" ty="0" sx="100000" sy="100000" flip="none" algn="tl"/>
                         </a:blipFill>
                       </wps:spPr>
@@ -499,12 +1067,12 @@
           </mc:Choice>
           <mc:Fallback>
             <w:pict>
-              <v:shapetype w14:anchorId="7375EFE2" id="_x0000_t115" coordsize="21600,21600" o:spt="115" path="m,20465v810,317,1620,452,2397,725c3077,21325,3790,21417,4405,21597v1620,,2202,-180,2657,-272c7580,21280,8002,21010,8455,20917v422,-135,810,-405,1327,-542c10205,20150,10657,19967,11080,19742v517,-182,970,-407,1425,-590c13087,19017,13605,18745,14255,18610v615,-180,1262,-318,1942,-408c16975,18202,17785,18022,18595,18022r,-1670l19192,16252r808,l20000,14467r722,-75l21597,14392,21597,,2972,r,1815l1532,1815r,1860l,3675,,20465xem1532,3675nfl18595,3675r,12677em2972,1815nfl20000,1815r,12652e">
+              <v:shapetype w14:anchorId="271BC828" id="_x0000_t115" coordsize="21600,21600" o:spt="115" path="m,20465v810,317,1620,452,2397,725c3077,21325,3790,21417,4405,21597v1620,,2202,-180,2657,-272c7580,21280,8002,21010,8455,20917v422,-135,810,-405,1327,-542c10205,20150,10657,19967,11080,19742v517,-182,970,-407,1425,-590c13087,19017,13605,18745,14255,18610v615,-180,1262,-318,1942,-408c16975,18202,17785,18022,18595,18022r,-1670l19192,16252r808,l20000,14467r722,-75l21597,14392,21597,,2972,r,1815l1532,1815r,1860l,3675,,20465xem1532,3675nfl18595,3675r,12677em2972,1815nfl20000,1815r,12652e">
                 <v:stroke joinstyle="miter"/>
                 <v:path o:extrusionok="f" o:connecttype="custom" o:connectlocs="10800,0;0,10800;10800,19890;21600,10800" textboxrect="0,3675,18595,18022"/>
               </v:shapetype>
-              <v:shape id="Flowchart: Multidocument 9" o:spid="_x0000_s1026" type="#_x0000_t115" style="position:absolute;margin-left:-7.5pt;margin-top:5.25pt;width:118.5pt;height:47.25pt;z-index:251670528;visibility:visible;mso-wrap-style:square;mso-width-percent:0;mso-height-percent:0;mso-wrap-distance-left:9pt;mso-wrap-distance-top:0;mso-wrap-distance-right:9pt;mso-wrap-distance-bottom:0;mso-position-horizontal:absolute;mso-position-horizontal-relative:margin;mso-position-vertical:absolute;mso-position-vertical-relative:text;mso-width-percent:0;mso-height-percent:0;mso-width-relative:margin;mso-height-relative:margin;v-text-anchor:middle" o:gfxdata="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" strokecolor="#1f4d78 [1604]" strokeweight="1pt">
-                <v:fill r:id="rId7" o:title="" recolor="t" rotate="t" type="tile"/>
+              <v:shape id="Flowchart: Multidocument 9" o:spid="_x0000_s1026" type="#_x0000_t115" style="position:absolute;margin-left:-7.5pt;margin-top:5.25pt;width:118.5pt;height:47.25pt;z-index:251670528;visibility:visible;mso-wrap-style:square;mso-width-percent:0;mso-height-percent:0;mso-wrap-distance-left:9pt;mso-wrap-distance-top:0;mso-wrap-distance-right:9pt;mso-wrap-distance-bottom:0;mso-position-horizontal:absolute;mso-position-horizontal-relative:margin;mso-position-vertical:absolute;mso-position-vertical-relative:text;mso-width-percent:0;mso-height-percent:0;mso-width-relative:margin;mso-height-relative:margin;v-text-anchor:middle" o:gfxdata="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" strokecolor="#1f4d78 [1604]" strokeweight="1pt">
+                <v:fill r:id="rId12" o:title="" recolor="t" rotate="t" type="tile"/>
                 <w10:wrap anchorx="margin"/>
               </v:shape>
             </w:pict>
@@ -517,10 +1085,25 @@
         </w:rPr>
         <w:t xml:space="preserve"> </w:t>
       </w:r>
+      <w:r>
+        <w:rPr>
+          <w:color w:val="FFFF00"/>
+        </w:rPr>
+        <w:tab/>
+      </w:r>
+      <w:r>
+        <w:t xml:space="preserve">              Secure Connection</w:t>
+      </w:r>
     </w:p>
-    <w:p/>
-    <w:p/>
     <w:p>
+      <w:pPr>
+        <w:tabs>
+          <w:tab w:val="left" w:pos="1155"/>
+        </w:tabs>
+        <w:rPr>
+          <w:color w:val="FFFF00"/>
+        </w:rPr>
+      </w:pPr>
       <w:r>
         <w:rPr>
           <w:noProof/>
@@ -528,13 +1111,276 @@
         <mc:AlternateContent>
           <mc:Choice Requires="wps">
             <w:drawing>
-              <wp:anchor distT="0" distB="0" distL="114300" distR="114300" simplePos="0" relativeHeight="251669504" behindDoc="0" locked="0" layoutInCell="1" allowOverlap="1" wp14:anchorId="576056C9" wp14:editId="0694F920">
+              <wp:anchor distT="0" distB="0" distL="114300" distR="114300" simplePos="0" relativeHeight="251707392" behindDoc="0" locked="0" layoutInCell="1" allowOverlap="1" wp14:anchorId="6D780A2E" wp14:editId="3F21847B">
+                <wp:simplePos x="0" y="0"/>
+                <wp:positionH relativeFrom="margin">
+                  <wp:posOffset>3933190</wp:posOffset>
+                </wp:positionH>
+                <wp:positionV relativeFrom="paragraph">
+                  <wp:posOffset>142875</wp:posOffset>
+                </wp:positionV>
+                <wp:extent cx="2028825" cy="257175"/>
+                <wp:effectExtent l="38100" t="0" r="47625" b="85725"/>
+                <wp:wrapNone/>
+                <wp:docPr id="211" name="Connector: Elbow 211"/>
+                <wp:cNvGraphicFramePr/>
+                <a:graphic xmlns:a="http://schemas.openxmlformats.org/drawingml/2006/main">
+                  <a:graphicData uri="http://schemas.microsoft.com/office/word/2010/wordprocessingShape">
+                    <wps:wsp>
+                      <wps:cNvCnPr/>
+                      <wps:spPr>
+                        <a:xfrm flipH="1">
+                          <a:off x="0" y="0"/>
+                          <a:ext cx="2028825" cy="257175"/>
+                        </a:xfrm>
+                        <a:prstGeom prst="bentConnector3">
+                          <a:avLst>
+                            <a:gd name="adj1" fmla="val -939"/>
+                          </a:avLst>
+                        </a:prstGeom>
+                        <a:ln>
+                          <a:tailEnd type="triangle"/>
+                        </a:ln>
+                      </wps:spPr>
+                      <wps:style>
+                        <a:lnRef idx="1">
+                          <a:schemeClr val="accent1"/>
+                        </a:lnRef>
+                        <a:fillRef idx="0">
+                          <a:schemeClr val="accent1"/>
+                        </a:fillRef>
+                        <a:effectRef idx="0">
+                          <a:schemeClr val="accent1"/>
+                        </a:effectRef>
+                        <a:fontRef idx="minor">
+                          <a:schemeClr val="tx1"/>
+                        </a:fontRef>
+                      </wps:style>
+                      <wps:bodyPr/>
+                    </wps:wsp>
+                  </a:graphicData>
+                </a:graphic>
+                <wp14:sizeRelH relativeFrom="margin">
+                  <wp14:pctWidth>0</wp14:pctWidth>
+                </wp14:sizeRelH>
+                <wp14:sizeRelV relativeFrom="margin">
+                  <wp14:pctHeight>0</wp14:pctHeight>
+                </wp14:sizeRelV>
+              </wp:anchor>
+            </w:drawing>
+          </mc:Choice>
+          <mc:Fallback>
+            <w:pict>
+              <v:shape w14:anchorId="01BABCEF" id="Connector: Elbow 211" o:spid="_x0000_s1026" type="#_x0000_t34" style="position:absolute;margin-left:309.7pt;margin-top:11.25pt;width:159.75pt;height:20.25pt;flip:x;z-index:251707392;visibility:visible;mso-wrap-style:square;mso-width-percent:0;mso-height-percent:0;mso-wrap-distance-left:9pt;mso-wrap-distance-top:0;mso-wrap-distance-right:9pt;mso-wrap-distance-bottom:0;mso-position-horizontal:absolute;mso-position-horizontal-relative:margin;mso-position-vertical:absolute;mso-position-vertical-relative:text;mso-width-percent:0;mso-height-percent:0;mso-width-relative:margin;mso-height-relative:margin" o:gfxdata="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" adj="-203" strokecolor="#5b9bd5 [3204]" strokeweight=".5pt">
+                <v:stroke endarrow="block"/>
+                <w10:wrap anchorx="margin"/>
+              </v:shape>
+            </w:pict>
+          </mc:Fallback>
+        </mc:AlternateContent>
+      </w:r>
+      <w:r>
+        <w:t xml:space="preserve">                                                                                           </w:t>
+      </w:r>
+      <w:r>
+        <w:t>v</w:t>
+      </w:r>
+      <w:r>
+        <w:t>i</w:t>
+      </w:r>
+      <w:r>
+        <w:t>a</w:t>
+      </w:r>
+      <w:r>
+        <w:t xml:space="preserve"> </w:t>
+      </w:r>
+      <w:r>
+        <w:rPr>
+          <w:b/>
+          <w:bCs/>
+        </w:rPr>
+        <w:t>ssh</w:t>
+      </w:r>
+      <w:r>
+        <w:rPr>
+          <w:color w:val="FFFF00"/>
+        </w:rPr>
+        <w:t xml:space="preserve">                                                                                                                             </w:t>
+      </w:r>
+    </w:p>
+    <w:p>
+      <w:pPr>
+        <w:tabs>
+          <w:tab w:val="left" w:pos="6120"/>
+        </w:tabs>
+      </w:pPr>
+      <w:r>
+        <w:rPr>
+          <w:noProof/>
+        </w:rPr>
+        <mc:AlternateContent>
+          <mc:Choice Requires="wps">
+            <w:drawing>
+              <wp:anchor distT="0" distB="0" distL="114300" distR="114300" simplePos="0" relativeHeight="251712512" behindDoc="0" locked="0" layoutInCell="1" allowOverlap="1" wp14:anchorId="42EFEC04" wp14:editId="3F65B9D9">
+                <wp:simplePos x="0" y="0"/>
+                <wp:positionH relativeFrom="column">
+                  <wp:posOffset>3933825</wp:posOffset>
+                </wp:positionH>
+                <wp:positionV relativeFrom="paragraph">
+                  <wp:posOffset>229235</wp:posOffset>
+                </wp:positionV>
+                <wp:extent cx="438150" cy="857250"/>
+                <wp:effectExtent l="38100" t="76200" r="304800" b="19050"/>
+                <wp:wrapNone/>
+                <wp:docPr id="215" name="Connector: Elbow 215"/>
+                <wp:cNvGraphicFramePr/>
+                <a:graphic xmlns:a="http://schemas.openxmlformats.org/drawingml/2006/main">
+                  <a:graphicData uri="http://schemas.microsoft.com/office/word/2010/wordprocessingShape">
+                    <wps:wsp>
+                      <wps:cNvCnPr/>
+                      <wps:spPr>
+                        <a:xfrm flipH="1" flipV="1">
+                          <a:off x="0" y="0"/>
+                          <a:ext cx="438150" cy="857250"/>
+                        </a:xfrm>
+                        <a:prstGeom prst="bentConnector3">
+                          <a:avLst>
+                            <a:gd name="adj1" fmla="val -64530"/>
+                          </a:avLst>
+                        </a:prstGeom>
+                        <a:ln>
+                          <a:tailEnd type="triangle"/>
+                        </a:ln>
+                      </wps:spPr>
+                      <wps:style>
+                        <a:lnRef idx="1">
+                          <a:schemeClr val="accent1"/>
+                        </a:lnRef>
+                        <a:fillRef idx="0">
+                          <a:schemeClr val="accent1"/>
+                        </a:fillRef>
+                        <a:effectRef idx="0">
+                          <a:schemeClr val="accent1"/>
+                        </a:effectRef>
+                        <a:fontRef idx="minor">
+                          <a:schemeClr val="tx1"/>
+                        </a:fontRef>
+                      </wps:style>
+                      <wps:bodyPr/>
+                    </wps:wsp>
+                  </a:graphicData>
+                </a:graphic>
+                <wp14:sizeRelH relativeFrom="margin">
+                  <wp14:pctWidth>0</wp14:pctWidth>
+                </wp14:sizeRelH>
+                <wp14:sizeRelV relativeFrom="margin">
+                  <wp14:pctHeight>0</wp14:pctHeight>
+                </wp14:sizeRelV>
+              </wp:anchor>
+            </w:drawing>
+          </mc:Choice>
+          <mc:Fallback>
+            <w:pict>
+              <v:shape w14:anchorId="15368B54" id="Connector: Elbow 215" o:spid="_x0000_s1026" type="#_x0000_t34" style="position:absolute;margin-left:309.75pt;margin-top:18.05pt;width:34.5pt;height:67.5pt;flip:x y;z-index:251712512;visibility:visible;mso-wrap-style:square;mso-width-percent:0;mso-height-percent:0;mso-wrap-distance-left:9pt;mso-wrap-distance-top:0;mso-wrap-distance-right:9pt;mso-wrap-distance-bottom:0;mso-position-horizontal:absolute;mso-position-horizontal-relative:text;mso-position-vertical:absolute;mso-position-vertical-relative:text;mso-width-percent:0;mso-height-percent:0;mso-width-relative:margin;mso-height-relative:margin" o:gfxdata="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" adj="-13938" strokecolor="#5b9bd5 [3204]" strokeweight=".5pt">
+                <v:stroke endarrow="block"/>
+              </v:shape>
+            </w:pict>
+          </mc:Fallback>
+        </mc:AlternateContent>
+      </w:r>
+      <w:r>
+        <w:tab/>
+      </w:r>
+    </w:p>
+    <w:p>
+      <w:r>
+        <w:rPr>
+          <w:noProof/>
+        </w:rPr>
+        <mc:AlternateContent>
+          <mc:Choice Requires="wps">
+            <w:drawing>
+              <wp:anchor distT="0" distB="0" distL="114300" distR="114300" simplePos="0" relativeHeight="251709440" behindDoc="0" locked="0" layoutInCell="1" allowOverlap="1" wp14:anchorId="452CEE7B" wp14:editId="5182C7DA">
+                <wp:simplePos x="0" y="0"/>
+                <wp:positionH relativeFrom="column">
+                  <wp:posOffset>3381376</wp:posOffset>
+                </wp:positionH>
+                <wp:positionV relativeFrom="paragraph">
+                  <wp:posOffset>57785</wp:posOffset>
+                </wp:positionV>
+                <wp:extent cx="133350" cy="200025"/>
+                <wp:effectExtent l="19050" t="0" r="38100" b="47625"/>
+                <wp:wrapNone/>
+                <wp:docPr id="213" name="Arrow: Down 213"/>
+                <wp:cNvGraphicFramePr/>
+                <a:graphic xmlns:a="http://schemas.openxmlformats.org/drawingml/2006/main">
+                  <a:graphicData uri="http://schemas.microsoft.com/office/word/2010/wordprocessingShape">
+                    <wps:wsp>
+                      <wps:cNvSpPr/>
+                      <wps:spPr>
+                        <a:xfrm>
+                          <a:off x="0" y="0"/>
+                          <a:ext cx="133350" cy="200025"/>
+                        </a:xfrm>
+                        <a:prstGeom prst="downArrow">
+                          <a:avLst/>
+                        </a:prstGeom>
+                      </wps:spPr>
+                      <wps:style>
+                        <a:lnRef idx="2">
+                          <a:schemeClr val="accent1">
+                            <a:shade val="50000"/>
+                          </a:schemeClr>
+                        </a:lnRef>
+                        <a:fillRef idx="1">
+                          <a:schemeClr val="accent1"/>
+                        </a:fillRef>
+                        <a:effectRef idx="0">
+                          <a:schemeClr val="accent1"/>
+                        </a:effectRef>
+                        <a:fontRef idx="minor">
+                          <a:schemeClr val="lt1"/>
+                        </a:fontRef>
+                      </wps:style>
+                      <wps:bodyPr rot="0" spcFirstLastPara="0" vertOverflow="overflow" horzOverflow="overflow" vert="horz" wrap="square" lIns="91440" tIns="45720" rIns="91440" bIns="45720" numCol="1" spcCol="0" rtlCol="0" fromWordArt="0" anchor="ctr" anchorCtr="0" forceAA="0" compatLnSpc="1">
+                        <a:prstTxWarp prst="textNoShape">
+                          <a:avLst/>
+                        </a:prstTxWarp>
+                        <a:noAutofit/>
+                      </wps:bodyPr>
+                    </wps:wsp>
+                  </a:graphicData>
+                </a:graphic>
+                <wp14:sizeRelH relativeFrom="margin">
+                  <wp14:pctWidth>0</wp14:pctWidth>
+                </wp14:sizeRelH>
+                <wp14:sizeRelV relativeFrom="margin">
+                  <wp14:pctHeight>0</wp14:pctHeight>
+                </wp14:sizeRelV>
+              </wp:anchor>
+            </w:drawing>
+          </mc:Choice>
+          <mc:Fallback>
+            <w:pict>
+              <v:shape w14:anchorId="77223290" id="Arrow: Down 213" o:spid="_x0000_s1026" type="#_x0000_t67" style="position:absolute;margin-left:266.25pt;margin-top:4.55pt;width:10.5pt;height:15.75pt;z-index:251709440;visibility:visible;mso-wrap-style:square;mso-width-percent:0;mso-height-percent:0;mso-wrap-distance-left:9pt;mso-wrap-distance-top:0;mso-wrap-distance-right:9pt;mso-wrap-distance-bottom:0;mso-position-horizontal:absolute;mso-position-horizontal-relative:text;mso-position-vertical:absolute;mso-position-vertical-relative:text;mso-width-percent:0;mso-height-percent:0;mso-width-relative:margin;mso-height-relative:margin;v-text-anchor:middle" o:gfxdata="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" adj="14400" fillcolor="#5b9bd5 [3204]" strokecolor="#1f4d78 [1604]" strokeweight="1pt"/>
+            </w:pict>
+          </mc:Fallback>
+        </mc:AlternateContent>
+      </w:r>
+      <w:r>
+        <w:rPr>
+          <w:noProof/>
+        </w:rPr>
+        <mc:AlternateContent>
+          <mc:Choice Requires="wps">
+            <w:drawing>
+              <wp:anchor distT="0" distB="0" distL="114300" distR="114300" simplePos="0" relativeHeight="251669504" behindDoc="0" locked="0" layoutInCell="1" allowOverlap="1" wp14:anchorId="576056C9" wp14:editId="2C87EE71">
                 <wp:simplePos x="0" y="0"/>
                 <wp:positionH relativeFrom="margin">
                   <wp:posOffset>-38100</wp:posOffset>
                 </wp:positionH>
                 <wp:positionV relativeFrom="paragraph">
-                  <wp:posOffset>200660</wp:posOffset>
+                  <wp:posOffset>153035</wp:posOffset>
                 </wp:positionV>
                 <wp:extent cx="1457325" cy="361950"/>
                 <wp:effectExtent l="0" t="0" r="28575" b="19050"/>
@@ -585,7 +1431,7 @@
           </mc:Choice>
           <mc:Fallback>
             <w:pict>
-              <v:rect w14:anchorId="571F944E" id="Rectangle 8" o:spid="_x0000_s1026" style="position:absolute;margin-left:-3pt;margin-top:15.8pt;width:114.75pt;height:28.5pt;z-index:251669504;visibility:visible;mso-wrap-style:square;mso-wrap-distance-left:9pt;mso-wrap-distance-top:0;mso-wrap-distance-right:9pt;mso-wrap-distance-bottom:0;mso-position-horizontal:absolute;mso-position-horizontal-relative:margin;mso-position-vertical:absolute;mso-position-vertical-relative:text;v-text-anchor:middle" o:gfxdata="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" filled="f" strokecolor="#1f4d78 [1604]" strokeweight="1pt">
+              <v:rect w14:anchorId="0A9878D3" id="Rectangle 8" o:spid="_x0000_s1026" style="position:absolute;margin-left:-3pt;margin-top:12.05pt;width:114.75pt;height:28.5pt;z-index:251669504;visibility:visible;mso-wrap-style:square;mso-wrap-distance-left:9pt;mso-wrap-distance-top:0;mso-wrap-distance-right:9pt;mso-wrap-distance-bottom:0;mso-position-horizontal:absolute;mso-position-horizontal-relative:margin;mso-position-vertical:absolute;mso-position-vertical-relative:text;v-text-anchor:middle" o:gfxdata="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" filled="f" strokecolor="#1f4d78 [1604]" strokeweight="1pt">
                 <w10:wrap anchorx="margin"/>
               </v:rect>
             </w:pict>
@@ -594,23 +1440,13 @@
       </w:r>
     </w:p>
     <w:p>
-      <w:r>
-        <w:rPr>
-          <w:color w:val="FFFF00"/>
-        </w:rPr>
-        <w:t xml:space="preserve">  </w:t>
-      </w:r>
-      <w:r>
-        <w:t>Study Area Delineation</w:t>
-      </w:r>
-    </w:p>
-    <w:p>
       <w:pPr>
         <w:tabs>
-          <w:tab w:val="left" w:pos="4095"/>
           <w:tab w:val="center" w:pos="4513"/>
+          <w:tab w:val="left" w:pos="4935"/>
+          <w:tab w:val="left" w:pos="7380"/>
+          <w:tab w:val="left" w:pos="7500"/>
         </w:tabs>
-        <w:ind w:firstLine="2880"/>
       </w:pPr>
       <w:r>
         <w:rPr>
@@ -619,18 +1455,18 @@
         <mc:AlternateContent>
           <mc:Choice Requires="wps">
             <w:drawing>
-              <wp:anchor distT="0" distB="0" distL="114300" distR="114300" simplePos="0" relativeHeight="251661312" behindDoc="0" locked="0" layoutInCell="1" allowOverlap="1" wp14:anchorId="62A690CA" wp14:editId="4814072C">
+              <wp:anchor distT="0" distB="0" distL="114300" distR="114300" simplePos="0" relativeHeight="251708416" behindDoc="0" locked="0" layoutInCell="1" allowOverlap="1" wp14:anchorId="704EF248" wp14:editId="2A2BE548">
                 <wp:simplePos x="0" y="0"/>
-                <wp:positionH relativeFrom="margin">
-                  <wp:posOffset>1943100</wp:posOffset>
+                <wp:positionH relativeFrom="column">
+                  <wp:posOffset>2790825</wp:posOffset>
                 </wp:positionH>
                 <wp:positionV relativeFrom="paragraph">
-                  <wp:posOffset>9525</wp:posOffset>
+                  <wp:posOffset>10795</wp:posOffset>
                 </wp:positionV>
-                <wp:extent cx="1466850" cy="676275"/>
-                <wp:effectExtent l="0" t="0" r="19050" b="28575"/>
+                <wp:extent cx="1524000" cy="800100"/>
+                <wp:effectExtent l="0" t="0" r="19050" b="19050"/>
                 <wp:wrapNone/>
-                <wp:docPr id="4" name="Rectangle 4"/>
+                <wp:docPr id="212" name="Flowchart: Magnetic Disk 212"/>
                 <wp:cNvGraphicFramePr/>
                 <a:graphic xmlns:a="http://schemas.openxmlformats.org/drawingml/2006/main">
                   <a:graphicData uri="http://schemas.microsoft.com/office/word/2010/wordprocessingShape">
@@ -639,7 +1475,82 @@
                       <wps:spPr>
                         <a:xfrm>
                           <a:off x="0" y="0"/>
-                          <a:ext cx="1466850" cy="676275"/>
+                          <a:ext cx="1524000" cy="800100"/>
+                        </a:xfrm>
+                        <a:prstGeom prst="flowChartMagneticDisk">
+                          <a:avLst/>
+                        </a:prstGeom>
+                        <a:noFill/>
+                      </wps:spPr>
+                      <wps:style>
+                        <a:lnRef idx="2">
+                          <a:schemeClr val="accent6"/>
+                        </a:lnRef>
+                        <a:fillRef idx="1">
+                          <a:schemeClr val="lt1"/>
+                        </a:fillRef>
+                        <a:effectRef idx="0">
+                          <a:schemeClr val="accent6"/>
+                        </a:effectRef>
+                        <a:fontRef idx="minor">
+                          <a:schemeClr val="dk1"/>
+                        </a:fontRef>
+                      </wps:style>
+                      <wps:bodyPr rot="0" spcFirstLastPara="0" vertOverflow="overflow" horzOverflow="overflow" vert="horz" wrap="square" lIns="91440" tIns="45720" rIns="91440" bIns="45720" numCol="1" spcCol="0" rtlCol="0" fromWordArt="0" anchor="ctr" anchorCtr="0" forceAA="0" compatLnSpc="1">
+                        <a:prstTxWarp prst="textNoShape">
+                          <a:avLst/>
+                        </a:prstTxWarp>
+                        <a:noAutofit/>
+                      </wps:bodyPr>
+                    </wps:wsp>
+                  </a:graphicData>
+                </a:graphic>
+                <wp14:sizeRelV relativeFrom="margin">
+                  <wp14:pctHeight>0</wp14:pctHeight>
+                </wp14:sizeRelV>
+              </wp:anchor>
+            </w:drawing>
+          </mc:Choice>
+          <mc:Fallback>
+            <w:pict>
+              <v:shapetype w14:anchorId="2D2B37DE" id="_x0000_t132" coordsize="21600,21600" o:spt="132" path="m10800,qx,3391l,18209qy10800,21600,21600,18209l21600,3391qy10800,xem,3391nfqy10800,6782,21600,3391e">
+                <v:path o:extrusionok="f" gradientshapeok="t" o:connecttype="custom" o:connectlocs="10800,6782;10800,0;0,10800;10800,21600;21600,10800" o:connectangles="270,270,180,90,0" textboxrect="0,6782,21600,18209"/>
+              </v:shapetype>
+              <v:shape id="Flowchart: Magnetic Disk 212" o:spid="_x0000_s1026" type="#_x0000_t132" style="position:absolute;margin-left:219.75pt;margin-top:.85pt;width:120pt;height:63pt;z-index:251708416;visibility:visible;mso-wrap-style:square;mso-height-percent:0;mso-wrap-distance-left:9pt;mso-wrap-distance-top:0;mso-wrap-distance-right:9pt;mso-wrap-distance-bottom:0;mso-position-horizontal:absolute;mso-position-horizontal-relative:text;mso-position-vertical:absolute;mso-position-vertical-relative:text;mso-height-percent:0;mso-height-relative:margin;v-text-anchor:middle" o:gfxdata="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" filled="f" strokecolor="#70ad47 [3209]" strokeweight="1pt">
+                <v:stroke joinstyle="miter"/>
+              </v:shape>
+            </w:pict>
+          </mc:Fallback>
+        </mc:AlternateContent>
+      </w:r>
+      <w:r>
+        <w:rPr>
+          <w:noProof/>
+        </w:rPr>
+        <mc:AlternateContent>
+          <mc:Choice Requires="wps">
+            <w:drawing>
+              <wp:anchor distT="0" distB="0" distL="114300" distR="114300" simplePos="0" relativeHeight="251663360" behindDoc="0" locked="0" layoutInCell="1" allowOverlap="1" wp14:anchorId="1F7E9386" wp14:editId="495A52A3">
+                <wp:simplePos x="0" y="0"/>
+                <wp:positionH relativeFrom="margin">
+                  <wp:posOffset>-57150</wp:posOffset>
+                </wp:positionH>
+                <wp:positionV relativeFrom="paragraph">
+                  <wp:posOffset>295910</wp:posOffset>
+                </wp:positionV>
+                <wp:extent cx="1514475" cy="752475"/>
+                <wp:effectExtent l="0" t="0" r="28575" b="28575"/>
+                <wp:wrapNone/>
+                <wp:docPr id="5" name="Rectangle 5"/>
+                <wp:cNvGraphicFramePr/>
+                <a:graphic xmlns:a="http://schemas.openxmlformats.org/drawingml/2006/main">
+                  <a:graphicData uri="http://schemas.microsoft.com/office/word/2010/wordprocessingShape">
+                    <wps:wsp>
+                      <wps:cNvSpPr/>
+                      <wps:spPr>
+                        <a:xfrm>
+                          <a:off x="0" y="0"/>
+                          <a:ext cx="1514475" cy="752475"/>
                         </a:xfrm>
                         <a:prstGeom prst="rect">
                           <a:avLst/>
@@ -682,7 +1593,7 @@
           </mc:Choice>
           <mc:Fallback>
             <w:pict>
-              <v:rect w14:anchorId="29DFF491" id="Rectangle 4" o:spid="_x0000_s1026" style="position:absolute;margin-left:153pt;margin-top:.75pt;width:115.5pt;height:53.25pt;z-index:251661312;visibility:visible;mso-wrap-style:square;mso-width-percent:0;mso-height-percent:0;mso-wrap-distance-left:9pt;mso-wrap-distance-top:0;mso-wrap-distance-right:9pt;mso-wrap-distance-bottom:0;mso-position-horizontal:absolute;mso-position-horizontal-relative:margin;mso-position-vertical:absolute;mso-position-vertical-relative:text;mso-width-percent:0;mso-height-percent:0;mso-width-relative:margin;mso-height-relative:margin;v-text-anchor:middle" o:gfxdata="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" filled="f" strokecolor="#1f4d78 [1604]" strokeweight="1pt">
+              <v:rect w14:anchorId="1284A2C2" id="Rectangle 5" o:spid="_x0000_s1026" style="position:absolute;margin-left:-4.5pt;margin-top:23.3pt;width:119.25pt;height:59.25pt;z-index:251663360;visibility:visible;mso-wrap-style:square;mso-width-percent:0;mso-height-percent:0;mso-wrap-distance-left:9pt;mso-wrap-distance-top:0;mso-wrap-distance-right:9pt;mso-wrap-distance-bottom:0;mso-position-horizontal:absolute;mso-position-horizontal-relative:margin;mso-position-vertical:absolute;mso-position-vertical-relative:text;mso-width-percent:0;mso-height-percent:0;mso-width-relative:margin;mso-height-relative:margin;v-text-anchor:middle" o:gfxdata="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" filled="f" strokecolor="#1f4d78 [1604]" strokeweight="1pt">
                 <w10:wrap anchorx="margin"/>
               </v:rect>
             </w:pict>
@@ -690,56 +1601,136 @@
         </mc:AlternateContent>
       </w:r>
       <w:r>
+        <w:t>Study Area Delineation</w:t>
+      </w:r>
+      <w:r>
+        <w:tab/>
+        <w:t xml:space="preserve">                </w:t>
+      </w:r>
+      <w:r>
+        <w:t xml:space="preserve">                       </w:t>
+      </w:r>
+      <w:r>
+        <w:t>Location</w:t>
+      </w:r>
+      <w:r>
+        <w:t xml:space="preserve">              </w:t>
+      </w:r>
+      <w:r>
+        <w:tab/>
+        <w:t>Upload to prcssr</w:t>
+      </w:r>
+    </w:p>
+    <w:p>
+      <w:pPr>
+        <w:tabs>
+          <w:tab w:val="left" w:pos="4095"/>
+          <w:tab w:val="center" w:pos="4513"/>
+        </w:tabs>
+      </w:pPr>
+      <w:r>
+        <w:t xml:space="preserve">Raster </w:t>
+      </w:r>
+      <w:r>
+        <w:t>Pre-</w:t>
+      </w:r>
+      <w:r>
+        <w:t>Processing</w:t>
+      </w:r>
+      <w:r>
+        <w:rPr>
+          <w:noProof/>
+        </w:rPr>
+        <w:t xml:space="preserve"> </w:t>
+      </w:r>
+      <w:r>
+        <w:t xml:space="preserve">      </w:t>
+      </w:r>
+      <w:r>
+        <w:tab/>
+      </w:r>
+      <w:r>
+        <w:tab/>
+        <w:t xml:space="preserve">            Above Surface Temp</w:t>
+      </w:r>
+    </w:p>
+    <w:p>
+      <w:pPr>
+        <w:tabs>
+          <w:tab w:val="left" w:pos="4095"/>
+          <w:tab w:val="center" w:pos="4513"/>
+        </w:tabs>
+      </w:pPr>
+      <w:r>
+        <w:t>-Radiometric Corrections</w:t>
+      </w:r>
+      <w:r>
+        <w:t xml:space="preserve">                                                  Lake Surface Temp</w:t>
+      </w:r>
+    </w:p>
+    <w:p>
+      <w:pPr>
+        <w:tabs>
+          <w:tab w:val="center" w:pos="4513"/>
+        </w:tabs>
+        <w:rPr>
+          <w:vertAlign w:val="subscript"/>
+        </w:rPr>
+      </w:pPr>
+      <w:r>
         <w:rPr>
           <w:noProof/>
         </w:rPr>
         <mc:AlternateContent>
           <mc:Choice Requires="wps">
             <w:drawing>
-              <wp:anchor distT="0" distB="0" distL="114300" distR="114300" simplePos="0" relativeHeight="251663360" behindDoc="0" locked="0" layoutInCell="1" allowOverlap="1" wp14:anchorId="1F7E9386" wp14:editId="7690C22D">
+              <wp:anchor distT="0" distB="0" distL="114300" distR="114300" simplePos="0" relativeHeight="251693056" behindDoc="0" locked="0" layoutInCell="1" allowOverlap="1" wp14:anchorId="6A70E6C3" wp14:editId="757FB64F">
                 <wp:simplePos x="0" y="0"/>
-                <wp:positionH relativeFrom="margin">
-                  <wp:posOffset>-85725</wp:posOffset>
+                <wp:positionH relativeFrom="column">
+                  <wp:posOffset>-66675</wp:posOffset>
                 </wp:positionH>
                 <wp:positionV relativeFrom="paragraph">
-                  <wp:posOffset>248285</wp:posOffset>
+                  <wp:posOffset>296545</wp:posOffset>
                 </wp:positionV>
-                <wp:extent cx="1457325" cy="361950"/>
-                <wp:effectExtent l="0" t="0" r="28575" b="19050"/>
+                <wp:extent cx="1504950" cy="428625"/>
+                <wp:effectExtent l="0" t="0" r="19050" b="28575"/>
                 <wp:wrapNone/>
-                <wp:docPr id="5" name="Rectangle 5"/>
+                <wp:docPr id="192" name="Text Box 192"/>
                 <wp:cNvGraphicFramePr/>
                 <a:graphic xmlns:a="http://schemas.openxmlformats.org/drawingml/2006/main">
                   <a:graphicData uri="http://schemas.microsoft.com/office/word/2010/wordprocessingShape">
                     <wps:wsp>
-                      <wps:cNvSpPr/>
+                      <wps:cNvSpPr txBox="1"/>
                       <wps:spPr>
                         <a:xfrm>
                           <a:off x="0" y="0"/>
-                          <a:ext cx="1457325" cy="361950"/>
+                          <a:ext cx="1504950" cy="428625"/>
                         </a:xfrm>
                         <a:prstGeom prst="rect">
                           <a:avLst/>
                         </a:prstGeom>
-                        <a:noFill/>
+                        <a:solidFill>
+                          <a:schemeClr val="lt1"/>
+                        </a:solidFill>
+                        <a:ln w="6350">
+                          <a:solidFill>
+                            <a:prstClr val="black"/>
+                          </a:solidFill>
+                        </a:ln>
                       </wps:spPr>
-                      <wps:style>
-                        <a:lnRef idx="2">
-                          <a:schemeClr val="accent1">
-                            <a:shade val="50000"/>
-                          </a:schemeClr>
-                        </a:lnRef>
-                        <a:fillRef idx="1">
-                          <a:schemeClr val="accent1"/>
-                        </a:fillRef>
-                        <a:effectRef idx="0">
-                          <a:schemeClr val="accent1"/>
-                        </a:effectRef>
-                        <a:fontRef idx="minor">
-                          <a:schemeClr val="lt1"/>
-                        </a:fontRef>
-                      </wps:style>
-                      <wps:bodyPr rot="0" spcFirstLastPara="0" vertOverflow="overflow" horzOverflow="overflow" vert="horz" wrap="square" lIns="91440" tIns="45720" rIns="91440" bIns="45720" numCol="1" spcCol="0" rtlCol="0" fromWordArt="0" anchor="ctr" anchorCtr="0" forceAA="0" compatLnSpc="1">
+                      <wps:txbx>
+                        <w:txbxContent>
+                          <w:p>
+                            <w:pPr>
+                              <w:jc w:val="center"/>
+                            </w:pPr>
+                            <w:r>
+                              <w:t>Spatio-temporal Image Fusion</w:t>
+                            </w:r>
+                          </w:p>
+                        </w:txbxContent>
+                      </wps:txbx>
+                      <wps:bodyPr rot="0" spcFirstLastPara="0" vertOverflow="overflow" horzOverflow="overflow" vert="horz" wrap="square" lIns="91440" tIns="45720" rIns="91440" bIns="45720" numCol="1" spcCol="0" rtlCol="0" fromWordArt="0" anchor="t" anchorCtr="0" forceAA="0" compatLnSpc="1">
                         <a:prstTxWarp prst="textNoShape">
                           <a:avLst/>
                         </a:prstTxWarp>
@@ -753,18 +1744,39 @@
           </mc:Choice>
           <mc:Fallback>
             <w:pict>
-              <v:rect w14:anchorId="3BA4A3D5" id="Rectangle 5" o:spid="_x0000_s1026" style="position:absolute;margin-left:-6.75pt;margin-top:19.55pt;width:114.75pt;height:28.5pt;z-index:251663360;visibility:visible;mso-wrap-style:square;mso-wrap-distance-left:9pt;mso-wrap-distance-top:0;mso-wrap-distance-right:9pt;mso-wrap-distance-bottom:0;mso-position-horizontal:absolute;mso-position-horizontal-relative:margin;mso-position-vertical:absolute;mso-position-vertical-relative:text;v-text-anchor:middle" o:gfxdata="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" filled="f" strokecolor="#1f4d78 [1604]" strokeweight="1pt">
-                <w10:wrap anchorx="margin"/>
-              </v:rect>
+              <v:shape w14:anchorId="6A70E6C3" id="Text Box 192" o:spid="_x0000_s1029" type="#_x0000_t202" style="position:absolute;margin-left:-5.25pt;margin-top:23.35pt;width:118.5pt;height:33.75pt;z-index:251693056;visibility:visible;mso-wrap-style:square;mso-wrap-distance-left:9pt;mso-wrap-distance-top:0;mso-wrap-distance-right:9pt;mso-wrap-distance-bottom:0;mso-position-horizontal:absolute;mso-position-horizontal-relative:text;mso-position-vertical:absolute;mso-position-vertical-relative:text;v-text-anchor:top" o:gfxdata="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" fillcolor="white [3201]" strokeweight=".5pt">
+                <v:textbox>
+                  <w:txbxContent>
+                    <w:p>
+                      <w:pPr>
+                        <w:jc w:val="center"/>
+                      </w:pPr>
+                      <w:r>
+                        <w:t>Spatio-temporal Image Fusion</w:t>
+                      </w:r>
+                    </w:p>
+                  </w:txbxContent>
+                </v:textbox>
+              </v:shape>
             </w:pict>
           </mc:Fallback>
         </mc:AlternateContent>
       </w:r>
       <w:r>
-        <w:t xml:space="preserve">      Radiometric Correction</w:t>
-      </w:r>
-      <w:r>
+        <w:t xml:space="preserve">-Surface Reflectance </w:t>
+      </w:r>
+      <w:r>
+        <w:rPr>
+          <w:vertAlign w:val="subscript"/>
+        </w:rPr>
+        <w:t>BOA</w:t>
+      </w:r>
+      <w:r>
+        <w:rPr>
+          <w:vertAlign w:val="subscript"/>
+        </w:rPr>
         <w:tab/>
+        <w:t xml:space="preserve">                                                       </w:t>
       </w:r>
     </w:p>
     <w:p>
@@ -781,47 +1793,17 @@
         </w:rPr>
       </w:pPr>
       <w:r>
-        <w:t xml:space="preserve">Raster </w:t>
-      </w:r>
-      <w:r>
-        <w:t>Pre-</w:t>
-      </w:r>
-      <w:r>
-        <w:t>Processing</w:t>
-      </w:r>
-      <w:r>
         <w:tab/>
       </w:r>
       <w:r>
         <w:tab/>
-        <w:t xml:space="preserve">   </w:t>
-      </w:r>
-      <w:proofErr w:type="gramStart"/>
-      <w:r>
-        <w:t xml:space="preserve">   </w:t>
-      </w:r>
-      <w:r>
-        <w:t>(</w:t>
-      </w:r>
-      <w:proofErr w:type="gramEnd"/>
-      <w:r>
-        <w:t>Surface Reflectance)</w:t>
-      </w:r>
-      <w:r>
-        <w:rPr>
-          <w:vertAlign w:val="subscript"/>
-        </w:rPr>
-        <w:t>BOA</w:t>
+        <w:t xml:space="preserve"> </w:t>
       </w:r>
     </w:p>
     <w:p>
       <w:pPr>
         <w:tabs>
-          <w:tab w:val="left" w:pos="720"/>
-          <w:tab w:val="left" w:pos="1440"/>
-          <w:tab w:val="left" w:pos="2160"/>
-          <w:tab w:val="left" w:pos="2880"/>
-          <w:tab w:val="center" w:pos="4513"/>
+          <w:tab w:val="left" w:pos="3570"/>
         </w:tabs>
       </w:pPr>
       <w:r>
@@ -831,16 +1813,16 @@
         <mc:AlternateContent>
           <mc:Choice Requires="wps">
             <w:drawing>
-              <wp:anchor distT="0" distB="0" distL="114300" distR="114300" simplePos="0" relativeHeight="251676672" behindDoc="0" locked="0" layoutInCell="1" allowOverlap="1" wp14:anchorId="1E05E182" wp14:editId="26162A56">
+              <wp:anchor distT="0" distB="0" distL="114300" distR="114300" simplePos="0" relativeHeight="251676672" behindDoc="0" locked="0" layoutInCell="1" allowOverlap="1" wp14:anchorId="1E05E182" wp14:editId="0DF40EB8">
                 <wp:simplePos x="0" y="0"/>
                 <wp:positionH relativeFrom="column">
-                  <wp:posOffset>-342900</wp:posOffset>
+                  <wp:posOffset>-581025</wp:posOffset>
                 </wp:positionH>
                 <wp:positionV relativeFrom="paragraph">
-                  <wp:posOffset>144145</wp:posOffset>
+                  <wp:posOffset>133985</wp:posOffset>
                 </wp:positionV>
-                <wp:extent cx="200025" cy="857250"/>
-                <wp:effectExtent l="38100" t="0" r="28575" b="19050"/>
+                <wp:extent cx="219075" cy="1704975"/>
+                <wp:effectExtent l="38100" t="0" r="28575" b="28575"/>
                 <wp:wrapNone/>
                 <wp:docPr id="15" name="Left Brace 15"/>
                 <wp:cNvGraphicFramePr/>
@@ -851,7 +1833,7 @@
                       <wps:spPr>
                         <a:xfrm>
                           <a:off x="0" y="0"/>
-                          <a:ext cx="200025" cy="857250"/>
+                          <a:ext cx="219075" cy="1704975"/>
                         </a:xfrm>
                         <a:prstGeom prst="leftBrace">
                           <a:avLst/>
@@ -891,23 +1873,802 @@
           </mc:Choice>
           <mc:Fallback>
             <w:pict>
-              <v:shape w14:anchorId="20413CDA" id="Left Brace 15" o:spid="_x0000_s1026" type="#_x0000_t87" style="position:absolute;margin-left:-27pt;margin-top:11.35pt;width:15.75pt;height:67.5pt;z-index:251676672;visibility:visible;mso-wrap-style:square;mso-width-percent:0;mso-height-percent:0;mso-wrap-distance-left:9pt;mso-wrap-distance-top:0;mso-wrap-distance-right:9pt;mso-wrap-distance-bottom:0;mso-position-horizontal:absolute;mso-position-horizontal-relative:text;mso-position-vertical:absolute;mso-position-vertical-relative:text;mso-width-percent:0;mso-height-percent:0;mso-width-relative:margin;mso-height-relative:margin;v-text-anchor:middle" o:gfxdata="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" adj="420" strokecolor="#5b9bd5 [3204]" strokeweight=".5pt">
+              <v:shape w14:anchorId="0191022F" id="Left Brace 15" o:spid="_x0000_s1026" type="#_x0000_t87" style="position:absolute;margin-left:-45.75pt;margin-top:10.55pt;width:17.25pt;height:134.25pt;z-index:251676672;visibility:visible;mso-wrap-style:square;mso-width-percent:0;mso-height-percent:0;mso-wrap-distance-left:9pt;mso-wrap-distance-top:0;mso-wrap-distance-right:9pt;mso-wrap-distance-bottom:0;mso-position-horizontal:absolute;mso-position-horizontal-relative:text;mso-position-vertical:absolute;mso-position-vertical-relative:text;mso-width-percent:0;mso-height-percent:0;mso-width-relative:margin;mso-height-relative:margin;v-text-anchor:middle" o:gfxdata="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" adj="231" strokecolor="#5b9bd5 [3204]" strokeweight=".5pt">
                 <v:stroke joinstyle="miter"/>
               </v:shape>
             </w:pict>
           </mc:Fallback>
         </mc:AlternateContent>
       </w:r>
+      <w:r>
+        <w:rPr>
+          <w:noProof/>
+        </w:rPr>
+        <mc:AlternateContent>
+          <mc:Choice Requires="wps">
+            <w:drawing>
+              <wp:anchor distT="0" distB="0" distL="114300" distR="114300" simplePos="0" relativeHeight="251698176" behindDoc="0" locked="0" layoutInCell="1" allowOverlap="1" wp14:anchorId="3FD2347A" wp14:editId="07ECEF4C">
+                <wp:simplePos x="0" y="0"/>
+                <wp:positionH relativeFrom="column">
+                  <wp:posOffset>133350</wp:posOffset>
+                </wp:positionH>
+                <wp:positionV relativeFrom="paragraph">
+                  <wp:posOffset>248920</wp:posOffset>
+                </wp:positionV>
+                <wp:extent cx="962025" cy="514350"/>
+                <wp:effectExtent l="0" t="0" r="28575" b="19050"/>
+                <wp:wrapThrough wrapText="bothSides">
+                  <wp:wrapPolygon edited="0">
+                    <wp:start x="3850" y="0"/>
+                    <wp:lineTo x="0" y="800"/>
+                    <wp:lineTo x="0" y="21600"/>
+                    <wp:lineTo x="3422" y="21600"/>
+                    <wp:lineTo x="18392" y="21600"/>
+                    <wp:lineTo x="21814" y="21600"/>
+                    <wp:lineTo x="21814" y="800"/>
+                    <wp:lineTo x="17964" y="0"/>
+                    <wp:lineTo x="3850" y="0"/>
+                  </wp:wrapPolygon>
+                </wp:wrapThrough>
+                <wp:docPr id="204" name="Flowchart: Magnetic Disk 204"/>
+                <wp:cNvGraphicFramePr/>
+                <a:graphic xmlns:a="http://schemas.openxmlformats.org/drawingml/2006/main">
+                  <a:graphicData uri="http://schemas.microsoft.com/office/word/2010/wordprocessingShape">
+                    <wps:wsp>
+                      <wps:cNvSpPr/>
+                      <wps:spPr>
+                        <a:xfrm>
+                          <a:off x="0" y="0"/>
+                          <a:ext cx="962025" cy="514350"/>
+                        </a:xfrm>
+                        <a:prstGeom prst="flowChartMagneticDisk">
+                          <a:avLst/>
+                        </a:prstGeom>
+                        <a:noFill/>
+                      </wps:spPr>
+                      <wps:style>
+                        <a:lnRef idx="2">
+                          <a:schemeClr val="accent1">
+                            <a:shade val="50000"/>
+                          </a:schemeClr>
+                        </a:lnRef>
+                        <a:fillRef idx="1">
+                          <a:schemeClr val="accent1"/>
+                        </a:fillRef>
+                        <a:effectRef idx="0">
+                          <a:schemeClr val="accent1"/>
+                        </a:effectRef>
+                        <a:fontRef idx="minor">
+                          <a:schemeClr val="lt1"/>
+                        </a:fontRef>
+                      </wps:style>
+                      <wps:bodyPr rot="0" spcFirstLastPara="0" vertOverflow="overflow" horzOverflow="overflow" vert="horz" wrap="square" lIns="91440" tIns="45720" rIns="91440" bIns="45720" numCol="1" spcCol="0" rtlCol="0" fromWordArt="0" anchor="ctr" anchorCtr="0" forceAA="0" compatLnSpc="1">
+                        <a:prstTxWarp prst="textNoShape">
+                          <a:avLst/>
+                        </a:prstTxWarp>
+                        <a:noAutofit/>
+                      </wps:bodyPr>
+                    </wps:wsp>
+                  </a:graphicData>
+                </a:graphic>
+                <wp14:sizeRelH relativeFrom="margin">
+                  <wp14:pctWidth>0</wp14:pctWidth>
+                </wp14:sizeRelH>
+                <wp14:sizeRelV relativeFrom="margin">
+                  <wp14:pctHeight>0</wp14:pctHeight>
+                </wp14:sizeRelV>
+              </wp:anchor>
+            </w:drawing>
+          </mc:Choice>
+          <mc:Fallback>
+            <w:pict>
+              <v:shape w14:anchorId="269F995E" id="Flowchart: Magnetic Disk 204" o:spid="_x0000_s1026" type="#_x0000_t132" style="position:absolute;margin-left:10.5pt;margin-top:19.6pt;width:75.75pt;height:40.5pt;z-index:251698176;visibility:visible;mso-wrap-style:square;mso-width-percent:0;mso-height-percent:0;mso-wrap-distance-left:9pt;mso-wrap-distance-top:0;mso-wrap-distance-right:9pt;mso-wrap-distance-bottom:0;mso-position-horizontal:absolute;mso-position-horizontal-relative:text;mso-position-vertical:absolute;mso-position-vertical-relative:text;mso-width-percent:0;mso-height-percent:0;mso-width-relative:margin;mso-height-relative:margin;v-text-anchor:middle" o:gfxdata="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" filled="f" strokecolor="#1f4d78 [1604]" strokeweight="1pt">
+                <v:stroke joinstyle="miter"/>
+                <w10:wrap type="through"/>
+              </v:shape>
+            </w:pict>
+          </mc:Fallback>
+        </mc:AlternateContent>
+      </w:r>
+      <w:r>
+        <w:t xml:space="preserve">                                                 </w:t>
+      </w:r>
     </w:p>
     <w:p>
       <w:pPr>
         <w:tabs>
-          <w:tab w:val="left" w:pos="3915"/>
+          <w:tab w:val="left" w:pos="3570"/>
+        </w:tabs>
+      </w:pPr>
+      <w:r>
+        <w:rPr>
+          <w:noProof/>
+        </w:rPr>
+        <mc:AlternateContent>
+          <mc:Choice Requires="wps">
+            <w:drawing>
+              <wp:anchor distT="45720" distB="45720" distL="114300" distR="114300" simplePos="0" relativeHeight="251700224" behindDoc="0" locked="0" layoutInCell="1" allowOverlap="1" wp14:anchorId="376E41E0" wp14:editId="5293B8E1">
+                <wp:simplePos x="0" y="0"/>
+                <wp:positionH relativeFrom="column">
+                  <wp:posOffset>171450</wp:posOffset>
+                </wp:positionH>
+                <wp:positionV relativeFrom="paragraph">
+                  <wp:posOffset>163195</wp:posOffset>
+                </wp:positionV>
+                <wp:extent cx="923925" cy="266700"/>
+                <wp:effectExtent l="0" t="0" r="9525" b="0"/>
+                <wp:wrapSquare wrapText="bothSides"/>
+                <wp:docPr id="217" name="Text Box 2"/>
+                <wp:cNvGraphicFramePr>
+                  <a:graphicFrameLocks xmlns:a="http://schemas.openxmlformats.org/drawingml/2006/main"/>
+                </wp:cNvGraphicFramePr>
+                <a:graphic xmlns:a="http://schemas.openxmlformats.org/drawingml/2006/main">
+                  <a:graphicData uri="http://schemas.microsoft.com/office/word/2010/wordprocessingShape">
+                    <wps:wsp>
+                      <wps:cNvSpPr txBox="1">
+                        <a:spLocks noChangeArrowheads="1"/>
+                      </wps:cNvSpPr>
+                      <wps:spPr bwMode="auto">
+                        <a:xfrm>
+                          <a:off x="0" y="0"/>
+                          <a:ext cx="923925" cy="266700"/>
+                        </a:xfrm>
+                        <a:prstGeom prst="rect">
+                          <a:avLst/>
+                        </a:prstGeom>
+                        <a:solidFill>
+                          <a:srgbClr val="FFFFFF"/>
+                        </a:solidFill>
+                        <a:ln w="9525">
+                          <a:noFill/>
+                          <a:miter lim="800000"/>
+                          <a:headEnd/>
+                          <a:tailEnd/>
+                        </a:ln>
+                      </wps:spPr>
+                      <wps:txbx>
+                        <w:txbxContent>
+                          <w:p>
+                            <w:r>
+                              <w:t>Chl-a Images</w:t>
+                            </w:r>
+                          </w:p>
+                        </w:txbxContent>
+                      </wps:txbx>
+                      <wps:bodyPr rot="0" vert="horz" wrap="square" lIns="91440" tIns="45720" rIns="91440" bIns="45720" anchor="t" anchorCtr="0">
+                        <a:noAutofit/>
+                      </wps:bodyPr>
+                    </wps:wsp>
+                  </a:graphicData>
+                </a:graphic>
+                <wp14:sizeRelH relativeFrom="margin">
+                  <wp14:pctWidth>0</wp14:pctWidth>
+                </wp14:sizeRelH>
+                <wp14:sizeRelV relativeFrom="margin">
+                  <wp14:pctHeight>0</wp14:pctHeight>
+                </wp14:sizeRelV>
+              </wp:anchor>
+            </w:drawing>
+          </mc:Choice>
+          <mc:Fallback>
+            <w:pict>
+              <v:shape w14:anchorId="376E41E0" id="_x0000_s1030" type="#_x0000_t202" style="position:absolute;margin-left:13.5pt;margin-top:12.85pt;width:72.75pt;height:21pt;z-index:251700224;visibility:visible;mso-wrap-style:square;mso-width-percent:0;mso-height-percent:0;mso-wrap-distance-left:9pt;mso-wrap-distance-top:3.6pt;mso-wrap-distance-right:9pt;mso-wrap-distance-bottom:3.6pt;mso-position-horizontal:absolute;mso-position-horizontal-relative:text;mso-position-vertical:absolute;mso-position-vertical-relative:text;mso-width-percent:0;mso-height-percent:0;mso-width-relative:margin;mso-height-relative:margin;v-text-anchor:top" o:gfxdata="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" stroked="f">
+                <v:textbox>
+                  <w:txbxContent>
+                    <w:p>
+                      <w:r>
+                        <w:t>Chl-a Images</w:t>
+                      </w:r>
+                    </w:p>
+                  </w:txbxContent>
+                </v:textbox>
+                <w10:wrap type="square"/>
+              </v:shape>
+            </w:pict>
+          </mc:Fallback>
+        </mc:AlternateContent>
+      </w:r>
+      <w:r>
+        <w:t xml:space="preserve">                  </w:t>
+      </w:r>
+    </w:p>
+    <w:p>
+      <w:pPr>
+        <w:tabs>
+          <w:tab w:val="left" w:pos="3570"/>
+        </w:tabs>
+      </w:pPr>
+      <w:r>
+        <w:rPr>
+          <w:noProof/>
+        </w:rPr>
+        <mc:AlternateContent>
+          <mc:Choice Requires="wps">
+            <w:drawing>
+              <wp:anchor distT="0" distB="0" distL="114300" distR="114300" simplePos="0" relativeHeight="251691008" behindDoc="0" locked="0" layoutInCell="1" allowOverlap="1" wp14:anchorId="24F604FA" wp14:editId="76762D2A">
+                <wp:simplePos x="0" y="0"/>
+                <wp:positionH relativeFrom="column">
+                  <wp:posOffset>619125</wp:posOffset>
+                </wp:positionH>
+                <wp:positionV relativeFrom="paragraph">
+                  <wp:posOffset>230506</wp:posOffset>
+                </wp:positionV>
+                <wp:extent cx="1085850" cy="762000"/>
+                <wp:effectExtent l="0" t="0" r="76200" b="57150"/>
+                <wp:wrapNone/>
+                <wp:docPr id="29" name="Connector: Curved 29"/>
+                <wp:cNvGraphicFramePr/>
+                <a:graphic xmlns:a="http://schemas.openxmlformats.org/drawingml/2006/main">
+                  <a:graphicData uri="http://schemas.microsoft.com/office/word/2010/wordprocessingShape">
+                    <wps:wsp>
+                      <wps:cNvCnPr/>
+                      <wps:spPr>
+                        <a:xfrm>
+                          <a:off x="0" y="0"/>
+                          <a:ext cx="1085850" cy="762000"/>
+                        </a:xfrm>
+                        <a:prstGeom prst="curvedConnector3">
+                          <a:avLst>
+                            <a:gd name="adj1" fmla="val 101056"/>
+                          </a:avLst>
+                        </a:prstGeom>
+                        <a:ln>
+                          <a:tailEnd type="triangle"/>
+                        </a:ln>
+                      </wps:spPr>
+                      <wps:style>
+                        <a:lnRef idx="1">
+                          <a:schemeClr val="accent1"/>
+                        </a:lnRef>
+                        <a:fillRef idx="0">
+                          <a:schemeClr val="accent1"/>
+                        </a:fillRef>
+                        <a:effectRef idx="0">
+                          <a:schemeClr val="accent1"/>
+                        </a:effectRef>
+                        <a:fontRef idx="minor">
+                          <a:schemeClr val="tx1"/>
+                        </a:fontRef>
+                      </wps:style>
+                      <wps:bodyPr/>
+                    </wps:wsp>
+                  </a:graphicData>
+                </a:graphic>
+                <wp14:sizeRelH relativeFrom="margin">
+                  <wp14:pctWidth>0</wp14:pctWidth>
+                </wp14:sizeRelH>
+                <wp14:sizeRelV relativeFrom="margin">
+                  <wp14:pctHeight>0</wp14:pctHeight>
+                </wp14:sizeRelV>
+              </wp:anchor>
+            </w:drawing>
+          </mc:Choice>
+          <mc:Fallback>
+            <w:pict>
+              <v:shapetype w14:anchorId="1B147253" id="_x0000_t38" coordsize="21600,21600" o:spt="38" o:oned="t" path="m,c@0,0@1,5400@1,10800@1,16200@2,21600,21600,21600e" filled="f">
+                <v:formulas>
+                  <v:f eqn="mid #0 0"/>
+                  <v:f eqn="val #0"/>
+                  <v:f eqn="mid #0 21600"/>
+                </v:formulas>
+                <v:path arrowok="t" fillok="f" o:connecttype="none"/>
+                <v:handles>
+                  <v:h position="#0,center"/>
+                </v:handles>
+                <o:lock v:ext="edit" shapetype="t"/>
+              </v:shapetype>
+              <v:shape id="Connector: Curved 29" o:spid="_x0000_s1026" type="#_x0000_t38" style="position:absolute;margin-left:48.75pt;margin-top:18.15pt;width:85.5pt;height:60pt;z-index:251691008;visibility:visible;mso-wrap-style:square;mso-width-percent:0;mso-height-percent:0;mso-wrap-distance-left:9pt;mso-wrap-distance-top:0;mso-wrap-distance-right:9pt;mso-wrap-distance-bottom:0;mso-position-horizontal:absolute;mso-position-horizontal-relative:text;mso-position-vertical:absolute;mso-position-vertical-relative:text;mso-width-percent:0;mso-height-percent:0;mso-width-relative:margin;mso-height-relative:margin" o:gfxdata="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" adj="21828" strokecolor="#5b9bd5 [3204]" strokeweight=".5pt">
+                <v:stroke endarrow="block" joinstyle="miter"/>
+              </v:shape>
+            </w:pict>
+          </mc:Fallback>
+        </mc:AlternateContent>
+      </w:r>
+      <w:r>
+        <w:rPr>
+          <w:noProof/>
+        </w:rPr>
+        <mc:AlternateContent>
+          <mc:Choice Requires="wps">
+            <w:drawing>
+              <wp:anchor distT="0" distB="0" distL="114300" distR="114300" simplePos="0" relativeHeight="251689984" behindDoc="0" locked="0" layoutInCell="1" allowOverlap="1" wp14:anchorId="3AD93794" wp14:editId="4310F0C0">
+                <wp:simplePos x="0" y="0"/>
+                <wp:positionH relativeFrom="column">
+                  <wp:posOffset>590550</wp:posOffset>
+                </wp:positionH>
+                <wp:positionV relativeFrom="paragraph">
+                  <wp:posOffset>230505</wp:posOffset>
+                </wp:positionV>
+                <wp:extent cx="285750" cy="781050"/>
+                <wp:effectExtent l="0" t="0" r="76200" b="57150"/>
+                <wp:wrapNone/>
+                <wp:docPr id="28" name="Connector: Curved 28"/>
+                <wp:cNvGraphicFramePr/>
+                <a:graphic xmlns:a="http://schemas.openxmlformats.org/drawingml/2006/main">
+                  <a:graphicData uri="http://schemas.microsoft.com/office/word/2010/wordprocessingShape">
+                    <wps:wsp>
+                      <wps:cNvCnPr/>
+                      <wps:spPr>
+                        <a:xfrm>
+                          <a:off x="0" y="0"/>
+                          <a:ext cx="285750" cy="781050"/>
+                        </a:xfrm>
+                        <a:prstGeom prst="curvedConnector3">
+                          <a:avLst>
+                            <a:gd name="adj1" fmla="val 106522"/>
+                          </a:avLst>
+                        </a:prstGeom>
+                        <a:ln>
+                          <a:tailEnd type="triangle"/>
+                        </a:ln>
+                      </wps:spPr>
+                      <wps:style>
+                        <a:lnRef idx="1">
+                          <a:schemeClr val="accent1"/>
+                        </a:lnRef>
+                        <a:fillRef idx="0">
+                          <a:schemeClr val="accent1"/>
+                        </a:fillRef>
+                        <a:effectRef idx="0">
+                          <a:schemeClr val="accent1"/>
+                        </a:effectRef>
+                        <a:fontRef idx="minor">
+                          <a:schemeClr val="tx1"/>
+                        </a:fontRef>
+                      </wps:style>
+                      <wps:bodyPr/>
+                    </wps:wsp>
+                  </a:graphicData>
+                </a:graphic>
+                <wp14:sizeRelH relativeFrom="margin">
+                  <wp14:pctWidth>0</wp14:pctWidth>
+                </wp14:sizeRelH>
+                <wp14:sizeRelV relativeFrom="margin">
+                  <wp14:pctHeight>0</wp14:pctHeight>
+                </wp14:sizeRelV>
+              </wp:anchor>
+            </w:drawing>
+          </mc:Choice>
+          <mc:Fallback>
+            <w:pict>
+              <v:shape w14:anchorId="10222713" id="Connector: Curved 28" o:spid="_x0000_s1026" type="#_x0000_t38" style="position:absolute;margin-left:46.5pt;margin-top:18.15pt;width:22.5pt;height:61.5pt;z-index:251689984;visibility:visible;mso-wrap-style:square;mso-width-percent:0;mso-height-percent:0;mso-wrap-distance-left:9pt;mso-wrap-distance-top:0;mso-wrap-distance-right:9pt;mso-wrap-distance-bottom:0;mso-position-horizontal:absolute;mso-position-horizontal-relative:text;mso-position-vertical:absolute;mso-position-vertical-relative:text;mso-width-percent:0;mso-height-percent:0;mso-width-relative:margin;mso-height-relative:margin" o:gfxdata="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" adj="23009" strokecolor="#5b9bd5 [3204]" strokeweight=".5pt">
+                <v:stroke endarrow="block" joinstyle="miter"/>
+              </v:shape>
+            </w:pict>
+          </mc:Fallback>
+        </mc:AlternateContent>
+      </w:r>
+      <w:r>
+        <w:rPr>
+          <w:noProof/>
+        </w:rPr>
+        <mc:AlternateContent>
+          <mc:Choice Requires="wps">
+            <w:drawing>
+              <wp:anchor distT="0" distB="0" distL="114300" distR="114300" simplePos="0" relativeHeight="251688960" behindDoc="0" locked="0" layoutInCell="1" allowOverlap="1" wp14:anchorId="7B64FF84" wp14:editId="651D0D41">
+                <wp:simplePos x="0" y="0"/>
+                <wp:positionH relativeFrom="margin">
+                  <wp:posOffset>-304801</wp:posOffset>
+                </wp:positionH>
+                <wp:positionV relativeFrom="paragraph">
+                  <wp:posOffset>201930</wp:posOffset>
+                </wp:positionV>
+                <wp:extent cx="904875" cy="828675"/>
+                <wp:effectExtent l="57150" t="0" r="9525" b="47625"/>
+                <wp:wrapNone/>
+                <wp:docPr id="27" name="Connector: Curved 27"/>
+                <wp:cNvGraphicFramePr/>
+                <a:graphic xmlns:a="http://schemas.openxmlformats.org/drawingml/2006/main">
+                  <a:graphicData uri="http://schemas.microsoft.com/office/word/2010/wordprocessingShape">
+                    <wps:wsp>
+                      <wps:cNvCnPr/>
+                      <wps:spPr>
+                        <a:xfrm flipH="1">
+                          <a:off x="0" y="0"/>
+                          <a:ext cx="904875" cy="828675"/>
+                        </a:xfrm>
+                        <a:prstGeom prst="curvedConnector3">
+                          <a:avLst>
+                            <a:gd name="adj1" fmla="val 97455"/>
+                          </a:avLst>
+                        </a:prstGeom>
+                        <a:ln>
+                          <a:tailEnd type="triangle"/>
+                        </a:ln>
+                      </wps:spPr>
+                      <wps:style>
+                        <a:lnRef idx="1">
+                          <a:schemeClr val="accent1"/>
+                        </a:lnRef>
+                        <a:fillRef idx="0">
+                          <a:schemeClr val="accent1"/>
+                        </a:fillRef>
+                        <a:effectRef idx="0">
+                          <a:schemeClr val="accent1"/>
+                        </a:effectRef>
+                        <a:fontRef idx="minor">
+                          <a:schemeClr val="tx1"/>
+                        </a:fontRef>
+                      </wps:style>
+                      <wps:bodyPr/>
+                    </wps:wsp>
+                  </a:graphicData>
+                </a:graphic>
+                <wp14:sizeRelH relativeFrom="margin">
+                  <wp14:pctWidth>0</wp14:pctWidth>
+                </wp14:sizeRelH>
+                <wp14:sizeRelV relativeFrom="margin">
+                  <wp14:pctHeight>0</wp14:pctHeight>
+                </wp14:sizeRelV>
+              </wp:anchor>
+            </w:drawing>
+          </mc:Choice>
+          <mc:Fallback>
+            <w:pict>
+              <v:shape w14:anchorId="6518B5B2" id="Connector: Curved 27" o:spid="_x0000_s1026" type="#_x0000_t38" style="position:absolute;margin-left:-24pt;margin-top:15.9pt;width:71.25pt;height:65.25pt;flip:x;z-index:251688960;visibility:visible;mso-wrap-style:square;mso-width-percent:0;mso-height-percent:0;mso-wrap-distance-left:9pt;mso-wrap-distance-top:0;mso-wrap-distance-right:9pt;mso-wrap-distance-bottom:0;mso-position-horizontal:absolute;mso-position-horizontal-relative:margin;mso-position-vertical:absolute;mso-position-vertical-relative:text;mso-width-percent:0;mso-height-percent:0;mso-width-relative:margin;mso-height-relative:margin" o:gfxdata="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" adj="21050" strokecolor="#5b9bd5 [3204]" strokeweight=".5pt">
+                <v:stroke endarrow="block" joinstyle="miter"/>
+                <w10:wrap anchorx="margin"/>
+              </v:shape>
+            </w:pict>
+          </mc:Fallback>
+        </mc:AlternateContent>
+      </w:r>
+    </w:p>
+    <w:p>
+      <w:pPr>
+        <w:tabs>
+          <w:tab w:val="left" w:pos="2925"/>
+        </w:tabs>
+      </w:pPr>
+      <w:r>
+        <w:tab/>
+      </w:r>
+    </w:p>
+    <w:p>
+      <w:pPr>
+        <w:tabs>
+          <w:tab w:val="left" w:pos="2925"/>
+          <w:tab w:val="left" w:pos="3555"/>
+          <w:tab w:val="left" w:pos="3630"/>
+        </w:tabs>
+        <w:rPr>
+          <w:vertAlign w:val="subscript"/>
+        </w:rPr>
+      </w:pPr>
+      <w:r>
+        <w:tab/>
+      </w:r>
+    </w:p>
+    <w:p>
+      <w:pPr>
+        <w:tabs>
+          <w:tab w:val="left" w:pos="2925"/>
+        </w:tabs>
+        <w:rPr>
+          <w:vertAlign w:val="subscript"/>
+        </w:rPr>
+      </w:pPr>
+      <w:r>
+        <w:rPr>
+          <w:noProof/>
+          <w:vertAlign w:val="subscript"/>
+        </w:rPr>
+        <mc:AlternateContent>
+          <mc:Choice Requires="wps">
+            <w:drawing>
+              <wp:anchor distT="0" distB="0" distL="114300" distR="114300" simplePos="0" relativeHeight="251687936" behindDoc="0" locked="0" layoutInCell="1" allowOverlap="1" wp14:anchorId="11CB40A6" wp14:editId="63316727">
+                <wp:simplePos x="0" y="0"/>
+                <wp:positionH relativeFrom="margin">
+                  <wp:posOffset>428625</wp:posOffset>
+                </wp:positionH>
+                <wp:positionV relativeFrom="paragraph">
+                  <wp:posOffset>249555</wp:posOffset>
+                </wp:positionV>
+                <wp:extent cx="762000" cy="285750"/>
+                <wp:effectExtent l="0" t="0" r="19050" b="19050"/>
+                <wp:wrapNone/>
+                <wp:docPr id="26" name="Flowchart: Multidocument 26"/>
+                <wp:cNvGraphicFramePr/>
+                <a:graphic xmlns:a="http://schemas.openxmlformats.org/drawingml/2006/main">
+                  <a:graphicData uri="http://schemas.microsoft.com/office/word/2010/wordprocessingShape">
+                    <wps:wsp>
+                      <wps:cNvSpPr/>
+                      <wps:spPr>
+                        <a:xfrm>
+                          <a:off x="0" y="0"/>
+                          <a:ext cx="762000" cy="285750"/>
+                        </a:xfrm>
+                        <a:prstGeom prst="flowChartMultidocument">
+                          <a:avLst/>
+                        </a:prstGeom>
+                        <a:blipFill>
+                          <a:blip r:embed="rId13"/>
+                          <a:tile tx="0" ty="0" sx="100000" sy="100000" flip="none" algn="tl"/>
+                        </a:blipFill>
+                      </wps:spPr>
+                      <wps:style>
+                        <a:lnRef idx="2">
+                          <a:schemeClr val="accent1">
+                            <a:shade val="50000"/>
+                          </a:schemeClr>
+                        </a:lnRef>
+                        <a:fillRef idx="1">
+                          <a:schemeClr val="accent1"/>
+                        </a:fillRef>
+                        <a:effectRef idx="0">
+                          <a:schemeClr val="accent1"/>
+                        </a:effectRef>
+                        <a:fontRef idx="minor">
+                          <a:schemeClr val="lt1"/>
+                        </a:fontRef>
+                      </wps:style>
+                      <wps:bodyPr rot="0" spcFirstLastPara="0" vertOverflow="overflow" horzOverflow="overflow" vert="horz" wrap="square" lIns="91440" tIns="45720" rIns="91440" bIns="45720" numCol="1" spcCol="0" rtlCol="0" fromWordArt="0" anchor="ctr" anchorCtr="0" forceAA="0" compatLnSpc="1">
+                        <a:prstTxWarp prst="textNoShape">
+                          <a:avLst/>
+                        </a:prstTxWarp>
+                        <a:noAutofit/>
+                      </wps:bodyPr>
+                    </wps:wsp>
+                  </a:graphicData>
+                </a:graphic>
+                <wp14:sizeRelH relativeFrom="margin">
+                  <wp14:pctWidth>0</wp14:pctWidth>
+                </wp14:sizeRelH>
+                <wp14:sizeRelV relativeFrom="margin">
+                  <wp14:pctHeight>0</wp14:pctHeight>
+                </wp14:sizeRelV>
+              </wp:anchor>
+            </w:drawing>
+          </mc:Choice>
+          <mc:Fallback>
+            <w:pict>
+              <v:shape w14:anchorId="3856FC6A" id="Flowchart: Multidocument 26" o:spid="_x0000_s1026" type="#_x0000_t115" style="position:absolute;margin-left:33.75pt;margin-top:19.65pt;width:60pt;height:22.5pt;z-index:251687936;visibility:visible;mso-wrap-style:square;mso-width-percent:0;mso-height-percent:0;mso-wrap-distance-left:9pt;mso-wrap-distance-top:0;mso-wrap-distance-right:9pt;mso-wrap-distance-bottom:0;mso-position-horizontal:absolute;mso-position-horizontal-relative:margin;mso-position-vertical:absolute;mso-position-vertical-relative:text;mso-width-percent:0;mso-height-percent:0;mso-width-relative:margin;mso-height-relative:margin;v-text-anchor:middle" o:gfxdata="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" strokecolor="#1f4d78 [1604]" strokeweight="1pt">
+                <v:fill r:id="rId14" o:title="" recolor="t" rotate="t" type="tile"/>
+                <w10:wrap anchorx="margin"/>
+              </v:shape>
+            </w:pict>
+          </mc:Fallback>
+        </mc:AlternateContent>
+      </w:r>
+      <w:r>
+        <w:rPr>
+          <w:noProof/>
+          <w:vertAlign w:val="subscript"/>
+        </w:rPr>
+        <mc:AlternateContent>
+          <mc:Choice Requires="wps">
+            <w:drawing>
+              <wp:anchor distT="0" distB="0" distL="114300" distR="114300" simplePos="0" relativeHeight="251683840" behindDoc="0" locked="0" layoutInCell="1" allowOverlap="1" wp14:anchorId="723C7C59" wp14:editId="6D318933">
+                <wp:simplePos x="0" y="0"/>
+                <wp:positionH relativeFrom="leftMargin">
+                  <wp:posOffset>371475</wp:posOffset>
+                </wp:positionH>
+                <wp:positionV relativeFrom="paragraph">
+                  <wp:posOffset>249555</wp:posOffset>
+                </wp:positionV>
+                <wp:extent cx="762000" cy="285750"/>
+                <wp:effectExtent l="0" t="0" r="19050" b="19050"/>
+                <wp:wrapNone/>
+                <wp:docPr id="20" name="Flowchart: Multidocument 20"/>
+                <wp:cNvGraphicFramePr/>
+                <a:graphic xmlns:a="http://schemas.openxmlformats.org/drawingml/2006/main">
+                  <a:graphicData uri="http://schemas.microsoft.com/office/word/2010/wordprocessingShape">
+                    <wps:wsp>
+                      <wps:cNvSpPr/>
+                      <wps:spPr>
+                        <a:xfrm>
+                          <a:off x="0" y="0"/>
+                          <a:ext cx="762000" cy="285750"/>
+                        </a:xfrm>
+                        <a:prstGeom prst="flowChartMultidocument">
+                          <a:avLst/>
+                        </a:prstGeom>
+                        <a:blipFill>
+                          <a:blip r:embed="rId13"/>
+                          <a:tile tx="0" ty="0" sx="100000" sy="100000" flip="none" algn="tl"/>
+                        </a:blipFill>
+                      </wps:spPr>
+                      <wps:style>
+                        <a:lnRef idx="2">
+                          <a:schemeClr val="accent1">
+                            <a:shade val="50000"/>
+                          </a:schemeClr>
+                        </a:lnRef>
+                        <a:fillRef idx="1">
+                          <a:schemeClr val="accent1"/>
+                        </a:fillRef>
+                        <a:effectRef idx="0">
+                          <a:schemeClr val="accent1"/>
+                        </a:effectRef>
+                        <a:fontRef idx="minor">
+                          <a:schemeClr val="lt1"/>
+                        </a:fontRef>
+                      </wps:style>
+                      <wps:bodyPr rot="0" spcFirstLastPara="0" vertOverflow="overflow" horzOverflow="overflow" vert="horz" wrap="square" lIns="91440" tIns="45720" rIns="91440" bIns="45720" numCol="1" spcCol="0" rtlCol="0" fromWordArt="0" anchor="ctr" anchorCtr="0" forceAA="0" compatLnSpc="1">
+                        <a:prstTxWarp prst="textNoShape">
+                          <a:avLst/>
+                        </a:prstTxWarp>
+                        <a:noAutofit/>
+                      </wps:bodyPr>
+                    </wps:wsp>
+                  </a:graphicData>
+                </a:graphic>
+                <wp14:sizeRelH relativeFrom="margin">
+                  <wp14:pctWidth>0</wp14:pctWidth>
+                </wp14:sizeRelH>
+                <wp14:sizeRelV relativeFrom="margin">
+                  <wp14:pctHeight>0</wp14:pctHeight>
+                </wp14:sizeRelV>
+              </wp:anchor>
+            </w:drawing>
+          </mc:Choice>
+          <mc:Fallback>
+            <w:pict>
+              <v:shape w14:anchorId="64CCA5D0" id="Flowchart: Multidocument 20" o:spid="_x0000_s1026" type="#_x0000_t115" style="position:absolute;margin-left:29.25pt;margin-top:19.65pt;width:60pt;height:22.5pt;z-index:251683840;visibility:visible;mso-wrap-style:square;mso-width-percent:0;mso-height-percent:0;mso-wrap-distance-left:9pt;mso-wrap-distance-top:0;mso-wrap-distance-right:9pt;mso-wrap-distance-bottom:0;mso-position-horizontal:absolute;mso-position-horizontal-relative:left-margin-area;mso-position-vertical:absolute;mso-position-vertical-relative:text;mso-width-percent:0;mso-height-percent:0;mso-width-relative:margin;mso-height-relative:margin;v-text-anchor:middle" o:gfxdata="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" strokecolor="#1f4d78 [1604]" strokeweight="1pt">
+                <v:fill r:id="rId14" o:title="" recolor="t" rotate="t" type="tile"/>
+                <w10:wrap anchorx="margin"/>
+              </v:shape>
+            </w:pict>
+          </mc:Fallback>
+        </mc:AlternateContent>
+      </w:r>
+    </w:p>
+    <w:p>
+      <w:pPr>
+        <w:rPr>
+          <w:vertAlign w:val="subscript"/>
+        </w:rPr>
+      </w:pPr>
+      <w:r>
+        <w:rPr>
+          <w:noProof/>
+          <w:vertAlign w:val="subscript"/>
+        </w:rPr>
+        <mc:AlternateContent>
+          <mc:Choice Requires="wps">
+            <w:drawing>
+              <wp:anchor distT="0" distB="0" distL="114300" distR="114300" simplePos="0" relativeHeight="251685888" behindDoc="0" locked="0" layoutInCell="1" allowOverlap="1" wp14:anchorId="21CC9AE9" wp14:editId="43795096">
+                <wp:simplePos x="0" y="0"/>
+                <wp:positionH relativeFrom="margin">
+                  <wp:posOffset>1362075</wp:posOffset>
+                </wp:positionH>
+                <wp:positionV relativeFrom="paragraph">
+                  <wp:posOffset>9525</wp:posOffset>
+                </wp:positionV>
+                <wp:extent cx="762000" cy="285750"/>
+                <wp:effectExtent l="0" t="0" r="19050" b="19050"/>
+                <wp:wrapNone/>
+                <wp:docPr id="25" name="Flowchart: Multidocument 25"/>
+                <wp:cNvGraphicFramePr/>
+                <a:graphic xmlns:a="http://schemas.openxmlformats.org/drawingml/2006/main">
+                  <a:graphicData uri="http://schemas.microsoft.com/office/word/2010/wordprocessingShape">
+                    <wps:wsp>
+                      <wps:cNvSpPr/>
+                      <wps:spPr>
+                        <a:xfrm>
+                          <a:off x="0" y="0"/>
+                          <a:ext cx="762000" cy="285750"/>
+                        </a:xfrm>
+                        <a:prstGeom prst="flowChartMultidocument">
+                          <a:avLst/>
+                        </a:prstGeom>
+                        <a:blipFill>
+                          <a:blip r:embed="rId13"/>
+                          <a:tile tx="0" ty="0" sx="100000" sy="100000" flip="none" algn="tl"/>
+                        </a:blipFill>
+                      </wps:spPr>
+                      <wps:style>
+                        <a:lnRef idx="2">
+                          <a:schemeClr val="accent1">
+                            <a:shade val="50000"/>
+                          </a:schemeClr>
+                        </a:lnRef>
+                        <a:fillRef idx="1">
+                          <a:schemeClr val="accent1"/>
+                        </a:fillRef>
+                        <a:effectRef idx="0">
+                          <a:schemeClr val="accent1"/>
+                        </a:effectRef>
+                        <a:fontRef idx="minor">
+                          <a:schemeClr val="lt1"/>
+                        </a:fontRef>
+                      </wps:style>
+                      <wps:bodyPr rot="0" spcFirstLastPara="0" vertOverflow="overflow" horzOverflow="overflow" vert="horz" wrap="square" lIns="91440" tIns="45720" rIns="91440" bIns="45720" numCol="1" spcCol="0" rtlCol="0" fromWordArt="0" anchor="ctr" anchorCtr="0" forceAA="0" compatLnSpc="1">
+                        <a:prstTxWarp prst="textNoShape">
+                          <a:avLst/>
+                        </a:prstTxWarp>
+                        <a:noAutofit/>
+                      </wps:bodyPr>
+                    </wps:wsp>
+                  </a:graphicData>
+                </a:graphic>
+                <wp14:sizeRelH relativeFrom="margin">
+                  <wp14:pctWidth>0</wp14:pctWidth>
+                </wp14:sizeRelH>
+                <wp14:sizeRelV relativeFrom="margin">
+                  <wp14:pctHeight>0</wp14:pctHeight>
+                </wp14:sizeRelV>
+              </wp:anchor>
+            </w:drawing>
+          </mc:Choice>
+          <mc:Fallback>
+            <w:pict>
+              <v:shape w14:anchorId="0D8B03BB" id="Flowchart: Multidocument 25" o:spid="_x0000_s1026" type="#_x0000_t115" style="position:absolute;margin-left:107.25pt;margin-top:.75pt;width:60pt;height:22.5pt;z-index:251685888;visibility:visible;mso-wrap-style:square;mso-width-percent:0;mso-height-percent:0;mso-wrap-distance-left:9pt;mso-wrap-distance-top:0;mso-wrap-distance-right:9pt;mso-wrap-distance-bottom:0;mso-position-horizontal:absolute;mso-position-horizontal-relative:margin;mso-position-vertical:absolute;mso-position-vertical-relative:text;mso-width-percent:0;mso-height-percent:0;mso-width-relative:margin;mso-height-relative:margin;v-text-anchor:middle" o:gfxdata="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" strokecolor="#1f4d78 [1604]" strokeweight="1pt">
+                <v:fill r:id="rId14" o:title="" recolor="t" rotate="t" type="tile"/>
+                <w10:wrap anchorx="margin"/>
+              </v:shape>
+            </w:pict>
+          </mc:Fallback>
+        </mc:AlternateContent>
+      </w:r>
+    </w:p>
+    <w:p>
+      <w:pPr>
+        <w:tabs>
+          <w:tab w:val="left" w:pos="7260"/>
+        </w:tabs>
+      </w:pPr>
+      <w:r>
+        <w:tab/>
+      </w:r>
+    </w:p>
+    <w:p>
+      <w:pPr>
+        <w:tabs>
+          <w:tab w:val="left" w:pos="7260"/>
+        </w:tabs>
+      </w:pPr>
+    </w:p>
+    <w:p>
+      <w:pPr>
+        <w:tabs>
+          <w:tab w:val="left" w:pos="7260"/>
+        </w:tabs>
+      </w:pPr>
+    </w:p>
+    <w:p>
+      <w:pPr>
+        <w:tabs>
+          <w:tab w:val="left" w:pos="7260"/>
+        </w:tabs>
+      </w:pPr>
+    </w:p>
+    <w:p>
+      <w:pPr>
+        <w:tabs>
+          <w:tab w:val="left" w:pos="7260"/>
+        </w:tabs>
+      </w:pPr>
+    </w:p>
+    <w:p>
+      <w:pPr>
+        <w:tabs>
+          <w:tab w:val="left" w:pos="7260"/>
+        </w:tabs>
+      </w:pPr>
+    </w:p>
+    <w:p>
+      <w:pPr>
+        <w:tabs>
+          <w:tab w:val="left" w:pos="7260"/>
+        </w:tabs>
+      </w:pPr>
+    </w:p>
+    <w:p>
+      <w:pPr>
+        <w:tabs>
+          <w:tab w:val="left" w:pos="7260"/>
+        </w:tabs>
+      </w:pPr>
+    </w:p>
+    <w:p>
+      <w:pPr>
+        <w:tabs>
+          <w:tab w:val="left" w:pos="2805"/>
         </w:tabs>
       </w:pPr>
     </w:p>
     <w:sectPr>
-      <w:headerReference w:type="default" r:id="rId8"/>
       <w:pgSz w:w="11906" w:h="16838"/>
       <w:pgMar w:top="1440" w:right="1440" w:bottom="1440" w:left="1440" w:header="708" w:footer="708" w:gutter="0"/>
       <w:cols w:space="708"/>
@@ -967,17 +2728,240 @@
 </w:footnotes>
 </file>
 
-<file path=word/header1.xml><?xml version="1.0" encoding="utf-8"?>
-<w:hdr xmlns:wpc="http://schemas.microsoft.com/office/word/2010/wordprocessingCanvas" xmlns:cx="http://schemas.microsoft.com/office/drawing/2014/chartex" xmlns:cx1="http://schemas.microsoft.com/office/drawing/2015/9/8/chartex" xmlns:cx2="http://schemas.microsoft.com/office/drawing/2015/10/21/chartex" xmlns:cx3="http://schemas.microsoft.com/office/drawing/2016/5/9/chartex" xmlns:cx4="http://schemas.microsoft.com/office/drawing/2016/5/10/chartex" xmlns:cx5="http://schemas.microsoft.com/office/drawing/2016/5/11/chartex" xmlns:cx6="http://schemas.microsoft.com/office/drawing/2016/5/12/chartex" xmlns:cx7="http://schemas.microsoft.com/office/drawing/2016/5/13/chartex" xmlns:cx8="http://schemas.microsoft.com/office/drawing/2016/5/14/chartex" xmlns:mc="http://schemas.openxmlformats.org/markup-compatibility/2006" xmlns:aink="http://schemas.microsoft.com/office/drawing/2016/ink" xmlns:am3d="http://schemas.microsoft.com/office/drawing/2017/model3d" xmlns:o="urn:schemas-microsoft-com:office:office" xmlns:r="http://schemas.openxmlformats.org/officeDocument/2006/relationships" xmlns:m="http://schemas.openxmlformats.org/officeDocument/2006/math" xmlns:v="urn:schemas-microsoft-com:vml" xmlns:wp14="http://schemas.microsoft.com/office/word/2010/wordprocessingDrawing" xmlns:wp="http://schemas.openxmlformats.org/drawingml/2006/wordprocessingDrawing" xmlns:w10="urn:schemas-microsoft-com:office:word" xmlns:w="http://schemas.openxmlformats.org/wordprocessingml/2006/main" xmlns:w14="http://schemas.microsoft.com/office/word/2010/wordml" xmlns:w15="http://schemas.microsoft.com/office/word/2012/wordml" xmlns:w16cex="http://schemas.microsoft.com/office/word/2018/wordml/cex" xmlns:w16cid="http://schemas.microsoft.com/office/word/2016/wordml/cid" xmlns:w16="http://schemas.microsoft.com/office/word/2018/wordml" xmlns:w16sdtdh="http://schemas.microsoft.com/office/word/2020/wordml/sdtdatahash" xmlns:w16se="http://schemas.microsoft.com/office/word/2015/wordml/symex" xmlns:wpg="http://schemas.microsoft.com/office/word/2010/wordprocessingGroup" xmlns:wpi="http://schemas.microsoft.com/office/word/2010/wordprocessingInk" xmlns:wne="http://schemas.microsoft.com/office/word/2006/wordml" xmlns:wps="http://schemas.microsoft.com/office/word/2010/wordprocessingShape" mc:Ignorable="w14 w15 w16se w16cid w16 w16cex w16sdtdh wp14">
-  <w:p>
-    <w:pPr>
-      <w:pStyle w:val="Header"/>
-    </w:pPr>
-    <w:r>
-      <w:t>GEE</w:t>
-    </w:r>
-  </w:p>
-</w:hdr>
+<file path=word/numbering.xml><?xml version="1.0" encoding="utf-8"?>
+<w:numbering xmlns:wpc="http://schemas.microsoft.com/office/word/2010/wordprocessingCanvas" xmlns:cx="http://schemas.microsoft.com/office/drawing/2014/chartex" xmlns:cx1="http://schemas.microsoft.com/office/drawing/2015/9/8/chartex" xmlns:cx2="http://schemas.microsoft.com/office/drawing/2015/10/21/chartex" xmlns:cx3="http://schemas.microsoft.com/office/drawing/2016/5/9/chartex" xmlns:cx4="http://schemas.microsoft.com/office/drawing/2016/5/10/chartex" xmlns:cx5="http://schemas.microsoft.com/office/drawing/2016/5/11/chartex" xmlns:cx6="http://schemas.microsoft.com/office/drawing/2016/5/12/chartex" xmlns:cx7="http://schemas.microsoft.com/office/drawing/2016/5/13/chartex" xmlns:cx8="http://schemas.microsoft.com/office/drawing/2016/5/14/chartex" xmlns:mc="http://schemas.openxmlformats.org/markup-compatibility/2006" xmlns:aink="http://schemas.microsoft.com/office/drawing/2016/ink" xmlns:am3d="http://schemas.microsoft.com/office/drawing/2017/model3d" xmlns:o="urn:schemas-microsoft-com:office:office" xmlns:r="http://schemas.openxmlformats.org/officeDocument/2006/relationships" xmlns:m="http://schemas.openxmlformats.org/officeDocument/2006/math" xmlns:v="urn:schemas-microsoft-com:vml" xmlns:wp14="http://schemas.microsoft.com/office/word/2010/wordprocessingDrawing" xmlns:wp="http://schemas.openxmlformats.org/drawingml/2006/wordprocessingDrawing" xmlns:w10="urn:schemas-microsoft-com:office:word" xmlns:w="http://schemas.openxmlformats.org/wordprocessingml/2006/main" xmlns:w14="http://schemas.microsoft.com/office/word/2010/wordml" xmlns:w15="http://schemas.microsoft.com/office/word/2012/wordml" xmlns:w16cex="http://schemas.microsoft.com/office/word/2018/wordml/cex" xmlns:w16cid="http://schemas.microsoft.com/office/word/2016/wordml/cid" xmlns:w16="http://schemas.microsoft.com/office/word/2018/wordml" xmlns:w16sdtdh="http://schemas.microsoft.com/office/word/2020/wordml/sdtdatahash" xmlns:w16se="http://schemas.microsoft.com/office/word/2015/wordml/symex" xmlns:wpg="http://schemas.microsoft.com/office/word/2010/wordprocessingGroup" xmlns:wpi="http://schemas.microsoft.com/office/word/2010/wordprocessingInk" xmlns:wne="http://schemas.microsoft.com/office/word/2006/wordml" xmlns:wps="http://schemas.microsoft.com/office/word/2010/wordprocessingShape" mc:Ignorable="w14 w15 w16se w16cid w16 w16cex w16sdtdh wp14">
+  <w:abstractNum w:abstractNumId="0" w15:restartNumberingAfterBreak="0">
+    <w:nsid w:val="0F3E7B66"/>
+    <w:multiLevelType w:val="hybridMultilevel"/>
+    <w:tmpl w:val="7F5ED77E"/>
+    <w:lvl w:ilvl="0" w:tplc="04090001">
+      <w:start w:val="1"/>
+      <w:numFmt w:val="bullet"/>
+      <w:lvlText w:val=""/>
+      <w:lvlJc w:val="left"/>
+      <w:pPr>
+        <w:ind w:left="720" w:hanging="360"/>
+      </w:pPr>
+      <w:rPr>
+        <w:rFonts w:ascii="Symbol" w:hAnsi="Symbol" w:hint="default"/>
+      </w:rPr>
+    </w:lvl>
+    <w:lvl w:ilvl="1" w:tplc="04090003" w:tentative="1">
+      <w:start w:val="1"/>
+      <w:numFmt w:val="bullet"/>
+      <w:lvlText w:val="o"/>
+      <w:lvlJc w:val="left"/>
+      <w:pPr>
+        <w:ind w:left="1440" w:hanging="360"/>
+      </w:pPr>
+      <w:rPr>
+        <w:rFonts w:ascii="Courier New" w:hAnsi="Courier New" w:cs="Courier New" w:hint="default"/>
+      </w:rPr>
+    </w:lvl>
+    <w:lvl w:ilvl="2" w:tplc="04090005" w:tentative="1">
+      <w:start w:val="1"/>
+      <w:numFmt w:val="bullet"/>
+      <w:lvlText w:val=""/>
+      <w:lvlJc w:val="left"/>
+      <w:pPr>
+        <w:ind w:left="2160" w:hanging="360"/>
+      </w:pPr>
+      <w:rPr>
+        <w:rFonts w:ascii="Wingdings" w:hAnsi="Wingdings" w:hint="default"/>
+      </w:rPr>
+    </w:lvl>
+    <w:lvl w:ilvl="3" w:tplc="04090001" w:tentative="1">
+      <w:start w:val="1"/>
+      <w:numFmt w:val="bullet"/>
+      <w:lvlText w:val=""/>
+      <w:lvlJc w:val="left"/>
+      <w:pPr>
+        <w:ind w:left="2880" w:hanging="360"/>
+      </w:pPr>
+      <w:rPr>
+        <w:rFonts w:ascii="Symbol" w:hAnsi="Symbol" w:hint="default"/>
+      </w:rPr>
+    </w:lvl>
+    <w:lvl w:ilvl="4" w:tplc="04090003" w:tentative="1">
+      <w:start w:val="1"/>
+      <w:numFmt w:val="bullet"/>
+      <w:lvlText w:val="o"/>
+      <w:lvlJc w:val="left"/>
+      <w:pPr>
+        <w:ind w:left="3600" w:hanging="360"/>
+      </w:pPr>
+      <w:rPr>
+        <w:rFonts w:ascii="Courier New" w:hAnsi="Courier New" w:cs="Courier New" w:hint="default"/>
+      </w:rPr>
+    </w:lvl>
+    <w:lvl w:ilvl="5" w:tplc="04090005" w:tentative="1">
+      <w:start w:val="1"/>
+      <w:numFmt w:val="bullet"/>
+      <w:lvlText w:val=""/>
+      <w:lvlJc w:val="left"/>
+      <w:pPr>
+        <w:ind w:left="4320" w:hanging="360"/>
+      </w:pPr>
+      <w:rPr>
+        <w:rFonts w:ascii="Wingdings" w:hAnsi="Wingdings" w:hint="default"/>
+      </w:rPr>
+    </w:lvl>
+    <w:lvl w:ilvl="6" w:tplc="04090001" w:tentative="1">
+      <w:start w:val="1"/>
+      <w:numFmt w:val="bullet"/>
+      <w:lvlText w:val=""/>
+      <w:lvlJc w:val="left"/>
+      <w:pPr>
+        <w:ind w:left="5040" w:hanging="360"/>
+      </w:pPr>
+      <w:rPr>
+        <w:rFonts w:ascii="Symbol" w:hAnsi="Symbol" w:hint="default"/>
+      </w:rPr>
+    </w:lvl>
+    <w:lvl w:ilvl="7" w:tplc="04090003" w:tentative="1">
+      <w:start w:val="1"/>
+      <w:numFmt w:val="bullet"/>
+      <w:lvlText w:val="o"/>
+      <w:lvlJc w:val="left"/>
+      <w:pPr>
+        <w:ind w:left="5760" w:hanging="360"/>
+      </w:pPr>
+      <w:rPr>
+        <w:rFonts w:ascii="Courier New" w:hAnsi="Courier New" w:cs="Courier New" w:hint="default"/>
+      </w:rPr>
+    </w:lvl>
+    <w:lvl w:ilvl="8" w:tplc="04090005" w:tentative="1">
+      <w:start w:val="1"/>
+      <w:numFmt w:val="bullet"/>
+      <w:lvlText w:val=""/>
+      <w:lvlJc w:val="left"/>
+      <w:pPr>
+        <w:ind w:left="6480" w:hanging="360"/>
+      </w:pPr>
+      <w:rPr>
+        <w:rFonts w:ascii="Wingdings" w:hAnsi="Wingdings" w:hint="default"/>
+      </w:rPr>
+    </w:lvl>
+  </w:abstractNum>
+  <w:abstractNum w:abstractNumId="1" w15:restartNumberingAfterBreak="0">
+    <w:nsid w:val="1C9D718F"/>
+    <w:multiLevelType w:val="hybridMultilevel"/>
+    <w:tmpl w:val="FD1CAEF8"/>
+    <w:lvl w:ilvl="0" w:tplc="8FF66840">
+      <w:numFmt w:val="bullet"/>
+      <w:lvlText w:val="-"/>
+      <w:lvlJc w:val="left"/>
+      <w:pPr>
+        <w:ind w:left="720" w:hanging="360"/>
+      </w:pPr>
+      <w:rPr>
+        <w:rFonts w:ascii="Calibri" w:eastAsiaTheme="minorHAnsi" w:hAnsi="Calibri" w:cs="Calibri" w:hint="default"/>
+      </w:rPr>
+    </w:lvl>
+    <w:lvl w:ilvl="1" w:tplc="04090003" w:tentative="1">
+      <w:start w:val="1"/>
+      <w:numFmt w:val="bullet"/>
+      <w:lvlText w:val="o"/>
+      <w:lvlJc w:val="left"/>
+      <w:pPr>
+        <w:ind w:left="1440" w:hanging="360"/>
+      </w:pPr>
+      <w:rPr>
+        <w:rFonts w:ascii="Courier New" w:hAnsi="Courier New" w:cs="Courier New" w:hint="default"/>
+      </w:rPr>
+    </w:lvl>
+    <w:lvl w:ilvl="2" w:tplc="04090005" w:tentative="1">
+      <w:start w:val="1"/>
+      <w:numFmt w:val="bullet"/>
+      <w:lvlText w:val=""/>
+      <w:lvlJc w:val="left"/>
+      <w:pPr>
+        <w:ind w:left="2160" w:hanging="360"/>
+      </w:pPr>
+      <w:rPr>
+        <w:rFonts w:ascii="Wingdings" w:hAnsi="Wingdings" w:hint="default"/>
+      </w:rPr>
+    </w:lvl>
+    <w:lvl w:ilvl="3" w:tplc="04090001" w:tentative="1">
+      <w:start w:val="1"/>
+      <w:numFmt w:val="bullet"/>
+      <w:lvlText w:val=""/>
+      <w:lvlJc w:val="left"/>
+      <w:pPr>
+        <w:ind w:left="2880" w:hanging="360"/>
+      </w:pPr>
+      <w:rPr>
+        <w:rFonts w:ascii="Symbol" w:hAnsi="Symbol" w:hint="default"/>
+      </w:rPr>
+    </w:lvl>
+    <w:lvl w:ilvl="4" w:tplc="04090003" w:tentative="1">
+      <w:start w:val="1"/>
+      <w:numFmt w:val="bullet"/>
+      <w:lvlText w:val="o"/>
+      <w:lvlJc w:val="left"/>
+      <w:pPr>
+        <w:ind w:left="3600" w:hanging="360"/>
+      </w:pPr>
+      <w:rPr>
+        <w:rFonts w:ascii="Courier New" w:hAnsi="Courier New" w:cs="Courier New" w:hint="default"/>
+      </w:rPr>
+    </w:lvl>
+    <w:lvl w:ilvl="5" w:tplc="04090005" w:tentative="1">
+      <w:start w:val="1"/>
+      <w:numFmt w:val="bullet"/>
+      <w:lvlText w:val=""/>
+      <w:lvlJc w:val="left"/>
+      <w:pPr>
+        <w:ind w:left="4320" w:hanging="360"/>
+      </w:pPr>
+      <w:rPr>
+        <w:rFonts w:ascii="Wingdings" w:hAnsi="Wingdings" w:hint="default"/>
+      </w:rPr>
+    </w:lvl>
+    <w:lvl w:ilvl="6" w:tplc="04090001" w:tentative="1">
+      <w:start w:val="1"/>
+      <w:numFmt w:val="bullet"/>
+      <w:lvlText w:val=""/>
+      <w:lvlJc w:val="left"/>
+      <w:pPr>
+        <w:ind w:left="5040" w:hanging="360"/>
+      </w:pPr>
+      <w:rPr>
+        <w:rFonts w:ascii="Symbol" w:hAnsi="Symbol" w:hint="default"/>
+      </w:rPr>
+    </w:lvl>
+    <w:lvl w:ilvl="7" w:tplc="04090003" w:tentative="1">
+      <w:start w:val="1"/>
+      <w:numFmt w:val="bullet"/>
+      <w:lvlText w:val="o"/>
+      <w:lvlJc w:val="left"/>
+      <w:pPr>
+        <w:ind w:left="5760" w:hanging="360"/>
+      </w:pPr>
+      <w:rPr>
+        <w:rFonts w:ascii="Courier New" w:hAnsi="Courier New" w:cs="Courier New" w:hint="default"/>
+      </w:rPr>
+    </w:lvl>
+    <w:lvl w:ilvl="8" w:tplc="04090005" w:tentative="1">
+      <w:start w:val="1"/>
+      <w:numFmt w:val="bullet"/>
+      <w:lvlText w:val=""/>
+      <w:lvlJc w:val="left"/>
+      <w:pPr>
+        <w:ind w:left="6480" w:hanging="360"/>
+      </w:pPr>
+      <w:rPr>
+        <w:rFonts w:ascii="Wingdings" w:hAnsi="Wingdings" w:hint="default"/>
+      </w:rPr>
+    </w:lvl>
+  </w:abstractNum>
+  <w:num w:numId="1">
+    <w:abstractNumId w:val="0"/>
+  </w:num>
+  <w:num w:numId="2">
+    <w:abstractNumId w:val="1"/>
+  </w:num>
+</w:numbering>
 </file>
 
 <file path=word/styles.xml><?xml version="1.0" encoding="utf-8"?>
@@ -1457,6 +3441,74 @@
       <w:contextualSpacing/>
     </w:pPr>
   </w:style>
+  <w:style w:type="character" w:styleId="CommentReference">
+    <w:name w:val="annotation reference"/>
+    <w:basedOn w:val="DefaultParagraphFont"/>
+    <w:uiPriority w:val="99"/>
+    <w:semiHidden/>
+    <w:unhideWhenUsed/>
+    <w:rsid w:val="00FF780F"/>
+    <w:rPr>
+      <w:sz w:val="16"/>
+      <w:szCs w:val="16"/>
+    </w:rPr>
+  </w:style>
+  <w:style w:type="paragraph" w:styleId="CommentText">
+    <w:name w:val="annotation text"/>
+    <w:basedOn w:val="Normal"/>
+    <w:link w:val="CommentTextChar"/>
+    <w:uiPriority w:val="99"/>
+    <w:semiHidden/>
+    <w:unhideWhenUsed/>
+    <w:rsid w:val="00FF780F"/>
+    <w:pPr>
+      <w:spacing w:line="240" w:lineRule="auto"/>
+    </w:pPr>
+    <w:rPr>
+      <w:sz w:val="20"/>
+      <w:szCs w:val="20"/>
+    </w:rPr>
+  </w:style>
+  <w:style w:type="character" w:customStyle="1" w:styleId="CommentTextChar">
+    <w:name w:val="Comment Text Char"/>
+    <w:basedOn w:val="DefaultParagraphFont"/>
+    <w:link w:val="CommentText"/>
+    <w:uiPriority w:val="99"/>
+    <w:semiHidden/>
+    <w:rsid w:val="00FF780F"/>
+    <w:rPr>
+      <w:sz w:val="20"/>
+      <w:szCs w:val="20"/>
+    </w:rPr>
+  </w:style>
+  <w:style w:type="paragraph" w:styleId="CommentSubject">
+    <w:name w:val="annotation subject"/>
+    <w:basedOn w:val="CommentText"/>
+    <w:next w:val="CommentText"/>
+    <w:link w:val="CommentSubjectChar"/>
+    <w:uiPriority w:val="99"/>
+    <w:semiHidden/>
+    <w:unhideWhenUsed/>
+    <w:rsid w:val="00FF780F"/>
+    <w:rPr>
+      <w:b/>
+      <w:bCs/>
+    </w:rPr>
+  </w:style>
+  <w:style w:type="character" w:customStyle="1" w:styleId="CommentSubjectChar">
+    <w:name w:val="Comment Subject Char"/>
+    <w:basedOn w:val="CommentTextChar"/>
+    <w:link w:val="CommentSubject"/>
+    <w:uiPriority w:val="99"/>
+    <w:semiHidden/>
+    <w:rsid w:val="00FF780F"/>
+    <w:rPr>
+      <w:b/>
+      <w:bCs/>
+      <w:sz w:val="20"/>
+      <w:szCs w:val="20"/>
+    </w:rPr>
+  </w:style>
 </w:styles>
 </file>
 

</xml_diff>

<commit_message>
:pencil:, :books: :camera: final touches
</commit_message>
<xml_diff>
--- a/flowDiagram.docx
+++ b/flowDiagram.docx
@@ -8,7 +8,7 @@
           <w:noProof/>
         </w:rPr>
         <w:drawing>
-          <wp:anchor distT="0" distB="0" distL="114300" distR="114300" simplePos="0" relativeHeight="251695104" behindDoc="0" locked="0" layoutInCell="1" allowOverlap="1" wp14:anchorId="47A1128A" wp14:editId="471744C9">
+          <wp:anchor distT="0" distB="0" distL="114300" distR="114300" simplePos="0" relativeHeight="251695104" behindDoc="0" locked="0" layoutInCell="1" allowOverlap="1" wp14:anchorId="47A1128A" wp14:editId="51E2D3CA">
             <wp:simplePos x="0" y="0"/>
             <wp:positionH relativeFrom="margin">
               <wp:posOffset>1133475</wp:posOffset>
@@ -224,7 +224,7 @@
           </mc:Choice>
           <mc:Fallback>
             <w:pict>
-              <v:oval w14:anchorId="19533F8B" id="Oval 195" o:spid="_x0000_s1026" style="position:absolute;margin-left:316.5pt;margin-top:.75pt;width:74.25pt;height:48pt;z-index:251694080;visibility:visible;mso-wrap-style:square;mso-width-percent:0;mso-height-percent:0;mso-wrap-distance-left:9pt;mso-wrap-distance-top:0;mso-wrap-distance-right:9pt;mso-wrap-distance-bottom:0;mso-position-horizontal:absolute;mso-position-horizontal-relative:text;mso-position-vertical:absolute;mso-position-vertical-relative:text;mso-width-percent:0;mso-height-percent:0;mso-width-relative:margin;mso-height-relative:margin;v-text-anchor:middle" o:gfxdata="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" filled="f" strokecolor="#1f4d78 [1604]" strokeweight="1pt">
+              <v:oval w14:anchorId="77BE0972" id="Oval 195" o:spid="_x0000_s1026" style="position:absolute;margin-left:316.5pt;margin-top:.75pt;width:74.25pt;height:48pt;z-index:251694080;visibility:visible;mso-wrap-style:square;mso-width-percent:0;mso-height-percent:0;mso-wrap-distance-left:9pt;mso-wrap-distance-top:0;mso-wrap-distance-right:9pt;mso-wrap-distance-bottom:0;mso-position-horizontal:absolute;mso-position-horizontal-relative:text;mso-position-vertical:absolute;mso-position-vertical-relative:text;mso-width-percent:0;mso-height-percent:0;mso-width-relative:margin;mso-height-relative:margin;v-text-anchor:middle" o:gfxdata="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" filled="f" strokecolor="#1f4d78 [1604]" strokeweight="1pt">
                 <v:stroke joinstyle="miter"/>
               </v:oval>
             </w:pict>
@@ -340,7 +340,7 @@
         <mc:AlternateContent>
           <mc:Choice Requires="wps">
             <w:drawing>
-              <wp:anchor distT="0" distB="0" distL="114300" distR="114300" simplePos="0" relativeHeight="251674624" behindDoc="0" locked="0" layoutInCell="1" allowOverlap="1" wp14:anchorId="42346ABF" wp14:editId="73FC6D58">
+              <wp:anchor distT="0" distB="0" distL="114300" distR="114300" simplePos="0" relativeHeight="251674624" behindDoc="0" locked="0" layoutInCell="1" allowOverlap="1" wp14:anchorId="42346ABF" wp14:editId="6BE843F4">
                 <wp:simplePos x="0" y="0"/>
                 <wp:positionH relativeFrom="column">
                   <wp:posOffset>-342900</wp:posOffset>
@@ -400,7 +400,7 @@
           </mc:Choice>
           <mc:Fallback>
             <w:pict>
-              <v:shapetype w14:anchorId="5BC33AFC" id="_x0000_t87" coordsize="21600,21600" o:spt="87" adj="1800,10800" path="m21600,qx10800@0l10800@2qy0@11,10800@3l10800@1qy21600,21600e" filled="f">
+              <v:shapetype w14:anchorId="75745EC2" id="_x0000_t87" coordsize="21600,21600" o:spt="87" adj="1800,10800" path="m21600,qx10800@0l10800@2qy0@11,10800@3l10800@1qy21600,21600e" filled="f">
                 <v:formulas>
                   <v:f eqn="val #0"/>
                   <v:f eqn="sum 21600 0 #0"/>
@@ -449,7 +449,7 @@
         <mc:AlternateContent>
           <mc:Choice Requires="wps">
             <w:drawing>
-              <wp:anchor distT="0" distB="0" distL="114300" distR="114300" simplePos="0" relativeHeight="251660288" behindDoc="0" locked="0" layoutInCell="1" allowOverlap="1" wp14:anchorId="474732E1" wp14:editId="0A133206">
+              <wp:anchor distT="0" distB="0" distL="114300" distR="114300" simplePos="0" relativeHeight="251660288" behindDoc="0" locked="0" layoutInCell="1" allowOverlap="1" wp14:anchorId="474732E1" wp14:editId="028BAFAC">
                 <wp:simplePos x="0" y="0"/>
                 <wp:positionH relativeFrom="column">
                   <wp:posOffset>600075</wp:posOffset>
@@ -512,7 +512,7 @@
           </mc:Choice>
           <mc:Fallback>
             <w:pict>
-              <v:shapetype w14:anchorId="7FC5D36C" id="_x0000_t67" coordsize="21600,21600" o:spt="67" adj="16200,5400" path="m0@0l@1@0@1,0@2,0@2@0,21600@0,10800,21600xe">
+              <v:shapetype w14:anchorId="5DE89DE6" id="_x0000_t67" coordsize="21600,21600" o:spt="67" adj="16200,5400" path="m0@0l@1@0@1,0@2,0@2@0,21600@0,10800,21600xe">
                 <v:stroke joinstyle="miter"/>
                 <v:formulas>
                   <v:f eqn="val #0"/>
@@ -550,7 +550,93 @@
         <mc:AlternateContent>
           <mc:Choice Requires="wps">
             <w:drawing>
-              <wp:anchor distT="45720" distB="45720" distL="114300" distR="114300" simplePos="0" relativeHeight="251711488" behindDoc="0" locked="0" layoutInCell="1" allowOverlap="1" wp14:anchorId="706A59F4" wp14:editId="3D8CD6A3">
+              <wp:anchor distT="0" distB="0" distL="114300" distR="114300" simplePos="0" relativeHeight="251705344" behindDoc="0" locked="0" layoutInCell="1" allowOverlap="1" wp14:anchorId="0AB68247" wp14:editId="3E53D9A7">
+                <wp:simplePos x="0" y="0"/>
+                <wp:positionH relativeFrom="margin">
+                  <wp:posOffset>3676650</wp:posOffset>
+                </wp:positionH>
+                <wp:positionV relativeFrom="paragraph">
+                  <wp:posOffset>86359</wp:posOffset>
+                </wp:positionV>
+                <wp:extent cx="1609725" cy="352425"/>
+                <wp:effectExtent l="0" t="76200" r="0" b="9525"/>
+                <wp:wrapNone/>
+                <wp:docPr id="210" name="Connector: Elbow 210"/>
+                <wp:cNvGraphicFramePr/>
+                <a:graphic xmlns:a="http://schemas.openxmlformats.org/drawingml/2006/main">
+                  <a:graphicData uri="http://schemas.microsoft.com/office/word/2010/wordprocessingShape">
+                    <wps:wsp>
+                      <wps:cNvCnPr/>
+                      <wps:spPr>
+                        <a:xfrm flipV="1">
+                          <a:off x="0" y="0"/>
+                          <a:ext cx="1609725" cy="352425"/>
+                        </a:xfrm>
+                        <a:prstGeom prst="bentConnector3">
+                          <a:avLst>
+                            <a:gd name="adj1" fmla="val 0"/>
+                          </a:avLst>
+                        </a:prstGeom>
+                        <a:ln>
+                          <a:tailEnd type="triangle"/>
+                        </a:ln>
+                      </wps:spPr>
+                      <wps:style>
+                        <a:lnRef idx="1">
+                          <a:schemeClr val="accent1"/>
+                        </a:lnRef>
+                        <a:fillRef idx="0">
+                          <a:schemeClr val="accent1"/>
+                        </a:fillRef>
+                        <a:effectRef idx="0">
+                          <a:schemeClr val="accent1"/>
+                        </a:effectRef>
+                        <a:fontRef idx="minor">
+                          <a:schemeClr val="tx1"/>
+                        </a:fontRef>
+                      </wps:style>
+                      <wps:bodyPr/>
+                    </wps:wsp>
+                  </a:graphicData>
+                </a:graphic>
+                <wp14:sizeRelH relativeFrom="margin">
+                  <wp14:pctWidth>0</wp14:pctWidth>
+                </wp14:sizeRelH>
+                <wp14:sizeRelV relativeFrom="margin">
+                  <wp14:pctHeight>0</wp14:pctHeight>
+                </wp14:sizeRelV>
+              </wp:anchor>
+            </w:drawing>
+          </mc:Choice>
+          <mc:Fallback>
+            <w:pict>
+              <v:shapetype w14:anchorId="1A0BC445" id="_x0000_t34" coordsize="21600,21600" o:spt="34" o:oned="t" adj="10800" path="m,l@0,0@0,21600,21600,21600e" filled="f">
+                <v:stroke joinstyle="miter"/>
+                <v:formulas>
+                  <v:f eqn="val #0"/>
+                </v:formulas>
+                <v:path arrowok="t" fillok="f" o:connecttype="none"/>
+                <v:handles>
+                  <v:h position="#0,center"/>
+                </v:handles>
+                <o:lock v:ext="edit" shapetype="t"/>
+              </v:shapetype>
+              <v:shape id="Connector: Elbow 210" o:spid="_x0000_s1026" type="#_x0000_t34" style="position:absolute;margin-left:289.5pt;margin-top:6.8pt;width:126.75pt;height:27.75pt;flip:y;z-index:251705344;visibility:visible;mso-wrap-style:square;mso-width-percent:0;mso-height-percent:0;mso-wrap-distance-left:9pt;mso-wrap-distance-top:0;mso-wrap-distance-right:9pt;mso-wrap-distance-bottom:0;mso-position-horizontal:absolute;mso-position-horizontal-relative:margin;mso-position-vertical:absolute;mso-position-vertical-relative:text;mso-width-percent:0;mso-height-percent:0;mso-width-relative:margin;mso-height-relative:margin" o:gfxdata="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" adj="0" strokecolor="#5b9bd5 [3204]" strokeweight=".5pt">
+                <v:stroke endarrow="block"/>
+                <w10:wrap anchorx="margin"/>
+              </v:shape>
+            </w:pict>
+          </mc:Fallback>
+        </mc:AlternateContent>
+      </w:r>
+      <w:r>
+        <w:rPr>
+          <w:noProof/>
+        </w:rPr>
+        <mc:AlternateContent>
+          <mc:Choice Requires="wps">
+            <w:drawing>
+              <wp:anchor distT="45720" distB="45720" distL="114300" distR="114300" simplePos="0" relativeHeight="251711488" behindDoc="0" locked="0" layoutInCell="1" allowOverlap="1" wp14:anchorId="706A59F4" wp14:editId="3C19F4F9">
                 <wp:simplePos x="0" y="0"/>
                 <wp:positionH relativeFrom="column">
                   <wp:posOffset>5524500</wp:posOffset>
@@ -641,92 +727,6 @@
         <w:rPr>
           <w:noProof/>
         </w:rPr>
-        <mc:AlternateContent>
-          <mc:Choice Requires="wps">
-            <w:drawing>
-              <wp:anchor distT="0" distB="0" distL="114300" distR="114300" simplePos="0" relativeHeight="251705344" behindDoc="0" locked="0" layoutInCell="1" allowOverlap="1" wp14:anchorId="0AB68247" wp14:editId="52004D12">
-                <wp:simplePos x="0" y="0"/>
-                <wp:positionH relativeFrom="margin">
-                  <wp:posOffset>3438525</wp:posOffset>
-                </wp:positionH>
-                <wp:positionV relativeFrom="paragraph">
-                  <wp:posOffset>76834</wp:posOffset>
-                </wp:positionV>
-                <wp:extent cx="1828800" cy="352425"/>
-                <wp:effectExtent l="0" t="76200" r="0" b="9525"/>
-                <wp:wrapNone/>
-                <wp:docPr id="210" name="Connector: Elbow 210"/>
-                <wp:cNvGraphicFramePr/>
-                <a:graphic xmlns:a="http://schemas.openxmlformats.org/drawingml/2006/main">
-                  <a:graphicData uri="http://schemas.microsoft.com/office/word/2010/wordprocessingShape">
-                    <wps:wsp>
-                      <wps:cNvCnPr/>
-                      <wps:spPr>
-                        <a:xfrm flipV="1">
-                          <a:off x="0" y="0"/>
-                          <a:ext cx="1828800" cy="352425"/>
-                        </a:xfrm>
-                        <a:prstGeom prst="bentConnector3">
-                          <a:avLst>
-                            <a:gd name="adj1" fmla="val 0"/>
-                          </a:avLst>
-                        </a:prstGeom>
-                        <a:ln>
-                          <a:tailEnd type="triangle"/>
-                        </a:ln>
-                      </wps:spPr>
-                      <wps:style>
-                        <a:lnRef idx="1">
-                          <a:schemeClr val="accent1"/>
-                        </a:lnRef>
-                        <a:fillRef idx="0">
-                          <a:schemeClr val="accent1"/>
-                        </a:fillRef>
-                        <a:effectRef idx="0">
-                          <a:schemeClr val="accent1"/>
-                        </a:effectRef>
-                        <a:fontRef idx="minor">
-                          <a:schemeClr val="tx1"/>
-                        </a:fontRef>
-                      </wps:style>
-                      <wps:bodyPr/>
-                    </wps:wsp>
-                  </a:graphicData>
-                </a:graphic>
-                <wp14:sizeRelH relativeFrom="margin">
-                  <wp14:pctWidth>0</wp14:pctWidth>
-                </wp14:sizeRelH>
-                <wp14:sizeRelV relativeFrom="margin">
-                  <wp14:pctHeight>0</wp14:pctHeight>
-                </wp14:sizeRelV>
-              </wp:anchor>
-            </w:drawing>
-          </mc:Choice>
-          <mc:Fallback>
-            <w:pict>
-              <v:shapetype w14:anchorId="490A0849" id="_x0000_t34" coordsize="21600,21600" o:spt="34" o:oned="t" adj="10800" path="m,l@0,0@0,21600,21600,21600e" filled="f">
-                <v:stroke joinstyle="miter"/>
-                <v:formulas>
-                  <v:f eqn="val #0"/>
-                </v:formulas>
-                <v:path arrowok="t" fillok="f" o:connecttype="none"/>
-                <v:handles>
-                  <v:h position="#0,center"/>
-                </v:handles>
-                <o:lock v:ext="edit" shapetype="t"/>
-              </v:shapetype>
-              <v:shape id="Connector: Elbow 210" o:spid="_x0000_s1026" type="#_x0000_t34" style="position:absolute;margin-left:270.75pt;margin-top:6.05pt;width:2in;height:27.75pt;flip:y;z-index:251705344;visibility:visible;mso-wrap-style:square;mso-width-percent:0;mso-height-percent:0;mso-wrap-distance-left:9pt;mso-wrap-distance-top:0;mso-wrap-distance-right:9pt;mso-wrap-distance-bottom:0;mso-position-horizontal:absolute;mso-position-horizontal-relative:margin;mso-position-vertical:absolute;mso-position-vertical-relative:text;mso-width-percent:0;mso-height-percent:0;mso-width-relative:margin;mso-height-relative:margin" o:gfxdata="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" adj="0" strokecolor="#5b9bd5 [3204]" strokeweight=".5pt">
-                <v:stroke endarrow="block"/>
-                <w10:wrap anchorx="margin"/>
-              </v:shape>
-            </w:pict>
-          </mc:Fallback>
-        </mc:AlternateContent>
-      </w:r>
-      <w:r>
-        <w:rPr>
-          <w:noProof/>
-        </w:rPr>
         <w:drawing>
           <wp:anchor distT="0" distB="0" distL="114300" distR="114300" simplePos="0" relativeHeight="251703296" behindDoc="0" locked="0" layoutInCell="1" allowOverlap="1" wp14:anchorId="58F8A643" wp14:editId="4706E2A6">
             <wp:simplePos x="0" y="0"/>
@@ -807,18 +807,26 @@
           <w:noProof/>
         </w:rPr>
         <w:drawing>
-          <wp:anchor distT="0" distB="0" distL="114300" distR="114300" simplePos="0" relativeHeight="251704320" behindDoc="0" locked="0" layoutInCell="1" allowOverlap="1" wp14:anchorId="0A85DBCD" wp14:editId="7F20308D">
+          <wp:anchor distT="0" distB="0" distL="114300" distR="114300" simplePos="0" relativeHeight="251715584" behindDoc="0" locked="0" layoutInCell="1" allowOverlap="1" wp14:anchorId="020C8E74" wp14:editId="37584C15">
             <wp:simplePos x="0" y="0"/>
-            <wp:positionH relativeFrom="margin">
-              <wp:posOffset>3019425</wp:posOffset>
+            <wp:positionH relativeFrom="column">
+              <wp:posOffset>2737485</wp:posOffset>
             </wp:positionH>
             <wp:positionV relativeFrom="paragraph">
-              <wp:posOffset>210185</wp:posOffset>
+              <wp:posOffset>172085</wp:posOffset>
             </wp:positionV>
-            <wp:extent cx="913765" cy="685800"/>
-            <wp:effectExtent l="0" t="0" r="635" b="0"/>
-            <wp:wrapNone/>
-            <wp:docPr id="207" name="Picture 207"/>
+            <wp:extent cx="1226185" cy="608965"/>
+            <wp:effectExtent l="0" t="0" r="0" b="635"/>
+            <wp:wrapThrough wrapText="bothSides">
+              <wp:wrapPolygon edited="0">
+                <wp:start x="0" y="0"/>
+                <wp:lineTo x="0" y="20947"/>
+                <wp:lineTo x="21141" y="20947"/>
+                <wp:lineTo x="21141" y="0"/>
+                <wp:lineTo x="0" y="0"/>
+              </wp:wrapPolygon>
+            </wp:wrapThrough>
+            <wp:docPr id="219" name="Picture 219"/>
             <wp:cNvGraphicFramePr>
               <a:graphicFrameLocks xmlns:a="http://schemas.openxmlformats.org/drawingml/2006/main" noChangeAspect="1"/>
             </wp:cNvGraphicFramePr>
@@ -826,7 +834,7 @@
               <a:graphicData uri="http://schemas.openxmlformats.org/drawingml/2006/picture">
                 <pic:pic xmlns:pic="http://schemas.openxmlformats.org/drawingml/2006/picture">
                   <pic:nvPicPr>
-                    <pic:cNvPr id="207" name="Picture 207"/>
+                    <pic:cNvPr id="219" name="Picture 219"/>
                     <pic:cNvPicPr/>
                   </pic:nvPicPr>
                   <pic:blipFill>
@@ -844,7 +852,7 @@
                   <pic:spPr>
                     <a:xfrm>
                       <a:off x="0" y="0"/>
-                      <a:ext cx="913765" cy="685800"/>
+                      <a:ext cx="1226185" cy="608965"/>
                     </a:xfrm>
                     <a:prstGeom prst="rect">
                       <a:avLst/>
@@ -869,7 +877,7 @@
         <mc:AlternateContent>
           <mc:Choice Requires="wps">
             <w:drawing>
-              <wp:anchor distT="45720" distB="45720" distL="114300" distR="114300" simplePos="0" relativeHeight="251678720" behindDoc="0" locked="0" layoutInCell="1" allowOverlap="1" wp14:anchorId="1703E792" wp14:editId="13F1E2CF">
+              <wp:anchor distT="45720" distB="45720" distL="114300" distR="114300" simplePos="0" relativeHeight="251678720" behindDoc="0" locked="0" layoutInCell="1" allowOverlap="1" wp14:anchorId="1703E792" wp14:editId="5C159244">
                 <wp:simplePos x="0" y="0"/>
                 <wp:positionH relativeFrom="margin">
                   <wp:posOffset>-67310</wp:posOffset>
@@ -1075,7 +1083,7 @@
           </mc:Choice>
           <mc:Fallback>
             <w:pict>
-              <v:shapetype w14:anchorId="276463FD" id="_x0000_t115" coordsize="21600,21600" o:spt="115" path="m,20465v810,317,1620,452,2397,725c3077,21325,3790,21417,4405,21597v1620,,2202,-180,2657,-272c7580,21280,8002,21010,8455,20917v422,-135,810,-405,1327,-542c10205,20150,10657,19967,11080,19742v517,-182,970,-407,1425,-590c13087,19017,13605,18745,14255,18610v615,-180,1262,-318,1942,-408c16975,18202,17785,18022,18595,18022r,-1670l19192,16252r808,l20000,14467r722,-75l21597,14392,21597,,2972,r,1815l1532,1815r,1860l,3675,,20465xem1532,3675nfl18595,3675r,12677em2972,1815nfl20000,1815r,12652e">
+              <v:shapetype w14:anchorId="61AB6B10" id="_x0000_t115" coordsize="21600,21600" o:spt="115" path="m,20465v810,317,1620,452,2397,725c3077,21325,3790,21417,4405,21597v1620,,2202,-180,2657,-272c7580,21280,8002,21010,8455,20917v422,-135,810,-405,1327,-542c10205,20150,10657,19967,11080,19742v517,-182,970,-407,1425,-590c13087,19017,13605,18745,14255,18610v615,-180,1262,-318,1942,-408c16975,18202,17785,18022,18595,18022r,-1670l19192,16252r808,l20000,14467r722,-75l21597,14392,21597,,2972,r,1815l1532,1815r,1860l,3675,,20465xem1532,3675nfl18595,3675r,12677em2972,1815nfl20000,1815r,12652e">
                 <v:stroke joinstyle="miter"/>
                 <v:path o:extrusionok="f" o:connecttype="custom" o:connectlocs="10800,0;0,10800;10800,19890;21600,10800" textboxrect="0,3675,18595,18022"/>
               </v:shapetype>
@@ -1122,16 +1130,16 @@
         <mc:AlternateContent>
           <mc:Choice Requires="wps">
             <w:drawing>
-              <wp:anchor distT="0" distB="0" distL="114300" distR="114300" simplePos="0" relativeHeight="251707392" behindDoc="0" locked="0" layoutInCell="1" allowOverlap="1" wp14:anchorId="6D780A2E" wp14:editId="3F21847B">
+              <wp:anchor distT="0" distB="0" distL="114300" distR="114300" simplePos="0" relativeHeight="251707392" behindDoc="0" locked="0" layoutInCell="1" allowOverlap="1" wp14:anchorId="6D780A2E" wp14:editId="7CA6BAE4">
                 <wp:simplePos x="0" y="0"/>
                 <wp:positionH relativeFrom="margin">
-                  <wp:posOffset>3933190</wp:posOffset>
+                  <wp:posOffset>4019549</wp:posOffset>
                 </wp:positionH>
                 <wp:positionV relativeFrom="paragraph">
-                  <wp:posOffset>142875</wp:posOffset>
+                  <wp:posOffset>219710</wp:posOffset>
                 </wp:positionV>
-                <wp:extent cx="2028825" cy="257175"/>
-                <wp:effectExtent l="38100" t="0" r="47625" b="85725"/>
+                <wp:extent cx="1933575" cy="47625"/>
+                <wp:effectExtent l="38100" t="38100" r="47625" b="85725"/>
                 <wp:wrapNone/>
                 <wp:docPr id="211" name="Connector: Elbow 211"/>
                 <wp:cNvGraphicFramePr/>
@@ -1142,7 +1150,7 @@
                       <wps:spPr>
                         <a:xfrm flipH="1">
                           <a:off x="0" y="0"/>
-                          <a:ext cx="2028825" cy="257175"/>
+                          <a:ext cx="1933575" cy="47625"/>
                         </a:xfrm>
                         <a:prstGeom prst="bentConnector3">
                           <a:avLst>
@@ -1182,7 +1190,7 @@
           </mc:Choice>
           <mc:Fallback>
             <w:pict>
-              <v:shape w14:anchorId="215BA652" id="Connector: Elbow 211" o:spid="_x0000_s1026" type="#_x0000_t34" style="position:absolute;margin-left:309.7pt;margin-top:11.25pt;width:159.75pt;height:20.25pt;flip:x;z-index:251707392;visibility:visible;mso-wrap-style:square;mso-width-percent:0;mso-height-percent:0;mso-wrap-distance-left:9pt;mso-wrap-distance-top:0;mso-wrap-distance-right:9pt;mso-wrap-distance-bottom:0;mso-position-horizontal:absolute;mso-position-horizontal-relative:margin;mso-position-vertical:absolute;mso-position-vertical-relative:text;mso-width-percent:0;mso-height-percent:0;mso-width-relative:margin;mso-height-relative:margin" o:gfxdata="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" adj="-203" strokecolor="#5b9bd5 [3204]" strokeweight=".5pt">
+              <v:shape w14:anchorId="38EF6A25" id="Connector: Elbow 211" o:spid="_x0000_s1026" type="#_x0000_t34" style="position:absolute;margin-left:316.5pt;margin-top:17.3pt;width:152.25pt;height:3.75pt;flip:x;z-index:251707392;visibility:visible;mso-wrap-style:square;mso-width-percent:0;mso-height-percent:0;mso-wrap-distance-left:9pt;mso-wrap-distance-top:0;mso-wrap-distance-right:9pt;mso-wrap-distance-bottom:0;mso-position-horizontal:absolute;mso-position-horizontal-relative:margin;mso-position-vertical:absolute;mso-position-vertical-relative:text;mso-width-percent:0;mso-height-percent:0;mso-width-relative:margin;mso-height-relative:margin" o:gfxdata="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" adj="-203" strokecolor="#5b9bd5 [3204]" strokeweight=".5pt">
                 <v:stroke endarrow="block"/>
                 <w10:wrap anchorx="margin"/>
               </v:shape>
@@ -1191,110 +1199,37 @@
         </mc:AlternateContent>
       </w:r>
       <w:r>
-        <w:t xml:space="preserve">                                                                              </w:t>
-      </w:r>
-      <w:r>
-        <w:t xml:space="preserve">   </w:t>
-      </w:r>
-      <w:r>
-        <w:t xml:space="preserve"> </w:t>
-      </w:r>
-      <w:r>
-        <w:rPr>
-          <w:b/>
-          <w:bCs/>
-        </w:rPr>
-        <w:t>s</w:t>
-      </w:r>
-      <w:r>
-        <w:rPr>
-          <w:b/>
-          <w:bCs/>
-        </w:rPr>
-        <w:t xml:space="preserve">ecurity </w:t>
-      </w:r>
-      <w:r>
-        <w:rPr>
-          <w:b/>
-          <w:bCs/>
-        </w:rPr>
-        <w:t>sh</w:t>
-      </w:r>
-      <w:r>
-        <w:rPr>
-          <w:b/>
-          <w:bCs/>
-        </w:rPr>
-        <w:t>ell</w:t>
-      </w:r>
-      <w:r>
-        <w:rPr>
-          <w:b/>
-          <w:bCs/>
-        </w:rPr>
-        <w:t>(</w:t>
-      </w:r>
-      <w:proofErr w:type="spellStart"/>
-      <w:r>
-        <w:rPr>
-          <w:b/>
-          <w:bCs/>
-        </w:rPr>
-        <w:t>ssh</w:t>
-      </w:r>
-      <w:proofErr w:type="spellEnd"/>
-      <w:r>
-        <w:rPr>
-          <w:b/>
-          <w:bCs/>
-        </w:rPr>
-        <w:t>)</w:t>
-      </w:r>
-      <w:r>
-        <w:rPr>
-          <w:color w:val="FFFF00"/>
-        </w:rPr>
-        <w:t xml:space="preserve">                                                                                                                             </w:t>
-      </w:r>
-    </w:p>
-    <w:p>
-      <w:pPr>
-        <w:tabs>
-          <w:tab w:val="left" w:pos="6120"/>
-        </w:tabs>
-      </w:pPr>
-      <w:r>
         <w:rPr>
           <w:noProof/>
         </w:rPr>
         <mc:AlternateContent>
           <mc:Choice Requires="wps">
             <w:drawing>
-              <wp:anchor distT="0" distB="0" distL="114300" distR="114300" simplePos="0" relativeHeight="251712512" behindDoc="0" locked="0" layoutInCell="1" allowOverlap="1" wp14:anchorId="42EFEC04" wp14:editId="3F65B9D9">
+              <wp:anchor distT="0" distB="0" distL="114300" distR="114300" simplePos="0" relativeHeight="251718656" behindDoc="0" locked="0" layoutInCell="1" allowOverlap="1" wp14:anchorId="3F9CD835" wp14:editId="6407ED71">
                 <wp:simplePos x="0" y="0"/>
                 <wp:positionH relativeFrom="column">
-                  <wp:posOffset>3933825</wp:posOffset>
+                  <wp:posOffset>2752725</wp:posOffset>
                 </wp:positionH>
                 <wp:positionV relativeFrom="paragraph">
-                  <wp:posOffset>229235</wp:posOffset>
+                  <wp:posOffset>143510</wp:posOffset>
                 </wp:positionV>
-                <wp:extent cx="438150" cy="857250"/>
-                <wp:effectExtent l="38100" t="76200" r="304800" b="19050"/>
+                <wp:extent cx="419100" cy="1971675"/>
+                <wp:effectExtent l="171450" t="0" r="19050" b="85725"/>
                 <wp:wrapNone/>
-                <wp:docPr id="215" name="Connector: Elbow 215"/>
+                <wp:docPr id="221" name="Connector: Elbow 221"/>
                 <wp:cNvGraphicFramePr/>
                 <a:graphic xmlns:a="http://schemas.openxmlformats.org/drawingml/2006/main">
                   <a:graphicData uri="http://schemas.microsoft.com/office/word/2010/wordprocessingShape">
                     <wps:wsp>
                       <wps:cNvCnPr/>
                       <wps:spPr>
-                        <a:xfrm flipH="1" flipV="1">
+                        <a:xfrm>
                           <a:off x="0" y="0"/>
-                          <a:ext cx="438150" cy="857250"/>
+                          <a:ext cx="419100" cy="1971675"/>
                         </a:xfrm>
                         <a:prstGeom prst="bentConnector3">
                           <a:avLst>
-                            <a:gd name="adj1" fmla="val -64530"/>
+                            <a:gd name="adj1" fmla="val -37131"/>
                           </a:avLst>
                         </a:prstGeom>
                         <a:ln>
@@ -1330,7 +1265,7 @@
           </mc:Choice>
           <mc:Fallback>
             <w:pict>
-              <v:shape w14:anchorId="59202EB4" id="Connector: Elbow 215" o:spid="_x0000_s1026" type="#_x0000_t34" style="position:absolute;margin-left:309.75pt;margin-top:18.05pt;width:34.5pt;height:67.5pt;flip:x y;z-index:251712512;visibility:visible;mso-wrap-style:square;mso-width-percent:0;mso-height-percent:0;mso-wrap-distance-left:9pt;mso-wrap-distance-top:0;mso-wrap-distance-right:9pt;mso-wrap-distance-bottom:0;mso-position-horizontal:absolute;mso-position-horizontal-relative:text;mso-position-vertical:absolute;mso-position-vertical-relative:text;mso-width-percent:0;mso-height-percent:0;mso-width-relative:margin;mso-height-relative:margin" o:gfxdata="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" adj="-13938" strokecolor="#5b9bd5 [3204]" strokeweight=".5pt">
+              <v:shape w14:anchorId="4CE8B04E" id="Connector: Elbow 221" o:spid="_x0000_s1026" type="#_x0000_t34" style="position:absolute;margin-left:216.75pt;margin-top:11.3pt;width:33pt;height:155.25pt;z-index:251718656;visibility:visible;mso-wrap-style:square;mso-width-percent:0;mso-height-percent:0;mso-wrap-distance-left:9pt;mso-wrap-distance-top:0;mso-wrap-distance-right:9pt;mso-wrap-distance-bottom:0;mso-position-horizontal:absolute;mso-position-horizontal-relative:text;mso-position-vertical:absolute;mso-position-vertical-relative:text;mso-width-percent:0;mso-height-percent:0;mso-width-relative:margin;mso-height-relative:margin" o:gfxdata="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" adj="-8020" strokecolor="#5b9bd5 [3204]" strokeweight=".5pt">
                 <v:stroke endarrow="block"/>
               </v:shape>
             </w:pict>
@@ -1338,10 +1273,76 @@
         </mc:AlternateContent>
       </w:r>
       <w:r>
-        <w:tab/>
+        <w:t xml:space="preserve">                                                                              </w:t>
+      </w:r>
+      <w:r>
+        <w:t xml:space="preserve">   </w:t>
+      </w:r>
+      <w:r>
+        <w:t xml:space="preserve"> </w:t>
+      </w:r>
+      <w:r>
+        <w:rPr>
+          <w:b/>
+          <w:bCs/>
+        </w:rPr>
+        <w:t>s</w:t>
+      </w:r>
+      <w:r>
+        <w:rPr>
+          <w:b/>
+          <w:bCs/>
+        </w:rPr>
+        <w:t xml:space="preserve">ecurity </w:t>
+      </w:r>
+      <w:r>
+        <w:rPr>
+          <w:b/>
+          <w:bCs/>
+        </w:rPr>
+        <w:t>sh</w:t>
+      </w:r>
+      <w:r>
+        <w:rPr>
+          <w:b/>
+          <w:bCs/>
+        </w:rPr>
+        <w:t>ell</w:t>
+      </w:r>
+      <w:r>
+        <w:rPr>
+          <w:b/>
+          <w:bCs/>
+        </w:rPr>
+        <w:t xml:space="preserve"> </w:t>
+      </w:r>
+      <w:r>
+        <w:rPr>
+          <w:b/>
+          <w:bCs/>
+        </w:rPr>
+        <w:t>(ssh)</w:t>
+      </w:r>
+      <w:r>
+        <w:rPr>
+          <w:b/>
+          <w:bCs/>
+        </w:rPr>
+        <w:t xml:space="preserve"> </w:t>
+      </w:r>
+      <w:r>
+        <w:rPr>
+          <w:color w:val="FFFF00"/>
+        </w:rPr>
+        <w:t xml:space="preserve">                                                                                                                             </w:t>
       </w:r>
     </w:p>
     <w:p>
+      <w:pPr>
+        <w:tabs>
+          <w:tab w:val="left" w:pos="6120"/>
+        </w:tabs>
+      </w:pPr>
       <w:r>
         <w:rPr>
           <w:noProof/>
@@ -1349,17 +1350,101 @@
         <mc:AlternateContent>
           <mc:Choice Requires="wps">
             <w:drawing>
-              <wp:anchor distT="0" distB="0" distL="114300" distR="114300" simplePos="0" relativeHeight="251709440" behindDoc="0" locked="0" layoutInCell="1" allowOverlap="1" wp14:anchorId="452CEE7B" wp14:editId="5182C7DA">
+              <wp:anchor distT="0" distB="0" distL="114300" distR="114300" simplePos="0" relativeHeight="251712512" behindDoc="0" locked="0" layoutInCell="1" allowOverlap="1" wp14:anchorId="42EFEC04" wp14:editId="177BC980">
                 <wp:simplePos x="0" y="0"/>
                 <wp:positionH relativeFrom="column">
-                  <wp:posOffset>3381376</wp:posOffset>
+                  <wp:posOffset>4029074</wp:posOffset>
                 </wp:positionH>
                 <wp:positionV relativeFrom="paragraph">
-                  <wp:posOffset>57785</wp:posOffset>
+                  <wp:posOffset>143510</wp:posOffset>
                 </wp:positionV>
-                <wp:extent cx="133350" cy="200025"/>
-                <wp:effectExtent l="19050" t="0" r="38100" b="47625"/>
+                <wp:extent cx="238125" cy="857250"/>
+                <wp:effectExtent l="38100" t="76200" r="180975" b="19050"/>
                 <wp:wrapNone/>
+                <wp:docPr id="215" name="Connector: Elbow 215"/>
+                <wp:cNvGraphicFramePr/>
+                <a:graphic xmlns:a="http://schemas.openxmlformats.org/drawingml/2006/main">
+                  <a:graphicData uri="http://schemas.microsoft.com/office/word/2010/wordprocessingShape">
+                    <wps:wsp>
+                      <wps:cNvCnPr/>
+                      <wps:spPr>
+                        <a:xfrm flipH="1" flipV="1">
+                          <a:off x="0" y="0"/>
+                          <a:ext cx="238125" cy="857250"/>
+                        </a:xfrm>
+                        <a:prstGeom prst="bentConnector3">
+                          <a:avLst>
+                            <a:gd name="adj1" fmla="val -64530"/>
+                          </a:avLst>
+                        </a:prstGeom>
+                        <a:ln>
+                          <a:tailEnd type="triangle"/>
+                        </a:ln>
+                      </wps:spPr>
+                      <wps:style>
+                        <a:lnRef idx="1">
+                          <a:schemeClr val="accent1"/>
+                        </a:lnRef>
+                        <a:fillRef idx="0">
+                          <a:schemeClr val="accent1"/>
+                        </a:fillRef>
+                        <a:effectRef idx="0">
+                          <a:schemeClr val="accent1"/>
+                        </a:effectRef>
+                        <a:fontRef idx="minor">
+                          <a:schemeClr val="tx1"/>
+                        </a:fontRef>
+                      </wps:style>
+                      <wps:bodyPr/>
+                    </wps:wsp>
+                  </a:graphicData>
+                </a:graphic>
+                <wp14:sizeRelH relativeFrom="margin">
+                  <wp14:pctWidth>0</wp14:pctWidth>
+                </wp14:sizeRelH>
+                <wp14:sizeRelV relativeFrom="margin">
+                  <wp14:pctHeight>0</wp14:pctHeight>
+                </wp14:sizeRelV>
+              </wp:anchor>
+            </w:drawing>
+          </mc:Choice>
+          <mc:Fallback>
+            <w:pict>
+              <v:shape w14:anchorId="5C849E89" id="Connector: Elbow 215" o:spid="_x0000_s1026" type="#_x0000_t34" style="position:absolute;margin-left:317.25pt;margin-top:11.3pt;width:18.75pt;height:67.5pt;flip:x y;z-index:251712512;visibility:visible;mso-wrap-style:square;mso-width-percent:0;mso-height-percent:0;mso-wrap-distance-left:9pt;mso-wrap-distance-top:0;mso-wrap-distance-right:9pt;mso-wrap-distance-bottom:0;mso-position-horizontal:absolute;mso-position-horizontal-relative:text;mso-position-vertical:absolute;mso-position-vertical-relative:text;mso-width-percent:0;mso-height-percent:0;mso-width-relative:margin;mso-height-relative:margin" o:gfxdata="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" adj="-13938" strokecolor="#5b9bd5 [3204]" strokeweight=".5pt">
+                <v:stroke endarrow="block"/>
+              </v:shape>
+            </w:pict>
+          </mc:Fallback>
+        </mc:AlternateContent>
+      </w:r>
+      <w:r>
+        <w:rPr>
+          <w:noProof/>
+        </w:rPr>
+        <mc:AlternateContent>
+          <mc:Choice Requires="wps">
+            <w:drawing>
+              <wp:anchor distT="0" distB="0" distL="114300" distR="114300" simplePos="0" relativeHeight="251709440" behindDoc="0" locked="0" layoutInCell="1" allowOverlap="1" wp14:anchorId="452CEE7B" wp14:editId="35CB73AD">
+                <wp:simplePos x="0" y="0"/>
+                <wp:positionH relativeFrom="column">
+                  <wp:posOffset>3429000</wp:posOffset>
+                </wp:positionH>
+                <wp:positionV relativeFrom="paragraph">
+                  <wp:posOffset>257810</wp:posOffset>
+                </wp:positionV>
+                <wp:extent cx="85725" cy="180975"/>
+                <wp:effectExtent l="19050" t="0" r="47625" b="47625"/>
+                <wp:wrapThrough wrapText="bothSides">
+                  <wp:wrapPolygon edited="0">
+                    <wp:start x="-4800" y="0"/>
+                    <wp:lineTo x="-4800" y="15916"/>
+                    <wp:lineTo x="0" y="25011"/>
+                    <wp:lineTo x="24000" y="25011"/>
+                    <wp:lineTo x="28800" y="2274"/>
+                    <wp:lineTo x="28800" y="0"/>
+                    <wp:lineTo x="-4800" y="0"/>
+                  </wp:wrapPolygon>
+                </wp:wrapThrough>
                 <wp:docPr id="213" name="Arrow: Down 213"/>
                 <wp:cNvGraphicFramePr/>
                 <a:graphic xmlns:a="http://schemas.openxmlformats.org/drawingml/2006/main">
@@ -1369,7 +1454,7 @@
                       <wps:spPr>
                         <a:xfrm>
                           <a:off x="0" y="0"/>
-                          <a:ext cx="133350" cy="200025"/>
+                          <a:ext cx="85725" cy="180975"/>
                         </a:xfrm>
                         <a:prstGeom prst="downArrow">
                           <a:avLst/>
@@ -1411,7 +1496,136 @@
           </mc:Choice>
           <mc:Fallback>
             <w:pict>
-              <v:shape w14:anchorId="2476D867" id="Arrow: Down 213" o:spid="_x0000_s1026" type="#_x0000_t67" style="position:absolute;margin-left:266.25pt;margin-top:4.55pt;width:10.5pt;height:15.75pt;z-index:251709440;visibility:visible;mso-wrap-style:square;mso-width-percent:0;mso-height-percent:0;mso-wrap-distance-left:9pt;mso-wrap-distance-top:0;mso-wrap-distance-right:9pt;mso-wrap-distance-bottom:0;mso-position-horizontal:absolute;mso-position-horizontal-relative:text;mso-position-vertical:absolute;mso-position-vertical-relative:text;mso-width-percent:0;mso-height-percent:0;mso-width-relative:margin;mso-height-relative:margin;v-text-anchor:middle" o:gfxdata="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" adj="14400" fillcolor="#5b9bd5 [3204]" strokecolor="#1f4d78 [1604]" strokeweight="1pt"/>
+              <v:shape w14:anchorId="5AF77A5B" id="Arrow: Down 213" o:spid="_x0000_s1026" type="#_x0000_t67" style="position:absolute;margin-left:270pt;margin-top:20.3pt;width:6.75pt;height:14.25pt;z-index:251709440;visibility:visible;mso-wrap-style:square;mso-width-percent:0;mso-height-percent:0;mso-wrap-distance-left:9pt;mso-wrap-distance-top:0;mso-wrap-distance-right:9pt;mso-wrap-distance-bottom:0;mso-position-horizontal:absolute;mso-position-horizontal-relative:text;mso-position-vertical:absolute;mso-position-vertical-relative:text;mso-width-percent:0;mso-height-percent:0;mso-width-relative:margin;mso-height-relative:margin;v-text-anchor:middle" o:gfxdata="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" adj="16484" fillcolor="#5b9bd5 [3204]" strokecolor="#1f4d78 [1604]" strokeweight="1pt">
+                <w10:wrap type="through"/>
+              </v:shape>
+            </w:pict>
+          </mc:Fallback>
+        </mc:AlternateContent>
+      </w:r>
+      <w:r>
+        <w:tab/>
+      </w:r>
+    </w:p>
+    <w:p>
+      <w:r>
+        <w:rPr>
+          <w:noProof/>
+        </w:rPr>
+        <mc:AlternateContent>
+          <mc:Choice Requires="wps">
+            <w:drawing>
+              <wp:anchor distT="45720" distB="45720" distL="114300" distR="114300" simplePos="0" relativeHeight="251717632" behindDoc="0" locked="0" layoutInCell="1" allowOverlap="1" wp14:anchorId="4C17D9FE" wp14:editId="0E2D98D7">
+                <wp:simplePos x="0" y="0"/>
+                <wp:positionH relativeFrom="margin">
+                  <wp:posOffset>4210050</wp:posOffset>
+                </wp:positionH>
+                <wp:positionV relativeFrom="paragraph">
+                  <wp:posOffset>67310</wp:posOffset>
+                </wp:positionV>
+                <wp:extent cx="2343150" cy="1404620"/>
+                <wp:effectExtent l="0" t="0" r="19050" b="13970"/>
+                <wp:wrapSquare wrapText="bothSides"/>
+                <wp:docPr id="220" name="Text Box 2"/>
+                <wp:cNvGraphicFramePr>
+                  <a:graphicFrameLocks xmlns:a="http://schemas.openxmlformats.org/drawingml/2006/main"/>
+                </wp:cNvGraphicFramePr>
+                <a:graphic xmlns:a="http://schemas.openxmlformats.org/drawingml/2006/main">
+                  <a:graphicData uri="http://schemas.microsoft.com/office/word/2010/wordprocessingShape">
+                    <wps:wsp>
+                      <wps:cNvSpPr txBox="1">
+                        <a:spLocks noChangeArrowheads="1"/>
+                      </wps:cNvSpPr>
+                      <wps:spPr bwMode="auto">
+                        <a:xfrm>
+                          <a:off x="0" y="0"/>
+                          <a:ext cx="2343150" cy="1404620"/>
+                        </a:xfrm>
+                        <a:prstGeom prst="rect">
+                          <a:avLst/>
+                        </a:prstGeom>
+                        <a:solidFill>
+                          <a:srgbClr val="FFFFFF"/>
+                        </a:solidFill>
+                        <a:ln w="9525">
+                          <a:solidFill>
+                            <a:schemeClr val="bg1"/>
+                          </a:solidFill>
+                          <a:miter lim="800000"/>
+                          <a:headEnd/>
+                          <a:tailEnd/>
+                        </a:ln>
+                      </wps:spPr>
+                      <wps:txbx>
+                        <w:txbxContent>
+                          <w:p>
+                            <w:r>
+                              <w:t xml:space="preserve">Upload </w:t>
+                            </w:r>
+                            <w:r>
+                              <w:rPr>
+                                <w:i/>
+                                <w:iCs/>
+                              </w:rPr>
+                              <w:t>in-situ</w:t>
+                            </w:r>
+                            <w:r>
+                              <w:t xml:space="preserve"> data </w:t>
+                            </w:r>
+                            <w:r>
+                              <w:t>to microco</w:t>
+                            </w:r>
+                            <w:r>
+                              <w:t>ntroller</w:t>
+                            </w:r>
+                          </w:p>
+                        </w:txbxContent>
+                      </wps:txbx>
+                      <wps:bodyPr rot="0" vert="horz" wrap="square" lIns="91440" tIns="45720" rIns="91440" bIns="45720" anchor="t" anchorCtr="0">
+                        <a:spAutoFit/>
+                      </wps:bodyPr>
+                    </wps:wsp>
+                  </a:graphicData>
+                </a:graphic>
+                <wp14:sizeRelH relativeFrom="margin">
+                  <wp14:pctWidth>0</wp14:pctWidth>
+                </wp14:sizeRelH>
+                <wp14:sizeRelV relativeFrom="margin">
+                  <wp14:pctHeight>20000</wp14:pctHeight>
+                </wp14:sizeRelV>
+              </wp:anchor>
+            </w:drawing>
+          </mc:Choice>
+          <mc:Fallback>
+            <w:pict>
+              <v:shape w14:anchorId="4C17D9FE" id="_x0000_s1029" type="#_x0000_t202" style="position:absolute;margin-left:331.5pt;margin-top:5.3pt;width:184.5pt;height:110.6pt;z-index:251717632;visibility:visible;mso-wrap-style:square;mso-width-percent:0;mso-height-percent:200;mso-wrap-distance-left:9pt;mso-wrap-distance-top:3.6pt;mso-wrap-distance-right:9pt;mso-wrap-distance-bottom:3.6pt;mso-position-horizontal:absolute;mso-position-horizontal-relative:margin;mso-position-vertical:absolute;mso-position-vertical-relative:text;mso-width-percent:0;mso-height-percent:200;mso-width-relative:margin;mso-height-relative:margin;v-text-anchor:top" o:gfxdata="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" strokecolor="white [3212]">
+                <v:textbox style="mso-fit-shape-to-text:t">
+                  <w:txbxContent>
+                    <w:p>
+                      <w:r>
+                        <w:t xml:space="preserve">Upload </w:t>
+                      </w:r>
+                      <w:r>
+                        <w:rPr>
+                          <w:i/>
+                          <w:iCs/>
+                        </w:rPr>
+                        <w:t>in-situ</w:t>
+                      </w:r>
+                      <w:r>
+                        <w:t xml:space="preserve"> data </w:t>
+                      </w:r>
+                      <w:r>
+                        <w:t>to microco</w:t>
+                      </w:r>
+                      <w:r>
+                        <w:t>ntroller</w:t>
+                      </w:r>
+                    </w:p>
+                  </w:txbxContent>
+                </v:textbox>
+                <w10:wrap type="square" anchorx="margin"/>
+              </v:shape>
             </w:pict>
           </mc:Fallback>
         </mc:AlternateContent>
@@ -1480,7 +1694,7 @@
           </mc:Choice>
           <mc:Fallback>
             <w:pict>
-              <v:rect w14:anchorId="1FF35A6B" id="Rectangle 8" o:spid="_x0000_s1026" style="position:absolute;margin-left:-3pt;margin-top:12.05pt;width:114.75pt;height:28.5pt;z-index:251669504;visibility:visible;mso-wrap-style:square;mso-wrap-distance-left:9pt;mso-wrap-distance-top:0;mso-wrap-distance-right:9pt;mso-wrap-distance-bottom:0;mso-position-horizontal:absolute;mso-position-horizontal-relative:margin;mso-position-vertical:absolute;mso-position-vertical-relative:text;v-text-anchor:middle" o:gfxdata="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" filled="f" strokecolor="#1f4d78 [1604]" strokeweight="1pt">
+              <v:rect w14:anchorId="4D3A1E04" id="Rectangle 8" o:spid="_x0000_s1026" style="position:absolute;margin-left:-3pt;margin-top:12.05pt;width:114.75pt;height:28.5pt;z-index:251669504;visibility:visible;mso-wrap-style:square;mso-wrap-distance-left:9pt;mso-wrap-distance-top:0;mso-wrap-distance-right:9pt;mso-wrap-distance-bottom:0;mso-position-horizontal:absolute;mso-position-horizontal-relative:margin;mso-position-vertical:absolute;mso-position-vertical-relative:text;v-text-anchor:middle" o:gfxdata="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" filled="f" strokecolor="#1f4d78 [1604]" strokeweight="1pt">
                 <w10:wrap anchorx="margin"/>
               </v:rect>
             </w:pict>
@@ -1504,16 +1718,16 @@
         <mc:AlternateContent>
           <mc:Choice Requires="wps">
             <w:drawing>
-              <wp:anchor distT="0" distB="0" distL="114300" distR="114300" simplePos="0" relativeHeight="251708416" behindDoc="0" locked="0" layoutInCell="1" allowOverlap="1" wp14:anchorId="704EF248" wp14:editId="2A2BE548">
+              <wp:anchor distT="0" distB="0" distL="114300" distR="114300" simplePos="0" relativeHeight="251708416" behindDoc="0" locked="0" layoutInCell="1" allowOverlap="1" wp14:anchorId="704EF248" wp14:editId="6B65A1AD">
                 <wp:simplePos x="0" y="0"/>
                 <wp:positionH relativeFrom="column">
-                  <wp:posOffset>2790825</wp:posOffset>
+                  <wp:posOffset>2943225</wp:posOffset>
                 </wp:positionH>
                 <wp:positionV relativeFrom="paragraph">
-                  <wp:posOffset>10795</wp:posOffset>
+                  <wp:posOffset>7620</wp:posOffset>
                 </wp:positionV>
-                <wp:extent cx="1524000" cy="800100"/>
-                <wp:effectExtent l="0" t="0" r="19050" b="19050"/>
+                <wp:extent cx="1247775" cy="800100"/>
+                <wp:effectExtent l="0" t="0" r="28575" b="19050"/>
                 <wp:wrapNone/>
                 <wp:docPr id="212" name="Flowchart: Magnetic Disk 212"/>
                 <wp:cNvGraphicFramePr/>
@@ -1524,7 +1738,7 @@
                       <wps:spPr>
                         <a:xfrm>
                           <a:off x="0" y="0"/>
-                          <a:ext cx="1524000" cy="800100"/>
+                          <a:ext cx="1247775" cy="800100"/>
                         </a:xfrm>
                         <a:prstGeom prst="flowChartMagneticDisk">
                           <a:avLst/>
@@ -1554,6 +1768,9 @@
                     </wps:wsp>
                   </a:graphicData>
                 </a:graphic>
+                <wp14:sizeRelH relativeFrom="margin">
+                  <wp14:pctWidth>0</wp14:pctWidth>
+                </wp14:sizeRelH>
                 <wp14:sizeRelV relativeFrom="margin">
                   <wp14:pctHeight>0</wp14:pctHeight>
                 </wp14:sizeRelV>
@@ -1562,15 +1779,83 @@
           </mc:Choice>
           <mc:Fallback>
             <w:pict>
-              <v:shapetype w14:anchorId="43DD040A" id="_x0000_t132" coordsize="21600,21600" o:spt="132" path="m10800,qx,3391l,18209qy10800,21600,21600,18209l21600,3391qy10800,xem,3391nfqy10800,6782,21600,3391e">
+              <v:shapetype w14:anchorId="694BF8BF" id="_x0000_t132" coordsize="21600,21600" o:spt="132" path="m10800,qx,3391l,18209qy10800,21600,21600,18209l21600,3391qy10800,xem,3391nfqy10800,6782,21600,3391e">
                 <v:path o:extrusionok="f" gradientshapeok="t" o:connecttype="custom" o:connectlocs="10800,6782;10800,0;0,10800;10800,21600;21600,10800" o:connectangles="270,270,180,90,0" textboxrect="0,6782,21600,18209"/>
               </v:shapetype>
-              <v:shape id="Flowchart: Magnetic Disk 212" o:spid="_x0000_s1026" type="#_x0000_t132" style="position:absolute;margin-left:219.75pt;margin-top:.85pt;width:120pt;height:63pt;z-index:251708416;visibility:visible;mso-wrap-style:square;mso-height-percent:0;mso-wrap-distance-left:9pt;mso-wrap-distance-top:0;mso-wrap-distance-right:9pt;mso-wrap-distance-bottom:0;mso-position-horizontal:absolute;mso-position-horizontal-relative:text;mso-position-vertical:absolute;mso-position-vertical-relative:text;mso-height-percent:0;mso-height-relative:margin;v-text-anchor:middle" o:gfxdata="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" filled="f" strokecolor="#70ad47 [3209]" strokeweight="1pt">
+              <v:shape id="Flowchart: Magnetic Disk 212" o:spid="_x0000_s1026" type="#_x0000_t132" style="position:absolute;margin-left:231.75pt;margin-top:.6pt;width:98.25pt;height:63pt;z-index:251708416;visibility:visible;mso-wrap-style:square;mso-width-percent:0;mso-height-percent:0;mso-wrap-distance-left:9pt;mso-wrap-distance-top:0;mso-wrap-distance-right:9pt;mso-wrap-distance-bottom:0;mso-position-horizontal:absolute;mso-position-horizontal-relative:text;mso-position-vertical:absolute;mso-position-vertical-relative:text;mso-width-percent:0;mso-height-percent:0;mso-width-relative:margin;mso-height-relative:margin;v-text-anchor:middle" o:gfxdata="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" filled="f" strokecolor="#70ad47 [3209]" strokeweight="1pt">
                 <v:stroke joinstyle="miter"/>
               </v:shape>
             </w:pict>
           </mc:Fallback>
         </mc:AlternateContent>
+      </w:r>
+      <w:r>
+        <w:rPr>
+          <w:noProof/>
+        </w:rPr>
+        <w:drawing>
+          <wp:anchor distT="0" distB="0" distL="114300" distR="114300" simplePos="0" relativeHeight="251713536" behindDoc="0" locked="0" layoutInCell="1" allowOverlap="1" wp14:anchorId="57F393D0" wp14:editId="7B5AD7DE">
+            <wp:simplePos x="0" y="0"/>
+            <wp:positionH relativeFrom="column">
+              <wp:posOffset>3400425</wp:posOffset>
+            </wp:positionH>
+            <wp:positionV relativeFrom="paragraph">
+              <wp:posOffset>10795</wp:posOffset>
+            </wp:positionV>
+            <wp:extent cx="238125" cy="238125"/>
+            <wp:effectExtent l="0" t="0" r="9525" b="9525"/>
+            <wp:wrapThrough wrapText="bothSides">
+              <wp:wrapPolygon edited="0">
+                <wp:start x="0" y="0"/>
+                <wp:lineTo x="0" y="20736"/>
+                <wp:lineTo x="20736" y="20736"/>
+                <wp:lineTo x="20736" y="0"/>
+                <wp:lineTo x="0" y="0"/>
+              </wp:wrapPolygon>
+            </wp:wrapThrough>
+            <wp:docPr id="216" name="Picture 216"/>
+            <wp:cNvGraphicFramePr>
+              <a:graphicFrameLocks xmlns:a="http://schemas.openxmlformats.org/drawingml/2006/main" noChangeAspect="1"/>
+            </wp:cNvGraphicFramePr>
+            <a:graphic xmlns:a="http://schemas.openxmlformats.org/drawingml/2006/main">
+              <a:graphicData uri="http://schemas.openxmlformats.org/drawingml/2006/picture">
+                <pic:pic xmlns:pic="http://schemas.openxmlformats.org/drawingml/2006/picture">
+                  <pic:nvPicPr>
+                    <pic:cNvPr id="216" name="Picture 216"/>
+                    <pic:cNvPicPr/>
+                  </pic:nvPicPr>
+                  <pic:blipFill>
+                    <a:blip r:embed="rId13" cstate="print">
+                      <a:extLst>
+                        <a:ext uri="{28A0092B-C50C-407E-A947-70E740481C1C}">
+                          <a14:useLocalDpi xmlns:a14="http://schemas.microsoft.com/office/drawing/2010/main" val="0"/>
+                        </a:ext>
+                      </a:extLst>
+                    </a:blip>
+                    <a:stretch>
+                      <a:fillRect/>
+                    </a:stretch>
+                  </pic:blipFill>
+                  <pic:spPr>
+                    <a:xfrm>
+                      <a:off x="0" y="0"/>
+                      <a:ext cx="238125" cy="238125"/>
+                    </a:xfrm>
+                    <a:prstGeom prst="rect">
+                      <a:avLst/>
+                    </a:prstGeom>
+                  </pic:spPr>
+                </pic:pic>
+              </a:graphicData>
+            </a:graphic>
+            <wp14:sizeRelH relativeFrom="page">
+              <wp14:pctWidth>0</wp14:pctWidth>
+            </wp14:sizeRelH>
+            <wp14:sizeRelV relativeFrom="page">
+              <wp14:pctHeight>0</wp14:pctHeight>
+            </wp14:sizeRelV>
+          </wp:anchor>
+        </w:drawing>
       </w:r>
       <w:r>
         <w:rPr>
@@ -1642,7 +1927,7 @@
           </mc:Choice>
           <mc:Fallback>
             <w:pict>
-              <v:rect w14:anchorId="153B9D5C" id="Rectangle 5" o:spid="_x0000_s1026" style="position:absolute;margin-left:-4.5pt;margin-top:23.3pt;width:119.25pt;height:59.25pt;z-index:251663360;visibility:visible;mso-wrap-style:square;mso-width-percent:0;mso-height-percent:0;mso-wrap-distance-left:9pt;mso-wrap-distance-top:0;mso-wrap-distance-right:9pt;mso-wrap-distance-bottom:0;mso-position-horizontal:absolute;mso-position-horizontal-relative:margin;mso-position-vertical:absolute;mso-position-vertical-relative:text;mso-width-percent:0;mso-height-percent:0;mso-width-relative:margin;mso-height-relative:margin;v-text-anchor:middle" o:gfxdata="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" filled="f" strokecolor="#1f4d78 [1604]" strokeweight="1pt">
+              <v:rect w14:anchorId="5778E7F9" id="Rectangle 5" o:spid="_x0000_s1026" style="position:absolute;margin-left:-4.5pt;margin-top:23.3pt;width:119.25pt;height:59.25pt;z-index:251663360;visibility:visible;mso-wrap-style:square;mso-width-percent:0;mso-height-percent:0;mso-wrap-distance-left:9pt;mso-wrap-distance-top:0;mso-wrap-distance-right:9pt;mso-wrap-distance-bottom:0;mso-position-horizontal:absolute;mso-position-horizontal-relative:margin;mso-position-vertical:absolute;mso-position-vertical-relative:text;mso-width-percent:0;mso-height-percent:0;mso-width-relative:margin;mso-height-relative:margin;v-text-anchor:middle" o:gfxdata="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" filled="f" strokecolor="#1f4d78 [1604]" strokeweight="1pt">
                 <w10:wrap anchorx="margin"/>
               </v:rect>
             </w:pict>
@@ -1660,20 +1945,11 @@
         <w:t xml:space="preserve">                       </w:t>
       </w:r>
       <w:r>
-        <w:t>Location</w:t>
-      </w:r>
-      <w:r>
-        <w:t xml:space="preserve">              </w:t>
-      </w:r>
-      <w:r>
-        <w:tab/>
-        <w:t xml:space="preserve">Upload to </w:t>
-      </w:r>
-      <w:proofErr w:type="spellStart"/>
-      <w:r>
-        <w:t>prcssr</w:t>
-      </w:r>
-      <w:proofErr w:type="spellEnd"/>
+        <w:t xml:space="preserve">           </w:t>
+      </w:r>
+      <w:r>
+        <w:t xml:space="preserve">                 </w:t>
+      </w:r>
     </w:p>
     <w:p>
       <w:pPr>
@@ -1683,6 +1959,89 @@
         </w:tabs>
       </w:pPr>
       <w:r>
+        <w:rPr>
+          <w:noProof/>
+        </w:rPr>
+        <mc:AlternateContent>
+          <mc:Choice Requires="wps">
+            <w:drawing>
+              <wp:anchor distT="0" distB="0" distL="114300" distR="114300" simplePos="0" relativeHeight="251725824" behindDoc="0" locked="0" layoutInCell="1" allowOverlap="1" wp14:anchorId="2C81CC37" wp14:editId="39A4F2D5">
+                <wp:simplePos x="0" y="0"/>
+                <wp:positionH relativeFrom="column">
+                  <wp:posOffset>4219575</wp:posOffset>
+                </wp:positionH>
+                <wp:positionV relativeFrom="paragraph">
+                  <wp:posOffset>258444</wp:posOffset>
+                </wp:positionV>
+                <wp:extent cx="933450" cy="685800"/>
+                <wp:effectExtent l="38100" t="76200" r="438150" b="19050"/>
+                <wp:wrapNone/>
+                <wp:docPr id="298" name="Connector: Elbow 298"/>
+                <wp:cNvGraphicFramePr/>
+                <a:graphic xmlns:a="http://schemas.openxmlformats.org/drawingml/2006/main">
+                  <a:graphicData uri="http://schemas.microsoft.com/office/word/2010/wordprocessingShape">
+                    <wps:wsp>
+                      <wps:cNvCnPr/>
+                      <wps:spPr>
+                        <a:xfrm flipH="1" flipV="1">
+                          <a:off x="0" y="0"/>
+                          <a:ext cx="933450" cy="685800"/>
+                        </a:xfrm>
+                        <a:prstGeom prst="bentConnector3">
+                          <a:avLst>
+                            <a:gd name="adj1" fmla="val -44681"/>
+                          </a:avLst>
+                        </a:prstGeom>
+                        <a:ln>
+                          <a:tailEnd type="triangle"/>
+                        </a:ln>
+                      </wps:spPr>
+                      <wps:style>
+                        <a:lnRef idx="1">
+                          <a:schemeClr val="accent1"/>
+                        </a:lnRef>
+                        <a:fillRef idx="0">
+                          <a:schemeClr val="accent1"/>
+                        </a:fillRef>
+                        <a:effectRef idx="0">
+                          <a:schemeClr val="accent1"/>
+                        </a:effectRef>
+                        <a:fontRef idx="minor">
+                          <a:schemeClr val="tx1"/>
+                        </a:fontRef>
+                      </wps:style>
+                      <wps:bodyPr/>
+                    </wps:wsp>
+                  </a:graphicData>
+                </a:graphic>
+                <wp14:sizeRelH relativeFrom="margin">
+                  <wp14:pctWidth>0</wp14:pctWidth>
+                </wp14:sizeRelH>
+                <wp14:sizeRelV relativeFrom="margin">
+                  <wp14:pctHeight>0</wp14:pctHeight>
+                </wp14:sizeRelV>
+              </wp:anchor>
+            </w:drawing>
+          </mc:Choice>
+          <mc:Fallback>
+            <w:pict>
+              <v:shape w14:anchorId="7B7A90EA" id="Connector: Elbow 298" o:spid="_x0000_s1026" type="#_x0000_t34" style="position:absolute;margin-left:332.25pt;margin-top:20.35pt;width:73.5pt;height:54pt;flip:x y;z-index:251725824;visibility:visible;mso-wrap-style:square;mso-width-percent:0;mso-height-percent:0;mso-wrap-distance-left:9pt;mso-wrap-distance-top:0;mso-wrap-distance-right:9pt;mso-wrap-distance-bottom:0;mso-position-horizontal:absolute;mso-position-horizontal-relative:text;mso-position-vertical:absolute;mso-position-vertical-relative:text;mso-width-percent:0;mso-height-percent:0;mso-width-relative:margin;mso-height-relative:margin" o:gfxdata="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" adj="-9651" strokecolor="#5b9bd5 [3204]" strokeweight=".5pt">
+                <v:stroke endarrow="block"/>
+              </v:shape>
+            </w:pict>
+          </mc:Fallback>
+        </mc:AlternateContent>
+      </w:r>
+      <w:r>
+        <w:rPr>
+          <w:noProof/>
+        </w:rPr>
+        <w:t xml:space="preserve"> </w:t>
+      </w:r>
+      <w:r>
+        <w:t xml:space="preserve"> </w:t>
+      </w:r>
+      <w:r>
         <w:t xml:space="preserve">Raster </w:t>
       </w:r>
       <w:r>
@@ -1716,6 +2075,74 @@
         </w:tabs>
       </w:pPr>
       <w:r>
+        <w:rPr>
+          <w:noProof/>
+        </w:rPr>
+        <w:drawing>
+          <wp:anchor distT="0" distB="0" distL="114300" distR="114300" simplePos="0" relativeHeight="251727872" behindDoc="0" locked="0" layoutInCell="1" allowOverlap="1" wp14:anchorId="16611678" wp14:editId="03466D4D">
+            <wp:simplePos x="0" y="0"/>
+            <wp:positionH relativeFrom="column">
+              <wp:posOffset>5391150</wp:posOffset>
+            </wp:positionH>
+            <wp:positionV relativeFrom="paragraph">
+              <wp:posOffset>134620</wp:posOffset>
+            </wp:positionV>
+            <wp:extent cx="323850" cy="287020"/>
+            <wp:effectExtent l="0" t="0" r="0" b="0"/>
+            <wp:wrapThrough wrapText="bothSides">
+              <wp:wrapPolygon edited="0">
+                <wp:start x="0" y="0"/>
+                <wp:lineTo x="0" y="20071"/>
+                <wp:lineTo x="20329" y="20071"/>
+                <wp:lineTo x="20329" y="0"/>
+                <wp:lineTo x="0" y="0"/>
+              </wp:wrapPolygon>
+            </wp:wrapThrough>
+            <wp:docPr id="290" name="Picture 290"/>
+            <wp:cNvGraphicFramePr>
+              <a:graphicFrameLocks xmlns:a="http://schemas.openxmlformats.org/drawingml/2006/main" noChangeAspect="1"/>
+            </wp:cNvGraphicFramePr>
+            <a:graphic xmlns:a="http://schemas.openxmlformats.org/drawingml/2006/main">
+              <a:graphicData uri="http://schemas.openxmlformats.org/drawingml/2006/picture">
+                <pic:pic xmlns:pic="http://schemas.openxmlformats.org/drawingml/2006/picture">
+                  <pic:nvPicPr>
+                    <pic:cNvPr id="290" name="Picture 290"/>
+                    <pic:cNvPicPr/>
+                  </pic:nvPicPr>
+                  <pic:blipFill>
+                    <a:blip r:embed="rId14" cstate="print">
+                      <a:extLst>
+                        <a:ext uri="{28A0092B-C50C-407E-A947-70E740481C1C}">
+                          <a14:useLocalDpi xmlns:a14="http://schemas.microsoft.com/office/drawing/2010/main" val="0"/>
+                        </a:ext>
+                      </a:extLst>
+                    </a:blip>
+                    <a:stretch>
+                      <a:fillRect/>
+                    </a:stretch>
+                  </pic:blipFill>
+                  <pic:spPr>
+                    <a:xfrm>
+                      <a:off x="0" y="0"/>
+                      <a:ext cx="323850" cy="287020"/>
+                    </a:xfrm>
+                    <a:prstGeom prst="rect">
+                      <a:avLst/>
+                    </a:prstGeom>
+                  </pic:spPr>
+                </pic:pic>
+              </a:graphicData>
+            </a:graphic>
+            <wp14:sizeRelH relativeFrom="page">
+              <wp14:pctWidth>0</wp14:pctWidth>
+            </wp14:sizeRelH>
+            <wp14:sizeRelV relativeFrom="page">
+              <wp14:pctHeight>0</wp14:pctHeight>
+            </wp14:sizeRelV>
+          </wp:anchor>
+        </w:drawing>
+      </w:r>
+      <w:r>
         <w:t>-Radiometric Corrections</w:t>
       </w:r>
       <w:r>
@@ -1738,7 +2165,78 @@
         <mc:AlternateContent>
           <mc:Choice Requires="wps">
             <w:drawing>
-              <wp:anchor distT="0" distB="0" distL="114300" distR="114300" simplePos="0" relativeHeight="251693056" behindDoc="0" locked="0" layoutInCell="1" allowOverlap="1" wp14:anchorId="6A70E6C3" wp14:editId="757FB64F">
+              <wp:anchor distT="0" distB="0" distL="114300" distR="114300" simplePos="0" relativeHeight="251719680" behindDoc="0" locked="0" layoutInCell="1" allowOverlap="1" wp14:anchorId="60D4C890" wp14:editId="00CAD59B">
+                <wp:simplePos x="0" y="0"/>
+                <wp:positionH relativeFrom="column">
+                  <wp:posOffset>3238500</wp:posOffset>
+                </wp:positionH>
+                <wp:positionV relativeFrom="paragraph">
+                  <wp:posOffset>172720</wp:posOffset>
+                </wp:positionV>
+                <wp:extent cx="1914525" cy="409575"/>
+                <wp:effectExtent l="0" t="0" r="28575" b="28575"/>
+                <wp:wrapNone/>
+                <wp:docPr id="222" name="Rectangle: Rounded Corners 222"/>
+                <wp:cNvGraphicFramePr/>
+                <a:graphic xmlns:a="http://schemas.openxmlformats.org/drawingml/2006/main">
+                  <a:graphicData uri="http://schemas.microsoft.com/office/word/2010/wordprocessingShape">
+                    <wps:wsp>
+                      <wps:cNvSpPr/>
+                      <wps:spPr>
+                        <a:xfrm>
+                          <a:off x="0" y="0"/>
+                          <a:ext cx="1914525" cy="409575"/>
+                        </a:xfrm>
+                        <a:prstGeom prst="roundRect">
+                          <a:avLst/>
+                        </a:prstGeom>
+                        <a:noFill/>
+                      </wps:spPr>
+                      <wps:style>
+                        <a:lnRef idx="2">
+                          <a:schemeClr val="accent1">
+                            <a:shade val="50000"/>
+                          </a:schemeClr>
+                        </a:lnRef>
+                        <a:fillRef idx="1">
+                          <a:schemeClr val="accent1"/>
+                        </a:fillRef>
+                        <a:effectRef idx="0">
+                          <a:schemeClr val="accent1"/>
+                        </a:effectRef>
+                        <a:fontRef idx="minor">
+                          <a:schemeClr val="lt1"/>
+                        </a:fontRef>
+                      </wps:style>
+                      <wps:bodyPr rot="0" spcFirstLastPara="0" vertOverflow="overflow" horzOverflow="overflow" vert="horz" wrap="square" lIns="91440" tIns="45720" rIns="91440" bIns="45720" numCol="1" spcCol="0" rtlCol="0" fromWordArt="0" anchor="ctr" anchorCtr="0" forceAA="0" compatLnSpc="1">
+                        <a:prstTxWarp prst="textNoShape">
+                          <a:avLst/>
+                        </a:prstTxWarp>
+                        <a:noAutofit/>
+                      </wps:bodyPr>
+                    </wps:wsp>
+                  </a:graphicData>
+                </a:graphic>
+              </wp:anchor>
+            </w:drawing>
+          </mc:Choice>
+          <mc:Fallback>
+            <w:pict>
+              <v:roundrect w14:anchorId="09A1B70E" id="Rectangle: Rounded Corners 222" o:spid="_x0000_s1026" style="position:absolute;margin-left:255pt;margin-top:13.6pt;width:150.75pt;height:32.25pt;z-index:251719680;visibility:visible;mso-wrap-style:square;mso-wrap-distance-left:9pt;mso-wrap-distance-top:0;mso-wrap-distance-right:9pt;mso-wrap-distance-bottom:0;mso-position-horizontal:absolute;mso-position-horizontal-relative:text;mso-position-vertical:absolute;mso-position-vertical-relative:text;v-text-anchor:middle" arcsize="10923f" o:gfxdata="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" filled="f" strokecolor="#1f4d78 [1604]" strokeweight="1pt">
+                <v:stroke joinstyle="miter"/>
+              </v:roundrect>
+            </w:pict>
+          </mc:Fallback>
+        </mc:AlternateContent>
+      </w:r>
+      <w:r>
+        <w:rPr>
+          <w:noProof/>
+        </w:rPr>
+        <mc:AlternateContent>
+          <mc:Choice Requires="wps">
+            <w:drawing>
+              <wp:anchor distT="0" distB="0" distL="114300" distR="114300" simplePos="0" relativeHeight="251693056" behindDoc="0" locked="0" layoutInCell="1" allowOverlap="1" wp14:anchorId="6A70E6C3" wp14:editId="3C6D1DBE">
                 <wp:simplePos x="0" y="0"/>
                 <wp:positionH relativeFrom="column">
                   <wp:posOffset>-66675</wp:posOffset>
@@ -1798,7 +2296,7 @@
           </mc:Choice>
           <mc:Fallback>
             <w:pict>
-              <v:shape w14:anchorId="6A70E6C3" id="Text Box 192" o:spid="_x0000_s1029" type="#_x0000_t202" style="position:absolute;margin-left:-5.25pt;margin-top:23.35pt;width:118.5pt;height:33.75pt;z-index:251693056;visibility:visible;mso-wrap-style:square;mso-wrap-distance-left:9pt;mso-wrap-distance-top:0;mso-wrap-distance-right:9pt;mso-wrap-distance-bottom:0;mso-position-horizontal:absolute;mso-position-horizontal-relative:text;mso-position-vertical:absolute;mso-position-vertical-relative:text;v-text-anchor:top" o:gfxdata="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" fillcolor="white [3201]" strokeweight=".5pt">
+              <v:shape w14:anchorId="6A70E6C3" id="Text Box 192" o:spid="_x0000_s1030" type="#_x0000_t202" style="position:absolute;margin-left:-5.25pt;margin-top:23.35pt;width:118.5pt;height:33.75pt;z-index:251693056;visibility:visible;mso-wrap-style:square;mso-wrap-distance-left:9pt;mso-wrap-distance-top:0;mso-wrap-distance-right:9pt;mso-wrap-distance-bottom:0;mso-position-horizontal:absolute;mso-position-horizontal-relative:text;mso-position-vertical:absolute;mso-position-vertical-relative:text;v-text-anchor:top" o:gfxdata="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" fillcolor="white [3201]" strokeweight=".5pt">
                 <v:textbox>
                   <w:txbxContent>
                     <w:p>
@@ -1838,9 +2336,7 @@
         <w:tabs>
           <w:tab w:val="left" w:pos="720"/>
           <w:tab w:val="left" w:pos="1440"/>
-          <w:tab w:val="left" w:pos="2160"/>
-          <w:tab w:val="left" w:pos="2880"/>
-          <w:tab w:val="center" w:pos="4513"/>
+          <w:tab w:val="left" w:pos="5325"/>
         </w:tabs>
         <w:rPr>
           <w:vertAlign w:val="subscript"/>
@@ -1852,6 +2348,10 @@
       <w:r>
         <w:tab/>
         <w:t xml:space="preserve"> </w:t>
+      </w:r>
+      <w:r>
+        <w:tab/>
+        <w:t>In-Situ Data &gt; LST Threshold</w:t>
       </w:r>
     </w:p>
     <w:p>
@@ -1860,6 +2360,80 @@
           <w:tab w:val="left" w:pos="3570"/>
         </w:tabs>
       </w:pPr>
+      <w:r>
+        <w:rPr>
+          <w:noProof/>
+        </w:rPr>
+        <mc:AlternateContent>
+          <mc:Choice Requires="wps">
+            <w:drawing>
+              <wp:anchor distT="0" distB="0" distL="114300" distR="114300" simplePos="0" relativeHeight="251720704" behindDoc="0" locked="0" layoutInCell="1" allowOverlap="1" wp14:anchorId="4DBCB84B" wp14:editId="64DD18CE">
+                <wp:simplePos x="0" y="0"/>
+                <wp:positionH relativeFrom="column">
+                  <wp:posOffset>3552825</wp:posOffset>
+                </wp:positionH>
+                <wp:positionV relativeFrom="paragraph">
+                  <wp:posOffset>11430</wp:posOffset>
+                </wp:positionV>
+                <wp:extent cx="571500" cy="1352550"/>
+                <wp:effectExtent l="95250" t="0" r="57150" b="95250"/>
+                <wp:wrapNone/>
+                <wp:docPr id="288" name="Connector: Elbow 288"/>
+                <wp:cNvGraphicFramePr/>
+                <a:graphic xmlns:a="http://schemas.openxmlformats.org/drawingml/2006/main">
+                  <a:graphicData uri="http://schemas.microsoft.com/office/word/2010/wordprocessingShape">
+                    <wps:wsp>
+                      <wps:cNvCnPr/>
+                      <wps:spPr>
+                        <a:xfrm>
+                          <a:off x="0" y="0"/>
+                          <a:ext cx="571500" cy="1352550"/>
+                        </a:xfrm>
+                        <a:prstGeom prst="bentConnector3">
+                          <a:avLst>
+                            <a:gd name="adj1" fmla="val -14893"/>
+                          </a:avLst>
+                        </a:prstGeom>
+                        <a:ln>
+                          <a:tailEnd type="triangle"/>
+                        </a:ln>
+                      </wps:spPr>
+                      <wps:style>
+                        <a:lnRef idx="1">
+                          <a:schemeClr val="accent1"/>
+                        </a:lnRef>
+                        <a:fillRef idx="0">
+                          <a:schemeClr val="accent1"/>
+                        </a:fillRef>
+                        <a:effectRef idx="0">
+                          <a:schemeClr val="accent1"/>
+                        </a:effectRef>
+                        <a:fontRef idx="minor">
+                          <a:schemeClr val="tx1"/>
+                        </a:fontRef>
+                      </wps:style>
+                      <wps:bodyPr/>
+                    </wps:wsp>
+                  </a:graphicData>
+                </a:graphic>
+                <wp14:sizeRelH relativeFrom="margin">
+                  <wp14:pctWidth>0</wp14:pctWidth>
+                </wp14:sizeRelH>
+                <wp14:sizeRelV relativeFrom="margin">
+                  <wp14:pctHeight>0</wp14:pctHeight>
+                </wp14:sizeRelV>
+              </wp:anchor>
+            </w:drawing>
+          </mc:Choice>
+          <mc:Fallback>
+            <w:pict>
+              <v:shape w14:anchorId="18E9C6D3" id="Connector: Elbow 288" o:spid="_x0000_s1026" type="#_x0000_t34" style="position:absolute;margin-left:279.75pt;margin-top:.9pt;width:45pt;height:106.5pt;z-index:251720704;visibility:visible;mso-wrap-style:square;mso-width-percent:0;mso-height-percent:0;mso-wrap-distance-left:9pt;mso-wrap-distance-top:0;mso-wrap-distance-right:9pt;mso-wrap-distance-bottom:0;mso-position-horizontal:absolute;mso-position-horizontal-relative:text;mso-position-vertical:absolute;mso-position-vertical-relative:text;mso-width-percent:0;mso-height-percent:0;mso-width-relative:margin;mso-height-relative:margin" o:gfxdata="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" adj="-3217" strokecolor="#5b9bd5 [3204]" strokeweight=".5pt">
+                <v:stroke endarrow="block"/>
+              </v:shape>
+            </w:pict>
+          </mc:Fallback>
+        </mc:AlternateContent>
+      </w:r>
       <w:r>
         <w:rPr>
           <w:noProof/>
@@ -1927,7 +2501,7 @@
           </mc:Choice>
           <mc:Fallback>
             <w:pict>
-              <v:shape w14:anchorId="4CF5E78E" id="Left Brace 15" o:spid="_x0000_s1026" type="#_x0000_t87" style="position:absolute;margin-left:-45.75pt;margin-top:10.55pt;width:17.25pt;height:134.25pt;z-index:251676672;visibility:visible;mso-wrap-style:square;mso-width-percent:0;mso-height-percent:0;mso-wrap-distance-left:9pt;mso-wrap-distance-top:0;mso-wrap-distance-right:9pt;mso-wrap-distance-bottom:0;mso-position-horizontal:absolute;mso-position-horizontal-relative:text;mso-position-vertical:absolute;mso-position-vertical-relative:text;mso-width-percent:0;mso-height-percent:0;mso-width-relative:margin;mso-height-relative:margin;v-text-anchor:middle" o:gfxdata="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" adj="231" strokecolor="#5b9bd5 [3204]" strokeweight=".5pt">
+              <v:shape w14:anchorId="6A385BB5" id="Left Brace 15" o:spid="_x0000_s1026" type="#_x0000_t87" style="position:absolute;margin-left:-45.75pt;margin-top:10.55pt;width:17.25pt;height:134.25pt;z-index:251676672;visibility:visible;mso-wrap-style:square;mso-width-percent:0;mso-height-percent:0;mso-wrap-distance-left:9pt;mso-wrap-distance-top:0;mso-wrap-distance-right:9pt;mso-wrap-distance-bottom:0;mso-position-horizontal:absolute;mso-position-horizontal-relative:text;mso-position-vertical:absolute;mso-position-vertical-relative:text;mso-width-percent:0;mso-height-percent:0;mso-width-relative:margin;mso-height-relative:margin;v-text-anchor:middle" o:gfxdata="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" adj="231" strokecolor="#5b9bd5 [3204]" strokeweight=".5pt">
                 <v:stroke joinstyle="miter"/>
               </v:shape>
             </w:pict>
@@ -2016,7 +2590,7 @@
           </mc:Choice>
           <mc:Fallback>
             <w:pict>
-              <v:shape w14:anchorId="48F6FDE1" id="Flowchart: Magnetic Disk 204" o:spid="_x0000_s1026" type="#_x0000_t132" style="position:absolute;margin-left:10.5pt;margin-top:19.6pt;width:75.75pt;height:40.5pt;z-index:251698176;visibility:visible;mso-wrap-style:square;mso-width-percent:0;mso-height-percent:0;mso-wrap-distance-left:9pt;mso-wrap-distance-top:0;mso-wrap-distance-right:9pt;mso-wrap-distance-bottom:0;mso-position-horizontal:absolute;mso-position-horizontal-relative:text;mso-position-vertical:absolute;mso-position-vertical-relative:text;mso-width-percent:0;mso-height-percent:0;mso-width-relative:margin;mso-height-relative:margin;v-text-anchor:middle" o:gfxdata="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" filled="f" strokecolor="#1f4d78 [1604]" strokeweight="1pt">
+              <v:shape w14:anchorId="51DD75EA" id="Flowchart: Magnetic Disk 204" o:spid="_x0000_s1026" type="#_x0000_t132" style="position:absolute;margin-left:10.5pt;margin-top:19.6pt;width:75.75pt;height:40.5pt;z-index:251698176;visibility:visible;mso-wrap-style:square;mso-width-percent:0;mso-height-percent:0;mso-wrap-distance-left:9pt;mso-wrap-distance-top:0;mso-wrap-distance-right:9pt;mso-wrap-distance-bottom:0;mso-position-horizontal:absolute;mso-position-horizontal-relative:text;mso-position-vertical:absolute;mso-position-vertical-relative:text;mso-width-percent:0;mso-height-percent:0;mso-width-relative:margin;mso-height-relative:margin;v-text-anchor:middle" o:gfxdata="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" filled="f" strokecolor="#1f4d78 [1604]" strokeweight="1pt">
                 <v:stroke joinstyle="miter"/>
                 <w10:wrap type="through"/>
               </v:shape>
@@ -2031,9 +2605,84 @@
     <w:p>
       <w:pPr>
         <w:tabs>
-          <w:tab w:val="left" w:pos="3570"/>
+          <w:tab w:val="center" w:pos="3553"/>
         </w:tabs>
       </w:pPr>
+      <w:r>
+        <w:rPr>
+          <w:noProof/>
+        </w:rPr>
+        <w:drawing>
+          <wp:anchor distT="0" distB="0" distL="114300" distR="114300" simplePos="0" relativeHeight="251723776" behindDoc="0" locked="0" layoutInCell="1" allowOverlap="1" wp14:anchorId="11041E39" wp14:editId="71D196C5">
+            <wp:simplePos x="0" y="0"/>
+            <wp:positionH relativeFrom="column">
+              <wp:posOffset>3310255</wp:posOffset>
+            </wp:positionH>
+            <wp:positionV relativeFrom="paragraph">
+              <wp:posOffset>11430</wp:posOffset>
+            </wp:positionV>
+            <wp:extent cx="328295" cy="323850"/>
+            <wp:effectExtent l="0" t="0" r="0" b="0"/>
+            <wp:wrapThrough wrapText="bothSides">
+              <wp:wrapPolygon edited="0">
+                <wp:start x="0" y="0"/>
+                <wp:lineTo x="0" y="20329"/>
+                <wp:lineTo x="20054" y="20329"/>
+                <wp:lineTo x="20054" y="0"/>
+                <wp:lineTo x="0" y="0"/>
+              </wp:wrapPolygon>
+            </wp:wrapThrough>
+            <wp:docPr id="292" name="Picture 292"/>
+            <wp:cNvGraphicFramePr>
+              <a:graphicFrameLocks xmlns:a="http://schemas.openxmlformats.org/drawingml/2006/main" noChangeAspect="1"/>
+            </wp:cNvGraphicFramePr>
+            <a:graphic xmlns:a="http://schemas.openxmlformats.org/drawingml/2006/main">
+              <a:graphicData uri="http://schemas.openxmlformats.org/drawingml/2006/picture">
+                <pic:pic xmlns:pic="http://schemas.openxmlformats.org/drawingml/2006/picture">
+                  <pic:nvPicPr>
+                    <pic:cNvPr id="292" name="Picture 292"/>
+                    <pic:cNvPicPr/>
+                  </pic:nvPicPr>
+                  <pic:blipFill rotWithShape="1">
+                    <a:blip r:embed="rId15" cstate="print">
+                      <a:extLst>
+                        <a:ext uri="{28A0092B-C50C-407E-A947-70E740481C1C}">
+                          <a14:useLocalDpi xmlns:a14="http://schemas.microsoft.com/office/drawing/2010/main" val="0"/>
+                        </a:ext>
+                      </a:extLst>
+                    </a:blip>
+                    <a:srcRect l="6079" t="6820" r="8833" b="14728"/>
+                    <a:stretch/>
+                  </pic:blipFill>
+                  <pic:spPr bwMode="auto">
+                    <a:xfrm>
+                      <a:off x="0" y="0"/>
+                      <a:ext cx="328295" cy="323850"/>
+                    </a:xfrm>
+                    <a:prstGeom prst="rect">
+                      <a:avLst/>
+                    </a:prstGeom>
+                    <a:ln>
+                      <a:noFill/>
+                    </a:ln>
+                    <a:extLst>
+                      <a:ext uri="{53640926-AAD7-44D8-BBD7-CCE9431645EC}">
+                        <a14:shadowObscured xmlns:a14="http://schemas.microsoft.com/office/drawing/2010/main"/>
+                      </a:ext>
+                    </a:extLst>
+                  </pic:spPr>
+                </pic:pic>
+              </a:graphicData>
+            </a:graphic>
+            <wp14:sizeRelH relativeFrom="page">
+              <wp14:pctWidth>0</wp14:pctWidth>
+            </wp14:sizeRelH>
+            <wp14:sizeRelV relativeFrom="page">
+              <wp14:pctHeight>0</wp14:pctHeight>
+            </wp14:sizeRelV>
+          </wp:anchor>
+        </w:drawing>
+      </w:r>
       <w:r>
         <w:rPr>
           <w:noProof/>
@@ -2041,7 +2690,7 @@
         <mc:AlternateContent>
           <mc:Choice Requires="wps">
             <w:drawing>
-              <wp:anchor distT="45720" distB="45720" distL="114300" distR="114300" simplePos="0" relativeHeight="251700224" behindDoc="0" locked="0" layoutInCell="1" allowOverlap="1" wp14:anchorId="376E41E0" wp14:editId="5293B8E1">
+              <wp:anchor distT="45720" distB="45720" distL="114300" distR="114300" simplePos="0" relativeHeight="251700224" behindDoc="0" locked="0" layoutInCell="1" allowOverlap="1" wp14:anchorId="376E41E0" wp14:editId="34C1FAA4">
                 <wp:simplePos x="0" y="0"/>
                 <wp:positionH relativeFrom="column">
                   <wp:posOffset>171450</wp:posOffset>
@@ -2111,7 +2760,7 @@
           </mc:Choice>
           <mc:Fallback>
             <w:pict>
-              <v:shape w14:anchorId="376E41E0" id="_x0000_s1030" type="#_x0000_t202" style="position:absolute;margin-left:13.5pt;margin-top:12.85pt;width:72.75pt;height:21pt;z-index:251700224;visibility:visible;mso-wrap-style:square;mso-width-percent:0;mso-height-percent:0;mso-wrap-distance-left:9pt;mso-wrap-distance-top:3.6pt;mso-wrap-distance-right:9pt;mso-wrap-distance-bottom:3.6pt;mso-position-horizontal:absolute;mso-position-horizontal-relative:text;mso-position-vertical:absolute;mso-position-vertical-relative:text;mso-width-percent:0;mso-height-percent:0;mso-width-relative:margin;mso-height-relative:margin;v-text-anchor:top" o:gfxdata="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" stroked="f">
+              <v:shape w14:anchorId="376E41E0" id="_x0000_s1031" type="#_x0000_t202" style="position:absolute;margin-left:13.5pt;margin-top:12.85pt;width:72.75pt;height:21pt;z-index:251700224;visibility:visible;mso-wrap-style:square;mso-width-percent:0;mso-height-percent:0;mso-wrap-distance-left:9pt;mso-wrap-distance-top:3.6pt;mso-wrap-distance-right:9pt;mso-wrap-distance-bottom:3.6pt;mso-position-horizontal:absolute;mso-position-horizontal-relative:text;mso-position-vertical:absolute;mso-position-vertical-relative:text;mso-width-percent:0;mso-height-percent:0;mso-width-relative:margin;mso-height-relative:margin;v-text-anchor:top" o:gfxdata="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" stroked="f">
                 <v:textbox>
                   <w:txbxContent>
                     <w:p>
@@ -2135,6 +2784,10 @@
       <w:r>
         <w:t xml:space="preserve">                  </w:t>
       </w:r>
+      <w:r>
+        <w:tab/>
+        <w:t xml:space="preserve">                                                </w:t>
+      </w:r>
     </w:p>
     <w:p>
       <w:pPr>
@@ -2149,7 +2802,7 @@
         <mc:AlternateContent>
           <mc:Choice Requires="wps">
             <w:drawing>
-              <wp:anchor distT="0" distB="0" distL="114300" distR="114300" simplePos="0" relativeHeight="251691008" behindDoc="0" locked="0" layoutInCell="1" allowOverlap="1" wp14:anchorId="24F604FA" wp14:editId="76762D2A">
+              <wp:anchor distT="0" distB="0" distL="114300" distR="114300" simplePos="0" relativeHeight="251691008" behindDoc="0" locked="0" layoutInCell="1" allowOverlap="1" wp14:anchorId="24F604FA" wp14:editId="428869C6">
                 <wp:simplePos x="0" y="0"/>
                 <wp:positionH relativeFrom="column">
                   <wp:posOffset>619125</wp:posOffset>
@@ -2209,7 +2862,7 @@
           </mc:Choice>
           <mc:Fallback>
             <w:pict>
-              <v:shapetype w14:anchorId="1FF52880" id="_x0000_t38" coordsize="21600,21600" o:spt="38" o:oned="t" path="m,c@0,0@1,5400@1,10800@1,16200@2,21600,21600,21600e" filled="f">
+              <v:shapetype w14:anchorId="1CE1B4FD" id="_x0000_t38" coordsize="21600,21600" o:spt="38" o:oned="t" path="m,c@0,0@1,5400@1,10800@1,16200@2,21600,21600,21600e" filled="f">
                 <v:formulas>
                   <v:f eqn="mid #0 0"/>
                   <v:f eqn="val #0"/>
@@ -2295,7 +2948,7 @@
           </mc:Choice>
           <mc:Fallback>
             <w:pict>
-              <v:shape w14:anchorId="05DB0B59" id="Connector: Curved 28" o:spid="_x0000_s1026" type="#_x0000_t38" style="position:absolute;margin-left:46.5pt;margin-top:18.15pt;width:22.5pt;height:61.5pt;z-index:251689984;visibility:visible;mso-wrap-style:square;mso-width-percent:0;mso-height-percent:0;mso-wrap-distance-left:9pt;mso-wrap-distance-top:0;mso-wrap-distance-right:9pt;mso-wrap-distance-bottom:0;mso-position-horizontal:absolute;mso-position-horizontal-relative:text;mso-position-vertical:absolute;mso-position-vertical-relative:text;mso-width-percent:0;mso-height-percent:0;mso-width-relative:margin;mso-height-relative:margin" o:gfxdata="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" adj="23009" strokecolor="#5b9bd5 [3204]" strokeweight=".5pt">
+              <v:shape w14:anchorId="14D374E0" id="Connector: Curved 28" o:spid="_x0000_s1026" type="#_x0000_t38" style="position:absolute;margin-left:46.5pt;margin-top:18.15pt;width:22.5pt;height:61.5pt;z-index:251689984;visibility:visible;mso-wrap-style:square;mso-width-percent:0;mso-height-percent:0;mso-wrap-distance-left:9pt;mso-wrap-distance-top:0;mso-wrap-distance-right:9pt;mso-wrap-distance-bottom:0;mso-position-horizontal:absolute;mso-position-horizontal-relative:text;mso-position-vertical:absolute;mso-position-vertical-relative:text;mso-width-percent:0;mso-height-percent:0;mso-width-relative:margin;mso-height-relative:margin" o:gfxdata="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" adj="23009" strokecolor="#5b9bd5 [3204]" strokeweight=".5pt">
                 <v:stroke endarrow="block" joinstyle="miter"/>
               </v:shape>
             </w:pict>
@@ -2369,7 +3022,7 @@
           </mc:Choice>
           <mc:Fallback>
             <w:pict>
-              <v:shape w14:anchorId="1F7C8FB5" id="Connector: Curved 27" o:spid="_x0000_s1026" type="#_x0000_t38" style="position:absolute;margin-left:-24pt;margin-top:15.9pt;width:71.25pt;height:65.25pt;flip:x;z-index:251688960;visibility:visible;mso-wrap-style:square;mso-width-percent:0;mso-height-percent:0;mso-wrap-distance-left:9pt;mso-wrap-distance-top:0;mso-wrap-distance-right:9pt;mso-wrap-distance-bottom:0;mso-position-horizontal:absolute;mso-position-horizontal-relative:margin;mso-position-vertical:absolute;mso-position-vertical-relative:text;mso-width-percent:0;mso-height-percent:0;mso-width-relative:margin;mso-height-relative:margin" o:gfxdata="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" adj="21050" strokecolor="#5b9bd5 [3204]" strokeweight=".5pt">
+              <v:shape w14:anchorId="11B6623A" id="Connector: Curved 27" o:spid="_x0000_s1026" type="#_x0000_t38" style="position:absolute;margin-left:-24pt;margin-top:15.9pt;width:71.25pt;height:65.25pt;flip:x;z-index:251688960;visibility:visible;mso-wrap-style:square;mso-width-percent:0;mso-height-percent:0;mso-wrap-distance-left:9pt;mso-wrap-distance-top:0;mso-wrap-distance-right:9pt;mso-wrap-distance-bottom:0;mso-position-horizontal:absolute;mso-position-horizontal-relative:margin;mso-position-vertical:absolute;mso-position-vertical-relative:text;mso-width-percent:0;mso-height-percent:0;mso-width-relative:margin;mso-height-relative:margin" o:gfxdata="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" adj="21050" strokecolor="#5b9bd5 [3204]" strokeweight=".5pt">
                 <v:stroke endarrow="block" joinstyle="miter"/>
                 <w10:wrap anchorx="margin"/>
               </v:shape>
@@ -2383,6 +3036,94 @@
         <w:tabs>
           <w:tab w:val="left" w:pos="2925"/>
         </w:tabs>
+        <w:rPr>
+          <w:noProof/>
+        </w:rPr>
+      </w:pPr>
+      <w:r>
+        <w:rPr>
+          <w:noProof/>
+        </w:rPr>
+        <w:drawing>
+          <wp:anchor distT="0" distB="0" distL="114300" distR="114300" simplePos="0" relativeHeight="251724800" behindDoc="0" locked="0" layoutInCell="1" allowOverlap="1" wp14:anchorId="576EF8BF" wp14:editId="36D8027B">
+            <wp:simplePos x="0" y="0"/>
+            <wp:positionH relativeFrom="margin">
+              <wp:posOffset>4143375</wp:posOffset>
+            </wp:positionH>
+            <wp:positionV relativeFrom="paragraph">
+              <wp:posOffset>87630</wp:posOffset>
+            </wp:positionV>
+            <wp:extent cx="1009650" cy="704850"/>
+            <wp:effectExtent l="0" t="0" r="0" b="0"/>
+            <wp:wrapThrough wrapText="bothSides">
+              <wp:wrapPolygon edited="0">
+                <wp:start x="1630" y="0"/>
+                <wp:lineTo x="408" y="1751"/>
+                <wp:lineTo x="0" y="9341"/>
+                <wp:lineTo x="0" y="21016"/>
+                <wp:lineTo x="21192" y="21016"/>
+                <wp:lineTo x="21192" y="1751"/>
+                <wp:lineTo x="19970" y="0"/>
+                <wp:lineTo x="1630" y="0"/>
+              </wp:wrapPolygon>
+            </wp:wrapThrough>
+            <wp:docPr id="295" name="Picture 295"/>
+            <wp:cNvGraphicFramePr>
+              <a:graphicFrameLocks xmlns:a="http://schemas.openxmlformats.org/drawingml/2006/main" noChangeAspect="1"/>
+            </wp:cNvGraphicFramePr>
+            <a:graphic xmlns:a="http://schemas.openxmlformats.org/drawingml/2006/main">
+              <a:graphicData uri="http://schemas.openxmlformats.org/drawingml/2006/picture">
+                <pic:pic xmlns:pic="http://schemas.openxmlformats.org/drawingml/2006/picture">
+                  <pic:nvPicPr>
+                    <pic:cNvPr id="295" name="Picture 295"/>
+                    <pic:cNvPicPr/>
+                  </pic:nvPicPr>
+                  <pic:blipFill rotWithShape="1">
+                    <a:blip r:embed="rId16" cstate="print">
+                      <a:extLst>
+                        <a:ext uri="{28A0092B-C50C-407E-A947-70E740481C1C}">
+                          <a14:useLocalDpi xmlns:a14="http://schemas.microsoft.com/office/drawing/2010/main" val="0"/>
+                        </a:ext>
+                      </a:extLst>
+                    </a:blip>
+                    <a:srcRect l="-2969" t="-1" r="-1912" b="57078"/>
+                    <a:stretch/>
+                  </pic:blipFill>
+                  <pic:spPr bwMode="auto">
+                    <a:xfrm>
+                      <a:off x="0" y="0"/>
+                      <a:ext cx="1009650" cy="704850"/>
+                    </a:xfrm>
+                    <a:prstGeom prst="rect">
+                      <a:avLst/>
+                    </a:prstGeom>
+                    <a:ln>
+                      <a:noFill/>
+                    </a:ln>
+                    <a:extLst>
+                      <a:ext uri="{53640926-AAD7-44D8-BBD7-CCE9431645EC}">
+                        <a14:shadowObscured xmlns:a14="http://schemas.microsoft.com/office/drawing/2010/main"/>
+                      </a:ext>
+                    </a:extLst>
+                  </pic:spPr>
+                </pic:pic>
+              </a:graphicData>
+            </a:graphic>
+            <wp14:sizeRelH relativeFrom="page">
+              <wp14:pctWidth>0</wp14:pctWidth>
+            </wp14:sizeRelH>
+            <wp14:sizeRelV relativeFrom="page">
+              <wp14:pctHeight>0</wp14:pctHeight>
+            </wp14:sizeRelV>
+          </wp:anchor>
+        </w:drawing>
+      </w:r>
+    </w:p>
+    <w:p>
+      <w:pPr>
+        <w:tabs>
+          <w:tab w:val="left" w:pos="2925"/>
+        </w:tabs>
       </w:pPr>
       <w:r>
         <w:tab/>
@@ -2396,17 +3137,16 @@
           <w:tab w:val="left" w:pos="3630"/>
         </w:tabs>
         <w:rPr>
-          <w:vertAlign w:val="subscript"/>
-        </w:rPr>
-      </w:pPr>
-      <w:r>
-        <w:tab/>
-      </w:r>
+          <w:noProof/>
+        </w:rPr>
+      </w:pPr>
     </w:p>
     <w:p>
       <w:pPr>
         <w:tabs>
           <w:tab w:val="left" w:pos="2925"/>
+          <w:tab w:val="left" w:pos="3555"/>
+          <w:tab w:val="left" w:pos="3630"/>
         </w:tabs>
         <w:rPr>
           <w:vertAlign w:val="subscript"/>
@@ -2420,18 +3160,18 @@
         <mc:AlternateContent>
           <mc:Choice Requires="wps">
             <w:drawing>
-              <wp:anchor distT="0" distB="0" distL="114300" distR="114300" simplePos="0" relativeHeight="251687936" behindDoc="0" locked="0" layoutInCell="1" allowOverlap="1" wp14:anchorId="11CB40A6" wp14:editId="63316727">
+              <wp:anchor distT="0" distB="0" distL="114300" distR="114300" simplePos="0" relativeHeight="251683840" behindDoc="0" locked="0" layoutInCell="1" allowOverlap="1" wp14:anchorId="723C7C59" wp14:editId="137797A0">
                 <wp:simplePos x="0" y="0"/>
-                <wp:positionH relativeFrom="margin">
-                  <wp:posOffset>428625</wp:posOffset>
+                <wp:positionH relativeFrom="leftMargin">
+                  <wp:posOffset>581025</wp:posOffset>
                 </wp:positionH>
                 <wp:positionV relativeFrom="paragraph">
-                  <wp:posOffset>249555</wp:posOffset>
+                  <wp:posOffset>297180</wp:posOffset>
                 </wp:positionV>
                 <wp:extent cx="762000" cy="285750"/>
                 <wp:effectExtent l="0" t="0" r="19050" b="19050"/>
                 <wp:wrapNone/>
-                <wp:docPr id="26" name="Flowchart: Multidocument 26"/>
+                <wp:docPr id="20" name="Flowchart: Multidocument 20"/>
                 <wp:cNvGraphicFramePr/>
                 <a:graphic xmlns:a="http://schemas.openxmlformats.org/drawingml/2006/main">
                   <a:graphicData uri="http://schemas.microsoft.com/office/word/2010/wordprocessingShape">
@@ -2446,7 +3186,7 @@
                           <a:avLst/>
                         </a:prstGeom>
                         <a:blipFill>
-                          <a:blip r:embed="rId13"/>
+                          <a:blip r:embed="rId17"/>
                           <a:tile tx="0" ty="0" sx="100000" sy="100000" flip="none" algn="tl"/>
                         </a:blipFill>
                       </wps:spPr>
@@ -2486,8 +3226,8 @@
           </mc:Choice>
           <mc:Fallback>
             <w:pict>
-              <v:shape w14:anchorId="668CB5DF" id="Flowchart: Multidocument 26" o:spid="_x0000_s1026" type="#_x0000_t115" style="position:absolute;margin-left:33.75pt;margin-top:19.65pt;width:60pt;height:22.5pt;z-index:251687936;visibility:visible;mso-wrap-style:square;mso-width-percent:0;mso-height-percent:0;mso-wrap-distance-left:9pt;mso-wrap-distance-top:0;mso-wrap-distance-right:9pt;mso-wrap-distance-bottom:0;mso-position-horizontal:absolute;mso-position-horizontal-relative:margin;mso-position-vertical:absolute;mso-position-vertical-relative:text;mso-width-percent:0;mso-height-percent:0;mso-width-relative:margin;mso-height-relative:margin;v-text-anchor:middle" o:gfxdata="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" strokecolor="#1f4d78 [1604]" strokeweight="1pt">
-                <v:fill r:id="rId14" o:title="" recolor="t" rotate="t" type="tile"/>
+              <v:shape w14:anchorId="591C2BC4" id="Flowchart: Multidocument 20" o:spid="_x0000_s1026" type="#_x0000_t115" style="position:absolute;margin-left:45.75pt;margin-top:23.4pt;width:60pt;height:22.5pt;z-index:251683840;visibility:visible;mso-wrap-style:square;mso-width-percent:0;mso-height-percent:0;mso-wrap-distance-left:9pt;mso-wrap-distance-top:0;mso-wrap-distance-right:9pt;mso-wrap-distance-bottom:0;mso-position-horizontal:absolute;mso-position-horizontal-relative:left-margin-area;mso-position-vertical:absolute;mso-position-vertical-relative:text;mso-width-percent:0;mso-height-percent:0;mso-width-relative:margin;mso-height-relative:margin;v-text-anchor:middle" o:gfxdata="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" strokecolor="#1f4d78 [1604]" strokeweight="1pt">
+                <v:fill r:id="rId18" o:title="" recolor="t" rotate="t" type="tile"/>
                 <w10:wrap anchorx="margin"/>
               </v:shape>
             </w:pict>
@@ -2495,6 +3235,19 @@
         </mc:AlternateContent>
       </w:r>
       <w:r>
+        <w:tab/>
+      </w:r>
+    </w:p>
+    <w:p>
+      <w:pPr>
+        <w:tabs>
+          <w:tab w:val="left" w:pos="2925"/>
+        </w:tabs>
+        <w:rPr>
+          <w:vertAlign w:val="subscript"/>
+        </w:rPr>
+      </w:pPr>
+      <w:r>
         <w:rPr>
           <w:noProof/>
           <w:vertAlign w:val="subscript"/>
@@ -2502,18 +3255,18 @@
         <mc:AlternateContent>
           <mc:Choice Requires="wps">
             <w:drawing>
-              <wp:anchor distT="0" distB="0" distL="114300" distR="114300" simplePos="0" relativeHeight="251683840" behindDoc="0" locked="0" layoutInCell="1" allowOverlap="1" wp14:anchorId="723C7C59" wp14:editId="6D318933">
+              <wp:anchor distT="0" distB="0" distL="114300" distR="114300" simplePos="0" relativeHeight="251685888" behindDoc="0" locked="0" layoutInCell="1" allowOverlap="1" wp14:anchorId="21CC9AE9" wp14:editId="338E913F">
                 <wp:simplePos x="0" y="0"/>
-                <wp:positionH relativeFrom="leftMargin">
-                  <wp:posOffset>371475</wp:posOffset>
+                <wp:positionH relativeFrom="margin">
+                  <wp:posOffset>1438275</wp:posOffset>
                 </wp:positionH>
                 <wp:positionV relativeFrom="paragraph">
-                  <wp:posOffset>249555</wp:posOffset>
+                  <wp:posOffset>9525</wp:posOffset>
                 </wp:positionV>
                 <wp:extent cx="762000" cy="285750"/>
                 <wp:effectExtent l="0" t="0" r="19050" b="19050"/>
                 <wp:wrapNone/>
-                <wp:docPr id="20" name="Flowchart: Multidocument 20"/>
+                <wp:docPr id="25" name="Flowchart: Multidocument 25"/>
                 <wp:cNvGraphicFramePr/>
                 <a:graphic xmlns:a="http://schemas.openxmlformats.org/drawingml/2006/main">
                   <a:graphicData uri="http://schemas.microsoft.com/office/word/2010/wordprocessingShape">
@@ -2528,7 +3281,7 @@
                           <a:avLst/>
                         </a:prstGeom>
                         <a:blipFill>
-                          <a:blip r:embed="rId13"/>
+                          <a:blip r:embed="rId17"/>
                           <a:tile tx="0" ty="0" sx="100000" sy="100000" flip="none" algn="tl"/>
                         </a:blipFill>
                       </wps:spPr>
@@ -2568,21 +3321,14 @@
           </mc:Choice>
           <mc:Fallback>
             <w:pict>
-              <v:shape w14:anchorId="682332EE" id="Flowchart: Multidocument 20" o:spid="_x0000_s1026" type="#_x0000_t115" style="position:absolute;margin-left:29.25pt;margin-top:19.65pt;width:60pt;height:22.5pt;z-index:251683840;visibility:visible;mso-wrap-style:square;mso-width-percent:0;mso-height-percent:0;mso-wrap-distance-left:9pt;mso-wrap-distance-top:0;mso-wrap-distance-right:9pt;mso-wrap-distance-bottom:0;mso-position-horizontal:absolute;mso-position-horizontal-relative:left-margin-area;mso-position-vertical:absolute;mso-position-vertical-relative:text;mso-width-percent:0;mso-height-percent:0;mso-width-relative:margin;mso-height-relative:margin;v-text-anchor:middle" o:gfxdata="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" strokecolor="#1f4d78 [1604]" strokeweight="1pt">
-                <v:fill r:id="rId14" o:title="" recolor="t" rotate="t" type="tile"/>
+              <v:shape w14:anchorId="7D1A0C6C" id="Flowchart: Multidocument 25" o:spid="_x0000_s1026" type="#_x0000_t115" style="position:absolute;margin-left:113.25pt;margin-top:.75pt;width:60pt;height:22.5pt;z-index:251685888;visibility:visible;mso-wrap-style:square;mso-width-percent:0;mso-height-percent:0;mso-wrap-distance-left:9pt;mso-wrap-distance-top:0;mso-wrap-distance-right:9pt;mso-wrap-distance-bottom:0;mso-position-horizontal:absolute;mso-position-horizontal-relative:margin;mso-position-vertical:absolute;mso-position-vertical-relative:text;mso-width-percent:0;mso-height-percent:0;mso-width-relative:margin;mso-height-relative:margin;v-text-anchor:middle" o:gfxdata="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" strokecolor="#1f4d78 [1604]" strokeweight="1pt">
+                <v:fill r:id="rId18" o:title="" recolor="t" rotate="t" type="tile"/>
                 <w10:wrap anchorx="margin"/>
               </v:shape>
             </w:pict>
           </mc:Fallback>
         </mc:AlternateContent>
       </w:r>
-    </w:p>
-    <w:p>
-      <w:pPr>
-        <w:rPr>
-          <w:vertAlign w:val="subscript"/>
-        </w:rPr>
-      </w:pPr>
       <w:r>
         <w:rPr>
           <w:noProof/>
@@ -2591,18 +3337,18 @@
         <mc:AlternateContent>
           <mc:Choice Requires="wps">
             <w:drawing>
-              <wp:anchor distT="0" distB="0" distL="114300" distR="114300" simplePos="0" relativeHeight="251685888" behindDoc="0" locked="0" layoutInCell="1" allowOverlap="1" wp14:anchorId="21CC9AE9" wp14:editId="43795096">
+              <wp:anchor distT="0" distB="0" distL="114300" distR="114300" simplePos="0" relativeHeight="251687936" behindDoc="0" locked="0" layoutInCell="1" allowOverlap="1" wp14:anchorId="11CB40A6" wp14:editId="6390EDA2">
                 <wp:simplePos x="0" y="0"/>
                 <wp:positionH relativeFrom="margin">
-                  <wp:posOffset>1362075</wp:posOffset>
+                  <wp:posOffset>561975</wp:posOffset>
                 </wp:positionH>
                 <wp:positionV relativeFrom="paragraph">
-                  <wp:posOffset>9525</wp:posOffset>
+                  <wp:posOffset>11430</wp:posOffset>
                 </wp:positionV>
                 <wp:extent cx="762000" cy="285750"/>
                 <wp:effectExtent l="0" t="0" r="19050" b="19050"/>
                 <wp:wrapNone/>
-                <wp:docPr id="25" name="Flowchart: Multidocument 25"/>
+                <wp:docPr id="26" name="Flowchart: Multidocument 26"/>
                 <wp:cNvGraphicFramePr/>
                 <a:graphic xmlns:a="http://schemas.openxmlformats.org/drawingml/2006/main">
                   <a:graphicData uri="http://schemas.microsoft.com/office/word/2010/wordprocessingShape">
@@ -2617,7 +3363,7 @@
                           <a:avLst/>
                         </a:prstGeom>
                         <a:blipFill>
-                          <a:blip r:embed="rId13"/>
+                          <a:blip r:embed="rId17"/>
                           <a:tile tx="0" ty="0" sx="100000" sy="100000" flip="none" algn="tl"/>
                         </a:blipFill>
                       </wps:spPr>
@@ -2657,14 +3403,29 @@
           </mc:Choice>
           <mc:Fallback>
             <w:pict>
-              <v:shape w14:anchorId="7ECB7E89" id="Flowchart: Multidocument 25" o:spid="_x0000_s1026" type="#_x0000_t115" style="position:absolute;margin-left:107.25pt;margin-top:.75pt;width:60pt;height:22.5pt;z-index:251685888;visibility:visible;mso-wrap-style:square;mso-width-percent:0;mso-height-percent:0;mso-wrap-distance-left:9pt;mso-wrap-distance-top:0;mso-wrap-distance-right:9pt;mso-wrap-distance-bottom:0;mso-position-horizontal:absolute;mso-position-horizontal-relative:margin;mso-position-vertical:absolute;mso-position-vertical-relative:text;mso-width-percent:0;mso-height-percent:0;mso-width-relative:margin;mso-height-relative:margin;v-text-anchor:middle" o:gfxdata="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" strokecolor="#1f4d78 [1604]" strokeweight="1pt">
-                <v:fill r:id="rId14" o:title="" recolor="t" rotate="t" type="tile"/>
+              <v:shape w14:anchorId="673CE35B" id="Flowchart: Multidocument 26" o:spid="_x0000_s1026" type="#_x0000_t115" style="position:absolute;margin-left:44.25pt;margin-top:.9pt;width:60pt;height:22.5pt;z-index:251687936;visibility:visible;mso-wrap-style:square;mso-width-percent:0;mso-height-percent:0;mso-wrap-distance-left:9pt;mso-wrap-distance-top:0;mso-wrap-distance-right:9pt;mso-wrap-distance-bottom:0;mso-position-horizontal:absolute;mso-position-horizontal-relative:margin;mso-position-vertical:absolute;mso-position-vertical-relative:text;mso-width-percent:0;mso-height-percent:0;mso-width-relative:margin;mso-height-relative:margin;v-text-anchor:middle" o:gfxdata="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" strokecolor="#1f4d78 [1604]" strokeweight="1pt">
+                <v:fill r:id="rId18" o:title="" recolor="t" rotate="t" type="tile"/>
                 <w10:wrap anchorx="margin"/>
               </v:shape>
             </w:pict>
           </mc:Fallback>
         </mc:AlternateContent>
       </w:r>
+    </w:p>
+    <w:p>
+      <w:pPr>
+        <w:rPr>
+          <w:noProof/>
+          <w:vertAlign w:val="subscript"/>
+        </w:rPr>
+      </w:pPr>
+    </w:p>
+    <w:p>
+      <w:pPr>
+        <w:rPr>
+          <w:vertAlign w:val="subscript"/>
+        </w:rPr>
+      </w:pPr>
     </w:p>
     <w:p>
       <w:pPr>

</xml_diff>

<commit_message>
:pencil:, :books: :camera: final flow diag. updates
</commit_message>
<xml_diff>
--- a/flowDiagram.docx
+++ b/flowDiagram.docx
@@ -7,14 +7,109 @@
         <w:rPr>
           <w:noProof/>
         </w:rPr>
+        <mc:AlternateContent>
+          <mc:Choice Requires="wps">
+            <w:drawing>
+              <wp:anchor distT="0" distB="0" distL="114300" distR="114300" simplePos="0" relativeHeight="251729920" behindDoc="0" locked="0" layoutInCell="1" allowOverlap="1" wp14:anchorId="14C919FD" wp14:editId="4B7ABD93">
+                <wp:simplePos x="0" y="0"/>
+                <wp:positionH relativeFrom="column">
+                  <wp:posOffset>-457200</wp:posOffset>
+                </wp:positionH>
+                <wp:positionV relativeFrom="paragraph">
+                  <wp:posOffset>295274</wp:posOffset>
+                </wp:positionV>
+                <wp:extent cx="238125" cy="1571625"/>
+                <wp:effectExtent l="38100" t="0" r="28575" b="28575"/>
+                <wp:wrapNone/>
+                <wp:docPr id="301" name="Left Brace 301"/>
+                <wp:cNvGraphicFramePr/>
+                <a:graphic xmlns:a="http://schemas.openxmlformats.org/drawingml/2006/main">
+                  <a:graphicData uri="http://schemas.microsoft.com/office/word/2010/wordprocessingShape">
+                    <wps:wsp>
+                      <wps:cNvSpPr/>
+                      <wps:spPr>
+                        <a:xfrm>
+                          <a:off x="0" y="0"/>
+                          <a:ext cx="238125" cy="1571625"/>
+                        </a:xfrm>
+                        <a:prstGeom prst="leftBrace">
+                          <a:avLst/>
+                        </a:prstGeom>
+                      </wps:spPr>
+                      <wps:style>
+                        <a:lnRef idx="1">
+                          <a:schemeClr val="accent1"/>
+                        </a:lnRef>
+                        <a:fillRef idx="0">
+                          <a:schemeClr val="accent1"/>
+                        </a:fillRef>
+                        <a:effectRef idx="0">
+                          <a:schemeClr val="accent1"/>
+                        </a:effectRef>
+                        <a:fontRef idx="minor">
+                          <a:schemeClr val="tx1"/>
+                        </a:fontRef>
+                      </wps:style>
+                      <wps:bodyPr rot="0" spcFirstLastPara="0" vertOverflow="overflow" horzOverflow="overflow" vert="horz" wrap="square" lIns="91440" tIns="45720" rIns="91440" bIns="45720" numCol="1" spcCol="0" rtlCol="0" fromWordArt="0" anchor="ctr" anchorCtr="0" forceAA="0" compatLnSpc="1">
+                        <a:prstTxWarp prst="textNoShape">
+                          <a:avLst/>
+                        </a:prstTxWarp>
+                        <a:noAutofit/>
+                      </wps:bodyPr>
+                    </wps:wsp>
+                  </a:graphicData>
+                </a:graphic>
+                <wp14:sizeRelH relativeFrom="margin">
+                  <wp14:pctWidth>0</wp14:pctWidth>
+                </wp14:sizeRelH>
+                <wp14:sizeRelV relativeFrom="margin">
+                  <wp14:pctHeight>0</wp14:pctHeight>
+                </wp14:sizeRelV>
+              </wp:anchor>
+            </w:drawing>
+          </mc:Choice>
+          <mc:Fallback>
+            <w:pict>
+              <v:shapetype w14:anchorId="489C7FD5" id="_x0000_t87" coordsize="21600,21600" o:spt="87" adj="1800,10800" path="m21600,qx10800@0l10800@2qy0@11,10800@3l10800@1qy21600,21600e" filled="f">
+                <v:formulas>
+                  <v:f eqn="val #0"/>
+                  <v:f eqn="sum 21600 0 #0"/>
+                  <v:f eqn="sum #1 0 #0"/>
+                  <v:f eqn="sum #1 #0 0"/>
+                  <v:f eqn="prod #0 9598 32768"/>
+                  <v:f eqn="sum 21600 0 @4"/>
+                  <v:f eqn="sum 21600 0 #1"/>
+                  <v:f eqn="min #1 @6"/>
+                  <v:f eqn="prod @7 1 2"/>
+                  <v:f eqn="prod #0 2 1"/>
+                  <v:f eqn="sum 21600 0 @9"/>
+                  <v:f eqn="val #1"/>
+                </v:formulas>
+                <v:path arrowok="t" o:connecttype="custom" o:connectlocs="21600,0;0,10800;21600,21600" textboxrect="13963,@4,21600,@5"/>
+                <v:handles>
+                  <v:h position="center,#0" yrange="0,@8"/>
+                  <v:h position="topLeft,#1" yrange="@9,@10"/>
+                </v:handles>
+              </v:shapetype>
+              <v:shape id="Left Brace 301" o:spid="_x0000_s1026" type="#_x0000_t87" style="position:absolute;margin-left:-36pt;margin-top:23.25pt;width:18.75pt;height:123.75pt;z-index:251729920;visibility:visible;mso-wrap-style:square;mso-width-percent:0;mso-height-percent:0;mso-wrap-distance-left:9pt;mso-wrap-distance-top:0;mso-wrap-distance-right:9pt;mso-wrap-distance-bottom:0;mso-position-horizontal:absolute;mso-position-horizontal-relative:text;mso-position-vertical:absolute;mso-position-vertical-relative:text;mso-width-percent:0;mso-height-percent:0;mso-width-relative:margin;mso-height-relative:margin;v-text-anchor:middle" o:gfxdata="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" adj="273" strokecolor="#5b9bd5 [3204]" strokeweight=".5pt">
+                <v:stroke joinstyle="miter"/>
+              </v:shape>
+            </w:pict>
+          </mc:Fallback>
+        </mc:AlternateContent>
+      </w:r>
+      <w:r>
+        <w:rPr>
+          <w:noProof/>
+        </w:rPr>
         <w:drawing>
-          <wp:anchor distT="0" distB="0" distL="114300" distR="114300" simplePos="0" relativeHeight="251695104" behindDoc="0" locked="0" layoutInCell="1" allowOverlap="1" wp14:anchorId="47A1128A" wp14:editId="51E2D3CA">
+          <wp:anchor distT="0" distB="0" distL="114300" distR="114300" simplePos="0" relativeHeight="251695104" behindDoc="0" locked="0" layoutInCell="1" allowOverlap="1" wp14:anchorId="47A1128A" wp14:editId="2ECE70E8">
             <wp:simplePos x="0" y="0"/>
             <wp:positionH relativeFrom="margin">
-              <wp:posOffset>1133475</wp:posOffset>
+              <wp:posOffset>1304925</wp:posOffset>
             </wp:positionH>
             <wp:positionV relativeFrom="paragraph">
-              <wp:posOffset>0</wp:posOffset>
+              <wp:posOffset>266700</wp:posOffset>
             </wp:positionV>
             <wp:extent cx="323850" cy="323850"/>
             <wp:effectExtent l="0" t="0" r="0" b="0"/>
@@ -39,7 +134,7 @@
                     <pic:cNvPicPr/>
                   </pic:nvPicPr>
                   <pic:blipFill>
-                    <a:blip r:embed="rId7" cstate="print">
+                    <a:blip r:embed="rId8" cstate="print">
                       <a:extLst>
                         <a:ext uri="{28A0092B-C50C-407E-A947-70E740481C1C}">
                           <a14:useLocalDpi xmlns:a14="http://schemas.microsoft.com/office/drawing/2010/main" val="0"/>
@@ -77,13 +172,13 @@
           <w:color w:val="FFFF00"/>
         </w:rPr>
         <w:drawing>
-          <wp:anchor distT="0" distB="0" distL="114300" distR="114300" simplePos="0" relativeHeight="251701248" behindDoc="0" locked="0" layoutInCell="1" allowOverlap="1" wp14:anchorId="056D36CD" wp14:editId="6D7B1CA6">
+          <wp:anchor distT="0" distB="0" distL="114300" distR="114300" simplePos="0" relativeHeight="251701248" behindDoc="0" locked="0" layoutInCell="1" allowOverlap="1" wp14:anchorId="056D36CD" wp14:editId="2D6829E0">
             <wp:simplePos x="0" y="0"/>
-            <wp:positionH relativeFrom="margin">
-              <wp:align>left</wp:align>
+            <wp:positionH relativeFrom="leftMargin">
+              <wp:posOffset>686435</wp:posOffset>
             </wp:positionH>
             <wp:positionV relativeFrom="paragraph">
-              <wp:posOffset>8890</wp:posOffset>
+              <wp:posOffset>209550</wp:posOffset>
             </wp:positionV>
             <wp:extent cx="275590" cy="271145"/>
             <wp:effectExtent l="0" t="0" r="0" b="0"/>
@@ -108,7 +203,7 @@
                     <pic:cNvPicPr/>
                   </pic:nvPicPr>
                   <pic:blipFill rotWithShape="1">
-                    <a:blip r:embed="rId8" cstate="print">
+                    <a:blip r:embed="rId9" cstate="print">
                       <a:extLst>
                         <a:ext uri="{28A0092B-C50C-407E-A947-70E740481C1C}">
                           <a14:useLocalDpi xmlns:a14="http://schemas.microsoft.com/office/drawing/2010/main" val="0"/>
@@ -121,7 +216,7 @@
                   <pic:spPr bwMode="auto">
                     <a:xfrm>
                       <a:off x="0" y="0"/>
-                      <a:ext cx="281977" cy="277277"/>
+                      <a:ext cx="275590" cy="271145"/>
                     </a:xfrm>
                     <a:prstGeom prst="rect">
                       <a:avLst/>
@@ -161,7 +256,7 @@
         <mc:AlternateContent>
           <mc:Choice Requires="wps">
             <w:drawing>
-              <wp:anchor distT="0" distB="0" distL="114300" distR="114300" simplePos="0" relativeHeight="251694080" behindDoc="0" locked="0" layoutInCell="1" allowOverlap="1" wp14:anchorId="2AC95C17" wp14:editId="2F96184D">
+              <wp:anchor distT="0" distB="0" distL="114300" distR="114300" simplePos="0" relativeHeight="251694080" behindDoc="0" locked="0" layoutInCell="1" allowOverlap="1" wp14:anchorId="2AC95C17" wp14:editId="6F69E224">
                 <wp:simplePos x="0" y="0"/>
                 <wp:positionH relativeFrom="column">
                   <wp:posOffset>4019550</wp:posOffset>
@@ -224,7 +319,7 @@
           </mc:Choice>
           <mc:Fallback>
             <w:pict>
-              <v:oval w14:anchorId="77BE0972" id="Oval 195" o:spid="_x0000_s1026" style="position:absolute;margin-left:316.5pt;margin-top:.75pt;width:74.25pt;height:48pt;z-index:251694080;visibility:visible;mso-wrap-style:square;mso-width-percent:0;mso-height-percent:0;mso-wrap-distance-left:9pt;mso-wrap-distance-top:0;mso-wrap-distance-right:9pt;mso-wrap-distance-bottom:0;mso-position-horizontal:absolute;mso-position-horizontal-relative:text;mso-position-vertical:absolute;mso-position-vertical-relative:text;mso-width-percent:0;mso-height-percent:0;mso-width-relative:margin;mso-height-relative:margin;v-text-anchor:middle" o:gfxdata="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" filled="f" strokecolor="#1f4d78 [1604]" strokeweight="1pt">
+              <v:oval w14:anchorId="36339DE6" id="Oval 195" o:spid="_x0000_s1026" style="position:absolute;margin-left:316.5pt;margin-top:.75pt;width:74.25pt;height:48pt;z-index:251694080;visibility:visible;mso-wrap-style:square;mso-width-percent:0;mso-height-percent:0;mso-wrap-distance-left:9pt;mso-wrap-distance-top:0;mso-wrap-distance-right:9pt;mso-wrap-distance-bottom:0;mso-position-horizontal:absolute;mso-position-horizontal-relative:text;mso-position-vertical:absolute;mso-position-vertical-relative:text;mso-width-percent:0;mso-height-percent:0;mso-width-relative:margin;mso-height-relative:margin;v-text-anchor:middle" o:gfxdata="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" filled="f" strokecolor="#1f4d78 [1604]" strokeweight="1pt">
                 <v:stroke joinstyle="miter"/>
               </v:oval>
             </w:pict>
@@ -238,7 +333,7 @@
         <mc:AlternateContent>
           <mc:Choice Requires="wps">
             <w:drawing>
-              <wp:anchor distT="0" distB="0" distL="114300" distR="114300" simplePos="0" relativeHeight="251659264" behindDoc="0" locked="0" layoutInCell="1" allowOverlap="1" wp14:anchorId="4D44C41B" wp14:editId="3BB687E0">
+              <wp:anchor distT="0" distB="0" distL="114300" distR="114300" simplePos="0" relativeHeight="251659264" behindDoc="0" locked="0" layoutInCell="1" allowOverlap="1" wp14:anchorId="4D44C41B" wp14:editId="73177EFD">
                 <wp:simplePos x="0" y="0"/>
                 <wp:positionH relativeFrom="margin">
                   <wp:posOffset>-152400</wp:posOffset>
@@ -248,7 +343,15 @@
                 </wp:positionV>
                 <wp:extent cx="1724025" cy="552450"/>
                 <wp:effectExtent l="0" t="0" r="28575" b="19050"/>
-                <wp:wrapNone/>
+                <wp:wrapThrough wrapText="bothSides">
+                  <wp:wrapPolygon edited="0">
+                    <wp:start x="0" y="0"/>
+                    <wp:lineTo x="0" y="21600"/>
+                    <wp:lineTo x="21719" y="21600"/>
+                    <wp:lineTo x="21719" y="0"/>
+                    <wp:lineTo x="0" y="0"/>
+                  </wp:wrapPolygon>
+                </wp:wrapThrough>
                 <wp:docPr id="2" name="Rectangle 2"/>
                 <wp:cNvGraphicFramePr/>
                 <a:graphic xmlns:a="http://schemas.openxmlformats.org/drawingml/2006/main">
@@ -285,8 +388,22 @@
                         <w:txbxContent>
                           <w:p>
                             <w:pPr>
-                              <w:jc w:val="center"/>
+                              <w:rPr>
+                                <w:color w:val="000000" w:themeColor="text1"/>
+                              </w:rPr>
                             </w:pPr>
+                            <w:r>
+                              <w:rPr>
+                                <w:color w:val="000000" w:themeColor="text1"/>
+                              </w:rPr>
+                              <w:t>GEE</w:t>
+                            </w:r>
+                            <w:r>
+                              <w:rPr>
+                                <w:color w:val="000000" w:themeColor="text1"/>
+                              </w:rPr>
+                              <w:t xml:space="preserve"> L8 OLI + MODIS_Aqua</w:t>
+                            </w:r>
                           </w:p>
                         </w:txbxContent>
                       </wps:txbx>
@@ -315,12 +432,26 @@
                   <w:txbxContent>
                     <w:p>
                       <w:pPr>
-                        <w:jc w:val="center"/>
+                        <w:rPr>
+                          <w:color w:val="000000" w:themeColor="text1"/>
+                        </w:rPr>
                       </w:pPr>
+                      <w:r>
+                        <w:rPr>
+                          <w:color w:val="000000" w:themeColor="text1"/>
+                        </w:rPr>
+                        <w:t>GEE</w:t>
+                      </w:r>
+                      <w:r>
+                        <w:rPr>
+                          <w:color w:val="000000" w:themeColor="text1"/>
+                        </w:rPr>
+                        <w:t xml:space="preserve"> L8 OLI + MODIS_Aqua</w:t>
+                      </w:r>
                     </w:p>
                   </w:txbxContent>
                 </v:textbox>
-                <w10:wrap anchorx="margin"/>
+                <w10:wrap type="through" anchorx="margin"/>
               </v:rect>
             </w:pict>
           </mc:Fallback>
@@ -340,50 +471,65 @@
         <mc:AlternateContent>
           <mc:Choice Requires="wps">
             <w:drawing>
-              <wp:anchor distT="0" distB="0" distL="114300" distR="114300" simplePos="0" relativeHeight="251674624" behindDoc="0" locked="0" layoutInCell="1" allowOverlap="1" wp14:anchorId="42346ABF" wp14:editId="6BE843F4">
+              <wp:anchor distT="45720" distB="45720" distL="114300" distR="114300" simplePos="0" relativeHeight="251734016" behindDoc="0" locked="0" layoutInCell="1" allowOverlap="1" wp14:anchorId="62884F7D" wp14:editId="082CE667">
                 <wp:simplePos x="0" y="0"/>
                 <wp:positionH relativeFrom="column">
-                  <wp:posOffset>-342900</wp:posOffset>
+                  <wp:posOffset>-1380490</wp:posOffset>
                 </wp:positionH>
                 <wp:positionV relativeFrom="paragraph">
-                  <wp:posOffset>161925</wp:posOffset>
+                  <wp:posOffset>219075</wp:posOffset>
                 </wp:positionV>
-                <wp:extent cx="209550" cy="2438400"/>
-                <wp:effectExtent l="38100" t="0" r="19050" b="19050"/>
-                <wp:wrapNone/>
-                <wp:docPr id="14" name="Left Brace 14"/>
-                <wp:cNvGraphicFramePr/>
+                <wp:extent cx="1485900" cy="266700"/>
+                <wp:effectExtent l="0" t="0" r="0" b="0"/>
+                <wp:wrapSquare wrapText="bothSides"/>
+                <wp:docPr id="303" name="Text Box 2"/>
+                <wp:cNvGraphicFramePr>
+                  <a:graphicFrameLocks xmlns:a="http://schemas.openxmlformats.org/drawingml/2006/main"/>
+                </wp:cNvGraphicFramePr>
                 <a:graphic xmlns:a="http://schemas.openxmlformats.org/drawingml/2006/main">
                   <a:graphicData uri="http://schemas.microsoft.com/office/word/2010/wordprocessingShape">
                     <wps:wsp>
-                      <wps:cNvSpPr/>
-                      <wps:spPr>
-                        <a:xfrm>
+                      <wps:cNvSpPr txBox="1">
+                        <a:spLocks noChangeArrowheads="1"/>
+                      </wps:cNvSpPr>
+                      <wps:spPr bwMode="auto">
+                        <a:xfrm rot="16200000">
                           <a:off x="0" y="0"/>
-                          <a:ext cx="209550" cy="2438400"/>
+                          <a:ext cx="1485900" cy="266700"/>
                         </a:xfrm>
-                        <a:prstGeom prst="leftBrace">
+                        <a:prstGeom prst="rect">
                           <a:avLst/>
                         </a:prstGeom>
+                        <a:ln>
+                          <a:noFill/>
+                          <a:headEnd/>
+                          <a:tailEnd/>
+                        </a:ln>
                       </wps:spPr>
                       <wps:style>
-                        <a:lnRef idx="1">
+                        <a:lnRef idx="2">
                           <a:schemeClr val="accent1"/>
                         </a:lnRef>
-                        <a:fillRef idx="0">
-                          <a:schemeClr val="accent1"/>
+                        <a:fillRef idx="1">
+                          <a:schemeClr val="lt1"/>
                         </a:fillRef>
                         <a:effectRef idx="0">
                           <a:schemeClr val="accent1"/>
                         </a:effectRef>
                         <a:fontRef idx="minor">
-                          <a:schemeClr val="tx1"/>
+                          <a:schemeClr val="dk1"/>
                         </a:fontRef>
                       </wps:style>
-                      <wps:bodyPr rot="0" spcFirstLastPara="0" vertOverflow="overflow" horzOverflow="overflow" vert="horz" wrap="square" lIns="91440" tIns="45720" rIns="91440" bIns="45720" numCol="1" spcCol="0" rtlCol="0" fromWordArt="0" anchor="ctr" anchorCtr="0" forceAA="0" compatLnSpc="1">
-                        <a:prstTxWarp prst="textNoShape">
-                          <a:avLst/>
-                        </a:prstTxWarp>
+                      <wps:txbx>
+                        <w:txbxContent>
+                          <w:p>
+                            <w:r>
+                              <w:t>Raw Data Acquisition</w:t>
+                            </w:r>
+                          </w:p>
+                        </w:txbxContent>
+                      </wps:txbx>
+                      <wps:bodyPr rot="0" vert="horz" wrap="square" lIns="91440" tIns="45720" rIns="91440" bIns="45720" anchor="t" anchorCtr="0">
                         <a:noAutofit/>
                       </wps:bodyPr>
                     </wps:wsp>
@@ -400,38 +546,27 @@
           </mc:Choice>
           <mc:Fallback>
             <w:pict>
-              <v:shapetype w14:anchorId="75745EC2" id="_x0000_t87" coordsize="21600,21600" o:spt="87" adj="1800,10800" path="m21600,qx10800@0l10800@2qy0@11,10800@3l10800@1qy21600,21600e" filled="f">
-                <v:formulas>
-                  <v:f eqn="val #0"/>
-                  <v:f eqn="sum 21600 0 #0"/>
-                  <v:f eqn="sum #1 0 #0"/>
-                  <v:f eqn="sum #1 #0 0"/>
-                  <v:f eqn="prod #0 9598 32768"/>
-                  <v:f eqn="sum 21600 0 @4"/>
-                  <v:f eqn="sum 21600 0 #1"/>
-                  <v:f eqn="min #1 @6"/>
-                  <v:f eqn="prod @7 1 2"/>
-                  <v:f eqn="prod #0 2 1"/>
-                  <v:f eqn="sum 21600 0 @9"/>
-                  <v:f eqn="val #1"/>
-                </v:formulas>
-                <v:path arrowok="t" o:connecttype="custom" o:connectlocs="21600,0;0,10800;21600,21600" textboxrect="13963,@4,21600,@5"/>
-                <v:handles>
-                  <v:h position="center,#0" yrange="0,@8"/>
-                  <v:h position="topLeft,#1" yrange="@9,@10"/>
-                </v:handles>
+              <v:shapetype w14:anchorId="62884F7D" id="_x0000_t202" coordsize="21600,21600" o:spt="202" path="m,l,21600r21600,l21600,xe">
+                <v:stroke joinstyle="miter"/>
+                <v:path gradientshapeok="t" o:connecttype="rect"/>
               </v:shapetype>
-              <v:shape id="Left Brace 14" o:spid="_x0000_s1026" type="#_x0000_t87" style="position:absolute;margin-left:-27pt;margin-top:12.75pt;width:16.5pt;height:192pt;z-index:251674624;visibility:visible;mso-wrap-style:square;mso-width-percent:0;mso-height-percent:0;mso-wrap-distance-left:9pt;mso-wrap-distance-top:0;mso-wrap-distance-right:9pt;mso-wrap-distance-bottom:0;mso-position-horizontal:absolute;mso-position-horizontal-relative:text;mso-position-vertical:absolute;mso-position-vertical-relative:text;mso-width-percent:0;mso-height-percent:0;mso-width-relative:margin;mso-height-relative:margin;v-text-anchor:middle" o:gfxdata="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" adj="155" strokecolor="#5b9bd5 [3204]" strokeweight=".5pt">
-                <v:stroke joinstyle="miter"/>
+              <v:shape id="Text Box 2" o:spid="_x0000_s1027" type="#_x0000_t202" style="position:absolute;margin-left:-108.7pt;margin-top:17.25pt;width:117pt;height:21pt;rotation:-90;z-index:251734016;visibility:visible;mso-wrap-style:square;mso-width-percent:0;mso-height-percent:0;mso-wrap-distance-left:9pt;mso-wrap-distance-top:3.6pt;mso-wrap-distance-right:9pt;mso-wrap-distance-bottom:3.6pt;mso-position-horizontal:absolute;mso-position-horizontal-relative:text;mso-position-vertical:absolute;mso-position-vertical-relative:text;mso-width-percent:0;mso-height-percent:0;mso-width-relative:margin;mso-height-relative:margin;v-text-anchor:top" o:gfxdata="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" fillcolor="white [3201]" stroked="f" strokeweight="1pt">
+                <v:textbox>
+                  <w:txbxContent>
+                    <w:p>
+                      <w:r>
+                        <w:t>Raw Data Acquisition</w:t>
+                      </w:r>
+                    </w:p>
+                  </w:txbxContent>
+                </v:textbox>
+                <w10:wrap type="square"/>
               </v:shape>
             </w:pict>
           </mc:Fallback>
         </mc:AlternateContent>
       </w:r>
       <w:r>
-        <w:t>Dataset: L8 + M-Aqua</w:t>
-      </w:r>
-      <w:r>
         <w:tab/>
       </w:r>
       <w:r>
@@ -449,16 +584,16 @@
         <mc:AlternateContent>
           <mc:Choice Requires="wps">
             <w:drawing>
-              <wp:anchor distT="0" distB="0" distL="114300" distR="114300" simplePos="0" relativeHeight="251660288" behindDoc="0" locked="0" layoutInCell="1" allowOverlap="1" wp14:anchorId="474732E1" wp14:editId="028BAFAC">
+              <wp:anchor distT="0" distB="0" distL="114300" distR="114300" simplePos="0" relativeHeight="251660288" behindDoc="0" locked="0" layoutInCell="1" allowOverlap="1" wp14:anchorId="474732E1" wp14:editId="2A8BEF8B">
                 <wp:simplePos x="0" y="0"/>
                 <wp:positionH relativeFrom="column">
-                  <wp:posOffset>600075</wp:posOffset>
+                  <wp:posOffset>581025</wp:posOffset>
                 </wp:positionH>
                 <wp:positionV relativeFrom="paragraph">
-                  <wp:posOffset>153035</wp:posOffset>
+                  <wp:posOffset>105410</wp:posOffset>
                 </wp:positionV>
-                <wp:extent cx="66675" cy="247650"/>
-                <wp:effectExtent l="19050" t="0" r="47625" b="38100"/>
+                <wp:extent cx="85725" cy="295275"/>
+                <wp:effectExtent l="19050" t="0" r="47625" b="47625"/>
                 <wp:wrapNone/>
                 <wp:docPr id="3" name="Arrow: Down 3"/>
                 <wp:cNvGraphicFramePr/>
@@ -469,7 +604,7 @@
                       <wps:spPr>
                         <a:xfrm>
                           <a:off x="0" y="0"/>
-                          <a:ext cx="66675" cy="247650"/>
+                          <a:ext cx="85725" cy="295275"/>
                         </a:xfrm>
                         <a:prstGeom prst="downArrow">
                           <a:avLst/>
@@ -512,7 +647,7 @@
           </mc:Choice>
           <mc:Fallback>
             <w:pict>
-              <v:shapetype w14:anchorId="5DE89DE6" id="_x0000_t67" coordsize="21600,21600" o:spt="67" adj="16200,5400" path="m0@0l@1@0@1,0@2,0@2@0,21600@0,10800,21600xe">
+              <v:shapetype w14:anchorId="58A797E4" id="_x0000_t67" coordsize="21600,21600" o:spt="67" adj="16200,5400" path="m0@0l@1@0@1,0@2,0@2@0,21600@0,10800,21600xe">
                 <v:stroke joinstyle="miter"/>
                 <v:formulas>
                   <v:f eqn="val #0"/>
@@ -528,7 +663,7 @@
                   <v:h position="#1,#0" xrange="0,10800" yrange="0,21600"/>
                 </v:handles>
               </v:shapetype>
-              <v:shape id="Arrow: Down 3" o:spid="_x0000_s1026" type="#_x0000_t67" style="position:absolute;margin-left:47.25pt;margin-top:12.05pt;width:5.25pt;height:19.5pt;z-index:251660288;visibility:visible;mso-wrap-style:square;mso-width-percent:0;mso-height-percent:0;mso-wrap-distance-left:9pt;mso-wrap-distance-top:0;mso-wrap-distance-right:9pt;mso-wrap-distance-bottom:0;mso-position-horizontal:absolute;mso-position-horizontal-relative:text;mso-position-vertical:absolute;mso-position-vertical-relative:text;mso-width-percent:0;mso-height-percent:0;mso-width-relative:margin;mso-height-relative:margin;v-text-anchor:middle" o:gfxdata="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" adj="18692" filled="f" strokecolor="#1f4d78 [1604]" strokeweight="1pt"/>
+              <v:shape id="Arrow: Down 3" o:spid="_x0000_s1026" type="#_x0000_t67" style="position:absolute;margin-left:45.75pt;margin-top:8.3pt;width:6.75pt;height:23.25pt;z-index:251660288;visibility:visible;mso-wrap-style:square;mso-width-percent:0;mso-height-percent:0;mso-wrap-distance-left:9pt;mso-wrap-distance-top:0;mso-wrap-distance-right:9pt;mso-wrap-distance-bottom:0;mso-position-horizontal:absolute;mso-position-horizontal-relative:text;mso-position-vertical:absolute;mso-position-vertical-relative:text;mso-width-percent:0;mso-height-percent:0;mso-width-relative:margin;mso-height-relative:margin;v-text-anchor:middle" o:gfxdata="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" adj="18465" filled="f" strokecolor="#1f4d78 [1604]" strokeweight="1pt"/>
             </w:pict>
           </mc:Fallback>
         </mc:AlternateContent>
@@ -543,6 +678,91 @@
           <w:noProof/>
         </w:rPr>
       </w:pPr>
+      <w:r>
+        <w:rPr>
+          <w:noProof/>
+        </w:rPr>
+        <mc:AlternateContent>
+          <mc:Choice Requires="wps">
+            <w:drawing>
+              <wp:anchor distT="0" distB="0" distL="114300" distR="114300" simplePos="0" relativeHeight="251670528" behindDoc="0" locked="0" layoutInCell="1" allowOverlap="1" wp14:anchorId="5B8112D2" wp14:editId="736FC5C6">
+                <wp:simplePos x="0" y="0"/>
+                <wp:positionH relativeFrom="margin">
+                  <wp:posOffset>-66675</wp:posOffset>
+                </wp:positionH>
+                <wp:positionV relativeFrom="paragraph">
+                  <wp:posOffset>152400</wp:posOffset>
+                </wp:positionV>
+                <wp:extent cx="1504950" cy="600075"/>
+                <wp:effectExtent l="0" t="0" r="19050" b="28575"/>
+                <wp:wrapNone/>
+                <wp:docPr id="9" name="Flowchart: Multidocument 9"/>
+                <wp:cNvGraphicFramePr/>
+                <a:graphic xmlns:a="http://schemas.openxmlformats.org/drawingml/2006/main">
+                  <a:graphicData uri="http://schemas.microsoft.com/office/word/2010/wordprocessingShape">
+                    <wps:wsp>
+                      <wps:cNvSpPr/>
+                      <wps:spPr>
+                        <a:xfrm>
+                          <a:off x="0" y="0"/>
+                          <a:ext cx="1504950" cy="600075"/>
+                        </a:xfrm>
+                        <a:prstGeom prst="flowChartMultidocument">
+                          <a:avLst/>
+                        </a:prstGeom>
+                        <a:blipFill>
+                          <a:blip r:embed="rId10"/>
+                          <a:tile tx="0" ty="0" sx="100000" sy="100000" flip="none" algn="tl"/>
+                        </a:blipFill>
+                      </wps:spPr>
+                      <wps:style>
+                        <a:lnRef idx="2">
+                          <a:schemeClr val="accent1">
+                            <a:shade val="50000"/>
+                          </a:schemeClr>
+                        </a:lnRef>
+                        <a:fillRef idx="1">
+                          <a:schemeClr val="accent1"/>
+                        </a:fillRef>
+                        <a:effectRef idx="0">
+                          <a:schemeClr val="accent1"/>
+                        </a:effectRef>
+                        <a:fontRef idx="minor">
+                          <a:schemeClr val="lt1"/>
+                        </a:fontRef>
+                      </wps:style>
+                      <wps:bodyPr rot="0" spcFirstLastPara="0" vertOverflow="overflow" horzOverflow="overflow" vert="horz" wrap="square" lIns="91440" tIns="45720" rIns="91440" bIns="45720" numCol="1" spcCol="0" rtlCol="0" fromWordArt="0" anchor="ctr" anchorCtr="0" forceAA="0" compatLnSpc="1">
+                        <a:prstTxWarp prst="textNoShape">
+                          <a:avLst/>
+                        </a:prstTxWarp>
+                        <a:noAutofit/>
+                      </wps:bodyPr>
+                    </wps:wsp>
+                  </a:graphicData>
+                </a:graphic>
+                <wp14:sizeRelH relativeFrom="margin">
+                  <wp14:pctWidth>0</wp14:pctWidth>
+                </wp14:sizeRelH>
+                <wp14:sizeRelV relativeFrom="margin">
+                  <wp14:pctHeight>0</wp14:pctHeight>
+                </wp14:sizeRelV>
+              </wp:anchor>
+            </w:drawing>
+          </mc:Choice>
+          <mc:Fallback>
+            <w:pict>
+              <v:shapetype w14:anchorId="33D90A16" id="_x0000_t115" coordsize="21600,21600" o:spt="115" path="m,20465v810,317,1620,452,2397,725c3077,21325,3790,21417,4405,21597v1620,,2202,-180,2657,-272c7580,21280,8002,21010,8455,20917v422,-135,810,-405,1327,-542c10205,20150,10657,19967,11080,19742v517,-182,970,-407,1425,-590c13087,19017,13605,18745,14255,18610v615,-180,1262,-318,1942,-408c16975,18202,17785,18022,18595,18022r,-1670l19192,16252r808,l20000,14467r722,-75l21597,14392,21597,,2972,r,1815l1532,1815r,1860l,3675,,20465xem1532,3675nfl18595,3675r,12677em2972,1815nfl20000,1815r,12652e">
+                <v:stroke joinstyle="miter"/>
+                <v:path o:extrusionok="f" o:connecttype="custom" o:connectlocs="10800,0;0,10800;10800,19890;21600,10800" textboxrect="0,3675,18595,18022"/>
+              </v:shapetype>
+              <v:shape id="Flowchart: Multidocument 9" o:spid="_x0000_s1026" type="#_x0000_t115" style="position:absolute;margin-left:-5.25pt;margin-top:12pt;width:118.5pt;height:47.25pt;z-index:251670528;visibility:visible;mso-wrap-style:square;mso-width-percent:0;mso-height-percent:0;mso-wrap-distance-left:9pt;mso-wrap-distance-top:0;mso-wrap-distance-right:9pt;mso-wrap-distance-bottom:0;mso-position-horizontal:absolute;mso-position-horizontal-relative:margin;mso-position-vertical:absolute;mso-position-vertical-relative:text;mso-width-percent:0;mso-height-percent:0;mso-width-relative:margin;mso-height-relative:margin;v-text-anchor:middle" o:gfxdata="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" strokecolor="#1f4d78 [1604]" strokeweight="1pt">
+                <v:fill r:id="rId11" o:title="" recolor="t" rotate="t" type="tile"/>
+                <w10:wrap anchorx="margin"/>
+              </v:shape>
+            </w:pict>
+          </mc:Fallback>
+        </mc:AlternateContent>
+      </w:r>
       <w:r>
         <w:rPr>
           <w:noProof/>
@@ -610,7 +830,7 @@
           </mc:Choice>
           <mc:Fallback>
             <w:pict>
-              <v:shapetype w14:anchorId="1A0BC445" id="_x0000_t34" coordsize="21600,21600" o:spt="34" o:oned="t" adj="10800" path="m,l@0,0@0,21600,21600,21600e" filled="f">
+              <v:shapetype w14:anchorId="33AB72D7" id="_x0000_t34" coordsize="21600,21600" o:spt="34" o:oned="t" adj="10800" path="m,l@0,0@0,21600,21600,21600e" filled="f">
                 <v:stroke joinstyle="miter"/>
                 <v:formulas>
                   <v:f eqn="val #0"/>
@@ -703,11 +923,7 @@
           </mc:Choice>
           <mc:Fallback>
             <w:pict>
-              <v:shapetype w14:anchorId="706A59F4" id="_x0000_t202" coordsize="21600,21600" o:spt="202" path="m,l,21600r21600,l21600,xe">
-                <v:stroke joinstyle="miter"/>
-                <v:path gradientshapeok="t" o:connecttype="rect"/>
-              </v:shapetype>
-              <v:shape id="Text Box 2" o:spid="_x0000_s1027" type="#_x0000_t202" style="position:absolute;margin-left:435pt;margin-top:15.05pt;width:60pt;height:20.25pt;z-index:251711488;visibility:visible;mso-wrap-style:square;mso-width-percent:0;mso-height-percent:0;mso-wrap-distance-left:9pt;mso-wrap-distance-top:3.6pt;mso-wrap-distance-right:9pt;mso-wrap-distance-bottom:3.6pt;mso-position-horizontal:absolute;mso-position-horizontal-relative:text;mso-position-vertical:absolute;mso-position-vertical-relative:text;mso-width-percent:0;mso-height-percent:0;mso-width-relative:margin;mso-height-relative:margin;v-text-anchor:top" o:gfxdata="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">
+              <v:shape w14:anchorId="706A59F4" id="_x0000_s1028" type="#_x0000_t202" style="position:absolute;margin-left:435pt;margin-top:15.05pt;width:60pt;height:20.25pt;z-index:251711488;visibility:visible;mso-wrap-style:square;mso-width-percent:0;mso-height-percent:0;mso-wrap-distance-left:9pt;mso-wrap-distance-top:3.6pt;mso-wrap-distance-right:9pt;mso-wrap-distance-bottom:3.6pt;mso-position-horizontal:absolute;mso-position-horizontal-relative:text;mso-position-vertical:absolute;mso-position-vertical-relative:text;mso-width-percent:0;mso-height-percent:0;mso-width-relative:margin;mso-height-relative:margin;v-text-anchor:top" o:gfxdata="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">
                 <v:textbox>
                   <w:txbxContent>
                     <w:p>
@@ -759,7 +975,7 @@
                     <pic:cNvPicPr/>
                   </pic:nvPicPr>
                   <pic:blipFill>
-                    <a:blip r:embed="rId9" cstate="print">
+                    <a:blip r:embed="rId12" cstate="print">
                       <a:extLst>
                         <a:ext uri="{28A0092B-C50C-407E-A947-70E740481C1C}">
                           <a14:useLocalDpi xmlns:a14="http://schemas.microsoft.com/office/drawing/2010/main" val="0"/>
@@ -806,87 +1022,19 @@
         <w:rPr>
           <w:noProof/>
         </w:rPr>
-        <w:drawing>
-          <wp:anchor distT="0" distB="0" distL="114300" distR="114300" simplePos="0" relativeHeight="251715584" behindDoc="0" locked="0" layoutInCell="1" allowOverlap="1" wp14:anchorId="020C8E74" wp14:editId="37584C15">
-            <wp:simplePos x="0" y="0"/>
-            <wp:positionH relativeFrom="column">
-              <wp:posOffset>2737485</wp:posOffset>
-            </wp:positionH>
-            <wp:positionV relativeFrom="paragraph">
-              <wp:posOffset>172085</wp:posOffset>
-            </wp:positionV>
-            <wp:extent cx="1226185" cy="608965"/>
-            <wp:effectExtent l="0" t="0" r="0" b="635"/>
-            <wp:wrapThrough wrapText="bothSides">
-              <wp:wrapPolygon edited="0">
-                <wp:start x="0" y="0"/>
-                <wp:lineTo x="0" y="20947"/>
-                <wp:lineTo x="21141" y="20947"/>
-                <wp:lineTo x="21141" y="0"/>
-                <wp:lineTo x="0" y="0"/>
-              </wp:wrapPolygon>
-            </wp:wrapThrough>
-            <wp:docPr id="219" name="Picture 219"/>
-            <wp:cNvGraphicFramePr>
-              <a:graphicFrameLocks xmlns:a="http://schemas.openxmlformats.org/drawingml/2006/main" noChangeAspect="1"/>
-            </wp:cNvGraphicFramePr>
-            <a:graphic xmlns:a="http://schemas.openxmlformats.org/drawingml/2006/main">
-              <a:graphicData uri="http://schemas.openxmlformats.org/drawingml/2006/picture">
-                <pic:pic xmlns:pic="http://schemas.openxmlformats.org/drawingml/2006/picture">
-                  <pic:nvPicPr>
-                    <pic:cNvPr id="219" name="Picture 219"/>
-                    <pic:cNvPicPr/>
-                  </pic:nvPicPr>
-                  <pic:blipFill>
-                    <a:blip r:embed="rId10" cstate="print">
-                      <a:extLst>
-                        <a:ext uri="{28A0092B-C50C-407E-A947-70E740481C1C}">
-                          <a14:useLocalDpi xmlns:a14="http://schemas.microsoft.com/office/drawing/2010/main" val="0"/>
-                        </a:ext>
-                      </a:extLst>
-                    </a:blip>
-                    <a:stretch>
-                      <a:fillRect/>
-                    </a:stretch>
-                  </pic:blipFill>
-                  <pic:spPr>
-                    <a:xfrm>
-                      <a:off x="0" y="0"/>
-                      <a:ext cx="1226185" cy="608965"/>
-                    </a:xfrm>
-                    <a:prstGeom prst="rect">
-                      <a:avLst/>
-                    </a:prstGeom>
-                  </pic:spPr>
-                </pic:pic>
-              </a:graphicData>
-            </a:graphic>
-            <wp14:sizeRelH relativeFrom="page">
-              <wp14:pctWidth>0</wp14:pctWidth>
-            </wp14:sizeRelH>
-            <wp14:sizeRelV relativeFrom="page">
-              <wp14:pctHeight>0</wp14:pctHeight>
-            </wp14:sizeRelV>
-          </wp:anchor>
-        </w:drawing>
-      </w:r>
-      <w:r>
-        <w:rPr>
-          <w:noProof/>
-        </w:rPr>
         <mc:AlternateContent>
           <mc:Choice Requires="wps">
             <w:drawing>
-              <wp:anchor distT="45720" distB="45720" distL="114300" distR="114300" simplePos="0" relativeHeight="251678720" behindDoc="0" locked="0" layoutInCell="1" allowOverlap="1" wp14:anchorId="1703E792" wp14:editId="5C159244">
+              <wp:anchor distT="45720" distB="45720" distL="114300" distR="114300" simplePos="0" relativeHeight="251678720" behindDoc="0" locked="0" layoutInCell="1" allowOverlap="1" wp14:anchorId="1703E792" wp14:editId="2C9A109E">
                 <wp:simplePos x="0" y="0"/>
                 <wp:positionH relativeFrom="margin">
-                  <wp:posOffset>-67310</wp:posOffset>
+                  <wp:posOffset>-142875</wp:posOffset>
                 </wp:positionH>
                 <wp:positionV relativeFrom="paragraph">
-                  <wp:posOffset>219710</wp:posOffset>
+                  <wp:posOffset>57785</wp:posOffset>
                 </wp:positionV>
-                <wp:extent cx="1362075" cy="276225"/>
-                <wp:effectExtent l="0" t="0" r="9525" b="9525"/>
+                <wp:extent cx="1371600" cy="276225"/>
+                <wp:effectExtent l="0" t="0" r="0" b="9525"/>
                 <wp:wrapSquare wrapText="bothSides"/>
                 <wp:docPr id="16" name="Text Box 2"/>
                 <wp:cNvGraphicFramePr>
@@ -901,7 +1049,7 @@
                       <wps:spPr bwMode="auto">
                         <a:xfrm>
                           <a:off x="0" y="0"/>
-                          <a:ext cx="1362075" cy="276225"/>
+                          <a:ext cx="1371600" cy="276225"/>
                         </a:xfrm>
                         <a:prstGeom prst="rect">
                           <a:avLst/>
@@ -932,14 +1080,15 @@
                             <w:r>
                               <w:t xml:space="preserve">Raw </w:t>
                             </w:r>
-                            <w:proofErr w:type="spellStart"/>
                             <w:r>
                               <w:t>I</w:t>
                             </w:r>
                             <w:r>
                               <w:t>mg</w:t>
                             </w:r>
-                            <w:proofErr w:type="spellEnd"/>
+                            <w:r>
+                              <w:t>.</w:t>
+                            </w:r>
                             <w:r>
                               <w:t xml:space="preserve"> Collection</w:t>
                             </w:r>
@@ -973,21 +1122,22 @@
           </mc:Choice>
           <mc:Fallback>
             <w:pict>
-              <v:shape w14:anchorId="1703E792" id="_x0000_s1028" type="#_x0000_t202" style="position:absolute;margin-left:-5.3pt;margin-top:17.3pt;width:107.25pt;height:21.75pt;z-index:251678720;visibility:visible;mso-wrap-style:square;mso-width-percent:0;mso-height-percent:0;mso-wrap-distance-left:9pt;mso-wrap-distance-top:3.6pt;mso-wrap-distance-right:9pt;mso-wrap-distance-bottom:3.6pt;mso-position-horizontal:absolute;mso-position-horizontal-relative:margin;mso-position-vertical:absolute;mso-position-vertical-relative:text;mso-width-percent:0;mso-height-percent:0;mso-width-relative:margin;mso-height-relative:margin;v-text-anchor:top" o:gfxdata="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" fillcolor="white [3201]" stroked="f" strokeweight="1pt">
+              <v:shape w14:anchorId="1703E792" id="_x0000_s1029" type="#_x0000_t202" style="position:absolute;margin-left:-11.25pt;margin-top:4.55pt;width:108pt;height:21.75pt;z-index:251678720;visibility:visible;mso-wrap-style:square;mso-width-percent:0;mso-height-percent:0;mso-wrap-distance-left:9pt;mso-wrap-distance-top:3.6pt;mso-wrap-distance-right:9pt;mso-wrap-distance-bottom:3.6pt;mso-position-horizontal:absolute;mso-position-horizontal-relative:margin;mso-position-vertical:absolute;mso-position-vertical-relative:text;mso-width-percent:0;mso-height-percent:0;mso-width-relative:margin;mso-height-relative:margin;v-text-anchor:top" o:gfxdata="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" fillcolor="white [3201]" stroked="f" strokeweight="1pt">
                 <v:textbox>
                   <w:txbxContent>
                     <w:p>
                       <w:r>
                         <w:t xml:space="preserve">Raw </w:t>
                       </w:r>
-                      <w:proofErr w:type="spellStart"/>
                       <w:r>
                         <w:t>I</w:t>
                       </w:r>
                       <w:r>
                         <w:t>mg</w:t>
                       </w:r>
-                      <w:proofErr w:type="spellEnd"/>
+                      <w:r>
+                        <w:t>.</w:t>
+                      </w:r>
                       <w:r>
                         <w:t xml:space="preserve"> Collection</w:t>
                       </w:r>
@@ -1014,38 +1164,130 @@
         <w:rPr>
           <w:noProof/>
         </w:rPr>
+        <w:drawing>
+          <wp:anchor distT="0" distB="0" distL="114300" distR="114300" simplePos="0" relativeHeight="251715584" behindDoc="0" locked="0" layoutInCell="1" allowOverlap="1" wp14:anchorId="020C8E74" wp14:editId="4FE5AE5E">
+            <wp:simplePos x="0" y="0"/>
+            <wp:positionH relativeFrom="column">
+              <wp:posOffset>2737485</wp:posOffset>
+            </wp:positionH>
+            <wp:positionV relativeFrom="paragraph">
+              <wp:posOffset>172085</wp:posOffset>
+            </wp:positionV>
+            <wp:extent cx="1226185" cy="608965"/>
+            <wp:effectExtent l="0" t="0" r="0" b="635"/>
+            <wp:wrapThrough wrapText="bothSides">
+              <wp:wrapPolygon edited="0">
+                <wp:start x="0" y="0"/>
+                <wp:lineTo x="0" y="20947"/>
+                <wp:lineTo x="21141" y="20947"/>
+                <wp:lineTo x="21141" y="0"/>
+                <wp:lineTo x="0" y="0"/>
+              </wp:wrapPolygon>
+            </wp:wrapThrough>
+            <wp:docPr id="219" name="Picture 219"/>
+            <wp:cNvGraphicFramePr>
+              <a:graphicFrameLocks xmlns:a="http://schemas.openxmlformats.org/drawingml/2006/main" noChangeAspect="1"/>
+            </wp:cNvGraphicFramePr>
+            <a:graphic xmlns:a="http://schemas.openxmlformats.org/drawingml/2006/main">
+              <a:graphicData uri="http://schemas.openxmlformats.org/drawingml/2006/picture">
+                <pic:pic xmlns:pic="http://schemas.openxmlformats.org/drawingml/2006/picture">
+                  <pic:nvPicPr>
+                    <pic:cNvPr id="219" name="Picture 219"/>
+                    <pic:cNvPicPr/>
+                  </pic:nvPicPr>
+                  <pic:blipFill>
+                    <a:blip r:embed="rId13" cstate="print">
+                      <a:extLst>
+                        <a:ext uri="{28A0092B-C50C-407E-A947-70E740481C1C}">
+                          <a14:useLocalDpi xmlns:a14="http://schemas.microsoft.com/office/drawing/2010/main" val="0"/>
+                        </a:ext>
+                      </a:extLst>
+                    </a:blip>
+                    <a:stretch>
+                      <a:fillRect/>
+                    </a:stretch>
+                  </pic:blipFill>
+                  <pic:spPr>
+                    <a:xfrm>
+                      <a:off x="0" y="0"/>
+                      <a:ext cx="1226185" cy="608965"/>
+                    </a:xfrm>
+                    <a:prstGeom prst="rect">
+                      <a:avLst/>
+                    </a:prstGeom>
+                  </pic:spPr>
+                </pic:pic>
+              </a:graphicData>
+            </a:graphic>
+            <wp14:sizeRelH relativeFrom="page">
+              <wp14:pctWidth>0</wp14:pctWidth>
+            </wp14:sizeRelH>
+            <wp14:sizeRelV relativeFrom="page">
+              <wp14:pctHeight>0</wp14:pctHeight>
+            </wp14:sizeRelV>
+          </wp:anchor>
+        </w:drawing>
+      </w:r>
+      <w:r>
+        <w:rPr>
+          <w:color w:val="FFFF00"/>
+        </w:rPr>
+        <w:t xml:space="preserve"> </w:t>
+      </w:r>
+      <w:r>
+        <w:rPr>
+          <w:color w:val="FFFF00"/>
+        </w:rPr>
+        <w:tab/>
+      </w:r>
+      <w:r>
+        <w:t xml:space="preserve">          Secure Connection</w:t>
+      </w:r>
+      <w:r>
+        <w:t xml:space="preserve"> via</w:t>
+      </w:r>
+    </w:p>
+    <w:p>
+      <w:pPr>
+        <w:tabs>
+          <w:tab w:val="left" w:pos="1155"/>
+        </w:tabs>
+        <w:rPr>
+          <w:color w:val="FFFF00"/>
+        </w:rPr>
+      </w:pPr>
+      <w:r>
+        <w:rPr>
+          <w:noProof/>
+        </w:rPr>
         <mc:AlternateContent>
           <mc:Choice Requires="wps">
             <w:drawing>
-              <wp:anchor distT="0" distB="0" distL="114300" distR="114300" simplePos="0" relativeHeight="251670528" behindDoc="0" locked="0" layoutInCell="1" allowOverlap="1" wp14:anchorId="5B8112D2" wp14:editId="761A0453">
+              <wp:anchor distT="0" distB="0" distL="114300" distR="114300" simplePos="0" relativeHeight="251744256" behindDoc="0" locked="0" layoutInCell="1" allowOverlap="1" wp14:anchorId="140535BA" wp14:editId="7D8CFB79">
                 <wp:simplePos x="0" y="0"/>
-                <wp:positionH relativeFrom="margin">
-                  <wp:posOffset>-95250</wp:posOffset>
+                <wp:positionH relativeFrom="column">
+                  <wp:posOffset>552450</wp:posOffset>
                 </wp:positionH>
                 <wp:positionV relativeFrom="paragraph">
-                  <wp:posOffset>66675</wp:posOffset>
+                  <wp:posOffset>160655</wp:posOffset>
                 </wp:positionV>
-                <wp:extent cx="1504950" cy="600075"/>
-                <wp:effectExtent l="0" t="0" r="19050" b="28575"/>
+                <wp:extent cx="152400" cy="161925"/>
+                <wp:effectExtent l="19050" t="0" r="38100" b="47625"/>
                 <wp:wrapNone/>
-                <wp:docPr id="9" name="Flowchart: Multidocument 9"/>
+                <wp:docPr id="312" name="Isosceles Triangle 312"/>
                 <wp:cNvGraphicFramePr/>
                 <a:graphic xmlns:a="http://schemas.openxmlformats.org/drawingml/2006/main">
                   <a:graphicData uri="http://schemas.microsoft.com/office/word/2010/wordprocessingShape">
                     <wps:wsp>
                       <wps:cNvSpPr/>
                       <wps:spPr>
-                        <a:xfrm>
+                        <a:xfrm rot="10800000">
                           <a:off x="0" y="0"/>
-                          <a:ext cx="1504950" cy="600075"/>
+                          <a:ext cx="152400" cy="161925"/>
                         </a:xfrm>
-                        <a:prstGeom prst="flowChartMultidocument">
+                        <a:prstGeom prst="triangle">
                           <a:avLst/>
                         </a:prstGeom>
-                        <a:blipFill>
-                          <a:blip r:embed="rId11"/>
-                          <a:tile tx="0" ty="0" sx="100000" sy="100000" flip="none" algn="tl"/>
-                        </a:blipFill>
                       </wps:spPr>
                       <wps:style>
                         <a:lnRef idx="2">
@@ -1083,13 +1325,92 @@
           </mc:Choice>
           <mc:Fallback>
             <w:pict>
-              <v:shapetype w14:anchorId="61AB6B10" id="_x0000_t115" coordsize="21600,21600" o:spt="115" path="m,20465v810,317,1620,452,2397,725c3077,21325,3790,21417,4405,21597v1620,,2202,-180,2657,-272c7580,21280,8002,21010,8455,20917v422,-135,810,-405,1327,-542c10205,20150,10657,19967,11080,19742v517,-182,970,-407,1425,-590c13087,19017,13605,18745,14255,18610v615,-180,1262,-318,1942,-408c16975,18202,17785,18022,18595,18022r,-1670l19192,16252r808,l20000,14467r722,-75l21597,14392,21597,,2972,r,1815l1532,1815r,1860l,3675,,20465xem1532,3675nfl18595,3675r,12677em2972,1815nfl20000,1815r,12652e">
+              <v:shapetype w14:anchorId="1C23298A" id="_x0000_t5" coordsize="21600,21600" o:spt="5" adj="10800" path="m@0,l,21600r21600,xe">
                 <v:stroke joinstyle="miter"/>
-                <v:path o:extrusionok="f" o:connecttype="custom" o:connectlocs="10800,0;0,10800;10800,19890;21600,10800" textboxrect="0,3675,18595,18022"/>
+                <v:formulas>
+                  <v:f eqn="val #0"/>
+                  <v:f eqn="prod #0 1 2"/>
+                  <v:f eqn="sum @1 10800 0"/>
+                </v:formulas>
+                <v:path gradientshapeok="t" o:connecttype="custom" o:connectlocs="@0,0;@1,10800;0,21600;10800,21600;21600,21600;@2,10800" textboxrect="0,10800,10800,18000;5400,10800,16200,18000;10800,10800,21600,18000;0,7200,7200,21600;7200,7200,14400,21600;14400,7200,21600,21600"/>
+                <v:handles>
+                  <v:h position="#0,topLeft" xrange="0,21600"/>
+                </v:handles>
               </v:shapetype>
-              <v:shape id="Flowchart: Multidocument 9" o:spid="_x0000_s1026" type="#_x0000_t115" style="position:absolute;margin-left:-7.5pt;margin-top:5.25pt;width:118.5pt;height:47.25pt;z-index:251670528;visibility:visible;mso-wrap-style:square;mso-width-percent:0;mso-height-percent:0;mso-wrap-distance-left:9pt;mso-wrap-distance-top:0;mso-wrap-distance-right:9pt;mso-wrap-distance-bottom:0;mso-position-horizontal:absolute;mso-position-horizontal-relative:margin;mso-position-vertical:absolute;mso-position-vertical-relative:text;mso-width-percent:0;mso-height-percent:0;mso-width-relative:margin;mso-height-relative:margin;v-text-anchor:middle" o:gfxdata="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" strokecolor="#1f4d78 [1604]" strokeweight="1pt">
-                <v:fill r:id="rId12" o:title="" recolor="t" rotate="t" type="tile"/>
-                <w10:wrap anchorx="margin"/>
+              <v:shape id="Isosceles Triangle 312" o:spid="_x0000_s1026" type="#_x0000_t5" style="position:absolute;margin-left:43.5pt;margin-top:12.65pt;width:12pt;height:12.75pt;rotation:180;z-index:251744256;visibility:visible;mso-wrap-style:square;mso-width-percent:0;mso-height-percent:0;mso-wrap-distance-left:9pt;mso-wrap-distance-top:0;mso-wrap-distance-right:9pt;mso-wrap-distance-bottom:0;mso-position-horizontal:absolute;mso-position-horizontal-relative:text;mso-position-vertical:absolute;mso-position-vertical-relative:text;mso-width-percent:0;mso-height-percent:0;mso-width-relative:margin;mso-height-relative:margin;v-text-anchor:middle" o:gfxdata="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" fillcolor="#5b9bd5 [3204]" strokecolor="#1f4d78 [1604]" strokeweight="1pt"/>
+            </w:pict>
+          </mc:Fallback>
+        </mc:AlternateContent>
+      </w:r>
+      <w:r>
+        <w:rPr>
+          <w:noProof/>
+        </w:rPr>
+        <mc:AlternateContent>
+          <mc:Choice Requires="wps">
+            <w:drawing>
+              <wp:anchor distT="0" distB="0" distL="114300" distR="114300" simplePos="0" relativeHeight="251731968" behindDoc="0" locked="0" layoutInCell="1" allowOverlap="1" wp14:anchorId="1B853742" wp14:editId="113FED2A">
+                <wp:simplePos x="0" y="0"/>
+                <wp:positionH relativeFrom="column">
+                  <wp:posOffset>-419100</wp:posOffset>
+                </wp:positionH>
+                <wp:positionV relativeFrom="paragraph">
+                  <wp:posOffset>229235</wp:posOffset>
+                </wp:positionV>
+                <wp:extent cx="190500" cy="1419225"/>
+                <wp:effectExtent l="38100" t="0" r="19050" b="28575"/>
+                <wp:wrapNone/>
+                <wp:docPr id="302" name="Left Brace 302"/>
+                <wp:cNvGraphicFramePr/>
+                <a:graphic xmlns:a="http://schemas.openxmlformats.org/drawingml/2006/main">
+                  <a:graphicData uri="http://schemas.microsoft.com/office/word/2010/wordprocessingShape">
+                    <wps:wsp>
+                      <wps:cNvSpPr/>
+                      <wps:spPr>
+                        <a:xfrm>
+                          <a:off x="0" y="0"/>
+                          <a:ext cx="190500" cy="1419225"/>
+                        </a:xfrm>
+                        <a:prstGeom prst="leftBrace">
+                          <a:avLst/>
+                        </a:prstGeom>
+                      </wps:spPr>
+                      <wps:style>
+                        <a:lnRef idx="1">
+                          <a:schemeClr val="accent1"/>
+                        </a:lnRef>
+                        <a:fillRef idx="0">
+                          <a:schemeClr val="accent1"/>
+                        </a:fillRef>
+                        <a:effectRef idx="0">
+                          <a:schemeClr val="accent1"/>
+                        </a:effectRef>
+                        <a:fontRef idx="minor">
+                          <a:schemeClr val="tx1"/>
+                        </a:fontRef>
+                      </wps:style>
+                      <wps:bodyPr rot="0" spcFirstLastPara="0" vertOverflow="overflow" horzOverflow="overflow" vert="horz" wrap="square" lIns="91440" tIns="45720" rIns="91440" bIns="45720" numCol="1" spcCol="0" rtlCol="0" fromWordArt="0" anchor="ctr" anchorCtr="0" forceAA="0" compatLnSpc="1">
+                        <a:prstTxWarp prst="textNoShape">
+                          <a:avLst/>
+                        </a:prstTxWarp>
+                        <a:noAutofit/>
+                      </wps:bodyPr>
+                    </wps:wsp>
+                  </a:graphicData>
+                </a:graphic>
+                <wp14:sizeRelH relativeFrom="margin">
+                  <wp14:pctWidth>0</wp14:pctWidth>
+                </wp14:sizeRelH>
+                <wp14:sizeRelV relativeFrom="margin">
+                  <wp14:pctHeight>0</wp14:pctHeight>
+                </wp14:sizeRelV>
+              </wp:anchor>
+            </w:drawing>
+          </mc:Choice>
+          <mc:Fallback>
+            <w:pict>
+              <v:shape w14:anchorId="185F648D" id="Left Brace 302" o:spid="_x0000_s1026" type="#_x0000_t87" style="position:absolute;margin-left:-33pt;margin-top:18.05pt;width:15pt;height:111.75pt;z-index:251731968;visibility:visible;mso-wrap-style:square;mso-width-percent:0;mso-height-percent:0;mso-wrap-distance-left:9pt;mso-wrap-distance-top:0;mso-wrap-distance-right:9pt;mso-wrap-distance-bottom:0;mso-position-horizontal:absolute;mso-position-horizontal-relative:text;mso-position-vertical:absolute;mso-position-vertical-relative:text;mso-width-percent:0;mso-height-percent:0;mso-width-relative:margin;mso-height-relative:margin;v-text-anchor:middle" o:gfxdata="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" adj="242" strokecolor="#5b9bd5 [3204]" strokeweight=".5pt">
+                <v:stroke joinstyle="miter"/>
               </v:shape>
             </w:pict>
           </mc:Fallback>
@@ -1097,40 +1418,12 @@
       </w:r>
       <w:r>
         <w:rPr>
-          <w:color w:val="FFFF00"/>
-        </w:rPr>
-        <w:t xml:space="preserve"> </w:t>
-      </w:r>
-      <w:r>
-        <w:rPr>
-          <w:color w:val="FFFF00"/>
-        </w:rPr>
-        <w:tab/>
-      </w:r>
-      <w:r>
-        <w:t xml:space="preserve">          Secure Connection</w:t>
-      </w:r>
-      <w:r>
-        <w:t xml:space="preserve"> via</w:t>
-      </w:r>
-    </w:p>
-    <w:p>
-      <w:pPr>
-        <w:tabs>
-          <w:tab w:val="left" w:pos="1155"/>
-        </w:tabs>
-        <w:rPr>
-          <w:color w:val="FFFF00"/>
-        </w:rPr>
-      </w:pPr>
-      <w:r>
-        <w:rPr>
           <w:noProof/>
         </w:rPr>
         <mc:AlternateContent>
           <mc:Choice Requires="wps">
             <w:drawing>
-              <wp:anchor distT="0" distB="0" distL="114300" distR="114300" simplePos="0" relativeHeight="251707392" behindDoc="0" locked="0" layoutInCell="1" allowOverlap="1" wp14:anchorId="6D780A2E" wp14:editId="7CA6BAE4">
+              <wp:anchor distT="0" distB="0" distL="114300" distR="114300" simplePos="0" relativeHeight="251707392" behindDoc="0" locked="0" layoutInCell="1" allowOverlap="1" wp14:anchorId="6D780A2E" wp14:editId="7242CF45">
                 <wp:simplePos x="0" y="0"/>
                 <wp:positionH relativeFrom="margin">
                   <wp:posOffset>4019549</wp:posOffset>
@@ -1190,7 +1483,7 @@
           </mc:Choice>
           <mc:Fallback>
             <w:pict>
-              <v:shape w14:anchorId="38EF6A25" id="Connector: Elbow 211" o:spid="_x0000_s1026" type="#_x0000_t34" style="position:absolute;margin-left:316.5pt;margin-top:17.3pt;width:152.25pt;height:3.75pt;flip:x;z-index:251707392;visibility:visible;mso-wrap-style:square;mso-width-percent:0;mso-height-percent:0;mso-wrap-distance-left:9pt;mso-wrap-distance-top:0;mso-wrap-distance-right:9pt;mso-wrap-distance-bottom:0;mso-position-horizontal:absolute;mso-position-horizontal-relative:margin;mso-position-vertical:absolute;mso-position-vertical-relative:text;mso-width-percent:0;mso-height-percent:0;mso-width-relative:margin;mso-height-relative:margin" o:gfxdata="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" adj="-203" strokecolor="#5b9bd5 [3204]" strokeweight=".5pt">
+              <v:shape w14:anchorId="528F841B" id="Connector: Elbow 211" o:spid="_x0000_s1026" type="#_x0000_t34" style="position:absolute;margin-left:316.5pt;margin-top:17.3pt;width:152.25pt;height:3.75pt;flip:x;z-index:251707392;visibility:visible;mso-wrap-style:square;mso-width-percent:0;mso-height-percent:0;mso-wrap-distance-left:9pt;mso-wrap-distance-top:0;mso-wrap-distance-right:9pt;mso-wrap-distance-bottom:0;mso-position-horizontal:absolute;mso-position-horizontal-relative:margin;mso-position-vertical:absolute;mso-position-vertical-relative:text;mso-width-percent:0;mso-height-percent:0;mso-width-relative:margin;mso-height-relative:margin" o:gfxdata="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" adj="-203" strokecolor="#5b9bd5 [3204]" strokeweight=".5pt">
                 <v:stroke endarrow="block"/>
                 <w10:wrap anchorx="margin"/>
               </v:shape>
@@ -1199,22 +1492,88 @@
         </mc:AlternateContent>
       </w:r>
       <w:r>
+        <w:t xml:space="preserve">                                                                              </w:t>
+      </w:r>
+      <w:r>
+        <w:t xml:space="preserve">   </w:t>
+      </w:r>
+      <w:r>
+        <w:t xml:space="preserve"> </w:t>
+      </w:r>
+      <w:r>
+        <w:rPr>
+          <w:b/>
+          <w:bCs/>
+        </w:rPr>
+        <w:t>s</w:t>
+      </w:r>
+      <w:r>
+        <w:rPr>
+          <w:b/>
+          <w:bCs/>
+        </w:rPr>
+        <w:t xml:space="preserve">ecurity </w:t>
+      </w:r>
+      <w:r>
+        <w:rPr>
+          <w:b/>
+          <w:bCs/>
+        </w:rPr>
+        <w:t>sh</w:t>
+      </w:r>
+      <w:r>
+        <w:rPr>
+          <w:b/>
+          <w:bCs/>
+        </w:rPr>
+        <w:t>ell</w:t>
+      </w:r>
+      <w:r>
+        <w:rPr>
+          <w:b/>
+          <w:bCs/>
+        </w:rPr>
+        <w:t xml:space="preserve"> </w:t>
+      </w:r>
+      <w:r>
+        <w:rPr>
+          <w:b/>
+          <w:bCs/>
+        </w:rPr>
+        <w:t>(ssh)</w:t>
+      </w:r>
+      <w:r>
+        <w:rPr>
+          <w:b/>
+          <w:bCs/>
+        </w:rPr>
+        <w:t xml:space="preserve"> </w:t>
+      </w:r>
+      <w:r>
+        <w:rPr>
+          <w:color w:val="FFFF00"/>
+        </w:rPr>
+        <w:t xml:space="preserve">                                                                                                                             </w:t>
+      </w:r>
+    </w:p>
+    <w:p>
+      <w:r>
         <w:rPr>
           <w:noProof/>
         </w:rPr>
         <mc:AlternateContent>
           <mc:Choice Requires="wps">
             <w:drawing>
-              <wp:anchor distT="0" distB="0" distL="114300" distR="114300" simplePos="0" relativeHeight="251718656" behindDoc="0" locked="0" layoutInCell="1" allowOverlap="1" wp14:anchorId="3F9CD835" wp14:editId="6407ED71">
+              <wp:anchor distT="0" distB="0" distL="114300" distR="114300" simplePos="0" relativeHeight="251718656" behindDoc="0" locked="0" layoutInCell="1" allowOverlap="1" wp14:anchorId="3F9CD835" wp14:editId="683E7F14">
                 <wp:simplePos x="0" y="0"/>
-                <wp:positionH relativeFrom="column">
-                  <wp:posOffset>2752725</wp:posOffset>
+                <wp:positionH relativeFrom="margin">
+                  <wp:align>center</wp:align>
                 </wp:positionH>
                 <wp:positionV relativeFrom="paragraph">
-                  <wp:posOffset>143510</wp:posOffset>
+                  <wp:posOffset>15240</wp:posOffset>
                 </wp:positionV>
-                <wp:extent cx="419100" cy="1971675"/>
-                <wp:effectExtent l="171450" t="0" r="19050" b="85725"/>
+                <wp:extent cx="542925" cy="1496060"/>
+                <wp:effectExtent l="209550" t="0" r="28575" b="104140"/>
                 <wp:wrapNone/>
                 <wp:docPr id="221" name="Connector: Elbow 221"/>
                 <wp:cNvGraphicFramePr/>
@@ -1225,7 +1584,7 @@
                       <wps:spPr>
                         <a:xfrm>
                           <a:off x="0" y="0"/>
-                          <a:ext cx="419100" cy="1971675"/>
+                          <a:ext cx="542925" cy="1496060"/>
                         </a:xfrm>
                         <a:prstGeom prst="bentConnector3">
                           <a:avLst>
@@ -1265,143 +1624,73 @@
           </mc:Choice>
           <mc:Fallback>
             <w:pict>
-              <v:shape w14:anchorId="4CE8B04E" id="Connector: Elbow 221" o:spid="_x0000_s1026" type="#_x0000_t34" style="position:absolute;margin-left:216.75pt;margin-top:11.3pt;width:33pt;height:155.25pt;z-index:251718656;visibility:visible;mso-wrap-style:square;mso-width-percent:0;mso-height-percent:0;mso-wrap-distance-left:9pt;mso-wrap-distance-top:0;mso-wrap-distance-right:9pt;mso-wrap-distance-bottom:0;mso-position-horizontal:absolute;mso-position-horizontal-relative:text;mso-position-vertical:absolute;mso-position-vertical-relative:text;mso-width-percent:0;mso-height-percent:0;mso-width-relative:margin;mso-height-relative:margin" o:gfxdata="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" adj="-8020" strokecolor="#5b9bd5 [3204]" strokeweight=".5pt">
+              <v:shape w14:anchorId="738DB19D" id="Connector: Elbow 221" o:spid="_x0000_s1026" type="#_x0000_t34" style="position:absolute;margin-left:0;margin-top:1.2pt;width:42.75pt;height:117.8pt;z-index:251718656;visibility:visible;mso-wrap-style:square;mso-width-percent:0;mso-height-percent:0;mso-wrap-distance-left:9pt;mso-wrap-distance-top:0;mso-wrap-distance-right:9pt;mso-wrap-distance-bottom:0;mso-position-horizontal:center;mso-position-horizontal-relative:margin;mso-position-vertical:absolute;mso-position-vertical-relative:text;mso-width-percent:0;mso-height-percent:0;mso-width-relative:margin;mso-height-relative:margin" o:gfxdata="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" adj="-8020" strokecolor="#5b9bd5 [3204]" strokeweight=".5pt">
                 <v:stroke endarrow="block"/>
+                <w10:wrap anchorx="margin"/>
               </v:shape>
             </w:pict>
           </mc:Fallback>
         </mc:AlternateContent>
       </w:r>
       <w:r>
-        <w:t xml:space="preserve">                                                                              </w:t>
-      </w:r>
-      <w:r>
-        <w:t xml:space="preserve">   </w:t>
-      </w:r>
-      <w:r>
-        <w:t xml:space="preserve"> </w:t>
-      </w:r>
-      <w:r>
-        <w:rPr>
-          <w:b/>
-          <w:bCs/>
-        </w:rPr>
-        <w:t>s</w:t>
-      </w:r>
-      <w:r>
-        <w:rPr>
-          <w:b/>
-          <w:bCs/>
-        </w:rPr>
-        <w:t xml:space="preserve">ecurity </w:t>
-      </w:r>
-      <w:r>
-        <w:rPr>
-          <w:b/>
-          <w:bCs/>
-        </w:rPr>
-        <w:t>sh</w:t>
-      </w:r>
-      <w:r>
-        <w:rPr>
-          <w:b/>
-          <w:bCs/>
-        </w:rPr>
-        <w:t>ell</w:t>
-      </w:r>
-      <w:r>
-        <w:rPr>
-          <w:b/>
-          <w:bCs/>
-        </w:rPr>
-        <w:t xml:space="preserve"> </w:t>
-      </w:r>
-      <w:r>
-        <w:rPr>
-          <w:b/>
-          <w:bCs/>
-        </w:rPr>
-        <w:t>(ssh)</w:t>
-      </w:r>
-      <w:r>
-        <w:rPr>
-          <w:b/>
-          <w:bCs/>
-        </w:rPr>
-        <w:t xml:space="preserve"> </w:t>
-      </w:r>
-      <w:r>
-        <w:rPr>
-          <w:color w:val="FFFF00"/>
-        </w:rPr>
-        <w:t xml:space="preserve">                                                                                                                             </w:t>
-      </w:r>
-    </w:p>
-    <w:p>
-      <w:pPr>
-        <w:tabs>
-          <w:tab w:val="left" w:pos="6120"/>
-        </w:tabs>
-      </w:pPr>
-      <w:r>
         <w:rPr>
           <w:noProof/>
         </w:rPr>
         <mc:AlternateContent>
           <mc:Choice Requires="wps">
             <w:drawing>
-              <wp:anchor distT="0" distB="0" distL="114300" distR="114300" simplePos="0" relativeHeight="251712512" behindDoc="0" locked="0" layoutInCell="1" allowOverlap="1" wp14:anchorId="42EFEC04" wp14:editId="177BC980">
+              <wp:anchor distT="0" distB="0" distL="114300" distR="114300" simplePos="0" relativeHeight="251728896" behindDoc="0" locked="0" layoutInCell="1" allowOverlap="1" wp14:anchorId="3E1D19EF" wp14:editId="18FB7E19">
                 <wp:simplePos x="0" y="0"/>
                 <wp:positionH relativeFrom="column">
-                  <wp:posOffset>4029074</wp:posOffset>
+                  <wp:posOffset>-180975</wp:posOffset>
                 </wp:positionH>
                 <wp:positionV relativeFrom="paragraph">
-                  <wp:posOffset>143510</wp:posOffset>
+                  <wp:posOffset>86360</wp:posOffset>
                 </wp:positionV>
-                <wp:extent cx="238125" cy="857250"/>
-                <wp:effectExtent l="38100" t="76200" r="180975" b="19050"/>
+                <wp:extent cx="1600200" cy="295275"/>
+                <wp:effectExtent l="0" t="0" r="19050" b="28575"/>
                 <wp:wrapNone/>
-                <wp:docPr id="215" name="Connector: Elbow 215"/>
+                <wp:docPr id="300" name="Text Box 300"/>
                 <wp:cNvGraphicFramePr/>
                 <a:graphic xmlns:a="http://schemas.openxmlformats.org/drawingml/2006/main">
                   <a:graphicData uri="http://schemas.microsoft.com/office/word/2010/wordprocessingShape">
                     <wps:wsp>
-                      <wps:cNvCnPr/>
+                      <wps:cNvSpPr txBox="1"/>
                       <wps:spPr>
-                        <a:xfrm flipH="1" flipV="1">
+                        <a:xfrm>
                           <a:off x="0" y="0"/>
-                          <a:ext cx="238125" cy="857250"/>
+                          <a:ext cx="1600200" cy="295275"/>
                         </a:xfrm>
-                        <a:prstGeom prst="bentConnector3">
-                          <a:avLst>
-                            <a:gd name="adj1" fmla="val -64530"/>
-                          </a:avLst>
+                        <a:prstGeom prst="rect">
+                          <a:avLst/>
                         </a:prstGeom>
-                        <a:ln>
-                          <a:tailEnd type="triangle"/>
+                        <a:solidFill>
+                          <a:schemeClr val="lt1"/>
+                        </a:solidFill>
+                        <a:ln w="6350">
+                          <a:solidFill>
+                            <a:prstClr val="black"/>
+                          </a:solidFill>
                         </a:ln>
                       </wps:spPr>
-                      <wps:style>
-                        <a:lnRef idx="1">
-                          <a:schemeClr val="accent1"/>
-                        </a:lnRef>
-                        <a:fillRef idx="0">
-                          <a:schemeClr val="accent1"/>
-                        </a:fillRef>
-                        <a:effectRef idx="0">
-                          <a:schemeClr val="accent1"/>
-                        </a:effectRef>
-                        <a:fontRef idx="minor">
-                          <a:schemeClr val="tx1"/>
-                        </a:fontRef>
-                      </wps:style>
-                      <wps:bodyPr/>
+                      <wps:txbx>
+                        <w:txbxContent>
+                          <w:p>
+                            <w:r>
+                              <w:t>Study Area Delineation</w:t>
+                            </w:r>
+                          </w:p>
+                        </w:txbxContent>
+                      </wps:txbx>
+                      <wps:bodyPr rot="0" spcFirstLastPara="0" vertOverflow="overflow" horzOverflow="overflow" vert="horz" wrap="square" lIns="91440" tIns="45720" rIns="91440" bIns="45720" numCol="1" spcCol="0" rtlCol="0" fromWordArt="0" anchor="t" anchorCtr="0" forceAA="0" compatLnSpc="1">
+                        <a:prstTxWarp prst="textNoShape">
+                          <a:avLst/>
+                        </a:prstTxWarp>
+                        <a:noAutofit/>
+                      </wps:bodyPr>
                     </wps:wsp>
                   </a:graphicData>
                 </a:graphic>
-                <wp14:sizeRelH relativeFrom="margin">
-                  <wp14:pctWidth>0</wp14:pctWidth>
-                </wp14:sizeRelH>
                 <wp14:sizeRelV relativeFrom="margin">
                   <wp14:pctHeight>0</wp14:pctHeight>
                 </wp14:sizeRelV>
@@ -1410,8 +1699,16 @@
           </mc:Choice>
           <mc:Fallback>
             <w:pict>
-              <v:shape w14:anchorId="5C849E89" id="Connector: Elbow 215" o:spid="_x0000_s1026" type="#_x0000_t34" style="position:absolute;margin-left:317.25pt;margin-top:11.3pt;width:18.75pt;height:67.5pt;flip:x y;z-index:251712512;visibility:visible;mso-wrap-style:square;mso-width-percent:0;mso-height-percent:0;mso-wrap-distance-left:9pt;mso-wrap-distance-top:0;mso-wrap-distance-right:9pt;mso-wrap-distance-bottom:0;mso-position-horizontal:absolute;mso-position-horizontal-relative:text;mso-position-vertical:absolute;mso-position-vertical-relative:text;mso-width-percent:0;mso-height-percent:0;mso-width-relative:margin;mso-height-relative:margin" o:gfxdata="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" adj="-13938" strokecolor="#5b9bd5 [3204]" strokeweight=".5pt">
-                <v:stroke endarrow="block"/>
+              <v:shape w14:anchorId="3E1D19EF" id="Text Box 300" o:spid="_x0000_s1030" type="#_x0000_t202" style="position:absolute;margin-left:-14.25pt;margin-top:6.8pt;width:126pt;height:23.25pt;z-index:251728896;visibility:visible;mso-wrap-style:square;mso-height-percent:0;mso-wrap-distance-left:9pt;mso-wrap-distance-top:0;mso-wrap-distance-right:9pt;mso-wrap-distance-bottom:0;mso-position-horizontal:absolute;mso-position-horizontal-relative:text;mso-position-vertical:absolute;mso-position-vertical-relative:text;mso-height-percent:0;mso-height-relative:margin;v-text-anchor:top" o:gfxdata="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" fillcolor="white [3201]" strokeweight=".5pt">
+                <v:textbox>
+                  <w:txbxContent>
+                    <w:p>
+                      <w:r>
+                        <w:t>Study Area Delineation</w:t>
+                      </w:r>
+                    </w:p>
+                  </w:txbxContent>
+                </v:textbox>
               </v:shape>
             </w:pict>
           </mc:Fallback>
@@ -1424,62 +1721,65 @@
         <mc:AlternateContent>
           <mc:Choice Requires="wps">
             <w:drawing>
-              <wp:anchor distT="0" distB="0" distL="114300" distR="114300" simplePos="0" relativeHeight="251709440" behindDoc="0" locked="0" layoutInCell="1" allowOverlap="1" wp14:anchorId="452CEE7B" wp14:editId="35CB73AD">
+              <wp:anchor distT="45720" distB="45720" distL="114300" distR="114300" simplePos="0" relativeHeight="251736064" behindDoc="0" locked="0" layoutInCell="1" allowOverlap="1" wp14:anchorId="61775748" wp14:editId="36AC9659">
                 <wp:simplePos x="0" y="0"/>
                 <wp:positionH relativeFrom="column">
-                  <wp:posOffset>3429000</wp:posOffset>
+                  <wp:posOffset>-1242695</wp:posOffset>
                 </wp:positionH>
                 <wp:positionV relativeFrom="paragraph">
-                  <wp:posOffset>257810</wp:posOffset>
+                  <wp:posOffset>403225</wp:posOffset>
                 </wp:positionV>
-                <wp:extent cx="85725" cy="180975"/>
-                <wp:effectExtent l="19050" t="0" r="47625" b="47625"/>
-                <wp:wrapThrough wrapText="bothSides">
-                  <wp:wrapPolygon edited="0">
-                    <wp:start x="-4800" y="0"/>
-                    <wp:lineTo x="-4800" y="15916"/>
-                    <wp:lineTo x="0" y="25011"/>
-                    <wp:lineTo x="24000" y="25011"/>
-                    <wp:lineTo x="28800" y="2274"/>
-                    <wp:lineTo x="28800" y="0"/>
-                    <wp:lineTo x="-4800" y="0"/>
-                  </wp:wrapPolygon>
-                </wp:wrapThrough>
-                <wp:docPr id="213" name="Arrow: Down 213"/>
-                <wp:cNvGraphicFramePr/>
+                <wp:extent cx="1102360" cy="333375"/>
+                <wp:effectExtent l="3492" t="0" r="6033" b="6032"/>
+                <wp:wrapSquare wrapText="bothSides"/>
+                <wp:docPr id="305" name="Text Box 2"/>
+                <wp:cNvGraphicFramePr>
+                  <a:graphicFrameLocks xmlns:a="http://schemas.openxmlformats.org/drawingml/2006/main"/>
+                </wp:cNvGraphicFramePr>
                 <a:graphic xmlns:a="http://schemas.openxmlformats.org/drawingml/2006/main">
                   <a:graphicData uri="http://schemas.microsoft.com/office/word/2010/wordprocessingShape">
                     <wps:wsp>
-                      <wps:cNvSpPr/>
-                      <wps:spPr>
-                        <a:xfrm>
+                      <wps:cNvSpPr txBox="1">
+                        <a:spLocks noChangeArrowheads="1"/>
+                      </wps:cNvSpPr>
+                      <wps:spPr bwMode="auto">
+                        <a:xfrm rot="16200000">
                           <a:off x="0" y="0"/>
-                          <a:ext cx="85725" cy="180975"/>
+                          <a:ext cx="1102360" cy="333375"/>
                         </a:xfrm>
-                        <a:prstGeom prst="downArrow">
+                        <a:prstGeom prst="rect">
                           <a:avLst/>
                         </a:prstGeom>
+                        <a:ln>
+                          <a:noFill/>
+                          <a:headEnd/>
+                          <a:tailEnd/>
+                        </a:ln>
                       </wps:spPr>
                       <wps:style>
                         <a:lnRef idx="2">
-                          <a:schemeClr val="accent1">
-                            <a:shade val="50000"/>
-                          </a:schemeClr>
+                          <a:schemeClr val="accent1"/>
                         </a:lnRef>
                         <a:fillRef idx="1">
-                          <a:schemeClr val="accent1"/>
+                          <a:schemeClr val="lt1"/>
                         </a:fillRef>
                         <a:effectRef idx="0">
                           <a:schemeClr val="accent1"/>
                         </a:effectRef>
                         <a:fontRef idx="minor">
-                          <a:schemeClr val="lt1"/>
+                          <a:schemeClr val="dk1"/>
                         </a:fontRef>
                       </wps:style>
-                      <wps:bodyPr rot="0" spcFirstLastPara="0" vertOverflow="overflow" horzOverflow="overflow" vert="horz" wrap="square" lIns="91440" tIns="45720" rIns="91440" bIns="45720" numCol="1" spcCol="0" rtlCol="0" fromWordArt="0" anchor="ctr" anchorCtr="0" forceAA="0" compatLnSpc="1">
-                        <a:prstTxWarp prst="textNoShape">
-                          <a:avLst/>
-                        </a:prstTxWarp>
+                      <wps:txbx>
+                        <w:txbxContent>
+                          <w:p>
+                            <w:r>
+                              <w:t>Image Filtering</w:t>
+                            </w:r>
+                          </w:p>
+                        </w:txbxContent>
+                      </wps:txbx>
+                      <wps:bodyPr rot="0" vert="horz" wrap="square" lIns="91440" tIns="45720" rIns="91440" bIns="45720" anchor="t" anchorCtr="0">
                         <a:noAutofit/>
                       </wps:bodyPr>
                     </wps:wsp>
@@ -1496,26 +1796,30 @@
           </mc:Choice>
           <mc:Fallback>
             <w:pict>
-              <v:shape w14:anchorId="5AF77A5B" id="Arrow: Down 213" o:spid="_x0000_s1026" type="#_x0000_t67" style="position:absolute;margin-left:270pt;margin-top:20.3pt;width:6.75pt;height:14.25pt;z-index:251709440;visibility:visible;mso-wrap-style:square;mso-width-percent:0;mso-height-percent:0;mso-wrap-distance-left:9pt;mso-wrap-distance-top:0;mso-wrap-distance-right:9pt;mso-wrap-distance-bottom:0;mso-position-horizontal:absolute;mso-position-horizontal-relative:text;mso-position-vertical:absolute;mso-position-vertical-relative:text;mso-width-percent:0;mso-height-percent:0;mso-width-relative:margin;mso-height-relative:margin;v-text-anchor:middle" o:gfxdata="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" adj="16484" fillcolor="#5b9bd5 [3204]" strokecolor="#1f4d78 [1604]" strokeweight="1pt">
-                <w10:wrap type="through"/>
+              <v:shape w14:anchorId="61775748" id="_x0000_s1031" type="#_x0000_t202" style="position:absolute;margin-left:-97.85pt;margin-top:31.75pt;width:86.8pt;height:26.25pt;rotation:-90;z-index:251736064;visibility:visible;mso-wrap-style:square;mso-width-percent:0;mso-height-percent:0;mso-wrap-distance-left:9pt;mso-wrap-distance-top:3.6pt;mso-wrap-distance-right:9pt;mso-wrap-distance-bottom:3.6pt;mso-position-horizontal:absolute;mso-position-horizontal-relative:text;mso-position-vertical:absolute;mso-position-vertical-relative:text;mso-width-percent:0;mso-height-percent:0;mso-width-relative:margin;mso-height-relative:margin;v-text-anchor:top" o:gfxdata="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" fillcolor="white [3201]" stroked="f" strokeweight="1pt">
+                <v:textbox>
+                  <w:txbxContent>
+                    <w:p>
+                      <w:r>
+                        <w:t>Image Filtering</w:t>
+                      </w:r>
+                    </w:p>
+                  </w:txbxContent>
+                </v:textbox>
+                <w10:wrap type="square"/>
               </v:shape>
             </w:pict>
           </mc:Fallback>
         </mc:AlternateContent>
       </w:r>
       <w:r>
-        <w:tab/>
-      </w:r>
-    </w:p>
-    <w:p>
-      <w:r>
         <w:rPr>
           <w:noProof/>
         </w:rPr>
         <mc:AlternateContent>
           <mc:Choice Requires="wps">
             <w:drawing>
-              <wp:anchor distT="45720" distB="45720" distL="114300" distR="114300" simplePos="0" relativeHeight="251717632" behindDoc="0" locked="0" layoutInCell="1" allowOverlap="1" wp14:anchorId="4C17D9FE" wp14:editId="0E2D98D7">
+              <wp:anchor distT="45720" distB="45720" distL="114300" distR="114300" simplePos="0" relativeHeight="251717632" behindDoc="0" locked="0" layoutInCell="1" allowOverlap="1" wp14:anchorId="4C17D9FE" wp14:editId="1F1AAE19">
                 <wp:simplePos x="0" y="0"/>
                 <wp:positionH relativeFrom="margin">
                   <wp:posOffset>4210050</wp:posOffset>
@@ -1598,7 +1902,7 @@
           </mc:Choice>
           <mc:Fallback>
             <w:pict>
-              <v:shape w14:anchorId="4C17D9FE" id="_x0000_s1029" type="#_x0000_t202" style="position:absolute;margin-left:331.5pt;margin-top:5.3pt;width:184.5pt;height:110.6pt;z-index:251717632;visibility:visible;mso-wrap-style:square;mso-width-percent:0;mso-height-percent:200;mso-wrap-distance-left:9pt;mso-wrap-distance-top:3.6pt;mso-wrap-distance-right:9pt;mso-wrap-distance-bottom:3.6pt;mso-position-horizontal:absolute;mso-position-horizontal-relative:margin;mso-position-vertical:absolute;mso-position-vertical-relative:text;mso-width-percent:0;mso-height-percent:200;mso-width-relative:margin;mso-height-relative:margin;v-text-anchor:top" o:gfxdata="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" strokecolor="white [3212]">
+              <v:shape w14:anchorId="4C17D9FE" id="_x0000_s1032" type="#_x0000_t202" style="position:absolute;margin-left:331.5pt;margin-top:5.3pt;width:184.5pt;height:110.6pt;z-index:251717632;visibility:visible;mso-wrap-style:square;mso-width-percent:0;mso-height-percent:200;mso-wrap-distance-left:9pt;mso-wrap-distance-top:3.6pt;mso-wrap-distance-right:9pt;mso-wrap-distance-bottom:3.6pt;mso-position-horizontal:absolute;mso-position-horizontal-relative:margin;mso-position-vertical:absolute;mso-position-vertical-relative:text;mso-width-percent:0;mso-height-percent:200;mso-width-relative:margin;mso-height-relative:margin;v-text-anchor:top" o:gfxdata="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" strokecolor="white [3212]">
                 <v:textbox style="mso-fit-shape-to-text:t">
                   <w:txbxContent>
                     <w:p>
@@ -1630,6 +1934,16 @@
           </mc:Fallback>
         </mc:AlternateContent>
       </w:r>
+    </w:p>
+    <w:p>
+      <w:pPr>
+        <w:tabs>
+          <w:tab w:val="center" w:pos="4513"/>
+          <w:tab w:val="left" w:pos="4935"/>
+          <w:tab w:val="left" w:pos="7380"/>
+          <w:tab w:val="left" w:pos="7500"/>
+        </w:tabs>
+      </w:pPr>
       <w:r>
         <w:rPr>
           <w:noProof/>
@@ -1637,32 +1951,31 @@
         <mc:AlternateContent>
           <mc:Choice Requires="wps">
             <w:drawing>
-              <wp:anchor distT="0" distB="0" distL="114300" distR="114300" simplePos="0" relativeHeight="251669504" behindDoc="0" locked="0" layoutInCell="1" allowOverlap="1" wp14:anchorId="576056C9" wp14:editId="2C87EE71">
+              <wp:anchor distT="0" distB="0" distL="114300" distR="114300" simplePos="0" relativeHeight="251738112" behindDoc="0" locked="0" layoutInCell="1" allowOverlap="1" wp14:anchorId="33608086" wp14:editId="102A60C4">
                 <wp:simplePos x="0" y="0"/>
-                <wp:positionH relativeFrom="margin">
-                  <wp:posOffset>-38100</wp:posOffset>
+                <wp:positionH relativeFrom="column">
+                  <wp:posOffset>552450</wp:posOffset>
                 </wp:positionH>
                 <wp:positionV relativeFrom="paragraph">
-                  <wp:posOffset>153035</wp:posOffset>
+                  <wp:posOffset>105409</wp:posOffset>
                 </wp:positionV>
-                <wp:extent cx="1457325" cy="361950"/>
-                <wp:effectExtent l="0" t="0" r="28575" b="19050"/>
+                <wp:extent cx="161925" cy="180975"/>
+                <wp:effectExtent l="19050" t="0" r="47625" b="47625"/>
                 <wp:wrapNone/>
-                <wp:docPr id="8" name="Rectangle 8"/>
+                <wp:docPr id="308" name="Isosceles Triangle 308"/>
                 <wp:cNvGraphicFramePr/>
                 <a:graphic xmlns:a="http://schemas.openxmlformats.org/drawingml/2006/main">
                   <a:graphicData uri="http://schemas.microsoft.com/office/word/2010/wordprocessingShape">
                     <wps:wsp>
                       <wps:cNvSpPr/>
                       <wps:spPr>
-                        <a:xfrm>
+                        <a:xfrm rot="10800000">
                           <a:off x="0" y="0"/>
-                          <a:ext cx="1457325" cy="361950"/>
+                          <a:ext cx="161925" cy="180975"/>
                         </a:xfrm>
-                        <a:prstGeom prst="rect">
+                        <a:prstGeom prst="triangle">
                           <a:avLst/>
                         </a:prstGeom>
-                        <a:noFill/>
                       </wps:spPr>
                       <wps:style>
                         <a:lnRef idx="2">
@@ -1689,28 +2002,99 @@
                     </wps:wsp>
                   </a:graphicData>
                 </a:graphic>
+                <wp14:sizeRelH relativeFrom="margin">
+                  <wp14:pctWidth>0</wp14:pctWidth>
+                </wp14:sizeRelH>
+                <wp14:sizeRelV relativeFrom="margin">
+                  <wp14:pctHeight>0</wp14:pctHeight>
+                </wp14:sizeRelV>
               </wp:anchor>
             </w:drawing>
           </mc:Choice>
           <mc:Fallback>
             <w:pict>
-              <v:rect w14:anchorId="4D3A1E04" id="Rectangle 8" o:spid="_x0000_s1026" style="position:absolute;margin-left:-3pt;margin-top:12.05pt;width:114.75pt;height:28.5pt;z-index:251669504;visibility:visible;mso-wrap-style:square;mso-wrap-distance-left:9pt;mso-wrap-distance-top:0;mso-wrap-distance-right:9pt;mso-wrap-distance-bottom:0;mso-position-horizontal:absolute;mso-position-horizontal-relative:margin;mso-position-vertical:absolute;mso-position-vertical-relative:text;v-text-anchor:middle" o:gfxdata="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" filled="f" strokecolor="#1f4d78 [1604]" strokeweight="1pt">
+              <v:shape w14:anchorId="623662F0" id="Isosceles Triangle 308" o:spid="_x0000_s1026" type="#_x0000_t5" style="position:absolute;margin-left:43.5pt;margin-top:8.3pt;width:12.75pt;height:14.25pt;rotation:180;z-index:251738112;visibility:visible;mso-wrap-style:square;mso-width-percent:0;mso-height-percent:0;mso-wrap-distance-left:9pt;mso-wrap-distance-top:0;mso-wrap-distance-right:9pt;mso-wrap-distance-bottom:0;mso-position-horizontal:absolute;mso-position-horizontal-relative:text;mso-position-vertical:absolute;mso-position-vertical-relative:text;mso-width-percent:0;mso-height-percent:0;mso-width-relative:margin;mso-height-relative:margin;v-text-anchor:middle" o:gfxdata="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" fillcolor="#5b9bd5 [3204]" strokecolor="#1f4d78 [1604]" strokeweight="1pt"/>
+            </w:pict>
+          </mc:Fallback>
+        </mc:AlternateContent>
+      </w:r>
+      <w:r>
+        <w:rPr>
+          <w:noProof/>
+        </w:rPr>
+        <mc:AlternateContent>
+          <mc:Choice Requires="wps">
+            <w:drawing>
+              <wp:anchor distT="0" distB="0" distL="114300" distR="114300" simplePos="0" relativeHeight="251663360" behindDoc="0" locked="0" layoutInCell="1" allowOverlap="1" wp14:anchorId="1F7E9386" wp14:editId="7A2190AD">
+                <wp:simplePos x="0" y="0"/>
+                <wp:positionH relativeFrom="margin">
+                  <wp:posOffset>-57150</wp:posOffset>
+                </wp:positionH>
+                <wp:positionV relativeFrom="paragraph">
+                  <wp:posOffset>295910</wp:posOffset>
+                </wp:positionV>
+                <wp:extent cx="1562100" cy="752475"/>
+                <wp:effectExtent l="0" t="0" r="19050" b="28575"/>
+                <wp:wrapNone/>
+                <wp:docPr id="5" name="Rectangle 5"/>
+                <wp:cNvGraphicFramePr/>
+                <a:graphic xmlns:a="http://schemas.openxmlformats.org/drawingml/2006/main">
+                  <a:graphicData uri="http://schemas.microsoft.com/office/word/2010/wordprocessingShape">
+                    <wps:wsp>
+                      <wps:cNvSpPr/>
+                      <wps:spPr>
+                        <a:xfrm>
+                          <a:off x="0" y="0"/>
+                          <a:ext cx="1562100" cy="752475"/>
+                        </a:xfrm>
+                        <a:prstGeom prst="rect">
+                          <a:avLst/>
+                        </a:prstGeom>
+                        <a:noFill/>
+                      </wps:spPr>
+                      <wps:style>
+                        <a:lnRef idx="2">
+                          <a:schemeClr val="accent1">
+                            <a:shade val="50000"/>
+                          </a:schemeClr>
+                        </a:lnRef>
+                        <a:fillRef idx="1">
+                          <a:schemeClr val="accent1"/>
+                        </a:fillRef>
+                        <a:effectRef idx="0">
+                          <a:schemeClr val="accent1"/>
+                        </a:effectRef>
+                        <a:fontRef idx="minor">
+                          <a:schemeClr val="lt1"/>
+                        </a:fontRef>
+                      </wps:style>
+                      <wps:bodyPr rot="0" spcFirstLastPara="0" vertOverflow="overflow" horzOverflow="overflow" vert="horz" wrap="square" lIns="91440" tIns="45720" rIns="91440" bIns="45720" numCol="1" spcCol="0" rtlCol="0" fromWordArt="0" anchor="ctr" anchorCtr="0" forceAA="0" compatLnSpc="1">
+                        <a:prstTxWarp prst="textNoShape">
+                          <a:avLst/>
+                        </a:prstTxWarp>
+                        <a:noAutofit/>
+                      </wps:bodyPr>
+                    </wps:wsp>
+                  </a:graphicData>
+                </a:graphic>
+                <wp14:sizeRelH relativeFrom="margin">
+                  <wp14:pctWidth>0</wp14:pctWidth>
+                </wp14:sizeRelH>
+                <wp14:sizeRelV relativeFrom="margin">
+                  <wp14:pctHeight>0</wp14:pctHeight>
+                </wp14:sizeRelV>
+              </wp:anchor>
+            </w:drawing>
+          </mc:Choice>
+          <mc:Fallback>
+            <w:pict>
+              <v:rect w14:anchorId="7C26C1D9" id="Rectangle 5" o:spid="_x0000_s1026" style="position:absolute;margin-left:-4.5pt;margin-top:23.3pt;width:123pt;height:59.25pt;z-index:251663360;visibility:visible;mso-wrap-style:square;mso-width-percent:0;mso-height-percent:0;mso-wrap-distance-left:9pt;mso-wrap-distance-top:0;mso-wrap-distance-right:9pt;mso-wrap-distance-bottom:0;mso-position-horizontal:absolute;mso-position-horizontal-relative:margin;mso-position-vertical:absolute;mso-position-vertical-relative:text;mso-width-percent:0;mso-height-percent:0;mso-width-relative:margin;mso-height-relative:margin;v-text-anchor:middle" o:gfxdata="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" filled="f" strokecolor="#1f4d78 [1604]" strokeweight="1pt">
                 <w10:wrap anchorx="margin"/>
               </v:rect>
             </w:pict>
           </mc:Fallback>
         </mc:AlternateContent>
       </w:r>
-    </w:p>
-    <w:p>
-      <w:pPr>
-        <w:tabs>
-          <w:tab w:val="center" w:pos="4513"/>
-          <w:tab w:val="left" w:pos="4935"/>
-          <w:tab w:val="left" w:pos="7380"/>
-          <w:tab w:val="left" w:pos="7500"/>
-        </w:tabs>
-      </w:pPr>
       <w:r>
         <w:rPr>
           <w:noProof/>
@@ -1779,7 +2163,7 @@
           </mc:Choice>
           <mc:Fallback>
             <w:pict>
-              <v:shapetype w14:anchorId="694BF8BF" id="_x0000_t132" coordsize="21600,21600" o:spt="132" path="m10800,qx,3391l,18209qy10800,21600,21600,18209l21600,3391qy10800,xem,3391nfqy10800,6782,21600,3391e">
+              <v:shapetype w14:anchorId="308316E5" id="_x0000_t132" coordsize="21600,21600" o:spt="132" path="m10800,qx,3391l,18209qy10800,21600,21600,18209l21600,3391qy10800,xem,3391nfqy10800,6782,21600,3391e">
                 <v:path o:extrusionok="f" gradientshapeok="t" o:connecttype="custom" o:connectlocs="10800,6782;10800,0;0,10800;10800,21600;21600,10800" o:connectangles="270,270,180,90,0" textboxrect="0,6782,21600,18209"/>
               </v:shapetype>
               <v:shape id="Flowchart: Magnetic Disk 212" o:spid="_x0000_s1026" type="#_x0000_t132" style="position:absolute;margin-left:231.75pt;margin-top:.6pt;width:98.25pt;height:63pt;z-index:251708416;visibility:visible;mso-wrap-style:square;mso-width-percent:0;mso-height-percent:0;mso-wrap-distance-left:9pt;mso-wrap-distance-top:0;mso-wrap-distance-right:9pt;mso-wrap-distance-bottom:0;mso-position-horizontal:absolute;mso-position-horizontal-relative:text;mso-position-vertical:absolute;mso-position-vertical-relative:text;mso-width-percent:0;mso-height-percent:0;mso-width-relative:margin;mso-height-relative:margin;v-text-anchor:middle" o:gfxdata="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" filled="f" strokecolor="#70ad47 [3209]" strokeweight="1pt">
@@ -1794,7 +2178,7 @@
           <w:noProof/>
         </w:rPr>
         <w:drawing>
-          <wp:anchor distT="0" distB="0" distL="114300" distR="114300" simplePos="0" relativeHeight="251713536" behindDoc="0" locked="0" layoutInCell="1" allowOverlap="1" wp14:anchorId="57F393D0" wp14:editId="7B5AD7DE">
+          <wp:anchor distT="0" distB="0" distL="114300" distR="114300" simplePos="0" relativeHeight="251713536" behindDoc="0" locked="0" layoutInCell="1" allowOverlap="1" wp14:anchorId="57F393D0" wp14:editId="5CBCD090">
             <wp:simplePos x="0" y="0"/>
             <wp:positionH relativeFrom="column">
               <wp:posOffset>3400425</wp:posOffset>
@@ -1825,7 +2209,7 @@
                     <pic:cNvPicPr/>
                   </pic:nvPicPr>
                   <pic:blipFill>
-                    <a:blip r:embed="rId13" cstate="print">
+                    <a:blip r:embed="rId14" cstate="print">
                       <a:extLst>
                         <a:ext uri="{28A0092B-C50C-407E-A947-70E740481C1C}">
                           <a14:useLocalDpi xmlns:a14="http://schemas.microsoft.com/office/drawing/2010/main" val="0"/>
@@ -1858,86 +2242,6 @@
         </w:drawing>
       </w:r>
       <w:r>
-        <w:rPr>
-          <w:noProof/>
-        </w:rPr>
-        <mc:AlternateContent>
-          <mc:Choice Requires="wps">
-            <w:drawing>
-              <wp:anchor distT="0" distB="0" distL="114300" distR="114300" simplePos="0" relativeHeight="251663360" behindDoc="0" locked="0" layoutInCell="1" allowOverlap="1" wp14:anchorId="1F7E9386" wp14:editId="495A52A3">
-                <wp:simplePos x="0" y="0"/>
-                <wp:positionH relativeFrom="margin">
-                  <wp:posOffset>-57150</wp:posOffset>
-                </wp:positionH>
-                <wp:positionV relativeFrom="paragraph">
-                  <wp:posOffset>295910</wp:posOffset>
-                </wp:positionV>
-                <wp:extent cx="1514475" cy="752475"/>
-                <wp:effectExtent l="0" t="0" r="28575" b="28575"/>
-                <wp:wrapNone/>
-                <wp:docPr id="5" name="Rectangle 5"/>
-                <wp:cNvGraphicFramePr/>
-                <a:graphic xmlns:a="http://schemas.openxmlformats.org/drawingml/2006/main">
-                  <a:graphicData uri="http://schemas.microsoft.com/office/word/2010/wordprocessingShape">
-                    <wps:wsp>
-                      <wps:cNvSpPr/>
-                      <wps:spPr>
-                        <a:xfrm>
-                          <a:off x="0" y="0"/>
-                          <a:ext cx="1514475" cy="752475"/>
-                        </a:xfrm>
-                        <a:prstGeom prst="rect">
-                          <a:avLst/>
-                        </a:prstGeom>
-                        <a:noFill/>
-                      </wps:spPr>
-                      <wps:style>
-                        <a:lnRef idx="2">
-                          <a:schemeClr val="accent1">
-                            <a:shade val="50000"/>
-                          </a:schemeClr>
-                        </a:lnRef>
-                        <a:fillRef idx="1">
-                          <a:schemeClr val="accent1"/>
-                        </a:fillRef>
-                        <a:effectRef idx="0">
-                          <a:schemeClr val="accent1"/>
-                        </a:effectRef>
-                        <a:fontRef idx="minor">
-                          <a:schemeClr val="lt1"/>
-                        </a:fontRef>
-                      </wps:style>
-                      <wps:bodyPr rot="0" spcFirstLastPara="0" vertOverflow="overflow" horzOverflow="overflow" vert="horz" wrap="square" lIns="91440" tIns="45720" rIns="91440" bIns="45720" numCol="1" spcCol="0" rtlCol="0" fromWordArt="0" anchor="ctr" anchorCtr="0" forceAA="0" compatLnSpc="1">
-                        <a:prstTxWarp prst="textNoShape">
-                          <a:avLst/>
-                        </a:prstTxWarp>
-                        <a:noAutofit/>
-                      </wps:bodyPr>
-                    </wps:wsp>
-                  </a:graphicData>
-                </a:graphic>
-                <wp14:sizeRelH relativeFrom="margin">
-                  <wp14:pctWidth>0</wp14:pctWidth>
-                </wp14:sizeRelH>
-                <wp14:sizeRelV relativeFrom="margin">
-                  <wp14:pctHeight>0</wp14:pctHeight>
-                </wp14:sizeRelV>
-              </wp:anchor>
-            </w:drawing>
-          </mc:Choice>
-          <mc:Fallback>
-            <w:pict>
-              <v:rect w14:anchorId="5778E7F9" id="Rectangle 5" o:spid="_x0000_s1026" style="position:absolute;margin-left:-4.5pt;margin-top:23.3pt;width:119.25pt;height:59.25pt;z-index:251663360;visibility:visible;mso-wrap-style:square;mso-width-percent:0;mso-height-percent:0;mso-wrap-distance-left:9pt;mso-wrap-distance-top:0;mso-wrap-distance-right:9pt;mso-wrap-distance-bottom:0;mso-position-horizontal:absolute;mso-position-horizontal-relative:margin;mso-position-vertical:absolute;mso-position-vertical-relative:text;mso-width-percent:0;mso-height-percent:0;mso-width-relative:margin;mso-height-relative:margin;v-text-anchor:middle" o:gfxdata="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" filled="f" strokecolor="#1f4d78 [1604]" strokeweight="1pt">
-                <w10:wrap anchorx="margin"/>
-              </v:rect>
-            </w:pict>
-          </mc:Fallback>
-        </mc:AlternateContent>
-      </w:r>
-      <w:r>
-        <w:t>Study Area Delineation</w:t>
-      </w:r>
-      <w:r>
         <w:tab/>
         <w:t xml:space="preserve">                </w:t>
       </w:r>
@@ -1965,7 +2269,7 @@
         <mc:AlternateContent>
           <mc:Choice Requires="wps">
             <w:drawing>
-              <wp:anchor distT="0" distB="0" distL="114300" distR="114300" simplePos="0" relativeHeight="251725824" behindDoc="0" locked="0" layoutInCell="1" allowOverlap="1" wp14:anchorId="2C81CC37" wp14:editId="39A4F2D5">
+              <wp:anchor distT="0" distB="0" distL="114300" distR="114300" simplePos="0" relativeHeight="251725824" behindDoc="0" locked="0" layoutInCell="1" allowOverlap="1" wp14:anchorId="2C81CC37" wp14:editId="027166F5">
                 <wp:simplePos x="0" y="0"/>
                 <wp:positionH relativeFrom="column">
                   <wp:posOffset>4219575</wp:posOffset>
@@ -2025,7 +2329,7 @@
           </mc:Choice>
           <mc:Fallback>
             <w:pict>
-              <v:shape w14:anchorId="7B7A90EA" id="Connector: Elbow 298" o:spid="_x0000_s1026" type="#_x0000_t34" style="position:absolute;margin-left:332.25pt;margin-top:20.35pt;width:73.5pt;height:54pt;flip:x y;z-index:251725824;visibility:visible;mso-wrap-style:square;mso-width-percent:0;mso-height-percent:0;mso-wrap-distance-left:9pt;mso-wrap-distance-top:0;mso-wrap-distance-right:9pt;mso-wrap-distance-bottom:0;mso-position-horizontal:absolute;mso-position-horizontal-relative:text;mso-position-vertical:absolute;mso-position-vertical-relative:text;mso-width-percent:0;mso-height-percent:0;mso-width-relative:margin;mso-height-relative:margin" o:gfxdata="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" adj="-9651" strokecolor="#5b9bd5 [3204]" strokeweight=".5pt">
+              <v:shape w14:anchorId="28074181" id="Connector: Elbow 298" o:spid="_x0000_s1026" type="#_x0000_t34" style="position:absolute;margin-left:332.25pt;margin-top:20.35pt;width:73.5pt;height:54pt;flip:x y;z-index:251725824;visibility:visible;mso-wrap-style:square;mso-width-percent:0;mso-height-percent:0;mso-wrap-distance-left:9pt;mso-wrap-distance-top:0;mso-wrap-distance-right:9pt;mso-wrap-distance-bottom:0;mso-position-horizontal:absolute;mso-position-horizontal-relative:text;mso-position-vertical:absolute;mso-position-vertical-relative:text;mso-width-percent:0;mso-height-percent:0;mso-width-relative:margin;mso-height-relative:margin" o:gfxdata="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" adj="-9651" strokecolor="#5b9bd5 [3204]" strokeweight=".5pt">
                 <v:stroke endarrow="block"/>
               </v:shape>
             </w:pict>
@@ -2079,7 +2383,7 @@
           <w:noProof/>
         </w:rPr>
         <w:drawing>
-          <wp:anchor distT="0" distB="0" distL="114300" distR="114300" simplePos="0" relativeHeight="251727872" behindDoc="0" locked="0" layoutInCell="1" allowOverlap="1" wp14:anchorId="16611678" wp14:editId="03466D4D">
+          <wp:anchor distT="0" distB="0" distL="114300" distR="114300" simplePos="0" relativeHeight="251727872" behindDoc="0" locked="0" layoutInCell="1" allowOverlap="1" wp14:anchorId="16611678" wp14:editId="6CB48BA2">
             <wp:simplePos x="0" y="0"/>
             <wp:positionH relativeFrom="column">
               <wp:posOffset>5391150</wp:posOffset>
@@ -2110,7 +2414,7 @@
                     <pic:cNvPicPr/>
                   </pic:nvPicPr>
                   <pic:blipFill>
-                    <a:blip r:embed="rId14" cstate="print">
+                    <a:blip r:embed="rId15" cstate="print">
                       <a:extLst>
                         <a:ext uri="{28A0092B-C50C-407E-A947-70E740481C1C}">
                           <a14:useLocalDpi xmlns:a14="http://schemas.microsoft.com/office/drawing/2010/main" val="0"/>
@@ -2165,13 +2469,87 @@
         <mc:AlternateContent>
           <mc:Choice Requires="wps">
             <w:drawing>
-              <wp:anchor distT="0" distB="0" distL="114300" distR="114300" simplePos="0" relativeHeight="251719680" behindDoc="0" locked="0" layoutInCell="1" allowOverlap="1" wp14:anchorId="60D4C890" wp14:editId="00CAD59B">
+              <wp:anchor distT="0" distB="0" distL="114300" distR="114300" simplePos="0" relativeHeight="251740160" behindDoc="0" locked="0" layoutInCell="1" allowOverlap="1" wp14:anchorId="531886C3" wp14:editId="36BFBAAD">
                 <wp:simplePos x="0" y="0"/>
                 <wp:positionH relativeFrom="column">
-                  <wp:posOffset>3238500</wp:posOffset>
+                  <wp:posOffset>600075</wp:posOffset>
                 </wp:positionH>
                 <wp:positionV relativeFrom="paragraph">
-                  <wp:posOffset>172720</wp:posOffset>
+                  <wp:posOffset>189865</wp:posOffset>
+                </wp:positionV>
+                <wp:extent cx="152400" cy="161925"/>
+                <wp:effectExtent l="19050" t="0" r="38100" b="47625"/>
+                <wp:wrapNone/>
+                <wp:docPr id="310" name="Isosceles Triangle 310"/>
+                <wp:cNvGraphicFramePr/>
+                <a:graphic xmlns:a="http://schemas.openxmlformats.org/drawingml/2006/main">
+                  <a:graphicData uri="http://schemas.microsoft.com/office/word/2010/wordprocessingShape">
+                    <wps:wsp>
+                      <wps:cNvSpPr/>
+                      <wps:spPr>
+                        <a:xfrm rot="10800000">
+                          <a:off x="0" y="0"/>
+                          <a:ext cx="152400" cy="161925"/>
+                        </a:xfrm>
+                        <a:prstGeom prst="triangle">
+                          <a:avLst/>
+                        </a:prstGeom>
+                      </wps:spPr>
+                      <wps:style>
+                        <a:lnRef idx="2">
+                          <a:schemeClr val="accent1">
+                            <a:shade val="50000"/>
+                          </a:schemeClr>
+                        </a:lnRef>
+                        <a:fillRef idx="1">
+                          <a:schemeClr val="accent1"/>
+                        </a:fillRef>
+                        <a:effectRef idx="0">
+                          <a:schemeClr val="accent1"/>
+                        </a:effectRef>
+                        <a:fontRef idx="minor">
+                          <a:schemeClr val="lt1"/>
+                        </a:fontRef>
+                      </wps:style>
+                      <wps:bodyPr rot="0" spcFirstLastPara="0" vertOverflow="overflow" horzOverflow="overflow" vert="horz" wrap="square" lIns="91440" tIns="45720" rIns="91440" bIns="45720" numCol="1" spcCol="0" rtlCol="0" fromWordArt="0" anchor="ctr" anchorCtr="0" forceAA="0" compatLnSpc="1">
+                        <a:prstTxWarp prst="textNoShape">
+                          <a:avLst/>
+                        </a:prstTxWarp>
+                        <a:noAutofit/>
+                      </wps:bodyPr>
+                    </wps:wsp>
+                  </a:graphicData>
+                </a:graphic>
+                <wp14:sizeRelH relativeFrom="margin">
+                  <wp14:pctWidth>0</wp14:pctWidth>
+                </wp14:sizeRelH>
+                <wp14:sizeRelV relativeFrom="margin">
+                  <wp14:pctHeight>0</wp14:pctHeight>
+                </wp14:sizeRelV>
+              </wp:anchor>
+            </w:drawing>
+          </mc:Choice>
+          <mc:Fallback>
+            <w:pict>
+              <v:shape w14:anchorId="235FA10C" id="Isosceles Triangle 310" o:spid="_x0000_s1026" type="#_x0000_t5" style="position:absolute;margin-left:47.25pt;margin-top:14.95pt;width:12pt;height:12.75pt;rotation:180;z-index:251740160;visibility:visible;mso-wrap-style:square;mso-width-percent:0;mso-height-percent:0;mso-wrap-distance-left:9pt;mso-wrap-distance-top:0;mso-wrap-distance-right:9pt;mso-wrap-distance-bottom:0;mso-position-horizontal:absolute;mso-position-horizontal-relative:text;mso-position-vertical:absolute;mso-position-vertical-relative:text;mso-width-percent:0;mso-height-percent:0;mso-width-relative:margin;mso-height-relative:margin;v-text-anchor:middle" o:gfxdata="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" fillcolor="#5b9bd5 [3204]" strokecolor="#1f4d78 [1604]" strokeweight="1pt"/>
+            </w:pict>
+          </mc:Fallback>
+        </mc:AlternateContent>
+      </w:r>
+      <w:r>
+        <w:rPr>
+          <w:noProof/>
+        </w:rPr>
+        <mc:AlternateContent>
+          <mc:Choice Requires="wps">
+            <w:drawing>
+              <wp:anchor distT="0" distB="0" distL="114300" distR="114300" simplePos="0" relativeHeight="251719680" behindDoc="0" locked="0" layoutInCell="1" allowOverlap="1" wp14:anchorId="60D4C890" wp14:editId="43B2C189">
+                <wp:simplePos x="0" y="0"/>
+                <wp:positionH relativeFrom="column">
+                  <wp:posOffset>3248025</wp:posOffset>
+                </wp:positionH>
+                <wp:positionV relativeFrom="paragraph">
+                  <wp:posOffset>135890</wp:posOffset>
                 </wp:positionV>
                 <wp:extent cx="1914525" cy="409575"/>
                 <wp:effectExtent l="0" t="0" r="28575" b="28575"/>
@@ -2222,7 +2600,7 @@
           </mc:Choice>
           <mc:Fallback>
             <w:pict>
-              <v:roundrect w14:anchorId="09A1B70E" id="Rectangle: Rounded Corners 222" o:spid="_x0000_s1026" style="position:absolute;margin-left:255pt;margin-top:13.6pt;width:150.75pt;height:32.25pt;z-index:251719680;visibility:visible;mso-wrap-style:square;mso-wrap-distance-left:9pt;mso-wrap-distance-top:0;mso-wrap-distance-right:9pt;mso-wrap-distance-bottom:0;mso-position-horizontal:absolute;mso-position-horizontal-relative:text;mso-position-vertical:absolute;mso-position-vertical-relative:text;v-text-anchor:middle" arcsize="10923f" o:gfxdata="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" filled="f" strokecolor="#1f4d78 [1604]" strokeweight="1pt">
+              <v:roundrect w14:anchorId="211AC805" id="Rectangle: Rounded Corners 222" o:spid="_x0000_s1026" style="position:absolute;margin-left:255.75pt;margin-top:10.7pt;width:150.75pt;height:32.25pt;z-index:251719680;visibility:visible;mso-wrap-style:square;mso-wrap-distance-left:9pt;mso-wrap-distance-top:0;mso-wrap-distance-right:9pt;mso-wrap-distance-bottom:0;mso-position-horizontal:absolute;mso-position-horizontal-relative:text;mso-position-vertical:absolute;mso-position-vertical-relative:text;v-text-anchor:middle" arcsize="10923f" o:gfxdata="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" filled="f" strokecolor="#1f4d78 [1604]" strokeweight="1pt">
                 <v:stroke joinstyle="miter"/>
               </v:roundrect>
             </w:pict>
@@ -2230,21 +2608,197 @@
         </mc:AlternateContent>
       </w:r>
       <w:r>
+        <w:t xml:space="preserve">-Surface Reflectance </w:t>
+      </w:r>
+      <w:r>
+        <w:rPr>
+          <w:vertAlign w:val="subscript"/>
+        </w:rPr>
+        <w:t>BOA</w:t>
+      </w:r>
+      <w:r>
+        <w:rPr>
+          <w:vertAlign w:val="subscript"/>
+        </w:rPr>
+        <w:tab/>
+        <w:t xml:space="preserve">                                                       </w:t>
+      </w:r>
+    </w:p>
+    <w:p>
+      <w:pPr>
+        <w:tabs>
+          <w:tab w:val="left" w:pos="720"/>
+          <w:tab w:val="left" w:pos="1440"/>
+          <w:tab w:val="left" w:pos="5325"/>
+        </w:tabs>
+        <w:rPr>
+          <w:vertAlign w:val="subscript"/>
+        </w:rPr>
+      </w:pPr>
+      <w:r>
         <w:rPr>
           <w:noProof/>
         </w:rPr>
         <mc:AlternateContent>
           <mc:Choice Requires="wps">
             <w:drawing>
-              <wp:anchor distT="0" distB="0" distL="114300" distR="114300" simplePos="0" relativeHeight="251693056" behindDoc="0" locked="0" layoutInCell="1" allowOverlap="1" wp14:anchorId="6A70E6C3" wp14:editId="3C6D1DBE">
+              <wp:anchor distT="0" distB="0" distL="114300" distR="114300" simplePos="0" relativeHeight="251676672" behindDoc="0" locked="0" layoutInCell="1" allowOverlap="1" wp14:anchorId="1E05E182" wp14:editId="3C4903D7">
                 <wp:simplePos x="0" y="0"/>
                 <wp:positionH relativeFrom="column">
-                  <wp:posOffset>-66675</wp:posOffset>
+                  <wp:posOffset>-466725</wp:posOffset>
                 </wp:positionH>
                 <wp:positionV relativeFrom="paragraph">
-                  <wp:posOffset>296545</wp:posOffset>
+                  <wp:posOffset>125095</wp:posOffset>
                 </wp:positionV>
-                <wp:extent cx="1504950" cy="428625"/>
+                <wp:extent cx="171450" cy="1666875"/>
+                <wp:effectExtent l="38100" t="0" r="19050" b="28575"/>
+                <wp:wrapNone/>
+                <wp:docPr id="15" name="Left Brace 15"/>
+                <wp:cNvGraphicFramePr/>
+                <a:graphic xmlns:a="http://schemas.openxmlformats.org/drawingml/2006/main">
+                  <a:graphicData uri="http://schemas.microsoft.com/office/word/2010/wordprocessingShape">
+                    <wps:wsp>
+                      <wps:cNvSpPr/>
+                      <wps:spPr>
+                        <a:xfrm>
+                          <a:off x="0" y="0"/>
+                          <a:ext cx="171450" cy="1666875"/>
+                        </a:xfrm>
+                        <a:prstGeom prst="leftBrace">
+                          <a:avLst/>
+                        </a:prstGeom>
+                      </wps:spPr>
+                      <wps:style>
+                        <a:lnRef idx="1">
+                          <a:schemeClr val="accent1"/>
+                        </a:lnRef>
+                        <a:fillRef idx="0">
+                          <a:schemeClr val="accent1"/>
+                        </a:fillRef>
+                        <a:effectRef idx="0">
+                          <a:schemeClr val="accent1"/>
+                        </a:effectRef>
+                        <a:fontRef idx="minor">
+                          <a:schemeClr val="tx1"/>
+                        </a:fontRef>
+                      </wps:style>
+                      <wps:bodyPr rot="0" spcFirstLastPara="0" vertOverflow="overflow" horzOverflow="overflow" vert="horz" wrap="square" lIns="91440" tIns="45720" rIns="91440" bIns="45720" numCol="1" spcCol="0" rtlCol="0" fromWordArt="0" anchor="ctr" anchorCtr="0" forceAA="0" compatLnSpc="1">
+                        <a:prstTxWarp prst="textNoShape">
+                          <a:avLst/>
+                        </a:prstTxWarp>
+                        <a:noAutofit/>
+                      </wps:bodyPr>
+                    </wps:wsp>
+                  </a:graphicData>
+                </a:graphic>
+                <wp14:sizeRelH relativeFrom="margin">
+                  <wp14:pctWidth>0</wp14:pctWidth>
+                </wp14:sizeRelH>
+                <wp14:sizeRelV relativeFrom="margin">
+                  <wp14:pctHeight>0</wp14:pctHeight>
+                </wp14:sizeRelV>
+              </wp:anchor>
+            </w:drawing>
+          </mc:Choice>
+          <mc:Fallback>
+            <w:pict>
+              <v:shape w14:anchorId="33D5EF4B" id="Left Brace 15" o:spid="_x0000_s1026" type="#_x0000_t87" style="position:absolute;margin-left:-36.75pt;margin-top:9.85pt;width:13.5pt;height:131.25pt;z-index:251676672;visibility:visible;mso-wrap-style:square;mso-width-percent:0;mso-height-percent:0;mso-wrap-distance-left:9pt;mso-wrap-distance-top:0;mso-wrap-distance-right:9pt;mso-wrap-distance-bottom:0;mso-position-horizontal:absolute;mso-position-horizontal-relative:text;mso-position-vertical:absolute;mso-position-vertical-relative:text;mso-width-percent:0;mso-height-percent:0;mso-width-relative:margin;mso-height-relative:margin;v-text-anchor:middle" o:gfxdata="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" adj="185" strokecolor="#5b9bd5 [3204]" strokeweight=".5pt">
+                <v:stroke joinstyle="miter"/>
+              </v:shape>
+            </w:pict>
+          </mc:Fallback>
+        </mc:AlternateContent>
+      </w:r>
+      <w:r>
+        <w:rPr>
+          <w:noProof/>
+        </w:rPr>
+        <mc:AlternateContent>
+          <mc:Choice Requires="wps">
+            <w:drawing>
+              <wp:anchor distT="0" distB="0" distL="114300" distR="114300" simplePos="0" relativeHeight="251720704" behindDoc="0" locked="0" layoutInCell="1" allowOverlap="1" wp14:anchorId="4DBCB84B" wp14:editId="1E07ED08">
+                <wp:simplePos x="0" y="0"/>
+                <wp:positionH relativeFrom="column">
+                  <wp:posOffset>3429000</wp:posOffset>
+                </wp:positionH>
+                <wp:positionV relativeFrom="paragraph">
+                  <wp:posOffset>258445</wp:posOffset>
+                </wp:positionV>
+                <wp:extent cx="95250" cy="581025"/>
+                <wp:effectExtent l="38100" t="0" r="19050" b="47625"/>
+                <wp:wrapNone/>
+                <wp:docPr id="288" name="Connector: Elbow 288"/>
+                <wp:cNvGraphicFramePr/>
+                <a:graphic xmlns:a="http://schemas.openxmlformats.org/drawingml/2006/main">
+                  <a:graphicData uri="http://schemas.microsoft.com/office/word/2010/wordprocessingShape">
+                    <wps:wsp>
+                      <wps:cNvCnPr/>
+                      <wps:spPr>
+                        <a:xfrm flipH="1">
+                          <a:off x="0" y="0"/>
+                          <a:ext cx="95250" cy="581025"/>
+                        </a:xfrm>
+                        <a:prstGeom prst="bentConnector3">
+                          <a:avLst>
+                            <a:gd name="adj1" fmla="val 65107"/>
+                          </a:avLst>
+                        </a:prstGeom>
+                        <a:ln>
+                          <a:tailEnd type="triangle"/>
+                        </a:ln>
+                      </wps:spPr>
+                      <wps:style>
+                        <a:lnRef idx="1">
+                          <a:schemeClr val="accent1"/>
+                        </a:lnRef>
+                        <a:fillRef idx="0">
+                          <a:schemeClr val="accent1"/>
+                        </a:fillRef>
+                        <a:effectRef idx="0">
+                          <a:schemeClr val="accent1"/>
+                        </a:effectRef>
+                        <a:fontRef idx="minor">
+                          <a:schemeClr val="tx1"/>
+                        </a:fontRef>
+                      </wps:style>
+                      <wps:bodyPr/>
+                    </wps:wsp>
+                  </a:graphicData>
+                </a:graphic>
+                <wp14:sizeRelH relativeFrom="margin">
+                  <wp14:pctWidth>0</wp14:pctWidth>
+                </wp14:sizeRelH>
+                <wp14:sizeRelV relativeFrom="margin">
+                  <wp14:pctHeight>0</wp14:pctHeight>
+                </wp14:sizeRelV>
+              </wp:anchor>
+            </w:drawing>
+          </mc:Choice>
+          <mc:Fallback>
+            <w:pict>
+              <v:shape w14:anchorId="3D775129" id="Connector: Elbow 288" o:spid="_x0000_s1026" type="#_x0000_t34" style="position:absolute;margin-left:270pt;margin-top:20.35pt;width:7.5pt;height:45.75pt;flip:x;z-index:251720704;visibility:visible;mso-wrap-style:square;mso-width-percent:0;mso-height-percent:0;mso-wrap-distance-left:9pt;mso-wrap-distance-top:0;mso-wrap-distance-right:9pt;mso-wrap-distance-bottom:0;mso-position-horizontal:absolute;mso-position-horizontal-relative:text;mso-position-vertical:absolute;mso-position-vertical-relative:text;mso-width-percent:0;mso-height-percent:0;mso-width-relative:margin;mso-height-relative:margin" o:gfxdata="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" adj="14063" strokecolor="#5b9bd5 [3204]" strokeweight=".5pt">
+                <v:stroke endarrow="block"/>
+              </v:shape>
+            </w:pict>
+          </mc:Fallback>
+        </mc:AlternateContent>
+      </w:r>
+      <w:r>
+        <w:rPr>
+          <w:noProof/>
+        </w:rPr>
+        <mc:AlternateContent>
+          <mc:Choice Requires="wps">
+            <w:drawing>
+              <wp:anchor distT="0" distB="0" distL="114300" distR="114300" simplePos="0" relativeHeight="251693056" behindDoc="0" locked="0" layoutInCell="1" allowOverlap="1" wp14:anchorId="6A70E6C3" wp14:editId="02F55BA5">
+                <wp:simplePos x="0" y="0"/>
+                <wp:positionH relativeFrom="column">
+                  <wp:posOffset>-38100</wp:posOffset>
+                </wp:positionH>
+                <wp:positionV relativeFrom="paragraph">
+                  <wp:posOffset>67945</wp:posOffset>
+                </wp:positionV>
+                <wp:extent cx="1562100" cy="428625"/>
                 <wp:effectExtent l="0" t="0" r="19050" b="28575"/>
                 <wp:wrapNone/>
                 <wp:docPr id="192" name="Text Box 192"/>
@@ -2256,7 +2810,7 @@
                       <wps:spPr>
                         <a:xfrm>
                           <a:off x="0" y="0"/>
-                          <a:ext cx="1504950" cy="428625"/>
+                          <a:ext cx="1562100" cy="428625"/>
                         </a:xfrm>
                         <a:prstGeom prst="rect">
                           <a:avLst/>
@@ -2291,12 +2845,15 @@
                     </wps:wsp>
                   </a:graphicData>
                 </a:graphic>
+                <wp14:sizeRelH relativeFrom="margin">
+                  <wp14:pctWidth>0</wp14:pctWidth>
+                </wp14:sizeRelH>
               </wp:anchor>
             </w:drawing>
           </mc:Choice>
           <mc:Fallback>
             <w:pict>
-              <v:shape w14:anchorId="6A70E6C3" id="Text Box 192" o:spid="_x0000_s1030" type="#_x0000_t202" style="position:absolute;margin-left:-5.25pt;margin-top:23.35pt;width:118.5pt;height:33.75pt;z-index:251693056;visibility:visible;mso-wrap-style:square;mso-wrap-distance-left:9pt;mso-wrap-distance-top:0;mso-wrap-distance-right:9pt;mso-wrap-distance-bottom:0;mso-position-horizontal:absolute;mso-position-horizontal-relative:text;mso-position-vertical:absolute;mso-position-vertical-relative:text;v-text-anchor:top" o:gfxdata="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" fillcolor="white [3201]" strokeweight=".5pt">
+              <v:shape w14:anchorId="6A70E6C3" id="Text Box 192" o:spid="_x0000_s1033" type="#_x0000_t202" style="position:absolute;margin-left:-3pt;margin-top:5.35pt;width:123pt;height:33.75pt;z-index:251693056;visibility:visible;mso-wrap-style:square;mso-width-percent:0;mso-wrap-distance-left:9pt;mso-wrap-distance-top:0;mso-wrap-distance-right:9pt;mso-wrap-distance-bottom:0;mso-position-horizontal:absolute;mso-position-horizontal-relative:text;mso-position-vertical:absolute;mso-position-vertical-relative:text;mso-width-percent:0;mso-width-relative:margin;v-text-anchor:top" o:gfxdata="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" fillcolor="white [3201]" strokeweight=".5pt">
                 <v:textbox>
                   <w:txbxContent>
                     <w:p>
@@ -2315,34 +2872,6 @@
         </mc:AlternateContent>
       </w:r>
       <w:r>
-        <w:t xml:space="preserve">-Surface Reflectance </w:t>
-      </w:r>
-      <w:r>
-        <w:rPr>
-          <w:vertAlign w:val="subscript"/>
-        </w:rPr>
-        <w:t>BOA</w:t>
-      </w:r>
-      <w:r>
-        <w:rPr>
-          <w:vertAlign w:val="subscript"/>
-        </w:rPr>
-        <w:tab/>
-        <w:t xml:space="preserve">                                                       </w:t>
-      </w:r>
-    </w:p>
-    <w:p>
-      <w:pPr>
-        <w:tabs>
-          <w:tab w:val="left" w:pos="720"/>
-          <w:tab w:val="left" w:pos="1440"/>
-          <w:tab w:val="left" w:pos="5325"/>
-        </w:tabs>
-        <w:rPr>
-          <w:vertAlign w:val="subscript"/>
-        </w:rPr>
-      </w:pPr>
-      <w:r>
         <w:tab/>
       </w:r>
       <w:r>
@@ -2351,7 +2880,27 @@
       </w:r>
       <w:r>
         <w:tab/>
-        <w:t>In-Situ Data &gt; LST Threshold</w:t>
+        <w:t xml:space="preserve">In-Situ Data </w:t>
+      </w:r>
+      <w:r>
+        <w:rPr>
+          <w:b/>
+          <w:bCs/>
+          <w:color w:val="FF0000"/>
+        </w:rPr>
+        <w:t>&gt;</w:t>
+      </w:r>
+      <w:r>
+        <w:rPr>
+          <w:color w:val="FF0000"/>
+        </w:rPr>
+        <w:t xml:space="preserve"> </w:t>
+      </w:r>
+      <w:r>
+        <w:t>Temp.</w:t>
+      </w:r>
+      <w:r>
+        <w:t xml:space="preserve"> Threshold</w:t>
       </w:r>
     </w:p>
     <w:p>
@@ -2367,124 +2916,68 @@
         <mc:AlternateContent>
           <mc:Choice Requires="wps">
             <w:drawing>
-              <wp:anchor distT="0" distB="0" distL="114300" distR="114300" simplePos="0" relativeHeight="251720704" behindDoc="0" locked="0" layoutInCell="1" allowOverlap="1" wp14:anchorId="4DBCB84B" wp14:editId="64DD18CE">
+              <wp:anchor distT="45720" distB="45720" distL="114300" distR="114300" simplePos="0" relativeHeight="251751424" behindDoc="0" locked="0" layoutInCell="1" allowOverlap="1" wp14:anchorId="637CB5C2" wp14:editId="56F5349C">
                 <wp:simplePos x="0" y="0"/>
                 <wp:positionH relativeFrom="column">
-                  <wp:posOffset>3552825</wp:posOffset>
+                  <wp:posOffset>-1240790</wp:posOffset>
                 </wp:positionH>
                 <wp:positionV relativeFrom="paragraph">
-                  <wp:posOffset>11430</wp:posOffset>
+                  <wp:posOffset>393065</wp:posOffset>
                 </wp:positionV>
-                <wp:extent cx="571500" cy="1352550"/>
-                <wp:effectExtent l="95250" t="0" r="57150" b="95250"/>
-                <wp:wrapNone/>
-                <wp:docPr id="288" name="Connector: Elbow 288"/>
-                <wp:cNvGraphicFramePr/>
+                <wp:extent cx="1102360" cy="333375"/>
+                <wp:effectExtent l="3492" t="0" r="6033" b="6032"/>
+                <wp:wrapSquare wrapText="bothSides"/>
+                <wp:docPr id="317" name="Text Box 2"/>
+                <wp:cNvGraphicFramePr>
+                  <a:graphicFrameLocks xmlns:a="http://schemas.openxmlformats.org/drawingml/2006/main"/>
+                </wp:cNvGraphicFramePr>
                 <a:graphic xmlns:a="http://schemas.openxmlformats.org/drawingml/2006/main">
                   <a:graphicData uri="http://schemas.microsoft.com/office/word/2010/wordprocessingShape">
                     <wps:wsp>
-                      <wps:cNvCnPr/>
-                      <wps:spPr>
-                        <a:xfrm>
+                      <wps:cNvSpPr txBox="1">
+                        <a:spLocks noChangeArrowheads="1"/>
+                      </wps:cNvSpPr>
+                      <wps:spPr bwMode="auto">
+                        <a:xfrm rot="16200000">
                           <a:off x="0" y="0"/>
-                          <a:ext cx="571500" cy="1352550"/>
+                          <a:ext cx="1102360" cy="333375"/>
                         </a:xfrm>
-                        <a:prstGeom prst="bentConnector3">
-                          <a:avLst>
-                            <a:gd name="adj1" fmla="val -14893"/>
-                          </a:avLst>
+                        <a:prstGeom prst="rect">
+                          <a:avLst/>
                         </a:prstGeom>
                         <a:ln>
-                          <a:tailEnd type="triangle"/>
+                          <a:noFill/>
+                          <a:headEnd/>
+                          <a:tailEnd/>
                         </a:ln>
                       </wps:spPr>
                       <wps:style>
-                        <a:lnRef idx="1">
+                        <a:lnRef idx="2">
                           <a:schemeClr val="accent1"/>
                         </a:lnRef>
-                        <a:fillRef idx="0">
-                          <a:schemeClr val="accent1"/>
+                        <a:fillRef idx="1">
+                          <a:schemeClr val="lt1"/>
                         </a:fillRef>
                         <a:effectRef idx="0">
                           <a:schemeClr val="accent1"/>
                         </a:effectRef>
                         <a:fontRef idx="minor">
-                          <a:schemeClr val="tx1"/>
+                          <a:schemeClr val="dk1"/>
                         </a:fontRef>
                       </wps:style>
-                      <wps:bodyPr/>
-                    </wps:wsp>
-                  </a:graphicData>
-                </a:graphic>
-                <wp14:sizeRelH relativeFrom="margin">
-                  <wp14:pctWidth>0</wp14:pctWidth>
-                </wp14:sizeRelH>
-                <wp14:sizeRelV relativeFrom="margin">
-                  <wp14:pctHeight>0</wp14:pctHeight>
-                </wp14:sizeRelV>
-              </wp:anchor>
-            </w:drawing>
-          </mc:Choice>
-          <mc:Fallback>
-            <w:pict>
-              <v:shape w14:anchorId="18E9C6D3" id="Connector: Elbow 288" o:spid="_x0000_s1026" type="#_x0000_t34" style="position:absolute;margin-left:279.75pt;margin-top:.9pt;width:45pt;height:106.5pt;z-index:251720704;visibility:visible;mso-wrap-style:square;mso-width-percent:0;mso-height-percent:0;mso-wrap-distance-left:9pt;mso-wrap-distance-top:0;mso-wrap-distance-right:9pt;mso-wrap-distance-bottom:0;mso-position-horizontal:absolute;mso-position-horizontal-relative:text;mso-position-vertical:absolute;mso-position-vertical-relative:text;mso-width-percent:0;mso-height-percent:0;mso-width-relative:margin;mso-height-relative:margin" o:gfxdata="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" adj="-3217" strokecolor="#5b9bd5 [3204]" strokeweight=".5pt">
-                <v:stroke endarrow="block"/>
-              </v:shape>
-            </w:pict>
-          </mc:Fallback>
-        </mc:AlternateContent>
-      </w:r>
-      <w:r>
-        <w:rPr>
-          <w:noProof/>
-        </w:rPr>
-        <mc:AlternateContent>
-          <mc:Choice Requires="wps">
-            <w:drawing>
-              <wp:anchor distT="0" distB="0" distL="114300" distR="114300" simplePos="0" relativeHeight="251676672" behindDoc="0" locked="0" layoutInCell="1" allowOverlap="1" wp14:anchorId="1E05E182" wp14:editId="0DF40EB8">
-                <wp:simplePos x="0" y="0"/>
-                <wp:positionH relativeFrom="column">
-                  <wp:posOffset>-581025</wp:posOffset>
-                </wp:positionH>
-                <wp:positionV relativeFrom="paragraph">
-                  <wp:posOffset>133985</wp:posOffset>
-                </wp:positionV>
-                <wp:extent cx="219075" cy="1704975"/>
-                <wp:effectExtent l="38100" t="0" r="28575" b="28575"/>
-                <wp:wrapNone/>
-                <wp:docPr id="15" name="Left Brace 15"/>
-                <wp:cNvGraphicFramePr/>
-                <a:graphic xmlns:a="http://schemas.openxmlformats.org/drawingml/2006/main">
-                  <a:graphicData uri="http://schemas.microsoft.com/office/word/2010/wordprocessingShape">
-                    <wps:wsp>
-                      <wps:cNvSpPr/>
-                      <wps:spPr>
-                        <a:xfrm>
-                          <a:off x="0" y="0"/>
-                          <a:ext cx="219075" cy="1704975"/>
-                        </a:xfrm>
-                        <a:prstGeom prst="leftBrace">
-                          <a:avLst/>
-                        </a:prstGeom>
-                      </wps:spPr>
-                      <wps:style>
-                        <a:lnRef idx="1">
-                          <a:schemeClr val="accent1"/>
-                        </a:lnRef>
-                        <a:fillRef idx="0">
-                          <a:schemeClr val="accent1"/>
-                        </a:fillRef>
-                        <a:effectRef idx="0">
-                          <a:schemeClr val="accent1"/>
-                        </a:effectRef>
-                        <a:fontRef idx="minor">
-                          <a:schemeClr val="tx1"/>
-                        </a:fontRef>
-                      </wps:style>
-                      <wps:bodyPr rot="0" spcFirstLastPara="0" vertOverflow="overflow" horzOverflow="overflow" vert="horz" wrap="square" lIns="91440" tIns="45720" rIns="91440" bIns="45720" numCol="1" spcCol="0" rtlCol="0" fromWordArt="0" anchor="ctr" anchorCtr="0" forceAA="0" compatLnSpc="1">
-                        <a:prstTxWarp prst="textNoShape">
-                          <a:avLst/>
-                        </a:prstTxWarp>
+                      <wps:txbx>
+                        <w:txbxContent>
+                          <w:p>
+                            <w:r>
+                              <w:t xml:space="preserve">Image </w:t>
+                            </w:r>
+                            <w:r>
+                              <w:t>Analysis</w:t>
+                            </w:r>
+                          </w:p>
+                        </w:txbxContent>
+                      </wps:txbx>
+                      <wps:bodyPr rot="0" vert="horz" wrap="square" lIns="91440" tIns="45720" rIns="91440" bIns="45720" anchor="t" anchorCtr="0">
                         <a:noAutofit/>
                       </wps:bodyPr>
                     </wps:wsp>
@@ -2501,8 +2994,20 @@
           </mc:Choice>
           <mc:Fallback>
             <w:pict>
-              <v:shape w14:anchorId="6A385BB5" id="Left Brace 15" o:spid="_x0000_s1026" type="#_x0000_t87" style="position:absolute;margin-left:-45.75pt;margin-top:10.55pt;width:17.25pt;height:134.25pt;z-index:251676672;visibility:visible;mso-wrap-style:square;mso-width-percent:0;mso-height-percent:0;mso-wrap-distance-left:9pt;mso-wrap-distance-top:0;mso-wrap-distance-right:9pt;mso-wrap-distance-bottom:0;mso-position-horizontal:absolute;mso-position-horizontal-relative:text;mso-position-vertical:absolute;mso-position-vertical-relative:text;mso-width-percent:0;mso-height-percent:0;mso-width-relative:margin;mso-height-relative:margin;v-text-anchor:middle" o:gfxdata="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" adj="231" strokecolor="#5b9bd5 [3204]" strokeweight=".5pt">
-                <v:stroke joinstyle="miter"/>
+              <v:shape w14:anchorId="637CB5C2" id="_x0000_s1034" type="#_x0000_t202" style="position:absolute;margin-left:-97.7pt;margin-top:30.95pt;width:86.8pt;height:26.25pt;rotation:-90;z-index:251751424;visibility:visible;mso-wrap-style:square;mso-width-percent:0;mso-height-percent:0;mso-wrap-distance-left:9pt;mso-wrap-distance-top:3.6pt;mso-wrap-distance-right:9pt;mso-wrap-distance-bottom:3.6pt;mso-position-horizontal:absolute;mso-position-horizontal-relative:text;mso-position-vertical:absolute;mso-position-vertical-relative:text;mso-width-percent:0;mso-height-percent:0;mso-width-relative:margin;mso-height-relative:margin;v-text-anchor:top" o:gfxdata="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" fillcolor="white [3201]" stroked="f" strokeweight="1pt">
+                <v:textbox>
+                  <w:txbxContent>
+                    <w:p>
+                      <w:r>
+                        <w:t xml:space="preserve">Image </w:t>
+                      </w:r>
+                      <w:r>
+                        <w:t>Analysis</w:t>
+                      </w:r>
+                    </w:p>
+                  </w:txbxContent>
+                </v:textbox>
+                <w10:wrap type="square"/>
               </v:shape>
             </w:pict>
           </mc:Fallback>
@@ -2515,44 +3020,31 @@
         <mc:AlternateContent>
           <mc:Choice Requires="wps">
             <w:drawing>
-              <wp:anchor distT="0" distB="0" distL="114300" distR="114300" simplePos="0" relativeHeight="251698176" behindDoc="0" locked="0" layoutInCell="1" allowOverlap="1" wp14:anchorId="3FD2347A" wp14:editId="07ECEF4C">
+              <wp:anchor distT="0" distB="0" distL="114300" distR="114300" simplePos="0" relativeHeight="251742208" behindDoc="0" locked="0" layoutInCell="1" allowOverlap="1" wp14:anchorId="0EB7A890" wp14:editId="54AEC6DC">
                 <wp:simplePos x="0" y="0"/>
                 <wp:positionH relativeFrom="column">
-                  <wp:posOffset>133350</wp:posOffset>
+                  <wp:posOffset>628650</wp:posOffset>
                 </wp:positionH>
                 <wp:positionV relativeFrom="paragraph">
-                  <wp:posOffset>248920</wp:posOffset>
+                  <wp:posOffset>218440</wp:posOffset>
                 </wp:positionV>
-                <wp:extent cx="962025" cy="514350"/>
-                <wp:effectExtent l="0" t="0" r="28575" b="19050"/>
-                <wp:wrapThrough wrapText="bothSides">
-                  <wp:wrapPolygon edited="0">
-                    <wp:start x="3850" y="0"/>
-                    <wp:lineTo x="0" y="800"/>
-                    <wp:lineTo x="0" y="21600"/>
-                    <wp:lineTo x="3422" y="21600"/>
-                    <wp:lineTo x="18392" y="21600"/>
-                    <wp:lineTo x="21814" y="21600"/>
-                    <wp:lineTo x="21814" y="800"/>
-                    <wp:lineTo x="17964" y="0"/>
-                    <wp:lineTo x="3850" y="0"/>
-                  </wp:wrapPolygon>
-                </wp:wrapThrough>
-                <wp:docPr id="204" name="Flowchart: Magnetic Disk 204"/>
+                <wp:extent cx="152400" cy="161925"/>
+                <wp:effectExtent l="19050" t="0" r="38100" b="47625"/>
+                <wp:wrapNone/>
+                <wp:docPr id="311" name="Isosceles Triangle 311"/>
                 <wp:cNvGraphicFramePr/>
                 <a:graphic xmlns:a="http://schemas.openxmlformats.org/drawingml/2006/main">
                   <a:graphicData uri="http://schemas.microsoft.com/office/word/2010/wordprocessingShape">
                     <wps:wsp>
                       <wps:cNvSpPr/>
                       <wps:spPr>
-                        <a:xfrm>
+                        <a:xfrm rot="10800000">
                           <a:off x="0" y="0"/>
-                          <a:ext cx="962025" cy="514350"/>
+                          <a:ext cx="152400" cy="161925"/>
                         </a:xfrm>
-                        <a:prstGeom prst="flowChartMagneticDisk">
+                        <a:prstGeom prst="triangle">
                           <a:avLst/>
                         </a:prstGeom>
-                        <a:noFill/>
                       </wps:spPr>
                       <wps:style>
                         <a:lnRef idx="2">
@@ -2590,36 +3082,230 @@
           </mc:Choice>
           <mc:Fallback>
             <w:pict>
-              <v:shape w14:anchorId="51DD75EA" id="Flowchart: Magnetic Disk 204" o:spid="_x0000_s1026" type="#_x0000_t132" style="position:absolute;margin-left:10.5pt;margin-top:19.6pt;width:75.75pt;height:40.5pt;z-index:251698176;visibility:visible;mso-wrap-style:square;mso-width-percent:0;mso-height-percent:0;mso-wrap-distance-left:9pt;mso-wrap-distance-top:0;mso-wrap-distance-right:9pt;mso-wrap-distance-bottom:0;mso-position-horizontal:absolute;mso-position-horizontal-relative:text;mso-position-vertical:absolute;mso-position-vertical-relative:text;mso-width-percent:0;mso-height-percent:0;mso-width-relative:margin;mso-height-relative:margin;v-text-anchor:middle" o:gfxdata="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" filled="f" strokecolor="#1f4d78 [1604]" strokeweight="1pt">
-                <v:stroke joinstyle="miter"/>
-                <w10:wrap type="through"/>
+              <v:shape w14:anchorId="0F689EC1" id="Isosceles Triangle 311" o:spid="_x0000_s1026" type="#_x0000_t5" style="position:absolute;margin-left:49.5pt;margin-top:17.2pt;width:12pt;height:12.75pt;rotation:180;z-index:251742208;visibility:visible;mso-wrap-style:square;mso-width-percent:0;mso-height-percent:0;mso-wrap-distance-left:9pt;mso-wrap-distance-top:0;mso-wrap-distance-right:9pt;mso-wrap-distance-bottom:0;mso-position-horizontal:absolute;mso-position-horizontal-relative:text;mso-position-vertical:absolute;mso-position-vertical-relative:text;mso-width-percent:0;mso-height-percent:0;mso-width-relative:margin;mso-height-relative:margin;v-text-anchor:middle" o:gfxdata="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" fillcolor="#5b9bd5 [3204]" strokecolor="#1f4d78 [1604]" strokeweight="1pt"/>
+            </w:pict>
+          </mc:Fallback>
+        </mc:AlternateContent>
+      </w:r>
+      <w:r>
+        <w:t xml:space="preserve">                     </w:t>
+      </w:r>
+      <w:r>
+        <w:t xml:space="preserve">                  </w:t>
+      </w:r>
+      <w:r>
+        <w:t xml:space="preserve">                            </w:t>
+      </w:r>
+    </w:p>
+    <w:p>
+      <w:pPr>
+        <w:tabs>
+          <w:tab w:val="center" w:pos="3553"/>
+        </w:tabs>
+      </w:pPr>
+      <w:r>
+        <w:rPr>
+          <w:noProof/>
+        </w:rPr>
+        <mc:AlternateContent>
+          <mc:Choice Requires="wps">
+            <w:drawing>
+              <wp:anchor distT="45720" distB="45720" distL="114300" distR="114300" simplePos="0" relativeHeight="251700224" behindDoc="0" locked="0" layoutInCell="1" allowOverlap="1" wp14:anchorId="376E41E0" wp14:editId="2D3049E9">
+                <wp:simplePos x="0" y="0"/>
+                <wp:positionH relativeFrom="margin">
+                  <wp:posOffset>133350</wp:posOffset>
+                </wp:positionH>
+                <wp:positionV relativeFrom="paragraph">
+                  <wp:posOffset>211455</wp:posOffset>
+                </wp:positionV>
+                <wp:extent cx="1076325" cy="266700"/>
+                <wp:effectExtent l="0" t="0" r="9525" b="0"/>
+                <wp:wrapThrough wrapText="bothSides">
+                  <wp:wrapPolygon edited="0">
+                    <wp:start x="0" y="0"/>
+                    <wp:lineTo x="0" y="20057"/>
+                    <wp:lineTo x="21409" y="20057"/>
+                    <wp:lineTo x="21409" y="0"/>
+                    <wp:lineTo x="0" y="0"/>
+                  </wp:wrapPolygon>
+                </wp:wrapThrough>
+                <wp:docPr id="217" name="Text Box 2"/>
+                <wp:cNvGraphicFramePr>
+                  <a:graphicFrameLocks xmlns:a="http://schemas.openxmlformats.org/drawingml/2006/main"/>
+                </wp:cNvGraphicFramePr>
+                <a:graphic xmlns:a="http://schemas.openxmlformats.org/drawingml/2006/main">
+                  <a:graphicData uri="http://schemas.microsoft.com/office/word/2010/wordprocessingShape">
+                    <wps:wsp>
+                      <wps:cNvSpPr txBox="1">
+                        <a:spLocks noChangeArrowheads="1"/>
+                      </wps:cNvSpPr>
+                      <wps:spPr bwMode="auto">
+                        <a:xfrm>
+                          <a:off x="0" y="0"/>
+                          <a:ext cx="1076325" cy="266700"/>
+                        </a:xfrm>
+                        <a:prstGeom prst="rect">
+                          <a:avLst/>
+                        </a:prstGeom>
+                        <a:solidFill>
+                          <a:srgbClr val="FFFFFF"/>
+                        </a:solidFill>
+                        <a:ln w="9525">
+                          <a:noFill/>
+                          <a:miter lim="800000"/>
+                          <a:headEnd/>
+                          <a:tailEnd/>
+                        </a:ln>
+                      </wps:spPr>
+                      <wps:txbx>
+                        <w:txbxContent>
+                          <w:p>
+                            <w:proofErr w:type="spellStart"/>
+                            <w:r>
+                              <w:t>Chl</w:t>
+                            </w:r>
+                            <w:proofErr w:type="spellEnd"/>
+                            <w:r>
+                              <w:t xml:space="preserve">-a </w:t>
+                            </w:r>
+                            <w:r>
+                              <w:t>Detected</w:t>
+                            </w:r>
+                          </w:p>
+                        </w:txbxContent>
+                      </wps:txbx>
+                      <wps:bodyPr rot="0" vert="horz" wrap="square" lIns="91440" tIns="45720" rIns="91440" bIns="45720" anchor="t" anchorCtr="0">
+                        <a:noAutofit/>
+                      </wps:bodyPr>
+                    </wps:wsp>
+                  </a:graphicData>
+                </a:graphic>
+                <wp14:sizeRelH relativeFrom="margin">
+                  <wp14:pctWidth>0</wp14:pctWidth>
+                </wp14:sizeRelH>
+                <wp14:sizeRelV relativeFrom="margin">
+                  <wp14:pctHeight>0</wp14:pctHeight>
+                </wp14:sizeRelV>
+              </wp:anchor>
+            </w:drawing>
+          </mc:Choice>
+          <mc:Fallback>
+            <w:pict>
+              <v:shape w14:anchorId="376E41E0" id="_x0000_s1035" type="#_x0000_t202" style="position:absolute;margin-left:10.5pt;margin-top:16.65pt;width:84.75pt;height:21pt;z-index:251700224;visibility:visible;mso-wrap-style:square;mso-width-percent:0;mso-height-percent:0;mso-wrap-distance-left:9pt;mso-wrap-distance-top:3.6pt;mso-wrap-distance-right:9pt;mso-wrap-distance-bottom:3.6pt;mso-position-horizontal:absolute;mso-position-horizontal-relative:margin;mso-position-vertical:absolute;mso-position-vertical-relative:text;mso-width-percent:0;mso-height-percent:0;mso-width-relative:margin;mso-height-relative:margin;v-text-anchor:top" o:gfxdata="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" stroked="f">
+                <v:textbox>
+                  <w:txbxContent>
+                    <w:p>
+                      <w:proofErr w:type="spellStart"/>
+                      <w:r>
+                        <w:t>Chl</w:t>
+                      </w:r>
+                      <w:proofErr w:type="spellEnd"/>
+                      <w:r>
+                        <w:t xml:space="preserve">-a </w:t>
+                      </w:r>
+                      <w:r>
+                        <w:t>Detected</w:t>
+                      </w:r>
+                    </w:p>
+                  </w:txbxContent>
+                </v:textbox>
+                <w10:wrap type="through" anchorx="margin"/>
               </v:shape>
             </w:pict>
           </mc:Fallback>
         </mc:AlternateContent>
       </w:r>
       <w:r>
-        <w:t xml:space="preserve">                                                 </w:t>
-      </w:r>
-    </w:p>
-    <w:p>
-      <w:pPr>
-        <w:tabs>
-          <w:tab w:val="center" w:pos="3553"/>
-        </w:tabs>
-      </w:pPr>
-      <w:r>
         <w:rPr>
           <w:noProof/>
         </w:rPr>
+        <mc:AlternateContent>
+          <mc:Choice Requires="wps">
+            <w:drawing>
+              <wp:anchor distT="0" distB="0" distL="114300" distR="114300" simplePos="0" relativeHeight="251737088" behindDoc="0" locked="0" layoutInCell="1" allowOverlap="1" wp14:anchorId="615A06B0" wp14:editId="005076AB">
+                <wp:simplePos x="0" y="0"/>
+                <wp:positionH relativeFrom="column">
+                  <wp:posOffset>-314325</wp:posOffset>
+                </wp:positionH>
+                <wp:positionV relativeFrom="paragraph">
+                  <wp:posOffset>135255</wp:posOffset>
+                </wp:positionV>
+                <wp:extent cx="1885950" cy="447675"/>
+                <wp:effectExtent l="19050" t="0" r="38100" b="28575"/>
+                <wp:wrapNone/>
+                <wp:docPr id="306" name="Flowchart: Data 306"/>
+                <wp:cNvGraphicFramePr/>
+                <a:graphic xmlns:a="http://schemas.openxmlformats.org/drawingml/2006/main">
+                  <a:graphicData uri="http://schemas.microsoft.com/office/word/2010/wordprocessingShape">
+                    <wps:wsp>
+                      <wps:cNvSpPr/>
+                      <wps:spPr>
+                        <a:xfrm>
+                          <a:off x="0" y="0"/>
+                          <a:ext cx="1885950" cy="447675"/>
+                        </a:xfrm>
+                        <a:prstGeom prst="flowChartInputOutput">
+                          <a:avLst/>
+                        </a:prstGeom>
+                        <a:noFill/>
+                      </wps:spPr>
+                      <wps:style>
+                        <a:lnRef idx="2">
+                          <a:schemeClr val="accent1">
+                            <a:shade val="50000"/>
+                          </a:schemeClr>
+                        </a:lnRef>
+                        <a:fillRef idx="1">
+                          <a:schemeClr val="accent1"/>
+                        </a:fillRef>
+                        <a:effectRef idx="0">
+                          <a:schemeClr val="accent1"/>
+                        </a:effectRef>
+                        <a:fontRef idx="minor">
+                          <a:schemeClr val="lt1"/>
+                        </a:fontRef>
+                      </wps:style>
+                      <wps:bodyPr rot="0" spcFirstLastPara="0" vertOverflow="overflow" horzOverflow="overflow" vert="horz" wrap="square" lIns="91440" tIns="45720" rIns="91440" bIns="45720" numCol="1" spcCol="0" rtlCol="0" fromWordArt="0" anchor="ctr" anchorCtr="0" forceAA="0" compatLnSpc="1">
+                        <a:prstTxWarp prst="textNoShape">
+                          <a:avLst/>
+                        </a:prstTxWarp>
+                        <a:noAutofit/>
+                      </wps:bodyPr>
+                    </wps:wsp>
+                  </a:graphicData>
+                </a:graphic>
+                <wp14:sizeRelH relativeFrom="margin">
+                  <wp14:pctWidth>0</wp14:pctWidth>
+                </wp14:sizeRelH>
+                <wp14:sizeRelV relativeFrom="margin">
+                  <wp14:pctHeight>0</wp14:pctHeight>
+                </wp14:sizeRelV>
+              </wp:anchor>
+            </w:drawing>
+          </mc:Choice>
+          <mc:Fallback>
+            <w:pict>
+              <v:shapetype w14:anchorId="0B91999D" id="_x0000_t111" coordsize="21600,21600" o:spt="111" path="m4321,l21600,,17204,21600,,21600xe">
+                <v:stroke joinstyle="miter"/>
+                <v:path gradientshapeok="t" o:connecttype="custom" o:connectlocs="12961,0;10800,0;2161,10800;8602,21600;10800,21600;19402,10800" textboxrect="4321,0,17204,21600"/>
+              </v:shapetype>
+              <v:shape id="Flowchart: Data 306" o:spid="_x0000_s1026" type="#_x0000_t111" style="position:absolute;margin-left:-24.75pt;margin-top:10.65pt;width:148.5pt;height:35.25pt;z-index:251737088;visibility:visible;mso-wrap-style:square;mso-width-percent:0;mso-height-percent:0;mso-wrap-distance-left:9pt;mso-wrap-distance-top:0;mso-wrap-distance-right:9pt;mso-wrap-distance-bottom:0;mso-position-horizontal:absolute;mso-position-horizontal-relative:text;mso-position-vertical:absolute;mso-position-vertical-relative:text;mso-width-percent:0;mso-height-percent:0;mso-width-relative:margin;mso-height-relative:margin;v-text-anchor:middle" o:gfxdata="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" filled="f" strokecolor="#1f4d78 [1604]" strokeweight="1pt"/>
+            </w:pict>
+          </mc:Fallback>
+        </mc:AlternateContent>
+      </w:r>
+      <w:r>
+        <w:rPr>
+          <w:noProof/>
+        </w:rPr>
         <w:drawing>
-          <wp:anchor distT="0" distB="0" distL="114300" distR="114300" simplePos="0" relativeHeight="251723776" behindDoc="0" locked="0" layoutInCell="1" allowOverlap="1" wp14:anchorId="11041E39" wp14:editId="71D196C5">
+          <wp:anchor distT="0" distB="0" distL="114300" distR="114300" simplePos="0" relativeHeight="251749376" behindDoc="0" locked="0" layoutInCell="1" allowOverlap="1" wp14:anchorId="0678A435" wp14:editId="5D720A5B">
             <wp:simplePos x="0" y="0"/>
             <wp:positionH relativeFrom="column">
-              <wp:posOffset>3310255</wp:posOffset>
+              <wp:posOffset>3295650</wp:posOffset>
             </wp:positionH>
             <wp:positionV relativeFrom="paragraph">
-              <wp:posOffset>11430</wp:posOffset>
+              <wp:posOffset>125730</wp:posOffset>
             </wp:positionV>
             <wp:extent cx="328295" cy="323850"/>
             <wp:effectExtent l="0" t="0" r="0" b="0"/>
@@ -2644,7 +3330,7 @@
                     <pic:cNvPicPr/>
                   </pic:nvPicPr>
                   <pic:blipFill rotWithShape="1">
-                    <a:blip r:embed="rId15" cstate="print">
+                    <a:blip r:embed="rId16" cstate="print">
                       <a:extLst>
                         <a:ext uri="{28A0092B-C50C-407E-A947-70E740481C1C}">
                           <a14:useLocalDpi xmlns:a14="http://schemas.microsoft.com/office/drawing/2010/main" val="0"/>
@@ -2684,149 +3370,48 @@
         </w:drawing>
       </w:r>
       <w:r>
+        <w:tab/>
+        <w:t xml:space="preserve">                                                </w:t>
+      </w:r>
+    </w:p>
+    <w:p>
+      <w:pPr>
+        <w:tabs>
+          <w:tab w:val="left" w:pos="3570"/>
+        </w:tabs>
+      </w:pPr>
+      <w:r>
         <w:rPr>
           <w:noProof/>
         </w:rPr>
         <mc:AlternateContent>
           <mc:Choice Requires="wps">
             <w:drawing>
-              <wp:anchor distT="45720" distB="45720" distL="114300" distR="114300" simplePos="0" relativeHeight="251700224" behindDoc="0" locked="0" layoutInCell="1" allowOverlap="1" wp14:anchorId="376E41E0" wp14:editId="34C1FAA4">
+              <wp:anchor distT="0" distB="0" distL="114300" distR="114300" simplePos="0" relativeHeight="251747328" behindDoc="0" locked="0" layoutInCell="1" allowOverlap="1" wp14:anchorId="7E15C8A7" wp14:editId="5C1C5526">
                 <wp:simplePos x="0" y="0"/>
-                <wp:positionH relativeFrom="column">
-                  <wp:posOffset>171450</wp:posOffset>
+                <wp:positionH relativeFrom="margin">
+                  <wp:posOffset>2361565</wp:posOffset>
                 </wp:positionH>
                 <wp:positionV relativeFrom="paragraph">
-                  <wp:posOffset>163195</wp:posOffset>
+                  <wp:posOffset>11430</wp:posOffset>
                 </wp:positionV>
-                <wp:extent cx="923925" cy="266700"/>
-                <wp:effectExtent l="0" t="0" r="9525" b="0"/>
-                <wp:wrapSquare wrapText="bothSides"/>
-                <wp:docPr id="217" name="Text Box 2"/>
-                <wp:cNvGraphicFramePr>
-                  <a:graphicFrameLocks xmlns:a="http://schemas.openxmlformats.org/drawingml/2006/main"/>
-                </wp:cNvGraphicFramePr>
-                <a:graphic xmlns:a="http://schemas.openxmlformats.org/drawingml/2006/main">
-                  <a:graphicData uri="http://schemas.microsoft.com/office/word/2010/wordprocessingShape">
-                    <wps:wsp>
-                      <wps:cNvSpPr txBox="1">
-                        <a:spLocks noChangeArrowheads="1"/>
-                      </wps:cNvSpPr>
-                      <wps:spPr bwMode="auto">
-                        <a:xfrm>
-                          <a:off x="0" y="0"/>
-                          <a:ext cx="923925" cy="266700"/>
-                        </a:xfrm>
-                        <a:prstGeom prst="rect">
-                          <a:avLst/>
-                        </a:prstGeom>
-                        <a:solidFill>
-                          <a:srgbClr val="FFFFFF"/>
-                        </a:solidFill>
-                        <a:ln w="9525">
-                          <a:noFill/>
-                          <a:miter lim="800000"/>
-                          <a:headEnd/>
-                          <a:tailEnd/>
-                        </a:ln>
-                      </wps:spPr>
-                      <wps:txbx>
-                        <w:txbxContent>
-                          <w:p>
-                            <w:proofErr w:type="spellStart"/>
-                            <w:r>
-                              <w:t>Chl</w:t>
-                            </w:r>
-                            <w:proofErr w:type="spellEnd"/>
-                            <w:r>
-                              <w:t>-a Images</w:t>
-                            </w:r>
-                          </w:p>
-                        </w:txbxContent>
-                      </wps:txbx>
-                      <wps:bodyPr rot="0" vert="horz" wrap="square" lIns="91440" tIns="45720" rIns="91440" bIns="45720" anchor="t" anchorCtr="0">
-                        <a:noAutofit/>
-                      </wps:bodyPr>
-                    </wps:wsp>
-                  </a:graphicData>
-                </a:graphic>
-                <wp14:sizeRelH relativeFrom="margin">
-                  <wp14:pctWidth>0</wp14:pctWidth>
-                </wp14:sizeRelH>
-                <wp14:sizeRelV relativeFrom="margin">
-                  <wp14:pctHeight>0</wp14:pctHeight>
-                </wp14:sizeRelV>
-              </wp:anchor>
-            </w:drawing>
-          </mc:Choice>
-          <mc:Fallback>
-            <w:pict>
-              <v:shape w14:anchorId="376E41E0" id="_x0000_s1031" type="#_x0000_t202" style="position:absolute;margin-left:13.5pt;margin-top:12.85pt;width:72.75pt;height:21pt;z-index:251700224;visibility:visible;mso-wrap-style:square;mso-width-percent:0;mso-height-percent:0;mso-wrap-distance-left:9pt;mso-wrap-distance-top:3.6pt;mso-wrap-distance-right:9pt;mso-wrap-distance-bottom:3.6pt;mso-position-horizontal:absolute;mso-position-horizontal-relative:text;mso-position-vertical:absolute;mso-position-vertical-relative:text;mso-width-percent:0;mso-height-percent:0;mso-width-relative:margin;mso-height-relative:margin;v-text-anchor:top" o:gfxdata="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" stroked="f">
-                <v:textbox>
-                  <w:txbxContent>
-                    <w:p>
-                      <w:proofErr w:type="spellStart"/>
-                      <w:r>
-                        <w:t>Chl</w:t>
-                      </w:r>
-                      <w:proofErr w:type="spellEnd"/>
-                      <w:r>
-                        <w:t>-a Images</w:t>
-                      </w:r>
-                    </w:p>
-                  </w:txbxContent>
-                </v:textbox>
-                <w10:wrap type="square"/>
-              </v:shape>
-            </w:pict>
-          </mc:Fallback>
-        </mc:AlternateContent>
-      </w:r>
-      <w:r>
-        <w:t xml:space="preserve">                  </w:t>
-      </w:r>
-      <w:r>
-        <w:tab/>
-        <w:t xml:space="preserve">                                                </w:t>
-      </w:r>
-    </w:p>
-    <w:p>
-      <w:pPr>
-        <w:tabs>
-          <w:tab w:val="left" w:pos="3570"/>
-        </w:tabs>
-      </w:pPr>
-      <w:r>
-        <w:rPr>
-          <w:noProof/>
-        </w:rPr>
-        <mc:AlternateContent>
-          <mc:Choice Requires="wps">
-            <w:drawing>
-              <wp:anchor distT="0" distB="0" distL="114300" distR="114300" simplePos="0" relativeHeight="251691008" behindDoc="0" locked="0" layoutInCell="1" allowOverlap="1" wp14:anchorId="24F604FA" wp14:editId="428869C6">
-                <wp:simplePos x="0" y="0"/>
-                <wp:positionH relativeFrom="column">
-                  <wp:posOffset>619125</wp:posOffset>
-                </wp:positionH>
-                <wp:positionV relativeFrom="paragraph">
-                  <wp:posOffset>230506</wp:posOffset>
-                </wp:positionV>
-                <wp:extent cx="1085850" cy="762000"/>
-                <wp:effectExtent l="0" t="0" r="76200" b="57150"/>
+                <wp:extent cx="981075" cy="1295400"/>
+                <wp:effectExtent l="76200" t="0" r="9525" b="57150"/>
                 <wp:wrapNone/>
-                <wp:docPr id="29" name="Connector: Curved 29"/>
+                <wp:docPr id="315" name="Connector: Elbow 315"/>
                 <wp:cNvGraphicFramePr/>
                 <a:graphic xmlns:a="http://schemas.openxmlformats.org/drawingml/2006/main">
                   <a:graphicData uri="http://schemas.microsoft.com/office/word/2010/wordprocessingShape">
                     <wps:wsp>
                       <wps:cNvCnPr/>
                       <wps:spPr>
-                        <a:xfrm>
+                        <a:xfrm flipH="1">
                           <a:off x="0" y="0"/>
-                          <a:ext cx="1085850" cy="762000"/>
+                          <a:ext cx="981075" cy="1295400"/>
                         </a:xfrm>
-                        <a:prstGeom prst="curvedConnector3">
+                        <a:prstGeom prst="bentConnector3">
                           <a:avLst>
-                            <a:gd name="adj1" fmla="val 101056"/>
+                            <a:gd name="adj1" fmla="val 99846"/>
                           </a:avLst>
                         </a:prstGeom>
                         <a:ln>
@@ -2862,20 +3447,9 @@
           </mc:Choice>
           <mc:Fallback>
             <w:pict>
-              <v:shapetype w14:anchorId="1CE1B4FD" id="_x0000_t38" coordsize="21600,21600" o:spt="38" o:oned="t" path="m,c@0,0@1,5400@1,10800@1,16200@2,21600,21600,21600e" filled="f">
-                <v:formulas>
-                  <v:f eqn="mid #0 0"/>
-                  <v:f eqn="val #0"/>
-                  <v:f eqn="mid #0 21600"/>
-                </v:formulas>
-                <v:path arrowok="t" fillok="f" o:connecttype="none"/>
-                <v:handles>
-                  <v:h position="#0,center"/>
-                </v:handles>
-                <o:lock v:ext="edit" shapetype="t"/>
-              </v:shapetype>
-              <v:shape id="Connector: Curved 29" o:spid="_x0000_s1026" type="#_x0000_t38" style="position:absolute;margin-left:48.75pt;margin-top:18.15pt;width:85.5pt;height:60pt;z-index:251691008;visibility:visible;mso-wrap-style:square;mso-width-percent:0;mso-height-percent:0;mso-wrap-distance-left:9pt;mso-wrap-distance-top:0;mso-wrap-distance-right:9pt;mso-wrap-distance-bottom:0;mso-position-horizontal:absolute;mso-position-horizontal-relative:text;mso-position-vertical:absolute;mso-position-vertical-relative:text;mso-width-percent:0;mso-height-percent:0;mso-width-relative:margin;mso-height-relative:margin" o:gfxdata="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" adj="21828" strokecolor="#5b9bd5 [3204]" strokeweight=".5pt">
-                <v:stroke endarrow="block" joinstyle="miter"/>
+              <v:shape w14:anchorId="42575519" id="Connector: Elbow 315" o:spid="_x0000_s1026" type="#_x0000_t34" style="position:absolute;margin-left:185.95pt;margin-top:.9pt;width:77.25pt;height:102pt;flip:x;z-index:251747328;visibility:visible;mso-wrap-style:square;mso-width-percent:0;mso-height-percent:0;mso-wrap-distance-left:9pt;mso-wrap-distance-top:0;mso-wrap-distance-right:9pt;mso-wrap-distance-bottom:0;mso-position-horizontal:absolute;mso-position-horizontal-relative:margin;mso-position-vertical:absolute;mso-position-vertical-relative:text;mso-width-percent:0;mso-height-percent:0;mso-width-relative:margin;mso-height-relative:margin" o:gfxdata="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" adj="21567" strokecolor="#5b9bd5 [3204]" strokeweight=".5pt">
+                <v:stroke endarrow="block"/>
+                <w10:wrap anchorx="margin"/>
               </v:shape>
             </w:pict>
           </mc:Fallback>
@@ -2888,18 +3462,18 @@
         <mc:AlternateContent>
           <mc:Choice Requires="wps">
             <w:drawing>
-              <wp:anchor distT="0" distB="0" distL="114300" distR="114300" simplePos="0" relativeHeight="251689984" behindDoc="0" locked="0" layoutInCell="1" allowOverlap="1" wp14:anchorId="3AD93794" wp14:editId="4310F0C0">
+              <wp:anchor distT="0" distB="0" distL="114300" distR="114300" simplePos="0" relativeHeight="251745280" behindDoc="0" locked="0" layoutInCell="1" allowOverlap="1" wp14:anchorId="3F298F1E" wp14:editId="521A86AA">
                 <wp:simplePos x="0" y="0"/>
                 <wp:positionH relativeFrom="column">
-                  <wp:posOffset>590550</wp:posOffset>
+                  <wp:posOffset>1457325</wp:posOffset>
                 </wp:positionH>
                 <wp:positionV relativeFrom="paragraph">
-                  <wp:posOffset>230505</wp:posOffset>
+                  <wp:posOffset>11430</wp:posOffset>
                 </wp:positionV>
-                <wp:extent cx="285750" cy="781050"/>
+                <wp:extent cx="895350" cy="304800"/>
                 <wp:effectExtent l="0" t="0" r="76200" b="57150"/>
                 <wp:wrapNone/>
-                <wp:docPr id="28" name="Connector: Curved 28"/>
+                <wp:docPr id="314" name="Connector: Elbow 314"/>
                 <wp:cNvGraphicFramePr/>
                 <a:graphic xmlns:a="http://schemas.openxmlformats.org/drawingml/2006/main">
                   <a:graphicData uri="http://schemas.microsoft.com/office/word/2010/wordprocessingShape">
@@ -2908,11 +3482,11 @@
                       <wps:spPr>
                         <a:xfrm>
                           <a:off x="0" y="0"/>
-                          <a:ext cx="285750" cy="781050"/>
+                          <a:ext cx="895350" cy="304800"/>
                         </a:xfrm>
-                        <a:prstGeom prst="curvedConnector3">
+                        <a:prstGeom prst="bentConnector3">
                           <a:avLst>
-                            <a:gd name="adj1" fmla="val 106522"/>
+                            <a:gd name="adj1" fmla="val 100817"/>
                           </a:avLst>
                         </a:prstGeom>
                         <a:ln>
@@ -2948,66 +3522,83 @@
           </mc:Choice>
           <mc:Fallback>
             <w:pict>
-              <v:shape w14:anchorId="14D374E0" id="Connector: Curved 28" o:spid="_x0000_s1026" type="#_x0000_t38" style="position:absolute;margin-left:46.5pt;margin-top:18.15pt;width:22.5pt;height:61.5pt;z-index:251689984;visibility:visible;mso-wrap-style:square;mso-width-percent:0;mso-height-percent:0;mso-wrap-distance-left:9pt;mso-wrap-distance-top:0;mso-wrap-distance-right:9pt;mso-wrap-distance-bottom:0;mso-position-horizontal:absolute;mso-position-horizontal-relative:text;mso-position-vertical:absolute;mso-position-vertical-relative:text;mso-width-percent:0;mso-height-percent:0;mso-width-relative:margin;mso-height-relative:margin" o:gfxdata="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" adj="23009" strokecolor="#5b9bd5 [3204]" strokeweight=".5pt">
-                <v:stroke endarrow="block" joinstyle="miter"/>
+              <v:shape w14:anchorId="6E91692E" id="Connector: Elbow 314" o:spid="_x0000_s1026" type="#_x0000_t34" style="position:absolute;margin-left:114.75pt;margin-top:.9pt;width:70.5pt;height:24pt;z-index:251745280;visibility:visible;mso-wrap-style:square;mso-width-percent:0;mso-height-percent:0;mso-wrap-distance-left:9pt;mso-wrap-distance-top:0;mso-wrap-distance-right:9pt;mso-wrap-distance-bottom:0;mso-position-horizontal:absolute;mso-position-horizontal-relative:text;mso-position-vertical:absolute;mso-position-vertical-relative:text;mso-width-percent:0;mso-height-percent:0;mso-width-relative:margin;mso-height-relative:margin" o:gfxdata="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" adj="21776" strokecolor="#5b9bd5 [3204]" strokeweight=".5pt">
+                <v:stroke endarrow="block"/>
               </v:shape>
             </w:pict>
           </mc:Fallback>
         </mc:AlternateContent>
       </w:r>
       <w:r>
+        <w:t xml:space="preserve">                                                                                                </w:t>
+      </w:r>
+    </w:p>
+    <w:p>
+      <w:pPr>
+        <w:tabs>
+          <w:tab w:val="left" w:pos="2925"/>
+        </w:tabs>
+      </w:pPr>
+      <w:r>
         <w:rPr>
           <w:noProof/>
+          <w:vertAlign w:val="subscript"/>
         </w:rPr>
         <mc:AlternateContent>
           <mc:Choice Requires="wps">
             <w:drawing>
-              <wp:anchor distT="0" distB="0" distL="114300" distR="114300" simplePos="0" relativeHeight="251688960" behindDoc="0" locked="0" layoutInCell="1" allowOverlap="1" wp14:anchorId="7B64FF84" wp14:editId="651D0D41">
+              <wp:anchor distT="0" distB="0" distL="114300" distR="114300" simplePos="0" relativeHeight="251683840" behindDoc="0" locked="0" layoutInCell="1" allowOverlap="1" wp14:anchorId="723C7C59" wp14:editId="79223E5A">
                 <wp:simplePos x="0" y="0"/>
-                <wp:positionH relativeFrom="margin">
-                  <wp:posOffset>-304801</wp:posOffset>
+                <wp:positionH relativeFrom="leftMargin">
+                  <wp:posOffset>628650</wp:posOffset>
                 </wp:positionH>
                 <wp:positionV relativeFrom="paragraph">
-                  <wp:posOffset>201930</wp:posOffset>
+                  <wp:posOffset>344170</wp:posOffset>
                 </wp:positionV>
-                <wp:extent cx="904875" cy="828675"/>
-                <wp:effectExtent l="57150" t="0" r="9525" b="47625"/>
+                <wp:extent cx="762000" cy="285750"/>
+                <wp:effectExtent l="0" t="0" r="19050" b="19050"/>
                 <wp:wrapNone/>
-                <wp:docPr id="27" name="Connector: Curved 27"/>
+                <wp:docPr id="20" name="Flowchart: Multidocument 20"/>
                 <wp:cNvGraphicFramePr/>
                 <a:graphic xmlns:a="http://schemas.openxmlformats.org/drawingml/2006/main">
                   <a:graphicData uri="http://schemas.microsoft.com/office/word/2010/wordprocessingShape">
                     <wps:wsp>
-                      <wps:cNvCnPr/>
+                      <wps:cNvSpPr/>
                       <wps:spPr>
-                        <a:xfrm flipH="1">
+                        <a:xfrm>
                           <a:off x="0" y="0"/>
-                          <a:ext cx="904875" cy="828675"/>
+                          <a:ext cx="762000" cy="285750"/>
                         </a:xfrm>
-                        <a:prstGeom prst="curvedConnector3">
-                          <a:avLst>
-                            <a:gd name="adj1" fmla="val 97455"/>
-                          </a:avLst>
+                        <a:prstGeom prst="flowChartMultidocument">
+                          <a:avLst/>
                         </a:prstGeom>
-                        <a:ln>
-                          <a:tailEnd type="triangle"/>
-                        </a:ln>
+                        <a:blipFill>
+                          <a:blip r:embed="rId17"/>
+                          <a:tile tx="0" ty="0" sx="100000" sy="100000" flip="none" algn="tl"/>
+                        </a:blipFill>
                       </wps:spPr>
                       <wps:style>
-                        <a:lnRef idx="1">
-                          <a:schemeClr val="accent1"/>
+                        <a:lnRef idx="2">
+                          <a:schemeClr val="accent1">
+                            <a:shade val="50000"/>
+                          </a:schemeClr>
                         </a:lnRef>
-                        <a:fillRef idx="0">
+                        <a:fillRef idx="1">
                           <a:schemeClr val="accent1"/>
                         </a:fillRef>
                         <a:effectRef idx="0">
                           <a:schemeClr val="accent1"/>
                         </a:effectRef>
                         <a:fontRef idx="minor">
-                          <a:schemeClr val="tx1"/>
+                          <a:schemeClr val="lt1"/>
                         </a:fontRef>
                       </wps:style>
-                      <wps:bodyPr/>
+                      <wps:bodyPr rot="0" spcFirstLastPara="0" vertOverflow="overflow" horzOverflow="overflow" vert="horz" wrap="square" lIns="91440" tIns="45720" rIns="91440" bIns="45720" numCol="1" spcCol="0" rtlCol="0" fromWordArt="0" anchor="ctr" anchorCtr="0" forceAA="0" compatLnSpc="1">
+                        <a:prstTxWarp prst="textNoShape">
+                          <a:avLst/>
+                        </a:prstTxWarp>
+                        <a:noAutofit/>
+                      </wps:bodyPr>
                     </wps:wsp>
                   </a:graphicData>
                 </a:graphic>
@@ -3022,8 +3613,8 @@
           </mc:Choice>
           <mc:Fallback>
             <w:pict>
-              <v:shape w14:anchorId="11B6623A" id="Connector: Curved 27" o:spid="_x0000_s1026" type="#_x0000_t38" style="position:absolute;margin-left:-24pt;margin-top:15.9pt;width:71.25pt;height:65.25pt;flip:x;z-index:251688960;visibility:visible;mso-wrap-style:square;mso-width-percent:0;mso-height-percent:0;mso-wrap-distance-left:9pt;mso-wrap-distance-top:0;mso-wrap-distance-right:9pt;mso-wrap-distance-bottom:0;mso-position-horizontal:absolute;mso-position-horizontal-relative:margin;mso-position-vertical:absolute;mso-position-vertical-relative:text;mso-width-percent:0;mso-height-percent:0;mso-width-relative:margin;mso-height-relative:margin" o:gfxdata="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" adj="21050" strokecolor="#5b9bd5 [3204]" strokeweight=".5pt">
-                <v:stroke endarrow="block" joinstyle="miter"/>
+              <v:shape w14:anchorId="6B78D6F1" id="Flowchart: Multidocument 20" o:spid="_x0000_s1026" type="#_x0000_t115" style="position:absolute;margin-left:49.5pt;margin-top:27.1pt;width:60pt;height:22.5pt;z-index:251683840;visibility:visible;mso-wrap-style:square;mso-width-percent:0;mso-height-percent:0;mso-wrap-distance-left:9pt;mso-wrap-distance-top:0;mso-wrap-distance-right:9pt;mso-wrap-distance-bottom:0;mso-position-horizontal:absolute;mso-position-horizontal-relative:left-margin-area;mso-position-vertical:absolute;mso-position-vertical-relative:text;mso-width-percent:0;mso-height-percent:0;mso-width-relative:margin;mso-height-relative:margin;v-text-anchor:middle" o:gfxdata="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" strokecolor="#1f4d78 [1604]" strokeweight="1pt">
+                <v:fill r:id="rId18" o:title="" recolor="t" rotate="t" type="tile"/>
                 <w10:wrap anchorx="margin"/>
               </v:shape>
             </w:pict>
@@ -3036,22 +3627,154 @@
         <w:tabs>
           <w:tab w:val="left" w:pos="2925"/>
         </w:tabs>
+      </w:pPr>
+      <w:r>
         <w:rPr>
           <w:noProof/>
-        </w:rPr>
-      </w:pPr>
-      <w:r>
+          <w:vertAlign w:val="subscript"/>
+        </w:rPr>
+        <mc:AlternateContent>
+          <mc:Choice Requires="wps">
+            <w:drawing>
+              <wp:anchor distT="0" distB="0" distL="114300" distR="114300" simplePos="0" relativeHeight="251687936" behindDoc="0" locked="0" layoutInCell="1" allowOverlap="1" wp14:anchorId="11CB40A6" wp14:editId="38C5A6E9">
+                <wp:simplePos x="0" y="0"/>
+                <wp:positionH relativeFrom="margin">
+                  <wp:posOffset>704850</wp:posOffset>
+                </wp:positionH>
+                <wp:positionV relativeFrom="paragraph">
+                  <wp:posOffset>10795</wp:posOffset>
+                </wp:positionV>
+                <wp:extent cx="762000" cy="285750"/>
+                <wp:effectExtent l="0" t="0" r="19050" b="19050"/>
+                <wp:wrapNone/>
+                <wp:docPr id="26" name="Flowchart: Multidocument 26"/>
+                <wp:cNvGraphicFramePr/>
+                <a:graphic xmlns:a="http://schemas.openxmlformats.org/drawingml/2006/main">
+                  <a:graphicData uri="http://schemas.microsoft.com/office/word/2010/wordprocessingShape">
+                    <wps:wsp>
+                      <wps:cNvSpPr/>
+                      <wps:spPr>
+                        <a:xfrm>
+                          <a:off x="0" y="0"/>
+                          <a:ext cx="762000" cy="285750"/>
+                        </a:xfrm>
+                        <a:prstGeom prst="flowChartMultidocument">
+                          <a:avLst/>
+                        </a:prstGeom>
+                        <a:blipFill>
+                          <a:blip r:embed="rId17"/>
+                          <a:tile tx="0" ty="0" sx="100000" sy="100000" flip="none" algn="tl"/>
+                        </a:blipFill>
+                      </wps:spPr>
+                      <wps:style>
+                        <a:lnRef idx="2">
+                          <a:schemeClr val="accent1">
+                            <a:shade val="50000"/>
+                          </a:schemeClr>
+                        </a:lnRef>
+                        <a:fillRef idx="1">
+                          <a:schemeClr val="accent1"/>
+                        </a:fillRef>
+                        <a:effectRef idx="0">
+                          <a:schemeClr val="accent1"/>
+                        </a:effectRef>
+                        <a:fontRef idx="minor">
+                          <a:schemeClr val="lt1"/>
+                        </a:fontRef>
+                      </wps:style>
+                      <wps:bodyPr rot="0" spcFirstLastPara="0" vertOverflow="overflow" horzOverflow="overflow" vert="horz" wrap="square" lIns="91440" tIns="45720" rIns="91440" bIns="45720" numCol="1" spcCol="0" rtlCol="0" fromWordArt="0" anchor="ctr" anchorCtr="0" forceAA="0" compatLnSpc="1">
+                        <a:prstTxWarp prst="textNoShape">
+                          <a:avLst/>
+                        </a:prstTxWarp>
+                        <a:noAutofit/>
+                      </wps:bodyPr>
+                    </wps:wsp>
+                  </a:graphicData>
+                </a:graphic>
+                <wp14:sizeRelH relativeFrom="margin">
+                  <wp14:pctWidth>0</wp14:pctWidth>
+                </wp14:sizeRelH>
+                <wp14:sizeRelV relativeFrom="margin">
+                  <wp14:pctHeight>0</wp14:pctHeight>
+                </wp14:sizeRelV>
+              </wp:anchor>
+            </w:drawing>
+          </mc:Choice>
+          <mc:Fallback>
+            <w:pict>
+              <v:shape w14:anchorId="5C20F35E" id="Flowchart: Multidocument 26" o:spid="_x0000_s1026" type="#_x0000_t115" style="position:absolute;margin-left:55.5pt;margin-top:.85pt;width:60pt;height:22.5pt;z-index:251687936;visibility:visible;mso-wrap-style:square;mso-width-percent:0;mso-height-percent:0;mso-wrap-distance-left:9pt;mso-wrap-distance-top:0;mso-wrap-distance-right:9pt;mso-wrap-distance-bottom:0;mso-position-horizontal:absolute;mso-position-horizontal-relative:margin;mso-position-vertical:absolute;mso-position-vertical-relative:text;mso-width-percent:0;mso-height-percent:0;mso-width-relative:margin;mso-height-relative:margin;v-text-anchor:middle" o:gfxdata="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" strokecolor="#1f4d78 [1604]" strokeweight="1pt">
+                <v:fill r:id="rId18" o:title="" recolor="t" rotate="t" type="tile"/>
+                <w10:wrap anchorx="margin"/>
+              </v:shape>
+            </w:pict>
+          </mc:Fallback>
+        </mc:AlternateContent>
+      </w:r>
+      <w:r>
+        <w:tab/>
+      </w:r>
+    </w:p>
+    <w:p>
+      <w:pPr>
+        <w:tabs>
+          <w:tab w:val="left" w:pos="5625"/>
+          <w:tab w:val="right" w:pos="6372"/>
+        </w:tabs>
         <w:rPr>
           <w:noProof/>
         </w:rPr>
+      </w:pPr>
+      <w:r>
+        <w:rPr>
+          <w:noProof/>
+        </w:rPr>
+        <w:t xml:space="preserve">                                                   </w:t>
+      </w:r>
+      <w:r>
+        <w:t>Initiate an alert text SMS</w:t>
+      </w:r>
+      <w:r>
+        <w:rPr>
+          <w:noProof/>
+        </w:rPr>
+        <w:tab/>
+      </w:r>
+    </w:p>
+    <w:p>
+      <w:pPr>
+        <w:tabs>
+          <w:tab w:val="left" w:pos="2925"/>
+          <w:tab w:val="left" w:pos="3555"/>
+          <w:tab w:val="left" w:pos="3630"/>
+        </w:tabs>
+        <w:rPr>
+          <w:noProof/>
+        </w:rPr>
+      </w:pPr>
+    </w:p>
+    <w:p>
+      <w:pPr>
+        <w:tabs>
+          <w:tab w:val="left" w:pos="2925"/>
+          <w:tab w:val="left" w:pos="3555"/>
+          <w:tab w:val="left" w:pos="3630"/>
+        </w:tabs>
+        <w:rPr>
+          <w:vertAlign w:val="subscript"/>
+        </w:rPr>
+      </w:pPr>
+      <w:r>
+        <w:rPr>
+          <w:noProof/>
+        </w:rPr>
         <w:drawing>
-          <wp:anchor distT="0" distB="0" distL="114300" distR="114300" simplePos="0" relativeHeight="251724800" behindDoc="0" locked="0" layoutInCell="1" allowOverlap="1" wp14:anchorId="576EF8BF" wp14:editId="36D8027B">
+          <wp:anchor distT="0" distB="0" distL="114300" distR="114300" simplePos="0" relativeHeight="251724800" behindDoc="0" locked="0" layoutInCell="1" allowOverlap="1" wp14:anchorId="576EF8BF" wp14:editId="4C3B9A07">
             <wp:simplePos x="0" y="0"/>
             <wp:positionH relativeFrom="margin">
-              <wp:posOffset>4143375</wp:posOffset>
+              <wp:posOffset>1990725</wp:posOffset>
             </wp:positionH>
             <wp:positionV relativeFrom="paragraph">
-              <wp:posOffset>87630</wp:posOffset>
+              <wp:posOffset>12065</wp:posOffset>
             </wp:positionV>
             <wp:extent cx="1009650" cy="704850"/>
             <wp:effectExtent l="0" t="0" r="0" b="0"/>
@@ -3079,7 +3802,7 @@
                     <pic:cNvPicPr/>
                   </pic:nvPicPr>
                   <pic:blipFill rotWithShape="1">
-                    <a:blip r:embed="rId16" cstate="print">
+                    <a:blip r:embed="rId19" cstate="print">
                       <a:extLst>
                         <a:ext uri="{28A0092B-C50C-407E-A947-70E740481C1C}">
                           <a14:useLocalDpi xmlns:a14="http://schemas.microsoft.com/office/drawing/2010/main" val="0"/>
@@ -3118,299 +3841,19 @@
           </wp:anchor>
         </w:drawing>
       </w:r>
+      <w:r>
+        <w:tab/>
+      </w:r>
     </w:p>
     <w:p>
       <w:pPr>
         <w:tabs>
           <w:tab w:val="left" w:pos="2925"/>
         </w:tabs>
-      </w:pPr>
-      <w:r>
-        <w:tab/>
-      </w:r>
-    </w:p>
-    <w:p>
-      <w:pPr>
-        <w:tabs>
-          <w:tab w:val="left" w:pos="2925"/>
-          <w:tab w:val="left" w:pos="3555"/>
-          <w:tab w:val="left" w:pos="3630"/>
-        </w:tabs>
-        <w:rPr>
-          <w:noProof/>
-        </w:rPr>
-      </w:pPr>
-    </w:p>
-    <w:p>
-      <w:pPr>
-        <w:tabs>
-          <w:tab w:val="left" w:pos="2925"/>
-          <w:tab w:val="left" w:pos="3555"/>
-          <w:tab w:val="left" w:pos="3630"/>
-        </w:tabs>
         <w:rPr>
           <w:vertAlign w:val="subscript"/>
         </w:rPr>
       </w:pPr>
-      <w:r>
-        <w:rPr>
-          <w:noProof/>
-          <w:vertAlign w:val="subscript"/>
-        </w:rPr>
-        <mc:AlternateContent>
-          <mc:Choice Requires="wps">
-            <w:drawing>
-              <wp:anchor distT="0" distB="0" distL="114300" distR="114300" simplePos="0" relativeHeight="251683840" behindDoc="0" locked="0" layoutInCell="1" allowOverlap="1" wp14:anchorId="723C7C59" wp14:editId="137797A0">
-                <wp:simplePos x="0" y="0"/>
-                <wp:positionH relativeFrom="leftMargin">
-                  <wp:posOffset>581025</wp:posOffset>
-                </wp:positionH>
-                <wp:positionV relativeFrom="paragraph">
-                  <wp:posOffset>297180</wp:posOffset>
-                </wp:positionV>
-                <wp:extent cx="762000" cy="285750"/>
-                <wp:effectExtent l="0" t="0" r="19050" b="19050"/>
-                <wp:wrapNone/>
-                <wp:docPr id="20" name="Flowchart: Multidocument 20"/>
-                <wp:cNvGraphicFramePr/>
-                <a:graphic xmlns:a="http://schemas.openxmlformats.org/drawingml/2006/main">
-                  <a:graphicData uri="http://schemas.microsoft.com/office/word/2010/wordprocessingShape">
-                    <wps:wsp>
-                      <wps:cNvSpPr/>
-                      <wps:spPr>
-                        <a:xfrm>
-                          <a:off x="0" y="0"/>
-                          <a:ext cx="762000" cy="285750"/>
-                        </a:xfrm>
-                        <a:prstGeom prst="flowChartMultidocument">
-                          <a:avLst/>
-                        </a:prstGeom>
-                        <a:blipFill>
-                          <a:blip r:embed="rId17"/>
-                          <a:tile tx="0" ty="0" sx="100000" sy="100000" flip="none" algn="tl"/>
-                        </a:blipFill>
-                      </wps:spPr>
-                      <wps:style>
-                        <a:lnRef idx="2">
-                          <a:schemeClr val="accent1">
-                            <a:shade val="50000"/>
-                          </a:schemeClr>
-                        </a:lnRef>
-                        <a:fillRef idx="1">
-                          <a:schemeClr val="accent1"/>
-                        </a:fillRef>
-                        <a:effectRef idx="0">
-                          <a:schemeClr val="accent1"/>
-                        </a:effectRef>
-                        <a:fontRef idx="minor">
-                          <a:schemeClr val="lt1"/>
-                        </a:fontRef>
-                      </wps:style>
-                      <wps:bodyPr rot="0" spcFirstLastPara="0" vertOverflow="overflow" horzOverflow="overflow" vert="horz" wrap="square" lIns="91440" tIns="45720" rIns="91440" bIns="45720" numCol="1" spcCol="0" rtlCol="0" fromWordArt="0" anchor="ctr" anchorCtr="0" forceAA="0" compatLnSpc="1">
-                        <a:prstTxWarp prst="textNoShape">
-                          <a:avLst/>
-                        </a:prstTxWarp>
-                        <a:noAutofit/>
-                      </wps:bodyPr>
-                    </wps:wsp>
-                  </a:graphicData>
-                </a:graphic>
-                <wp14:sizeRelH relativeFrom="margin">
-                  <wp14:pctWidth>0</wp14:pctWidth>
-                </wp14:sizeRelH>
-                <wp14:sizeRelV relativeFrom="margin">
-                  <wp14:pctHeight>0</wp14:pctHeight>
-                </wp14:sizeRelV>
-              </wp:anchor>
-            </w:drawing>
-          </mc:Choice>
-          <mc:Fallback>
-            <w:pict>
-              <v:shape w14:anchorId="591C2BC4" id="Flowchart: Multidocument 20" o:spid="_x0000_s1026" type="#_x0000_t115" style="position:absolute;margin-left:45.75pt;margin-top:23.4pt;width:60pt;height:22.5pt;z-index:251683840;visibility:visible;mso-wrap-style:square;mso-width-percent:0;mso-height-percent:0;mso-wrap-distance-left:9pt;mso-wrap-distance-top:0;mso-wrap-distance-right:9pt;mso-wrap-distance-bottom:0;mso-position-horizontal:absolute;mso-position-horizontal-relative:left-margin-area;mso-position-vertical:absolute;mso-position-vertical-relative:text;mso-width-percent:0;mso-height-percent:0;mso-width-relative:margin;mso-height-relative:margin;v-text-anchor:middle" o:gfxdata="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" strokecolor="#1f4d78 [1604]" strokeweight="1pt">
-                <v:fill r:id="rId18" o:title="" recolor="t" rotate="t" type="tile"/>
-                <w10:wrap anchorx="margin"/>
-              </v:shape>
-            </w:pict>
-          </mc:Fallback>
-        </mc:AlternateContent>
-      </w:r>
-      <w:r>
-        <w:tab/>
-      </w:r>
-    </w:p>
-    <w:p>
-      <w:pPr>
-        <w:tabs>
-          <w:tab w:val="left" w:pos="2925"/>
-        </w:tabs>
-        <w:rPr>
-          <w:vertAlign w:val="subscript"/>
-        </w:rPr>
-      </w:pPr>
-      <w:r>
-        <w:rPr>
-          <w:noProof/>
-          <w:vertAlign w:val="subscript"/>
-        </w:rPr>
-        <mc:AlternateContent>
-          <mc:Choice Requires="wps">
-            <w:drawing>
-              <wp:anchor distT="0" distB="0" distL="114300" distR="114300" simplePos="0" relativeHeight="251685888" behindDoc="0" locked="0" layoutInCell="1" allowOverlap="1" wp14:anchorId="21CC9AE9" wp14:editId="338E913F">
-                <wp:simplePos x="0" y="0"/>
-                <wp:positionH relativeFrom="margin">
-                  <wp:posOffset>1438275</wp:posOffset>
-                </wp:positionH>
-                <wp:positionV relativeFrom="paragraph">
-                  <wp:posOffset>9525</wp:posOffset>
-                </wp:positionV>
-                <wp:extent cx="762000" cy="285750"/>
-                <wp:effectExtent l="0" t="0" r="19050" b="19050"/>
-                <wp:wrapNone/>
-                <wp:docPr id="25" name="Flowchart: Multidocument 25"/>
-                <wp:cNvGraphicFramePr/>
-                <a:graphic xmlns:a="http://schemas.openxmlformats.org/drawingml/2006/main">
-                  <a:graphicData uri="http://schemas.microsoft.com/office/word/2010/wordprocessingShape">
-                    <wps:wsp>
-                      <wps:cNvSpPr/>
-                      <wps:spPr>
-                        <a:xfrm>
-                          <a:off x="0" y="0"/>
-                          <a:ext cx="762000" cy="285750"/>
-                        </a:xfrm>
-                        <a:prstGeom prst="flowChartMultidocument">
-                          <a:avLst/>
-                        </a:prstGeom>
-                        <a:blipFill>
-                          <a:blip r:embed="rId17"/>
-                          <a:tile tx="0" ty="0" sx="100000" sy="100000" flip="none" algn="tl"/>
-                        </a:blipFill>
-                      </wps:spPr>
-                      <wps:style>
-                        <a:lnRef idx="2">
-                          <a:schemeClr val="accent1">
-                            <a:shade val="50000"/>
-                          </a:schemeClr>
-                        </a:lnRef>
-                        <a:fillRef idx="1">
-                          <a:schemeClr val="accent1"/>
-                        </a:fillRef>
-                        <a:effectRef idx="0">
-                          <a:schemeClr val="accent1"/>
-                        </a:effectRef>
-                        <a:fontRef idx="minor">
-                          <a:schemeClr val="lt1"/>
-                        </a:fontRef>
-                      </wps:style>
-                      <wps:bodyPr rot="0" spcFirstLastPara="0" vertOverflow="overflow" horzOverflow="overflow" vert="horz" wrap="square" lIns="91440" tIns="45720" rIns="91440" bIns="45720" numCol="1" spcCol="0" rtlCol="0" fromWordArt="0" anchor="ctr" anchorCtr="0" forceAA="0" compatLnSpc="1">
-                        <a:prstTxWarp prst="textNoShape">
-                          <a:avLst/>
-                        </a:prstTxWarp>
-                        <a:noAutofit/>
-                      </wps:bodyPr>
-                    </wps:wsp>
-                  </a:graphicData>
-                </a:graphic>
-                <wp14:sizeRelH relativeFrom="margin">
-                  <wp14:pctWidth>0</wp14:pctWidth>
-                </wp14:sizeRelH>
-                <wp14:sizeRelV relativeFrom="margin">
-                  <wp14:pctHeight>0</wp14:pctHeight>
-                </wp14:sizeRelV>
-              </wp:anchor>
-            </w:drawing>
-          </mc:Choice>
-          <mc:Fallback>
-            <w:pict>
-              <v:shape w14:anchorId="7D1A0C6C" id="Flowchart: Multidocument 25" o:spid="_x0000_s1026" type="#_x0000_t115" style="position:absolute;margin-left:113.25pt;margin-top:.75pt;width:60pt;height:22.5pt;z-index:251685888;visibility:visible;mso-wrap-style:square;mso-width-percent:0;mso-height-percent:0;mso-wrap-distance-left:9pt;mso-wrap-distance-top:0;mso-wrap-distance-right:9pt;mso-wrap-distance-bottom:0;mso-position-horizontal:absolute;mso-position-horizontal-relative:margin;mso-position-vertical:absolute;mso-position-vertical-relative:text;mso-width-percent:0;mso-height-percent:0;mso-width-relative:margin;mso-height-relative:margin;v-text-anchor:middle" o:gfxdata="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" strokecolor="#1f4d78 [1604]" strokeweight="1pt">
-                <v:fill r:id="rId18" o:title="" recolor="t" rotate="t" type="tile"/>
-                <w10:wrap anchorx="margin"/>
-              </v:shape>
-            </w:pict>
-          </mc:Fallback>
-        </mc:AlternateContent>
-      </w:r>
-      <w:r>
-        <w:rPr>
-          <w:noProof/>
-          <w:vertAlign w:val="subscript"/>
-        </w:rPr>
-        <mc:AlternateContent>
-          <mc:Choice Requires="wps">
-            <w:drawing>
-              <wp:anchor distT="0" distB="0" distL="114300" distR="114300" simplePos="0" relativeHeight="251687936" behindDoc="0" locked="0" layoutInCell="1" allowOverlap="1" wp14:anchorId="11CB40A6" wp14:editId="6390EDA2">
-                <wp:simplePos x="0" y="0"/>
-                <wp:positionH relativeFrom="margin">
-                  <wp:posOffset>561975</wp:posOffset>
-                </wp:positionH>
-                <wp:positionV relativeFrom="paragraph">
-                  <wp:posOffset>11430</wp:posOffset>
-                </wp:positionV>
-                <wp:extent cx="762000" cy="285750"/>
-                <wp:effectExtent l="0" t="0" r="19050" b="19050"/>
-                <wp:wrapNone/>
-                <wp:docPr id="26" name="Flowchart: Multidocument 26"/>
-                <wp:cNvGraphicFramePr/>
-                <a:graphic xmlns:a="http://schemas.openxmlformats.org/drawingml/2006/main">
-                  <a:graphicData uri="http://schemas.microsoft.com/office/word/2010/wordprocessingShape">
-                    <wps:wsp>
-                      <wps:cNvSpPr/>
-                      <wps:spPr>
-                        <a:xfrm>
-                          <a:off x="0" y="0"/>
-                          <a:ext cx="762000" cy="285750"/>
-                        </a:xfrm>
-                        <a:prstGeom prst="flowChartMultidocument">
-                          <a:avLst/>
-                        </a:prstGeom>
-                        <a:blipFill>
-                          <a:blip r:embed="rId17"/>
-                          <a:tile tx="0" ty="0" sx="100000" sy="100000" flip="none" algn="tl"/>
-                        </a:blipFill>
-                      </wps:spPr>
-                      <wps:style>
-                        <a:lnRef idx="2">
-                          <a:schemeClr val="accent1">
-                            <a:shade val="50000"/>
-                          </a:schemeClr>
-                        </a:lnRef>
-                        <a:fillRef idx="1">
-                          <a:schemeClr val="accent1"/>
-                        </a:fillRef>
-                        <a:effectRef idx="0">
-                          <a:schemeClr val="accent1"/>
-                        </a:effectRef>
-                        <a:fontRef idx="minor">
-                          <a:schemeClr val="lt1"/>
-                        </a:fontRef>
-                      </wps:style>
-                      <wps:bodyPr rot="0" spcFirstLastPara="0" vertOverflow="overflow" horzOverflow="overflow" vert="horz" wrap="square" lIns="91440" tIns="45720" rIns="91440" bIns="45720" numCol="1" spcCol="0" rtlCol="0" fromWordArt="0" anchor="ctr" anchorCtr="0" forceAA="0" compatLnSpc="1">
-                        <a:prstTxWarp prst="textNoShape">
-                          <a:avLst/>
-                        </a:prstTxWarp>
-                        <a:noAutofit/>
-                      </wps:bodyPr>
-                    </wps:wsp>
-                  </a:graphicData>
-                </a:graphic>
-                <wp14:sizeRelH relativeFrom="margin">
-                  <wp14:pctWidth>0</wp14:pctWidth>
-                </wp14:sizeRelH>
-                <wp14:sizeRelV relativeFrom="margin">
-                  <wp14:pctHeight>0</wp14:pctHeight>
-                </wp14:sizeRelV>
-              </wp:anchor>
-            </w:drawing>
-          </mc:Choice>
-          <mc:Fallback>
-            <w:pict>
-              <v:shape w14:anchorId="673CE35B" id="Flowchart: Multidocument 26" o:spid="_x0000_s1026" type="#_x0000_t115" style="position:absolute;margin-left:44.25pt;margin-top:.9pt;width:60pt;height:22.5pt;z-index:251687936;visibility:visible;mso-wrap-style:square;mso-width-percent:0;mso-height-percent:0;mso-wrap-distance-left:9pt;mso-wrap-distance-top:0;mso-wrap-distance-right:9pt;mso-wrap-distance-bottom:0;mso-position-horizontal:absolute;mso-position-horizontal-relative:margin;mso-position-vertical:absolute;mso-position-vertical-relative:text;mso-width-percent:0;mso-height-percent:0;mso-width-relative:margin;mso-height-relative:margin;v-text-anchor:middle" o:gfxdata="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" strokecolor="#1f4d78 [1604]" strokeweight="1pt">
-                <v:fill r:id="rId18" o:title="" recolor="t" rotate="t" type="tile"/>
-                <w10:wrap anchorx="margin"/>
-              </v:shape>
-            </w:pict>
-          </mc:Fallback>
-        </mc:AlternateContent>
-      </w:r>
     </w:p>
     <w:p>
       <w:pPr>
@@ -4596,4 +5039,16 @@
     </a:ext>
   </a:extLst>
 </a:theme>
+</file>
+
+<file path=customXml/item1.xml><?xml version="1.0" encoding="utf-8"?>
+<b:Sources xmlns:b="http://schemas.openxmlformats.org/officeDocument/2006/bibliography" xmlns="http://schemas.openxmlformats.org/officeDocument/2006/bibliography" SelectedStyle="\APASixthEditionOfficeOnline.xsl" StyleName="APA" Version="6"/>
+</file>
+
+<file path=customXml/itemProps1.xml><?xml version="1.0" encoding="utf-8"?>
+<ds:datastoreItem xmlns:ds="http://schemas.openxmlformats.org/officeDocument/2006/customXml" ds:itemID="{5E992A46-3ECF-4E3C-B4CF-E0A77F65E216}">
+  <ds:schemaRefs>
+    <ds:schemaRef ds:uri="http://schemas.openxmlformats.org/officeDocument/2006/bibliography"/>
+  </ds:schemaRefs>
+</ds:datastoreItem>
 </file>
</xml_diff>

<commit_message>
:fire:, :pencil:, :books: :camera: :hammer:updates
</commit_message>
<xml_diff>
--- a/flowDiagram.docx
+++ b/flowDiagram.docx
@@ -1227,6 +1227,100 @@
         <mc:AlternateContent>
           <mc:Choice Requires="wps">
             <w:drawing>
+              <wp:anchor distT="45720" distB="45720" distL="114300" distR="114300" simplePos="0" relativeHeight="251711488" behindDoc="0" locked="0" layoutInCell="1" allowOverlap="1" wp14:anchorId="706A59F4" wp14:editId="56D9A6BC">
+                <wp:simplePos x="0" y="0"/>
+                <wp:positionH relativeFrom="column">
+                  <wp:posOffset>5433060</wp:posOffset>
+                </wp:positionH>
+                <wp:positionV relativeFrom="paragraph">
+                  <wp:posOffset>177386</wp:posOffset>
+                </wp:positionV>
+                <wp:extent cx="924560" cy="257175"/>
+                <wp:effectExtent l="0" t="0" r="27940" b="28575"/>
+                <wp:wrapSquare wrapText="bothSides"/>
+                <wp:docPr id="214" name="Text Box 2"/>
+                <wp:cNvGraphicFramePr>
+                  <a:graphicFrameLocks xmlns:a="http://schemas.openxmlformats.org/drawingml/2006/main"/>
+                </wp:cNvGraphicFramePr>
+                <a:graphic xmlns:a="http://schemas.openxmlformats.org/drawingml/2006/main">
+                  <a:graphicData uri="http://schemas.microsoft.com/office/word/2010/wordprocessingShape">
+                    <wps:wsp>
+                      <wps:cNvSpPr txBox="1">
+                        <a:spLocks noChangeArrowheads="1"/>
+                      </wps:cNvSpPr>
+                      <wps:spPr bwMode="auto">
+                        <a:xfrm>
+                          <a:off x="0" y="0"/>
+                          <a:ext cx="924560" cy="257175"/>
+                        </a:xfrm>
+                        <a:prstGeom prst="rect">
+                          <a:avLst/>
+                        </a:prstGeom>
+                        <a:solidFill>
+                          <a:srgbClr val="FFFFFF"/>
+                        </a:solidFill>
+                        <a:ln w="9525">
+                          <a:solidFill>
+                            <a:srgbClr val="000000"/>
+                          </a:solidFill>
+                          <a:miter lim="800000"/>
+                          <a:headEnd/>
+                          <a:tailEnd/>
+                        </a:ln>
+                      </wps:spPr>
+                      <wps:txbx>
+                        <w:txbxContent>
+                          <w:p>
+                            <w:r>
+                              <w:t>IoT Gateway</w:t>
+                            </w:r>
+                          </w:p>
+                        </w:txbxContent>
+                      </wps:txbx>
+                      <wps:bodyPr rot="0" vert="horz" wrap="square" lIns="91440" tIns="45720" rIns="91440" bIns="45720" anchor="t" anchorCtr="0">
+                        <a:noAutofit/>
+                      </wps:bodyPr>
+                    </wps:wsp>
+                  </a:graphicData>
+                </a:graphic>
+                <wp14:sizeRelH relativeFrom="margin">
+                  <wp14:pctWidth>0</wp14:pctWidth>
+                </wp14:sizeRelH>
+                <wp14:sizeRelV relativeFrom="margin">
+                  <wp14:pctHeight>0</wp14:pctHeight>
+                </wp14:sizeRelV>
+              </wp:anchor>
+            </w:drawing>
+          </mc:Choice>
+          <mc:Fallback>
+            <w:pict>
+              <v:shapetype w14:anchorId="706A59F4" id="_x0000_t202" coordsize="21600,21600" o:spt="202" path="m,l,21600r21600,l21600,xe">
+                <v:stroke joinstyle="miter"/>
+                <v:path gradientshapeok="t" o:connecttype="rect"/>
+              </v:shapetype>
+              <v:shape id="_x0000_s1030" type="#_x0000_t202" style="position:absolute;margin-left:427.8pt;margin-top:13.95pt;width:72.8pt;height:20.25pt;z-index:251711488;visibility:visible;mso-wrap-style:square;mso-width-percent:0;mso-height-percent:0;mso-wrap-distance-left:9pt;mso-wrap-distance-top:3.6pt;mso-wrap-distance-right:9pt;mso-wrap-distance-bottom:3.6pt;mso-position-horizontal:absolute;mso-position-horizontal-relative:text;mso-position-vertical:absolute;mso-position-vertical-relative:text;mso-width-percent:0;mso-height-percent:0;mso-width-relative:margin;mso-height-relative:margin;v-text-anchor:top" o:gfxdata="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">
+                <v:textbox>
+                  <w:txbxContent>
+                    <w:p>
+                      <w:r>
+                        <w:t>IoT Gateway</w:t>
+                      </w:r>
+                    </w:p>
+                  </w:txbxContent>
+                </v:textbox>
+                <w10:wrap type="square"/>
+              </v:shape>
+            </w:pict>
+          </mc:Fallback>
+        </mc:AlternateContent>
+      </w:r>
+      <w:r>
+        <w:rPr>
+          <w:noProof/>
+        </w:rPr>
+        <mc:AlternateContent>
+          <mc:Choice Requires="wps">
+            <w:drawing>
               <wp:anchor distT="45720" distB="45720" distL="114300" distR="114300" simplePos="0" relativeHeight="251678720" behindDoc="0" locked="0" layoutInCell="1" allowOverlap="1" wp14:anchorId="1703E792" wp14:editId="180D1F6E">
                 <wp:simplePos x="0" y="0"/>
                 <wp:positionH relativeFrom="margin">
@@ -1288,22 +1382,13 @@
                         <w:txbxContent>
                           <w:p>
                             <w:r>
-                              <w:t xml:space="preserve">Raw </w:t>
-                            </w:r>
-                            <w:r>
-                              <w:t>I</w:t>
-                            </w:r>
-                            <w:r>
-                              <w:t>mg</w:t>
+                              <w:t>Raw Img</w:t>
                             </w:r>
                             <w:r>
                               <w:t>.</w:t>
                             </w:r>
                             <w:r>
-                              <w:t xml:space="preserve"> Collection</w:t>
-                            </w:r>
-                            <w:r>
-                              <w:t>s</w:t>
+                              <w:t xml:space="preserve"> Collections</w:t>
                             </w:r>
                           </w:p>
                           <w:p>
@@ -1377,7 +1462,7 @@
         <mc:AlternateContent>
           <mc:Choice Requires="wps">
             <w:drawing>
-              <wp:anchor distT="0" distB="0" distL="114300" distR="114300" simplePos="0" relativeHeight="251705344" behindDoc="0" locked="0" layoutInCell="1" allowOverlap="1" wp14:anchorId="0AB68247" wp14:editId="2F30C2E2">
+              <wp:anchor distT="0" distB="0" distL="114300" distR="114300" simplePos="0" relativeHeight="251705344" behindDoc="0" locked="0" layoutInCell="1" allowOverlap="1" wp14:anchorId="0AB68247" wp14:editId="1ED2AF21">
                 <wp:simplePos x="0" y="0"/>
                 <wp:positionH relativeFrom="margin">
                   <wp:posOffset>3676650</wp:posOffset>
@@ -1437,7 +1522,7 @@
           </mc:Choice>
           <mc:Fallback>
             <w:pict>
-              <v:shapetype w14:anchorId="3B1C436C" id="_x0000_t34" coordsize="21600,21600" o:spt="34" o:oned="t" adj="10800" path="m,l@0,0@0,21600,21600,21600e" filled="f">
+              <v:shapetype w14:anchorId="48697EA6" id="_x0000_t34" coordsize="21600,21600" o:spt="34" o:oned="t" adj="10800" path="m,l@0,0@0,21600,21600,21600e" filled="f">
                 <v:stroke joinstyle="miter"/>
                 <v:formulas>
                   <v:f eqn="val #0"/>
@@ -1451,96 +1536,6 @@
               <v:shape id="Connector: Elbow 210" o:spid="_x0000_s1026" type="#_x0000_t34" style="position:absolute;margin-left:289.5pt;margin-top:6.8pt;width:126.75pt;height:27.75pt;flip:y;z-index:251705344;visibility:visible;mso-wrap-style:square;mso-width-percent:0;mso-height-percent:0;mso-wrap-distance-left:9pt;mso-wrap-distance-top:0;mso-wrap-distance-right:9pt;mso-wrap-distance-bottom:0;mso-position-horizontal:absolute;mso-position-horizontal-relative:margin;mso-position-vertical:absolute;mso-position-vertical-relative:text;mso-width-percent:0;mso-height-percent:0;mso-width-relative:margin;mso-height-relative:margin" o:gfxdata="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" adj="0" strokecolor="#5b9bd5 [3204]" strokeweight=".5pt">
                 <v:stroke endarrow="block"/>
                 <w10:wrap anchorx="margin"/>
-              </v:shape>
-            </w:pict>
-          </mc:Fallback>
-        </mc:AlternateContent>
-      </w:r>
-      <w:r>
-        <w:rPr>
-          <w:noProof/>
-        </w:rPr>
-        <mc:AlternateContent>
-          <mc:Choice Requires="wps">
-            <w:drawing>
-              <wp:anchor distT="45720" distB="45720" distL="114300" distR="114300" simplePos="0" relativeHeight="251711488" behindDoc="0" locked="0" layoutInCell="1" allowOverlap="1" wp14:anchorId="706A59F4" wp14:editId="3C19F4F9">
-                <wp:simplePos x="0" y="0"/>
-                <wp:positionH relativeFrom="column">
-                  <wp:posOffset>5524500</wp:posOffset>
-                </wp:positionH>
-                <wp:positionV relativeFrom="paragraph">
-                  <wp:posOffset>191135</wp:posOffset>
-                </wp:positionV>
-                <wp:extent cx="762000" cy="257175"/>
-                <wp:effectExtent l="0" t="0" r="19050" b="28575"/>
-                <wp:wrapSquare wrapText="bothSides"/>
-                <wp:docPr id="214" name="Text Box 2"/>
-                <wp:cNvGraphicFramePr>
-                  <a:graphicFrameLocks xmlns:a="http://schemas.openxmlformats.org/drawingml/2006/main"/>
-                </wp:cNvGraphicFramePr>
-                <a:graphic xmlns:a="http://schemas.openxmlformats.org/drawingml/2006/main">
-                  <a:graphicData uri="http://schemas.microsoft.com/office/word/2010/wordprocessingShape">
-                    <wps:wsp>
-                      <wps:cNvSpPr txBox="1">
-                        <a:spLocks noChangeArrowheads="1"/>
-                      </wps:cNvSpPr>
-                      <wps:spPr bwMode="auto">
-                        <a:xfrm>
-                          <a:off x="0" y="0"/>
-                          <a:ext cx="762000" cy="257175"/>
-                        </a:xfrm>
-                        <a:prstGeom prst="rect">
-                          <a:avLst/>
-                        </a:prstGeom>
-                        <a:solidFill>
-                          <a:srgbClr val="FFFFFF"/>
-                        </a:solidFill>
-                        <a:ln w="9525">
-                          <a:solidFill>
-                            <a:srgbClr val="000000"/>
-                          </a:solidFill>
-                          <a:miter lim="800000"/>
-                          <a:headEnd/>
-                          <a:tailEnd/>
-                        </a:ln>
-                      </wps:spPr>
-                      <wps:txbx>
-                        <w:txbxContent>
-                          <w:p>
-                            <w:r>
-                              <w:t>Client PC</w:t>
-                            </w:r>
-                          </w:p>
-                        </w:txbxContent>
-                      </wps:txbx>
-                      <wps:bodyPr rot="0" vert="horz" wrap="square" lIns="91440" tIns="45720" rIns="91440" bIns="45720" anchor="t" anchorCtr="0">
-                        <a:noAutofit/>
-                      </wps:bodyPr>
-                    </wps:wsp>
-                  </a:graphicData>
-                </a:graphic>
-                <wp14:sizeRelH relativeFrom="margin">
-                  <wp14:pctWidth>0</wp14:pctWidth>
-                </wp14:sizeRelH>
-                <wp14:sizeRelV relativeFrom="margin">
-                  <wp14:pctHeight>0</wp14:pctHeight>
-                </wp14:sizeRelV>
-              </wp:anchor>
-            </w:drawing>
-          </mc:Choice>
-          <mc:Fallback>
-            <w:pict>
-              <v:shape w14:anchorId="706A59F4" id="_x0000_s1031" type="#_x0000_t202" style="position:absolute;margin-left:435pt;margin-top:15.05pt;width:60pt;height:20.25pt;z-index:251711488;visibility:visible;mso-wrap-style:square;mso-width-percent:0;mso-height-percent:0;mso-wrap-distance-left:9pt;mso-wrap-distance-top:3.6pt;mso-wrap-distance-right:9pt;mso-wrap-distance-bottom:3.6pt;mso-position-horizontal:absolute;mso-position-horizontal-relative:text;mso-position-vertical:absolute;mso-position-vertical-relative:text;mso-width-percent:0;mso-height-percent:0;mso-width-relative:margin;mso-height-relative:margin;v-text-anchor:top" o:gfxdata="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">
-                <v:textbox>
-                  <w:txbxContent>
-                    <w:p>
-                      <w:r>
-                        <w:t>Client PC</w:t>
-                      </w:r>
-                    </w:p>
-                  </w:txbxContent>
-                </v:textbox>
-                <w10:wrap type="square"/>
               </v:shape>
             </w:pict>
           </mc:Fallback>
@@ -2557,6 +2552,9 @@
         </w:tabs>
       </w:pPr>
       <w:r>
+        <w:rPr>
+          <w:noProof/>
+        </w:rPr>
         <mc:AlternateContent>
           <mc:Choice Requires="wps">
             <w:drawing>
@@ -2902,13 +2900,7 @@
                               <w:t>in-situ</w:t>
                             </w:r>
                             <w:r>
-                              <w:t xml:space="preserve"> data </w:t>
-                            </w:r>
-                            <w:r>
-                              <w:t>to microco</w:t>
-                            </w:r>
-                            <w:r>
-                              <w:t>ntroller</w:t>
+                              <w:t xml:space="preserve"> data to microcontroller</w:t>
                             </w:r>
                           </w:p>
                         </w:txbxContent>
@@ -3925,10 +3917,7 @@
                         <w:txbxContent>
                           <w:p>
                             <w:r>
-                              <w:t xml:space="preserve">Image </w:t>
-                            </w:r>
-                            <w:r>
-                              <w:t>Analysis</w:t>
+                              <w:t>Image Analysis</w:t>
                             </w:r>
                           </w:p>
                         </w:txbxContent>
@@ -4182,10 +4171,7 @@
         <w:t xml:space="preserve">                            </w:t>
       </w:r>
       <w:r>
-        <w:t xml:space="preserve">                                          </w:t>
-      </w:r>
-      <w:r>
-        <w:t xml:space="preserve">In-Situ Data </w:t>
+        <w:t xml:space="preserve">                                          In-Situ Data </w:t>
       </w:r>
       <w:r>
         <w:rPr>
@@ -4513,6 +4499,7 @@
       </w:r>
       <w:r>
         <w:rPr>
+          <w:noProof/>
           <w:vertAlign w:val="subscript"/>
         </w:rPr>
         <mc:AlternateContent>
@@ -4530,7 +4517,7 @@
                 <wp:effectExtent l="76200" t="0" r="57150" b="66040"/>
                 <wp:wrapNone/>
                 <wp:docPr id="338" name="Straight Arrow Connector 188"/>
-                <wp:cNvGraphicFramePr xmlns:a="http://schemas.openxmlformats.org/drawingml/2006/main"/>
+                <wp:cNvGraphicFramePr/>
                 <a:graphic xmlns:a="http://schemas.openxmlformats.org/drawingml/2006/main">
                   <a:graphicData uri="http://schemas.microsoft.com/office/word/2010/wordprocessingShape">
                     <wps:wsp>
@@ -4584,6 +4571,9 @@
         <w:t xml:space="preserve"> </w:t>
       </w:r>
       <w:r>
+        <w:rPr>
+          <w:noProof/>
+        </w:rPr>
         <mc:AlternateContent>
           <mc:Choice Requires="wps">
             <w:drawing>
@@ -5008,84 +4998,6 @@
           <w:vertAlign w:val="subscript"/>
         </w:rPr>
       </w:pPr>
-      <w:r>
-        <w:rPr>
-          <w:noProof/>
-        </w:rPr>
-        <w:drawing>
-          <wp:anchor distT="0" distB="0" distL="114300" distR="114300" simplePos="0" relativeHeight="251724800" behindDoc="0" locked="0" layoutInCell="1" allowOverlap="1" wp14:anchorId="576EF8BF" wp14:editId="4C3B9A07">
-            <wp:simplePos x="0" y="0"/>
-            <wp:positionH relativeFrom="margin">
-              <wp:posOffset>1990725</wp:posOffset>
-            </wp:positionH>
-            <wp:positionV relativeFrom="paragraph">
-              <wp:posOffset>12065</wp:posOffset>
-            </wp:positionV>
-            <wp:extent cx="1009650" cy="704850"/>
-            <wp:effectExtent l="0" t="0" r="0" b="0"/>
-            <wp:wrapThrough wrapText="bothSides">
-              <wp:wrapPolygon edited="0">
-                <wp:start x="1630" y="0"/>
-                <wp:lineTo x="408" y="1751"/>
-                <wp:lineTo x="0" y="9341"/>
-                <wp:lineTo x="0" y="21016"/>
-                <wp:lineTo x="21192" y="21016"/>
-                <wp:lineTo x="21192" y="1751"/>
-                <wp:lineTo x="19970" y="0"/>
-                <wp:lineTo x="1630" y="0"/>
-              </wp:wrapPolygon>
-            </wp:wrapThrough>
-            <wp:docPr id="295" name="Picture 295"/>
-            <wp:cNvGraphicFramePr>
-              <a:graphicFrameLocks xmlns:a="http://schemas.openxmlformats.org/drawingml/2006/main" noChangeAspect="1"/>
-            </wp:cNvGraphicFramePr>
-            <a:graphic xmlns:a="http://schemas.openxmlformats.org/drawingml/2006/main">
-              <a:graphicData uri="http://schemas.openxmlformats.org/drawingml/2006/picture">
-                <pic:pic xmlns:pic="http://schemas.openxmlformats.org/drawingml/2006/picture">
-                  <pic:nvPicPr>
-                    <pic:cNvPr id="295" name="Picture 295"/>
-                    <pic:cNvPicPr/>
-                  </pic:nvPicPr>
-                  <pic:blipFill rotWithShape="1">
-                    <a:blip r:embed="rId18" cstate="print">
-                      <a:extLst>
-                        <a:ext uri="{28A0092B-C50C-407E-A947-70E740481C1C}">
-                          <a14:useLocalDpi xmlns:a14="http://schemas.microsoft.com/office/drawing/2010/main" val="0"/>
-                        </a:ext>
-                      </a:extLst>
-                    </a:blip>
-                    <a:srcRect l="-2969" t="-1" r="-1912" b="57078"/>
-                    <a:stretch/>
-                  </pic:blipFill>
-                  <pic:spPr bwMode="auto">
-                    <a:xfrm>
-                      <a:off x="0" y="0"/>
-                      <a:ext cx="1009650" cy="704850"/>
-                    </a:xfrm>
-                    <a:prstGeom prst="rect">
-                      <a:avLst/>
-                    </a:prstGeom>
-                    <a:ln>
-                      <a:noFill/>
-                    </a:ln>
-                    <a:extLst>
-                      <a:ext uri="{53640926-AAD7-44D8-BBD7-CCE9431645EC}">
-                        <a14:shadowObscured xmlns:a14="http://schemas.microsoft.com/office/drawing/2010/main"/>
-                      </a:ext>
-                    </a:extLst>
-                  </pic:spPr>
-                </pic:pic>
-              </a:graphicData>
-            </a:graphic>
-            <wp14:sizeRelH relativeFrom="page">
-              <wp14:pctWidth>0</wp14:pctWidth>
-            </wp14:sizeRelH>
-            <wp14:sizeRelV relativeFrom="page">
-              <wp14:pctHeight>0</wp14:pctHeight>
-            </wp14:sizeRelV>
-          </wp:anchor>
-        </w:drawing>
-      </w:r>
       <w:r>
         <w:tab/>
       </w:r>
@@ -5831,6 +5743,7 @@
     <w:lsdException w:name="HTML Sample" w:semiHidden="1" w:unhideWhenUsed="1"/>
     <w:lsdException w:name="HTML Typewriter" w:semiHidden="1" w:unhideWhenUsed="1"/>
     <w:lsdException w:name="HTML Variable" w:semiHidden="1" w:unhideWhenUsed="1"/>
+    <w:lsdException w:name="Normal Table" w:semiHidden="1" w:unhideWhenUsed="1"/>
     <w:lsdException w:name="annotation subject" w:semiHidden="1" w:unhideWhenUsed="1"/>
     <w:lsdException w:name="No List" w:semiHidden="1" w:unhideWhenUsed="1"/>
     <w:lsdException w:name="Outline List 1" w:semiHidden="1" w:unhideWhenUsed="1"/>
@@ -5873,8 +5786,11 @@
     <w:lsdException w:name="Table Contemporary" w:semiHidden="1" w:unhideWhenUsed="1"/>
     <w:lsdException w:name="Table Elegant" w:semiHidden="1" w:unhideWhenUsed="1"/>
     <w:lsdException w:name="Table Professional" w:semiHidden="1" w:unhideWhenUsed="1"/>
+    <w:lsdException w:name="Table Subtle 1" w:semiHidden="1" w:unhideWhenUsed="1"/>
     <w:lsdException w:name="Table Subtle 2" w:semiHidden="1" w:unhideWhenUsed="1"/>
     <w:lsdException w:name="Table Web 1" w:semiHidden="1" w:unhideWhenUsed="1"/>
+    <w:lsdException w:name="Table Web 2" w:semiHidden="1" w:unhideWhenUsed="1"/>
+    <w:lsdException w:name="Table Web 3" w:semiHidden="1" w:unhideWhenUsed="1"/>
     <w:lsdException w:name="Balloon Text" w:semiHidden="1" w:unhideWhenUsed="1"/>
     <w:lsdException w:name="Table Grid" w:uiPriority="39"/>
     <w:lsdException w:name="Table Theme" w:semiHidden="1" w:unhideWhenUsed="1"/>
@@ -6106,6 +6022,7 @@
   <w:style w:type="character" w:default="1" w:styleId="DefaultParagraphFont">
     <w:name w:val="Default Paragraph Font"/>
     <w:uiPriority w:val="1"/>
+    <w:semiHidden/>
     <w:unhideWhenUsed/>
   </w:style>
   <w:style w:type="table" w:default="1" w:styleId="TableNormal">

</xml_diff>